<commit_message>
add scope and functional requirements modifications& add questions in SIQ
</commit_message>
<xml_diff>
--- a/project_management/Software Requirements Specification.docx
+++ b/project_management/Software Requirements Specification.docx
@@ -288,7 +288,7 @@
     <w:tbl>
       <w:tblPr>
         <w:tblStyle w:val="Table1"/>
-        <w:tblW w:w="8820.0" w:type="dxa"/>
+        <w:tblW w:w="9465.0" w:type="dxa"/>
         <w:jc w:val="left"/>
         <w:tblBorders>
           <w:top w:color="000000" w:space="0" w:sz="0" w:val="nil"/>
@@ -302,15 +302,15 @@
         <w:tblLook w:val="0600"/>
       </w:tblPr>
       <w:tblGrid>
-        <w:gridCol w:w="1695"/>
-        <w:gridCol w:w="2700"/>
-        <w:gridCol w:w="2130"/>
+        <w:gridCol w:w="1380"/>
+        <w:gridCol w:w="2190"/>
+        <w:gridCol w:w="3600"/>
         <w:gridCol w:w="2295"/>
         <w:tblGridChange w:id="0">
           <w:tblGrid>
-            <w:gridCol w:w="1695"/>
-            <w:gridCol w:w="2700"/>
-            <w:gridCol w:w="2130"/>
+            <w:gridCol w:w="1380"/>
+            <w:gridCol w:w="2190"/>
+            <w:gridCol w:w="3600"/>
             <w:gridCol w:w="2295"/>
           </w:tblGrid>
         </w:tblGridChange>
@@ -385,6 +385,40 @@
                 <w:b w:val="1"/>
                 <w:rtl w:val="0"/>
               </w:rPr>
+              <w:t xml:space="preserve">Version Number</w:t>
+            </w:r>
+          </w:p>
+        </w:tc>
+        <w:tc>
+          <w:tcPr>
+            <w:tcBorders>
+              <w:top w:color="000000" w:space="0" w:sz="8" w:val="single"/>
+              <w:left w:color="000000" w:space="0" w:sz="0" w:val="nil"/>
+              <w:bottom w:color="000000" w:space="0" w:sz="8" w:val="single"/>
+              <w:right w:color="000000" w:space="0" w:sz="8" w:val="single"/>
+            </w:tcBorders>
+            <w:tcMar>
+              <w:top w:w="100.0" w:type="dxa"/>
+              <w:left w:w="100.0" w:type="dxa"/>
+              <w:bottom w:w="100.0" w:type="dxa"/>
+              <w:right w:w="100.0" w:type="dxa"/>
+            </w:tcMar>
+            <w:vAlign w:val="top"/>
+          </w:tcPr>
+          <w:p>
+            <w:pPr>
+              <w:spacing w:after="240" w:before="240" w:lineRule="auto"/>
+              <w:ind w:left="100" w:firstLine="0"/>
+              <w:jc w:val="center"/>
+              <w:rPr>
+                <w:b w:val="1"/>
+              </w:rPr>
+            </w:pPr>
+            <w:r>
+              <w:rPr>
+                <w:b w:val="1"/>
+                <w:rtl w:val="0"/>
+              </w:rPr>
               <w:t xml:space="preserve">Description</w:t>
             </w:r>
           </w:p>
@@ -419,41 +453,7 @@
                 <w:b w:val="1"/>
                 <w:rtl w:val="0"/>
               </w:rPr>
-              <w:t xml:space="preserve">Author</w:t>
-            </w:r>
-          </w:p>
-        </w:tc>
-        <w:tc>
-          <w:tcPr>
-            <w:tcBorders>
-              <w:top w:color="000000" w:space="0" w:sz="8" w:val="single"/>
-              <w:left w:color="000000" w:space="0" w:sz="0" w:val="nil"/>
-              <w:bottom w:color="000000" w:space="0" w:sz="8" w:val="single"/>
-              <w:right w:color="000000" w:space="0" w:sz="8" w:val="single"/>
-            </w:tcBorders>
-            <w:tcMar>
-              <w:top w:w="100.0" w:type="dxa"/>
-              <w:left w:w="100.0" w:type="dxa"/>
-              <w:bottom w:w="100.0" w:type="dxa"/>
-              <w:right w:w="100.0" w:type="dxa"/>
-            </w:tcMar>
-            <w:vAlign w:val="top"/>
-          </w:tcPr>
-          <w:p>
-            <w:pPr>
-              <w:spacing w:after="240" w:before="240" w:lineRule="auto"/>
-              <w:ind w:left="100" w:firstLine="0"/>
-              <w:jc w:val="center"/>
-              <w:rPr>
-                <w:b w:val="1"/>
-              </w:rPr>
-            </w:pPr>
-            <w:r>
-              <w:rPr>
-                <w:b w:val="1"/>
-                <w:rtl w:val="0"/>
-              </w:rPr>
-              <w:t xml:space="preserve">Comments</w:t>
+              <w:t xml:space="preserve">Implemented By</w:t>
             </w:r>
           </w:p>
         </w:tc>
@@ -549,7 +549,7 @@
               <w:rPr>
                 <w:rtl w:val="0"/>
               </w:rPr>
-              <w:t xml:space="preserve">Amira Bahaa</w:t>
+              <w:t xml:space="preserve">Initial draft</w:t>
             </w:r>
           </w:p>
         </w:tc>
@@ -572,13 +572,266 @@
           <w:p>
             <w:pPr>
               <w:spacing w:after="240" w:before="240" w:lineRule="auto"/>
+              <w:ind w:left="100" w:firstLine="0"/>
               <w:rPr/>
             </w:pPr>
             <w:r>
               <w:rPr>
                 <w:rtl w:val="0"/>
               </w:rPr>
-              <w:t xml:space="preserve">Initial Draft</w:t>
+              <w:t xml:space="preserve">Amira Bahaa</w:t>
+            </w:r>
+          </w:p>
+        </w:tc>
+      </w:tr>
+      <w:tr>
+        <w:trPr>
+          <w:cantSplit w:val="0"/>
+          <w:trHeight w:val="495" w:hRule="atLeast"/>
+          <w:tblHeader w:val="0"/>
+        </w:trPr>
+        <w:tc>
+          <w:tcPr>
+            <w:tcBorders>
+              <w:top w:color="000000" w:space="0" w:sz="0" w:val="nil"/>
+              <w:left w:color="000000" w:space="0" w:sz="8" w:val="single"/>
+              <w:bottom w:color="000000" w:space="0" w:sz="8" w:val="single"/>
+              <w:right w:color="000000" w:space="0" w:sz="8" w:val="single"/>
+            </w:tcBorders>
+            <w:tcMar>
+              <w:top w:w="100.0" w:type="dxa"/>
+              <w:left w:w="100.0" w:type="dxa"/>
+              <w:bottom w:w="100.0" w:type="dxa"/>
+              <w:right w:w="100.0" w:type="dxa"/>
+            </w:tcMar>
+            <w:vAlign w:val="top"/>
+          </w:tcPr>
+          <w:p>
+            <w:pPr>
+              <w:spacing w:after="240" w:before="240" w:lineRule="auto"/>
+              <w:rPr/>
+            </w:pPr>
+            <w:r>
+              <w:rPr>
+                <w:rtl w:val="0"/>
+              </w:rPr>
+              <w:t xml:space="preserve">30/3/2024</w:t>
+            </w:r>
+          </w:p>
+        </w:tc>
+        <w:tc>
+          <w:tcPr>
+            <w:tcBorders>
+              <w:top w:color="000000" w:space="0" w:sz="0" w:val="nil"/>
+              <w:left w:color="000000" w:space="0" w:sz="0" w:val="nil"/>
+              <w:bottom w:color="000000" w:space="0" w:sz="8" w:val="single"/>
+              <w:right w:color="000000" w:space="0" w:sz="8" w:val="single"/>
+            </w:tcBorders>
+            <w:tcMar>
+              <w:top w:w="100.0" w:type="dxa"/>
+              <w:left w:w="100.0" w:type="dxa"/>
+              <w:bottom w:w="100.0" w:type="dxa"/>
+              <w:right w:w="100.0" w:type="dxa"/>
+            </w:tcMar>
+            <w:vAlign w:val="top"/>
+          </w:tcPr>
+          <w:p>
+            <w:pPr>
+              <w:spacing w:after="240" w:before="240" w:lineRule="auto"/>
+              <w:ind w:left="100" w:firstLine="0"/>
+              <w:rPr/>
+            </w:pPr>
+            <w:r>
+              <w:rPr>
+                <w:rtl w:val="0"/>
+              </w:rPr>
+              <w:t xml:space="preserve">Version 2</w:t>
+            </w:r>
+          </w:p>
+        </w:tc>
+        <w:tc>
+          <w:tcPr>
+            <w:tcBorders>
+              <w:top w:color="000000" w:space="0" w:sz="0" w:val="nil"/>
+              <w:left w:color="000000" w:space="0" w:sz="0" w:val="nil"/>
+              <w:bottom w:color="000000" w:space="0" w:sz="8" w:val="single"/>
+              <w:right w:color="000000" w:space="0" w:sz="8" w:val="single"/>
+            </w:tcBorders>
+            <w:tcMar>
+              <w:top w:w="100.0" w:type="dxa"/>
+              <w:left w:w="100.0" w:type="dxa"/>
+              <w:bottom w:w="100.0" w:type="dxa"/>
+              <w:right w:w="100.0" w:type="dxa"/>
+            </w:tcMar>
+            <w:vAlign w:val="top"/>
+          </w:tcPr>
+          <w:p>
+            <w:pPr>
+              <w:spacing w:after="240" w:before="240" w:lineRule="auto"/>
+              <w:ind w:left="100" w:firstLine="0"/>
+              <w:rPr/>
+            </w:pPr>
+            <w:r>
+              <w:rPr>
+                <w:rtl w:val="0"/>
+              </w:rPr>
+              <w:t xml:space="preserve">functional requirements modifications</w:t>
+            </w:r>
+          </w:p>
+        </w:tc>
+        <w:tc>
+          <w:tcPr>
+            <w:tcBorders>
+              <w:top w:color="000000" w:space="0" w:sz="0" w:val="nil"/>
+              <w:left w:color="000000" w:space="0" w:sz="0" w:val="nil"/>
+              <w:bottom w:color="000000" w:space="0" w:sz="8" w:val="single"/>
+              <w:right w:color="000000" w:space="0" w:sz="8" w:val="single"/>
+            </w:tcBorders>
+            <w:tcMar>
+              <w:top w:w="100.0" w:type="dxa"/>
+              <w:left w:w="100.0" w:type="dxa"/>
+              <w:bottom w:w="100.0" w:type="dxa"/>
+              <w:right w:w="100.0" w:type="dxa"/>
+            </w:tcMar>
+            <w:vAlign w:val="top"/>
+          </w:tcPr>
+          <w:p>
+            <w:pPr>
+              <w:spacing w:after="240" w:before="240" w:lineRule="auto"/>
+              <w:ind w:left="100" w:firstLine="0"/>
+              <w:rPr/>
+            </w:pPr>
+            <w:r>
+              <w:rPr>
+                <w:rtl w:val="0"/>
+              </w:rPr>
+              <w:t xml:space="preserve">Angelous Adel</w:t>
+            </w:r>
+          </w:p>
+        </w:tc>
+      </w:tr>
+      <w:tr>
+        <w:trPr>
+          <w:cantSplit w:val="0"/>
+          <w:trHeight w:val="495" w:hRule="atLeast"/>
+          <w:tblHeader w:val="0"/>
+        </w:trPr>
+        <w:tc>
+          <w:tcPr>
+            <w:tcBorders>
+              <w:top w:color="000000" w:space="0" w:sz="0" w:val="nil"/>
+              <w:left w:color="000000" w:space="0" w:sz="8" w:val="single"/>
+              <w:bottom w:color="000000" w:space="0" w:sz="8" w:val="single"/>
+              <w:right w:color="000000" w:space="0" w:sz="8" w:val="single"/>
+            </w:tcBorders>
+            <w:tcMar>
+              <w:top w:w="100.0" w:type="dxa"/>
+              <w:left w:w="100.0" w:type="dxa"/>
+              <w:bottom w:w="100.0" w:type="dxa"/>
+              <w:right w:w="100.0" w:type="dxa"/>
+            </w:tcMar>
+            <w:vAlign w:val="top"/>
+          </w:tcPr>
+          <w:p>
+            <w:pPr>
+              <w:spacing w:after="240" w:before="240" w:lineRule="auto"/>
+              <w:rPr/>
+            </w:pPr>
+            <w:r>
+              <w:rPr>
+                <w:rtl w:val="0"/>
+              </w:rPr>
+              <w:t xml:space="preserve">7/4/2024</w:t>
+            </w:r>
+          </w:p>
+        </w:tc>
+        <w:tc>
+          <w:tcPr>
+            <w:tcBorders>
+              <w:top w:color="000000" w:space="0" w:sz="0" w:val="nil"/>
+              <w:left w:color="000000" w:space="0" w:sz="0" w:val="nil"/>
+              <w:bottom w:color="000000" w:space="0" w:sz="8" w:val="single"/>
+              <w:right w:color="000000" w:space="0" w:sz="8" w:val="single"/>
+            </w:tcBorders>
+            <w:tcMar>
+              <w:top w:w="100.0" w:type="dxa"/>
+              <w:left w:w="100.0" w:type="dxa"/>
+              <w:bottom w:w="100.0" w:type="dxa"/>
+              <w:right w:w="100.0" w:type="dxa"/>
+            </w:tcMar>
+            <w:vAlign w:val="top"/>
+          </w:tcPr>
+          <w:p>
+            <w:pPr>
+              <w:spacing w:after="240" w:before="240" w:lineRule="auto"/>
+              <w:ind w:left="100" w:firstLine="0"/>
+              <w:rPr/>
+            </w:pPr>
+            <w:r>
+              <w:rPr>
+                <w:rtl w:val="0"/>
+              </w:rPr>
+              <w:t xml:space="preserve">Version 3</w:t>
+            </w:r>
+          </w:p>
+        </w:tc>
+        <w:tc>
+          <w:tcPr>
+            <w:tcBorders>
+              <w:top w:color="000000" w:space="0" w:sz="0" w:val="nil"/>
+              <w:left w:color="000000" w:space="0" w:sz="0" w:val="nil"/>
+              <w:bottom w:color="000000" w:space="0" w:sz="8" w:val="single"/>
+              <w:right w:color="000000" w:space="0" w:sz="8" w:val="single"/>
+            </w:tcBorders>
+            <w:tcMar>
+              <w:top w:w="100.0" w:type="dxa"/>
+              <w:left w:w="100.0" w:type="dxa"/>
+              <w:bottom w:w="100.0" w:type="dxa"/>
+              <w:right w:w="100.0" w:type="dxa"/>
+            </w:tcMar>
+            <w:vAlign w:val="top"/>
+          </w:tcPr>
+          <w:p>
+            <w:pPr>
+              <w:spacing w:after="240" w:before="240" w:lineRule="auto"/>
+              <w:ind w:left="100" w:firstLine="0"/>
+              <w:rPr/>
+            </w:pPr>
+            <w:r>
+              <w:rPr>
+                <w:rtl w:val="0"/>
+              </w:rPr>
+              <w:t xml:space="preserve">added feature validations</w:t>
+            </w:r>
+          </w:p>
+        </w:tc>
+        <w:tc>
+          <w:tcPr>
+            <w:tcBorders>
+              <w:top w:color="000000" w:space="0" w:sz="0" w:val="nil"/>
+              <w:left w:color="000000" w:space="0" w:sz="0" w:val="nil"/>
+              <w:bottom w:color="000000" w:space="0" w:sz="8" w:val="single"/>
+              <w:right w:color="000000" w:space="0" w:sz="8" w:val="single"/>
+            </w:tcBorders>
+            <w:tcMar>
+              <w:top w:w="100.0" w:type="dxa"/>
+              <w:left w:w="100.0" w:type="dxa"/>
+              <w:bottom w:w="100.0" w:type="dxa"/>
+              <w:right w:w="100.0" w:type="dxa"/>
+            </w:tcMar>
+            <w:vAlign w:val="top"/>
+          </w:tcPr>
+          <w:p>
+            <w:pPr>
+              <w:spacing w:after="240" w:before="240" w:lineRule="auto"/>
+              <w:ind w:left="100" w:firstLine="0"/>
+              <w:rPr/>
+            </w:pPr>
+            <w:r>
+              <w:rPr>
+                <w:rtl w:val="0"/>
+              </w:rPr>
+              <w:t xml:space="preserve">Bassant Samir</w:t>
             </w:r>
           </w:p>
         </w:tc>
@@ -796,7 +1049,7 @@
               <w:rPr>
                 <w:rtl w:val="0"/>
               </w:rPr>
-              <w:t xml:space="preserve"> </w:t>
+              <w:t xml:space="preserve"> Bassant Samir</w:t>
             </w:r>
           </w:p>
         </w:tc>
@@ -826,7 +1079,7 @@
               <w:rPr>
                 <w:rtl w:val="0"/>
               </w:rPr>
-              <w:t xml:space="preserve"> </w:t>
+              <w:t xml:space="preserve"> Project Manager</w:t>
             </w:r>
           </w:p>
         </w:tc>
@@ -861,6 +1114,103 @@
           </w:p>
         </w:tc>
       </w:tr>
+      <w:tr>
+        <w:trPr>
+          <w:cantSplit w:val="0"/>
+          <w:trHeight w:val="495" w:hRule="atLeast"/>
+          <w:tblHeader w:val="0"/>
+        </w:trPr>
+        <w:tc>
+          <w:tcPr>
+            <w:tcBorders>
+              <w:top w:color="000000" w:space="0" w:sz="0" w:val="nil"/>
+              <w:left w:color="000000" w:space="0" w:sz="8" w:val="single"/>
+              <w:bottom w:color="000000" w:space="0" w:sz="8" w:val="single"/>
+              <w:right w:color="000000" w:space="0" w:sz="8" w:val="single"/>
+            </w:tcBorders>
+            <w:tcMar>
+              <w:top w:w="100.0" w:type="dxa"/>
+              <w:left w:w="100.0" w:type="dxa"/>
+              <w:bottom w:w="100.0" w:type="dxa"/>
+              <w:right w:w="100.0" w:type="dxa"/>
+            </w:tcMar>
+            <w:vAlign w:val="bottom"/>
+          </w:tcPr>
+          <w:p>
+            <w:pPr>
+              <w:spacing w:after="240" w:before="240" w:lineRule="auto"/>
+              <w:ind w:left="100" w:firstLine="0"/>
+              <w:rPr/>
+            </w:pPr>
+            <w:r>
+              <w:rPr>
+                <w:rtl w:val="0"/>
+              </w:rPr>
+              <w:t xml:space="preserve"> Bassant Samir</w:t>
+            </w:r>
+          </w:p>
+        </w:tc>
+        <w:tc>
+          <w:tcPr>
+            <w:tcBorders>
+              <w:top w:color="000000" w:space="0" w:sz="0" w:val="nil"/>
+              <w:left w:color="000000" w:space="0" w:sz="0" w:val="nil"/>
+              <w:bottom w:color="000000" w:space="0" w:sz="8" w:val="single"/>
+              <w:right w:color="000000" w:space="0" w:sz="8" w:val="single"/>
+            </w:tcBorders>
+            <w:tcMar>
+              <w:top w:w="100.0" w:type="dxa"/>
+              <w:left w:w="100.0" w:type="dxa"/>
+              <w:bottom w:w="100.0" w:type="dxa"/>
+              <w:right w:w="100.0" w:type="dxa"/>
+            </w:tcMar>
+            <w:vAlign w:val="bottom"/>
+          </w:tcPr>
+          <w:p>
+            <w:pPr>
+              <w:spacing w:after="240" w:before="240" w:lineRule="auto"/>
+              <w:ind w:left="100" w:firstLine="0"/>
+              <w:rPr/>
+            </w:pPr>
+            <w:r>
+              <w:rPr>
+                <w:rtl w:val="0"/>
+              </w:rPr>
+              <w:t xml:space="preserve"> Project Manager</w:t>
+            </w:r>
+          </w:p>
+        </w:tc>
+        <w:tc>
+          <w:tcPr>
+            <w:tcBorders>
+              <w:top w:color="000000" w:space="0" w:sz="0" w:val="nil"/>
+              <w:left w:color="000000" w:space="0" w:sz="0" w:val="nil"/>
+              <w:bottom w:color="000000" w:space="0" w:sz="8" w:val="single"/>
+              <w:right w:color="000000" w:space="0" w:sz="8" w:val="single"/>
+            </w:tcBorders>
+            <w:tcMar>
+              <w:top w:w="100.0" w:type="dxa"/>
+              <w:left w:w="100.0" w:type="dxa"/>
+              <w:bottom w:w="100.0" w:type="dxa"/>
+              <w:right w:w="100.0" w:type="dxa"/>
+            </w:tcMar>
+            <w:vAlign w:val="top"/>
+          </w:tcPr>
+          <w:p>
+            <w:pPr>
+              <w:spacing w:after="240" w:before="240" w:lineRule="auto"/>
+              <w:ind w:left="100" w:firstLine="0"/>
+              <w:rPr/>
+            </w:pPr>
+            <w:r>
+              <w:rPr>
+                <w:rtl w:val="0"/>
+              </w:rPr>
+              <w:t xml:space="preserve">31/3/2024</w:t>
+            </w:r>
+          </w:p>
+        </w:tc>
+      </w:tr>
     </w:tbl>
     <w:p>
       <w:pPr>
@@ -917,95 +1267,16 @@
     </w:p>
     <w:p>
       <w:pPr>
-        <w:spacing w:after="240" w:before="240" w:lineRule="auto"/>
-        <w:jc w:val="center"/>
-        <w:rPr>
-          <w:b w:val="1"/>
-          <w:sz w:val="52"/>
-          <w:szCs w:val="52"/>
-        </w:rPr>
-      </w:pPr>
-      <w:r>
-        <w:rPr>
-          <w:b w:val="1"/>
-          <w:sz w:val="52"/>
-          <w:szCs w:val="52"/>
-          <w:rtl w:val="0"/>
-        </w:rPr>
-        <w:t xml:space="preserve"> </w:t>
-      </w:r>
-    </w:p>
-    <w:p>
-      <w:pPr>
-        <w:spacing w:after="240" w:before="240" w:lineRule="auto"/>
-        <w:jc w:val="center"/>
-        <w:rPr>
-          <w:b w:val="1"/>
-          <w:sz w:val="52"/>
-          <w:szCs w:val="52"/>
-        </w:rPr>
-      </w:pPr>
-      <w:r>
-        <w:rPr>
-          <w:b w:val="1"/>
-          <w:sz w:val="52"/>
-          <w:szCs w:val="52"/>
-          <w:rtl w:val="0"/>
-        </w:rPr>
-        <w:t xml:space="preserve"> </w:t>
-      </w:r>
-    </w:p>
-    <w:p>
-      <w:pPr>
-        <w:spacing w:after="240" w:before="240" w:lineRule="auto"/>
-        <w:rPr>
-          <w:b w:val="1"/>
-          <w:sz w:val="52"/>
-          <w:szCs w:val="52"/>
-        </w:rPr>
-      </w:pPr>
-      <w:r>
-        <w:rPr>
-          <w:b w:val="1"/>
-          <w:sz w:val="52"/>
-          <w:szCs w:val="52"/>
-          <w:rtl w:val="0"/>
-        </w:rPr>
-        <w:t xml:space="preserve"> </w:t>
-      </w:r>
-    </w:p>
-    <w:p>
-      <w:pPr>
-        <w:spacing w:after="240" w:before="240" w:lineRule="auto"/>
-        <w:rPr>
-          <w:b w:val="1"/>
-          <w:sz w:val="52"/>
-          <w:szCs w:val="52"/>
-        </w:rPr>
-      </w:pPr>
-      <w:r>
-        <w:rPr>
-          <w:b w:val="1"/>
-          <w:sz w:val="52"/>
-          <w:szCs w:val="52"/>
-          <w:rtl w:val="0"/>
-        </w:rPr>
-        <w:t xml:space="preserve"> </w:t>
-      </w:r>
-    </w:p>
-    <w:p>
-      <w:pPr>
         <w:pStyle w:val="Heading1"/>
         <w:spacing w:after="240" w:before="240" w:lineRule="auto"/>
         <w:rPr/>
       </w:pPr>
-      <w:bookmarkStart w:colFirst="0" w:colLast="0" w:name="_imv3vt938wu4" w:id="0"/>
+      <w:bookmarkStart w:colFirst="0" w:colLast="0" w:name="_w4lxgkxle59r" w:id="0"/>
       <w:bookmarkEnd w:id="0"/>
       <w:r>
         <w:rPr>
           <w:rtl w:val="0"/>
         </w:rPr>
-        <w:t xml:space="preserve"> </w:t>
       </w:r>
     </w:p>
     <w:p>
@@ -1014,7 +1285,7 @@
         <w:spacing w:after="240" w:before="240" w:lineRule="auto"/>
         <w:rPr/>
       </w:pPr>
-      <w:bookmarkStart w:colFirst="0" w:colLast="0" w:name="_z4vdf8uf4vje" w:id="1"/>
+      <w:bookmarkStart w:colFirst="0" w:colLast="0" w:name="_imv3vt938wu4" w:id="1"/>
       <w:bookmarkEnd w:id="1"/>
       <w:r>
         <w:rPr>
@@ -1103,29 +1374,134 @@
         </w:rPr>
         <w:t xml:space="preserve">1.2 Scope</w:t>
       </w:r>
-    </w:p>
-    <w:p>
-      <w:pPr>
-        <w:spacing w:after="240" w:before="240" w:lineRule="auto"/>
-        <w:rPr/>
-      </w:pPr>
-      <w:r>
-        <w:rPr>
-          <w:rtl w:val="0"/>
-        </w:rPr>
-        <w:t xml:space="preserve"> </w:t>
-      </w:r>
-    </w:p>
-    <w:p>
-      <w:pPr>
-        <w:spacing w:after="240" w:before="240" w:lineRule="auto"/>
-        <w:rPr/>
-      </w:pPr>
-      <w:r>
-        <w:rPr>
-          <w:rtl w:val="0"/>
-        </w:rPr>
-        <w:t xml:space="preserve">The Car Purchasing Web Application will provide users with the ability to register, login, search for cars based on various criteria, and reserve available cars. The application will also include administrative features for managing users and listings.</w:t>
+      <w:r>
+        <w:rPr>
+          <w:rtl w:val="0"/>
+        </w:rPr>
+      </w:r>
+    </w:p>
+    <w:p>
+      <w:pPr>
+        <w:spacing w:after="0" w:line="276" w:lineRule="auto"/>
+        <w:rPr>
+          <w:rFonts w:ascii="Arial" w:cs="Arial" w:eastAsia="Arial" w:hAnsi="Arial"/>
+        </w:rPr>
+      </w:pPr>
+      <w:r>
+        <w:rPr>
+          <w:rFonts w:ascii="Arial" w:cs="Arial" w:eastAsia="Arial" w:hAnsi="Arial"/>
+          <w:rtl w:val="0"/>
+        </w:rPr>
+        <w:t xml:space="preserve">The car purchasing web application will provide the following functionalities:</w:t>
+      </w:r>
+    </w:p>
+    <w:p>
+      <w:pPr>
+        <w:spacing w:after="0" w:line="276" w:lineRule="auto"/>
+        <w:rPr>
+          <w:rFonts w:ascii="Arial" w:cs="Arial" w:eastAsia="Arial" w:hAnsi="Arial"/>
+          <w:b w:val="1"/>
+        </w:rPr>
+      </w:pPr>
+      <w:r>
+        <w:rPr>
+          <w:rtl w:val="0"/>
+        </w:rPr>
+      </w:r>
+    </w:p>
+    <w:p>
+      <w:pPr>
+        <w:spacing w:after="0" w:line="276" w:lineRule="auto"/>
+        <w:rPr>
+          <w:rFonts w:ascii="Arial" w:cs="Arial" w:eastAsia="Arial" w:hAnsi="Arial"/>
+        </w:rPr>
+      </w:pPr>
+      <w:r>
+        <w:rPr>
+          <w:rFonts w:ascii="Arial" w:cs="Arial" w:eastAsia="Arial" w:hAnsi="Arial"/>
+          <w:b w:val="1"/>
+          <w:rtl w:val="0"/>
+        </w:rPr>
+        <w:t xml:space="preserve">User Registration and Login:</w:t>
+      </w:r>
+      <w:r>
+        <w:rPr>
+          <w:rFonts w:ascii="Arial" w:cs="Arial" w:eastAsia="Arial" w:hAnsi="Arial"/>
+          <w:rtl w:val="0"/>
+        </w:rPr>
+        <w:t xml:space="preserve"> Users will be able to register for an account and log in. After logging in, users will be directed to the car listing page, where they can view available cars.</w:t>
+      </w:r>
+    </w:p>
+    <w:p>
+      <w:pPr>
+        <w:spacing w:after="0" w:line="276" w:lineRule="auto"/>
+        <w:rPr>
+          <w:rFonts w:ascii="Arial" w:cs="Arial" w:eastAsia="Arial" w:hAnsi="Arial"/>
+        </w:rPr>
+      </w:pPr>
+      <w:r>
+        <w:rPr>
+          <w:rtl w:val="0"/>
+        </w:rPr>
+      </w:r>
+    </w:p>
+    <w:p>
+      <w:pPr>
+        <w:spacing w:after="0" w:line="276" w:lineRule="auto"/>
+        <w:rPr>
+          <w:rFonts w:ascii="Arial" w:cs="Arial" w:eastAsia="Arial" w:hAnsi="Arial"/>
+        </w:rPr>
+      </w:pPr>
+      <w:r>
+        <w:rPr>
+          <w:rFonts w:ascii="Arial" w:cs="Arial" w:eastAsia="Arial" w:hAnsi="Arial"/>
+          <w:b w:val="1"/>
+          <w:rtl w:val="0"/>
+        </w:rPr>
+        <w:t xml:space="preserve">Car Search:</w:t>
+      </w:r>
+      <w:r>
+        <w:rPr>
+          <w:rFonts w:ascii="Arial" w:cs="Arial" w:eastAsia="Arial" w:hAnsi="Arial"/>
+          <w:rtl w:val="0"/>
+        </w:rPr>
+        <w:t xml:space="preserve"> Users will have the ability to search for cars based on model. </w:t>
+      </w:r>
+    </w:p>
+    <w:p>
+      <w:pPr>
+        <w:spacing w:after="0" w:line="276" w:lineRule="auto"/>
+        <w:rPr>
+          <w:rFonts w:ascii="Arial" w:cs="Arial" w:eastAsia="Arial" w:hAnsi="Arial"/>
+        </w:rPr>
+      </w:pPr>
+      <w:r>
+        <w:rPr>
+          <w:rtl w:val="0"/>
+        </w:rPr>
+      </w:r>
+    </w:p>
+    <w:p>
+      <w:pPr>
+        <w:spacing w:after="0" w:line="276" w:lineRule="auto"/>
+        <w:rPr>
+          <w:rFonts w:ascii="Arial" w:cs="Arial" w:eastAsia="Arial" w:hAnsi="Arial"/>
+        </w:rPr>
+      </w:pPr>
+      <w:r>
+        <w:rPr>
+          <w:rFonts w:ascii="Arial" w:cs="Arial" w:eastAsia="Arial" w:hAnsi="Arial"/>
+          <w:b w:val="1"/>
+          <w:rtl w:val="0"/>
+        </w:rPr>
+        <w:t xml:space="preserve">Car Reservation:</w:t>
+      </w:r>
+      <w:r>
+        <w:rPr>
+          <w:rFonts w:ascii="Arial" w:cs="Arial" w:eastAsia="Arial" w:hAnsi="Arial"/>
+          <w:rtl w:val="0"/>
+        </w:rPr>
+        <w:t xml:space="preserve"> Users will be able to reserve a car from the available listings. </w:t>
       </w:r>
     </w:p>
     <w:p>
@@ -1215,28 +1591,26 @@
     </w:p>
     <w:p>
       <w:pPr>
-        <w:spacing w:after="240" w:before="240" w:lineRule="auto"/>
-        <w:rPr/>
-      </w:pPr>
-      <w:r>
-        <w:rPr>
-          <w:rtl w:val="0"/>
-        </w:rPr>
-      </w:r>
-    </w:p>
-    <w:p>
-      <w:pPr>
         <w:pStyle w:val="Heading1"/>
         <w:spacing w:after="240" w:before="240" w:lineRule="auto"/>
         <w:rPr/>
       </w:pPr>
-      <w:bookmarkStart w:colFirst="0" w:colLast="0" w:name="_hl6ytyabsu20" w:id="6"/>
+      <w:bookmarkStart w:colFirst="0" w:colLast="0" w:name="_ojqdmjs60j3n" w:id="6"/>
       <w:bookmarkEnd w:id="6"/>
       <w:r>
         <w:rPr>
           <w:rtl w:val="0"/>
         </w:rPr>
-        <w:t xml:space="preserve"> </w:t>
+      </w:r>
+    </w:p>
+    <w:p>
+      <w:pPr>
+        <w:rPr/>
+      </w:pPr>
+      <w:r>
+        <w:rPr>
+          <w:rtl w:val="0"/>
+        </w:rPr>
       </w:r>
     </w:p>
     <w:p>
@@ -1843,7 +2217,7 @@
     </w:p>
     <w:p>
       <w:pPr>
-        <w:pStyle w:val="Heading3"/>
+        <w:pStyle w:val="Heading2"/>
         <w:spacing w:after="240" w:before="240" w:lineRule="auto"/>
         <w:rPr/>
       </w:pPr>
@@ -1853,7 +2227,965 @@
         <w:rPr>
           <w:rtl w:val="0"/>
         </w:rPr>
-        <w:t xml:space="preserve">3.2.1 User Registration and Login</w:t>
+        <w:t xml:space="preserve">3.2.1 User Registration </w:t>
+      </w:r>
+    </w:p>
+    <w:p>
+      <w:pPr>
+        <w:rPr/>
+      </w:pPr>
+      <w:r>
+        <w:rPr>
+          <w:rFonts w:ascii="Roboto" w:cs="Roboto" w:eastAsia="Roboto" w:hAnsi="Roboto"/>
+          <w:color w:val="0d0d0d"/>
+          <w:sz w:val="24"/>
+          <w:szCs w:val="24"/>
+          <w:highlight w:val="white"/>
+          <w:rtl w:val="0"/>
+        </w:rPr>
+        <w:t xml:space="preserve">Users can register using their phone number (11 characters), name (up to 50 characters), and a password (at least 8 characters with uppercase letters and one number).</w:t>
+      </w:r>
+      <w:r>
+        <w:rPr>
+          <w:rtl w:val="0"/>
+        </w:rPr>
+      </w:r>
+    </w:p>
+    <w:p>
+      <w:pPr>
+        <w:spacing w:after="240" w:before="240" w:lineRule="auto"/>
+        <w:rPr>
+          <w:b w:val="1"/>
+          <w:color w:val="0000ff"/>
+        </w:rPr>
+      </w:pPr>
+      <w:r>
+        <w:rPr>
+          <w:b w:val="1"/>
+          <w:color w:val="0000ff"/>
+          <w:rtl w:val="0"/>
+        </w:rPr>
+        <w:t xml:space="preserve">srs_registeration_phone_01 </w:t>
+      </w:r>
+    </w:p>
+    <w:p>
+      <w:pPr>
+        <w:spacing w:after="240" w:before="240" w:lineRule="auto"/>
+        <w:rPr/>
+      </w:pPr>
+      <w:r>
+        <w:rPr>
+          <w:rtl w:val="0"/>
+        </w:rPr>
+        <w:t xml:space="preserve">- </w:t>
+      </w:r>
+      <w:r>
+        <w:rPr>
+          <w:rtl w:val="0"/>
+        </w:rPr>
+        <w:t xml:space="preserve">phone number field shouldn’t be blank</w:t>
+      </w:r>
+    </w:p>
+    <w:p>
+      <w:pPr>
+        <w:spacing w:after="240" w:before="240" w:lineRule="auto"/>
+        <w:rPr>
+          <w:b w:val="1"/>
+          <w:color w:val="0000ff"/>
+        </w:rPr>
+      </w:pPr>
+      <w:r>
+        <w:rPr>
+          <w:b w:val="1"/>
+          <w:color w:val="0000ff"/>
+          <w:rtl w:val="0"/>
+        </w:rPr>
+        <w:t xml:space="preserve">srs_registeration_phone_02</w:t>
+      </w:r>
+    </w:p>
+    <w:p>
+      <w:pPr>
+        <w:spacing w:after="240" w:before="240" w:lineRule="auto"/>
+        <w:rPr/>
+      </w:pPr>
+      <w:r>
+        <w:rPr>
+          <w:rtl w:val="0"/>
+        </w:rPr>
+        <w:t xml:space="preserve">- </w:t>
+      </w:r>
+      <w:r>
+        <w:rPr>
+          <w:rtl w:val="0"/>
+        </w:rPr>
+        <w:t xml:space="preserve">phone number field should accept numbers only</w:t>
+      </w:r>
+    </w:p>
+    <w:p>
+      <w:pPr>
+        <w:spacing w:after="240" w:before="240" w:lineRule="auto"/>
+        <w:rPr>
+          <w:b w:val="1"/>
+          <w:color w:val="0000ff"/>
+        </w:rPr>
+      </w:pPr>
+      <w:r>
+        <w:rPr>
+          <w:b w:val="1"/>
+          <w:color w:val="0000ff"/>
+          <w:rtl w:val="0"/>
+        </w:rPr>
+        <w:t xml:space="preserve">srs_registeration_name_01</w:t>
+      </w:r>
+    </w:p>
+    <w:p>
+      <w:pPr>
+        <w:spacing w:after="240" w:before="240" w:lineRule="auto"/>
+        <w:rPr/>
+      </w:pPr>
+      <w:r>
+        <w:rPr>
+          <w:rtl w:val="0"/>
+        </w:rPr>
+        <w:t xml:space="preserve">- </w:t>
+      </w:r>
+      <w:r>
+        <w:rPr>
+          <w:rtl w:val="0"/>
+        </w:rPr>
+        <w:t xml:space="preserve">name field shouldn’t be empty</w:t>
+      </w:r>
+    </w:p>
+    <w:p>
+      <w:pPr>
+        <w:spacing w:after="240" w:before="240" w:lineRule="auto"/>
+        <w:rPr>
+          <w:b w:val="1"/>
+          <w:color w:val="0000ff"/>
+        </w:rPr>
+      </w:pPr>
+      <w:r>
+        <w:rPr>
+          <w:b w:val="1"/>
+          <w:color w:val="0000ff"/>
+          <w:rtl w:val="0"/>
+        </w:rPr>
+        <w:t xml:space="preserve">srs_registeration_name_02</w:t>
+      </w:r>
+    </w:p>
+    <w:p>
+      <w:pPr>
+        <w:spacing w:after="240" w:before="240" w:lineRule="auto"/>
+        <w:rPr/>
+      </w:pPr>
+      <w:r>
+        <w:rPr>
+          <w:rtl w:val="0"/>
+        </w:rPr>
+        <w:t xml:space="preserve">- </w:t>
+      </w:r>
+      <w:r>
+        <w:rPr>
+          <w:rtl w:val="0"/>
+        </w:rPr>
+        <w:t xml:space="preserve">name field should accept alphabetical characters only </w:t>
+      </w:r>
+    </w:p>
+    <w:p>
+      <w:pPr>
+        <w:spacing w:after="240" w:before="240" w:lineRule="auto"/>
+        <w:rPr>
+          <w:b w:val="1"/>
+          <w:color w:val="0000ff"/>
+        </w:rPr>
+      </w:pPr>
+      <w:r>
+        <w:rPr>
+          <w:b w:val="1"/>
+          <w:color w:val="0000ff"/>
+          <w:rtl w:val="0"/>
+        </w:rPr>
+        <w:t xml:space="preserve">srs_registeration_name_03</w:t>
+      </w:r>
+    </w:p>
+    <w:p>
+      <w:pPr>
+        <w:spacing w:after="240" w:before="240" w:lineRule="auto"/>
+        <w:rPr/>
+      </w:pPr>
+      <w:r>
+        <w:rPr>
+          <w:rtl w:val="0"/>
+        </w:rPr>
+        <w:t xml:space="preserve">- </w:t>
+      </w:r>
+      <w:r>
+        <w:rPr>
+          <w:rtl w:val="0"/>
+        </w:rPr>
+        <w:t xml:space="preserve">name field should accept a maximum of 50 characters only</w:t>
+      </w:r>
+    </w:p>
+    <w:p>
+      <w:pPr>
+        <w:spacing w:after="240" w:before="240" w:lineRule="auto"/>
+        <w:rPr>
+          <w:b w:val="1"/>
+          <w:color w:val="0000ff"/>
+        </w:rPr>
+      </w:pPr>
+      <w:r>
+        <w:rPr>
+          <w:b w:val="1"/>
+          <w:color w:val="0000ff"/>
+          <w:rtl w:val="0"/>
+        </w:rPr>
+        <w:t xml:space="preserve">srs_registeration_password_01</w:t>
+      </w:r>
+    </w:p>
+    <w:p>
+      <w:pPr>
+        <w:spacing w:after="240" w:before="240" w:lineRule="auto"/>
+        <w:rPr/>
+      </w:pPr>
+      <w:r>
+        <w:rPr>
+          <w:rtl w:val="0"/>
+        </w:rPr>
+        <w:t xml:space="preserve">- </w:t>
+      </w:r>
+      <w:r>
+        <w:rPr>
+          <w:rtl w:val="0"/>
+        </w:rPr>
+        <w:t xml:space="preserve">Password</w:t>
+      </w:r>
+      <w:r>
+        <w:rPr>
+          <w:b w:val="1"/>
+          <w:rtl w:val="0"/>
+        </w:rPr>
+        <w:t xml:space="preserve"> </w:t>
+      </w:r>
+      <w:r>
+        <w:rPr>
+          <w:rtl w:val="0"/>
+        </w:rPr>
+        <w:t xml:space="preserve">field shouldn’t be empty </w:t>
+      </w:r>
+    </w:p>
+    <w:p>
+      <w:pPr>
+        <w:spacing w:after="240" w:before="240" w:lineRule="auto"/>
+        <w:rPr>
+          <w:b w:val="1"/>
+          <w:color w:val="0000ff"/>
+        </w:rPr>
+      </w:pPr>
+      <w:r>
+        <w:rPr>
+          <w:b w:val="1"/>
+          <w:color w:val="0000ff"/>
+          <w:rtl w:val="0"/>
+        </w:rPr>
+        <w:t xml:space="preserve">srs_registeration_password_02</w:t>
+      </w:r>
+    </w:p>
+    <w:p>
+      <w:pPr>
+        <w:spacing w:after="240" w:before="240" w:lineRule="auto"/>
+        <w:rPr/>
+      </w:pPr>
+      <w:r>
+        <w:rPr>
+          <w:rtl w:val="0"/>
+        </w:rPr>
+        <w:t xml:space="preserve">- </w:t>
+      </w:r>
+      <w:r>
+        <w:rPr>
+          <w:rtl w:val="0"/>
+        </w:rPr>
+        <w:t xml:space="preserve">Password</w:t>
+      </w:r>
+      <w:r>
+        <w:rPr>
+          <w:b w:val="1"/>
+          <w:rtl w:val="0"/>
+        </w:rPr>
+        <w:t xml:space="preserve"> </w:t>
+      </w:r>
+      <w:r>
+        <w:rPr>
+          <w:rtl w:val="0"/>
+        </w:rPr>
+        <w:t xml:space="preserve">must contain at least 8 characters, including uppercase alphabets and one number.</w:t>
+      </w:r>
+    </w:p>
+    <w:p>
+      <w:pPr>
+        <w:spacing w:after="240" w:before="240" w:lineRule="auto"/>
+        <w:rPr>
+          <w:b w:val="1"/>
+          <w:color w:val="0000ff"/>
+        </w:rPr>
+      </w:pPr>
+      <w:r>
+        <w:rPr>
+          <w:b w:val="1"/>
+          <w:color w:val="0000ff"/>
+          <w:rtl w:val="0"/>
+        </w:rPr>
+        <w:t xml:space="preserve">srs_registeration_ConfirmPassword_01</w:t>
+      </w:r>
+    </w:p>
+    <w:p>
+      <w:pPr>
+        <w:spacing w:after="240" w:before="240" w:lineRule="auto"/>
+        <w:rPr/>
+      </w:pPr>
+      <w:r>
+        <w:rPr>
+          <w:rtl w:val="0"/>
+        </w:rPr>
+        <w:t xml:space="preserve">- confirm password field shouldn’t be empty</w:t>
+      </w:r>
+    </w:p>
+    <w:p>
+      <w:pPr>
+        <w:spacing w:after="240" w:before="240" w:lineRule="auto"/>
+        <w:rPr>
+          <w:b w:val="1"/>
+          <w:color w:val="0000ff"/>
+        </w:rPr>
+      </w:pPr>
+      <w:r>
+        <w:rPr>
+          <w:b w:val="1"/>
+          <w:color w:val="0000ff"/>
+          <w:rtl w:val="0"/>
+        </w:rPr>
+        <w:t xml:space="preserve">srs_registeration_ConfirmPassword_02</w:t>
+      </w:r>
+    </w:p>
+    <w:p>
+      <w:pPr>
+        <w:spacing w:after="240" w:before="240" w:lineRule="auto"/>
+        <w:rPr/>
+      </w:pPr>
+      <w:r>
+        <w:rPr>
+          <w:rtl w:val="0"/>
+        </w:rPr>
+        <w:t xml:space="preserve">- the input entered in the confirm password field should match the input entered in password field</w:t>
+      </w:r>
+    </w:p>
+    <w:p>
+      <w:pPr>
+        <w:pStyle w:val="Heading3"/>
+        <w:spacing w:after="240" w:before="240" w:lineRule="auto"/>
+        <w:rPr>
+          <w:rFonts w:ascii="Play" w:cs="Play" w:eastAsia="Play" w:hAnsi="Play"/>
+        </w:rPr>
+      </w:pPr>
+      <w:bookmarkStart w:colFirst="0" w:colLast="0" w:name="_5abg2avikvwk" w:id="19"/>
+      <w:bookmarkEnd w:id="19"/>
+      <w:r>
+        <w:rPr>
+          <w:rFonts w:ascii="Play" w:cs="Play" w:eastAsia="Play" w:hAnsi="Play"/>
+          <w:rtl w:val="0"/>
+        </w:rPr>
+        <w:t xml:space="preserve">validation requirements</w:t>
+      </w:r>
+    </w:p>
+    <w:p>
+      <w:pPr>
+        <w:spacing w:after="240" w:before="240" w:lineRule="auto"/>
+        <w:rPr>
+          <w:rFonts w:ascii="Roboto" w:cs="Roboto" w:eastAsia="Roboto" w:hAnsi="Roboto"/>
+          <w:b w:val="1"/>
+          <w:color w:val="0000ff"/>
+        </w:rPr>
+      </w:pPr>
+      <w:r>
+        <w:rPr>
+          <w:rFonts w:ascii="Roboto" w:cs="Roboto" w:eastAsia="Roboto" w:hAnsi="Roboto"/>
+          <w:b w:val="1"/>
+          <w:color w:val="0000ff"/>
+          <w:rtl w:val="0"/>
+        </w:rPr>
+        <w:t xml:space="preserve">srs_registration_val_01</w:t>
+      </w:r>
+    </w:p>
+    <w:p>
+      <w:pPr>
+        <w:spacing w:after="240" w:before="240" w:lineRule="auto"/>
+        <w:rPr>
+          <w:rFonts w:ascii="Roboto" w:cs="Roboto" w:eastAsia="Roboto" w:hAnsi="Roboto"/>
+        </w:rPr>
+      </w:pPr>
+      <w:r>
+        <w:rPr>
+          <w:rFonts w:ascii="Roboto" w:cs="Roboto" w:eastAsia="Roboto" w:hAnsi="Roboto"/>
+          <w:rtl w:val="0"/>
+        </w:rPr>
+        <w:t xml:space="preserve">- If the user enters invalid inputs in any field of the registration form, the system shall display the error message "Invalid inputs!" upon submitting the form.</w:t>
+      </w:r>
+    </w:p>
+    <w:p>
+      <w:pPr>
+        <w:spacing w:after="240" w:before="240" w:lineRule="auto"/>
+        <w:rPr/>
+      </w:pPr>
+      <w:r>
+        <w:rPr>
+          <w:rFonts w:ascii="Roboto" w:cs="Roboto" w:eastAsia="Roboto" w:hAnsi="Roboto"/>
+          <w:b w:val="1"/>
+          <w:color w:val="0000ff"/>
+          <w:rtl w:val="0"/>
+        </w:rPr>
+        <w:t xml:space="preserve">srs_registration_val_02</w:t>
+      </w:r>
+      <w:r>
+        <w:rPr>
+          <w:rtl w:val="0"/>
+        </w:rPr>
+      </w:r>
+    </w:p>
+    <w:p>
+      <w:pPr>
+        <w:pBdr>
+          <w:top w:color="e3e3e3" w:space="0" w:sz="0" w:val="none"/>
+          <w:left w:color="e3e3e3" w:space="0" w:sz="0" w:val="none"/>
+          <w:bottom w:color="e3e3e3" w:space="0" w:sz="0" w:val="none"/>
+          <w:right w:color="e3e3e3" w:space="0" w:sz="0" w:val="none"/>
+          <w:between w:color="e3e3e3" w:space="0" w:sz="0" w:val="none"/>
+        </w:pBdr>
+        <w:shd w:fill="ffffff" w:val="clear"/>
+        <w:spacing w:after="300" w:lineRule="auto"/>
+        <w:rPr>
+          <w:b w:val="1"/>
+          <w:color w:val="0000ff"/>
+        </w:rPr>
+      </w:pPr>
+      <w:r>
+        <w:rPr>
+          <w:rFonts w:ascii="Roboto" w:cs="Roboto" w:eastAsia="Roboto" w:hAnsi="Roboto"/>
+          <w:rtl w:val="0"/>
+        </w:rPr>
+        <w:t xml:space="preserve">- If the user tries to register with a phone number that is already associated with an existing account, the system shall display an error message "Phone number already exists!" upon submitting the form.</w:t>
+      </w:r>
+      <w:r>
+        <w:rPr>
+          <w:rtl w:val="0"/>
+        </w:rPr>
+      </w:r>
+    </w:p>
+    <w:p>
+      <w:pPr>
+        <w:spacing w:after="240" w:before="240" w:lineRule="auto"/>
+        <w:rPr/>
+      </w:pPr>
+      <w:r>
+        <w:rPr>
+          <w:rtl w:val="0"/>
+        </w:rPr>
+      </w:r>
+    </w:p>
+    <w:p>
+      <w:pPr>
+        <w:pStyle w:val="Heading2"/>
+        <w:spacing w:after="240" w:before="240" w:lineRule="auto"/>
+        <w:rPr/>
+      </w:pPr>
+      <w:bookmarkStart w:colFirst="0" w:colLast="0" w:name="_2foe5xl22sh4" w:id="20"/>
+      <w:bookmarkEnd w:id="20"/>
+      <w:r>
+        <w:rPr>
+          <w:rtl w:val="0"/>
+        </w:rPr>
+        <w:t xml:space="preserve">3.2.2 Login</w:t>
+      </w:r>
+    </w:p>
+    <w:p>
+      <w:pPr>
+        <w:rPr/>
+      </w:pPr>
+      <w:r>
+        <w:rPr>
+          <w:rFonts w:ascii="Roboto" w:cs="Roboto" w:eastAsia="Roboto" w:hAnsi="Roboto"/>
+          <w:color w:val="0d0d0d"/>
+          <w:sz w:val="24"/>
+          <w:szCs w:val="24"/>
+          <w:highlight w:val="white"/>
+          <w:rtl w:val="0"/>
+        </w:rPr>
+        <w:t xml:space="preserve">Users can log in using their unique user ID (phone number with 11 characters) and password (at least 8 characters with uppercase letters and one number).</w:t>
+      </w:r>
+      <w:r>
+        <w:rPr>
+          <w:rtl w:val="0"/>
+        </w:rPr>
+      </w:r>
+    </w:p>
+    <w:p>
+      <w:pPr>
+        <w:spacing w:after="240" w:before="240" w:lineRule="auto"/>
+        <w:rPr/>
+      </w:pPr>
+      <w:r>
+        <w:rPr>
+          <w:b w:val="1"/>
+          <w:color w:val="0000ff"/>
+          <w:rtl w:val="0"/>
+        </w:rPr>
+        <w:t xml:space="preserve">srs_login_id_01</w:t>
+      </w:r>
+      <w:r>
+        <w:rPr>
+          <w:rtl w:val="0"/>
+        </w:rPr>
+      </w:r>
+    </w:p>
+    <w:p>
+      <w:pPr>
+        <w:spacing w:after="240" w:before="240" w:lineRule="auto"/>
+        <w:rPr/>
+      </w:pPr>
+      <w:r>
+        <w:rPr>
+          <w:rtl w:val="0"/>
+        </w:rPr>
+        <w:t xml:space="preserve">- id field shouldn’t be empty</w:t>
+      </w:r>
+    </w:p>
+    <w:p>
+      <w:pPr>
+        <w:spacing w:after="240" w:before="240" w:lineRule="auto"/>
+        <w:rPr>
+          <w:b w:val="1"/>
+          <w:color w:val="0000ff"/>
+        </w:rPr>
+      </w:pPr>
+      <w:r>
+        <w:rPr>
+          <w:b w:val="1"/>
+          <w:color w:val="0000ff"/>
+          <w:rtl w:val="0"/>
+        </w:rPr>
+        <w:t xml:space="preserve">srs_login_id_02</w:t>
+      </w:r>
+    </w:p>
+    <w:p>
+      <w:pPr>
+        <w:spacing w:after="240" w:before="240" w:lineRule="auto"/>
+        <w:rPr/>
+      </w:pPr>
+      <w:r>
+        <w:rPr>
+          <w:rtl w:val="0"/>
+        </w:rPr>
+        <w:t xml:space="preserve">- id field should accept numbers only</w:t>
+      </w:r>
+    </w:p>
+    <w:p>
+      <w:pPr>
+        <w:rPr>
+          <w:color w:val="0000ff"/>
+          <w:sz w:val="10"/>
+          <w:szCs w:val="10"/>
+        </w:rPr>
+      </w:pPr>
+      <w:r>
+        <w:rPr>
+          <w:b w:val="1"/>
+          <w:color w:val="0000ff"/>
+          <w:rtl w:val="0"/>
+        </w:rPr>
+        <w:t xml:space="preserve">srs_login_admin_01</w:t>
+      </w:r>
+      <w:r>
+        <w:rPr>
+          <w:rtl w:val="0"/>
+        </w:rPr>
+      </w:r>
+    </w:p>
+    <w:p>
+      <w:pPr>
+        <w:spacing w:after="240" w:before="240" w:lineRule="auto"/>
+        <w:rPr/>
+      </w:pPr>
+      <w:r>
+        <w:rPr>
+          <w:rtl w:val="0"/>
+        </w:rPr>
+        <w:t xml:space="preserve">- Admin users shall log in using provided Admin ID and password that will be available in the database </w:t>
+      </w:r>
+    </w:p>
+    <w:p>
+      <w:pPr>
+        <w:spacing w:after="240" w:before="240" w:lineRule="auto"/>
+        <w:rPr>
+          <w:b w:val="1"/>
+          <w:color w:val="0000ff"/>
+        </w:rPr>
+      </w:pPr>
+      <w:r>
+        <w:rPr>
+          <w:b w:val="1"/>
+          <w:color w:val="0000ff"/>
+          <w:rtl w:val="0"/>
+        </w:rPr>
+        <w:t xml:space="preserve">srs_login_password_01</w:t>
+      </w:r>
+    </w:p>
+    <w:p>
+      <w:pPr>
+        <w:spacing w:after="240" w:before="240" w:lineRule="auto"/>
+        <w:rPr/>
+      </w:pPr>
+      <w:r>
+        <w:rPr>
+          <w:rtl w:val="0"/>
+        </w:rPr>
+        <w:t xml:space="preserve">- Password</w:t>
+      </w:r>
+      <w:r>
+        <w:rPr>
+          <w:b w:val="1"/>
+          <w:rtl w:val="0"/>
+        </w:rPr>
+        <w:t xml:space="preserve"> </w:t>
+      </w:r>
+      <w:r>
+        <w:rPr>
+          <w:rtl w:val="0"/>
+        </w:rPr>
+        <w:t xml:space="preserve">field shouldn’t be empty </w:t>
+      </w:r>
+    </w:p>
+    <w:p>
+      <w:pPr>
+        <w:spacing w:after="240" w:before="240" w:lineRule="auto"/>
+        <w:rPr>
+          <w:b w:val="1"/>
+          <w:color w:val="0000ff"/>
+        </w:rPr>
+      </w:pPr>
+      <w:r>
+        <w:rPr>
+          <w:b w:val="1"/>
+          <w:color w:val="0000ff"/>
+          <w:rtl w:val="0"/>
+        </w:rPr>
+        <w:t xml:space="preserve">srs_login_password_02</w:t>
+      </w:r>
+    </w:p>
+    <w:p>
+      <w:pPr>
+        <w:spacing w:after="240" w:before="240" w:lineRule="auto"/>
+        <w:rPr>
+          <w:b w:val="1"/>
+          <w:color w:val="0000ff"/>
+        </w:rPr>
+      </w:pPr>
+      <w:r>
+        <w:rPr>
+          <w:rtl w:val="0"/>
+        </w:rPr>
+        <w:t xml:space="preserve">- Password</w:t>
+      </w:r>
+      <w:r>
+        <w:rPr>
+          <w:b w:val="1"/>
+          <w:rtl w:val="0"/>
+        </w:rPr>
+        <w:t xml:space="preserve"> </w:t>
+      </w:r>
+      <w:r>
+        <w:rPr>
+          <w:rtl w:val="0"/>
+        </w:rPr>
+        <w:t xml:space="preserve">must contain at least 8 characters, including uppercase alphabets and one number.</w:t>
+      </w:r>
+      <w:r>
+        <w:rPr>
+          <w:rtl w:val="0"/>
+        </w:rPr>
+      </w:r>
+    </w:p>
+    <w:p>
+      <w:pPr>
+        <w:pStyle w:val="Heading3"/>
+        <w:spacing w:after="240" w:before="240" w:lineRule="auto"/>
+        <w:rPr>
+          <w:rFonts w:ascii="Play" w:cs="Play" w:eastAsia="Play" w:hAnsi="Play"/>
+        </w:rPr>
+      </w:pPr>
+      <w:bookmarkStart w:colFirst="0" w:colLast="0" w:name="_kqme826ron9" w:id="21"/>
+      <w:bookmarkEnd w:id="21"/>
+      <w:r>
+        <w:rPr>
+          <w:rFonts w:ascii="Play" w:cs="Play" w:eastAsia="Play" w:hAnsi="Play"/>
+          <w:rtl w:val="0"/>
+        </w:rPr>
+        <w:t xml:space="preserve">validation requirements</w:t>
+      </w:r>
+    </w:p>
+    <w:p>
+      <w:pPr>
+        <w:spacing w:after="240" w:before="240" w:lineRule="auto"/>
+        <w:rPr>
+          <w:b w:val="1"/>
+          <w:color w:val="0000ff"/>
+          <w:highlight w:val="white"/>
+        </w:rPr>
+      </w:pPr>
+      <w:r>
+        <w:rPr>
+          <w:rFonts w:ascii="Roboto" w:cs="Roboto" w:eastAsia="Roboto" w:hAnsi="Roboto"/>
+          <w:b w:val="1"/>
+          <w:color w:val="0000ff"/>
+          <w:rtl w:val="0"/>
+        </w:rPr>
+        <w:t xml:space="preserve">srs_login_val_01</w:t>
+      </w:r>
+      <w:r>
+        <w:rPr>
+          <w:rtl w:val="0"/>
+        </w:rPr>
+      </w:r>
+    </w:p>
+    <w:p>
+      <w:pPr>
+        <w:spacing w:after="240" w:before="240" w:lineRule="auto"/>
+        <w:rPr>
+          <w:rFonts w:ascii="Roboto" w:cs="Roboto" w:eastAsia="Roboto" w:hAnsi="Roboto"/>
+        </w:rPr>
+      </w:pPr>
+      <w:r>
+        <w:rPr>
+          <w:rFonts w:ascii="Roboto" w:cs="Roboto" w:eastAsia="Roboto" w:hAnsi="Roboto"/>
+          <w:rtl w:val="0"/>
+        </w:rPr>
+        <w:t xml:space="preserve">- </w:t>
+      </w:r>
+      <w:r>
+        <w:rPr>
+          <w:rFonts w:ascii="Roboto" w:cs="Roboto" w:eastAsia="Roboto" w:hAnsi="Roboto"/>
+          <w:rtl w:val="0"/>
+        </w:rPr>
+        <w:t xml:space="preserve">If the user enters invalid phone number or password in the login form, the system shall display the error message "Invalid credentials!" </w:t>
+      </w:r>
+    </w:p>
+    <w:p>
+      <w:pPr>
+        <w:spacing w:after="240" w:before="240" w:lineRule="auto"/>
+        <w:rPr>
+          <w:rFonts w:ascii="Roboto" w:cs="Roboto" w:eastAsia="Roboto" w:hAnsi="Roboto"/>
+          <w:b w:val="1"/>
+          <w:color w:val="0000ff"/>
+        </w:rPr>
+      </w:pPr>
+      <w:r>
+        <w:rPr>
+          <w:rFonts w:ascii="Roboto" w:cs="Roboto" w:eastAsia="Roboto" w:hAnsi="Roboto"/>
+          <w:b w:val="1"/>
+          <w:color w:val="0000ff"/>
+          <w:rtl w:val="0"/>
+        </w:rPr>
+        <w:t xml:space="preserve">srs_login_val_02</w:t>
+      </w:r>
+    </w:p>
+    <w:p>
+      <w:pPr>
+        <w:spacing w:after="240" w:before="240" w:lineRule="auto"/>
+        <w:rPr>
+          <w:rFonts w:ascii="Roboto" w:cs="Roboto" w:eastAsia="Roboto" w:hAnsi="Roboto"/>
+        </w:rPr>
+      </w:pPr>
+      <w:r>
+        <w:rPr>
+          <w:rFonts w:ascii="Roboto" w:cs="Roboto" w:eastAsia="Roboto" w:hAnsi="Roboto"/>
+          <w:rtl w:val="0"/>
+        </w:rPr>
+        <w:t xml:space="preserve">- </w:t>
+      </w:r>
+      <w:r>
+        <w:rPr>
+          <w:rFonts w:ascii="Roboto" w:cs="Roboto" w:eastAsia="Roboto" w:hAnsi="Roboto"/>
+          <w:rtl w:val="0"/>
+        </w:rPr>
+        <w:t xml:space="preserve">If the user tries to log in with a phone number that is not associated with an existing account, the system shall display the error message "Phone number does not exist!”</w:t>
+      </w:r>
+    </w:p>
+    <w:p>
+      <w:pPr>
+        <w:spacing w:after="240" w:before="240" w:lineRule="auto"/>
+        <w:rPr/>
+      </w:pPr>
+      <w:r>
+        <w:rPr>
+          <w:rtl w:val="0"/>
+        </w:rPr>
+      </w:r>
+    </w:p>
+    <w:p>
+      <w:pPr>
+        <w:spacing w:after="240" w:before="240" w:lineRule="auto"/>
+        <w:rPr/>
+      </w:pPr>
+      <w:r>
+        <w:rPr>
+          <w:rtl w:val="0"/>
+        </w:rPr>
+      </w:r>
+    </w:p>
+    <w:p>
+      <w:pPr>
+        <w:pStyle w:val="Heading2"/>
+        <w:spacing w:after="240" w:before="240" w:lineRule="auto"/>
+        <w:rPr/>
+      </w:pPr>
+      <w:bookmarkStart w:colFirst="0" w:colLast="0" w:name="_qswctcffda9w" w:id="22"/>
+      <w:bookmarkEnd w:id="22"/>
+      <w:r>
+        <w:rPr>
+          <w:rtl w:val="0"/>
+        </w:rPr>
+        <w:t xml:space="preserve">3.2.3 Car Listing Page Display</w:t>
+      </w:r>
+    </w:p>
+    <w:p>
+      <w:pPr>
+        <w:rPr>
+          <w:rFonts w:ascii="Roboto" w:cs="Roboto" w:eastAsia="Roboto" w:hAnsi="Roboto"/>
+          <w:color w:val="0d0d0d"/>
+          <w:sz w:val="24"/>
+          <w:szCs w:val="24"/>
+          <w:highlight w:val="white"/>
+        </w:rPr>
+      </w:pPr>
+      <w:r>
+        <w:rPr>
+          <w:rFonts w:ascii="Roboto" w:cs="Roboto" w:eastAsia="Roboto" w:hAnsi="Roboto"/>
+          <w:color w:val="0d0d0d"/>
+          <w:sz w:val="24"/>
+          <w:szCs w:val="24"/>
+          <w:highlight w:val="white"/>
+          <w:rtl w:val="0"/>
+        </w:rPr>
+        <w:t xml:space="preserve">Upon login, users must be directed to the car listing page, which should not display unavailable cars and should contain a maximum of 10 available cars per page.</w:t>
+      </w:r>
+    </w:p>
+    <w:p>
+      <w:pPr>
+        <w:rPr>
+          <w:rFonts w:ascii="Roboto" w:cs="Roboto" w:eastAsia="Roboto" w:hAnsi="Roboto"/>
+          <w:color w:val="0d0d0d"/>
+          <w:sz w:val="24"/>
+          <w:szCs w:val="24"/>
+          <w:highlight w:val="white"/>
+        </w:rPr>
+      </w:pPr>
+      <w:r>
+        <w:rPr>
+          <w:rFonts w:ascii="Roboto" w:cs="Roboto" w:eastAsia="Roboto" w:hAnsi="Roboto"/>
+          <w:color w:val="0d0d0d"/>
+          <w:sz w:val="24"/>
+          <w:szCs w:val="24"/>
+          <w:highlight w:val="white"/>
+          <w:rtl w:val="0"/>
+        </w:rPr>
+        <w:t xml:space="preserve">Each car card on the listing page will feature the car image, model, and price, and when clicked, users will be redirected to the corresponding car details page.</w:t>
+      </w:r>
+    </w:p>
+    <w:p>
+      <w:pPr>
+        <w:rPr>
+          <w:b w:val="1"/>
+          <w:color w:val="0000ff"/>
+        </w:rPr>
+      </w:pPr>
+      <w:r>
+        <w:rPr>
+          <w:b w:val="1"/>
+          <w:color w:val="0000ff"/>
+          <w:rtl w:val="0"/>
+        </w:rPr>
+        <w:t xml:space="preserve">srs_CarListingPage_01</w:t>
+      </w:r>
+    </w:p>
+    <w:p>
+      <w:pPr>
+        <w:spacing w:after="240" w:before="240" w:lineRule="auto"/>
+        <w:rPr/>
+      </w:pPr>
+      <w:r>
+        <w:rPr>
+          <w:rtl w:val="0"/>
+        </w:rPr>
+        <w:t xml:space="preserve">- Upon logging in, users shall land on the car listing page </w:t>
+      </w:r>
+    </w:p>
+    <w:p>
+      <w:pPr>
+        <w:rPr/>
+      </w:pPr>
+      <w:r>
+        <w:rPr>
+          <w:b w:val="1"/>
+          <w:color w:val="0000ff"/>
+          <w:rtl w:val="0"/>
+        </w:rPr>
+        <w:t xml:space="preserve">srs_CarListingPage_02</w:t>
+      </w:r>
+      <w:r>
+        <w:rPr>
+          <w:rtl w:val="0"/>
+        </w:rPr>
+      </w:r>
+    </w:p>
+    <w:p>
+      <w:pPr>
+        <w:spacing w:after="240" w:before="240" w:lineRule="auto"/>
+        <w:rPr/>
+      </w:pPr>
+      <w:r>
+        <w:rPr>
+          <w:rtl w:val="0"/>
+        </w:rPr>
+        <w:t xml:space="preserve">- Listing page shouldn’t display unavailable cars</w:t>
+      </w:r>
+    </w:p>
+    <w:p>
+      <w:pPr>
+        <w:rPr/>
+      </w:pPr>
+      <w:r>
+        <w:rPr>
+          <w:b w:val="1"/>
+          <w:color w:val="0000ff"/>
+          <w:rtl w:val="0"/>
+        </w:rPr>
+        <w:t xml:space="preserve">srs_CarListingPage_03</w:t>
+      </w:r>
+      <w:r>
+        <w:rPr>
+          <w:rtl w:val="0"/>
+        </w:rPr>
+      </w:r>
+    </w:p>
+    <w:p>
+      <w:pPr>
+        <w:spacing w:after="240" w:before="240" w:lineRule="auto"/>
+        <w:rPr/>
+      </w:pPr>
+      <w:r>
+        <w:rPr>
+          <w:rtl w:val="0"/>
+        </w:rPr>
+        <w:t xml:space="preserve">- Each listing page will contain a maximum of 10 available cars</w:t>
       </w:r>
     </w:p>
     <w:p>
@@ -1868,136 +3200,1584 @@
       <w:r>
         <w:rPr>
           <w:b w:val="1"/>
+          <w:color w:val="0000ff"/>
+          <w:rtl w:val="0"/>
+        </w:rPr>
+        <w:t xml:space="preserve">srs_CarListingPage_CardInfo_01</w:t>
+      </w:r>
+      <w:r>
+        <w:rPr>
+          <w:rtl w:val="0"/>
+        </w:rPr>
+      </w:r>
+    </w:p>
+    <w:p>
+      <w:pPr>
+        <w:spacing w:after="240" w:before="240" w:lineRule="auto"/>
+        <w:rPr/>
+      </w:pPr>
+      <w:r>
+        <w:rPr>
+          <w:rtl w:val="0"/>
+        </w:rPr>
+        <w:t xml:space="preserve">- Each car card  contain the car image, model, and price.</w:t>
+      </w:r>
+    </w:p>
+    <w:p>
+      <w:pPr>
+        <w:rPr/>
+      </w:pPr>
+      <w:r>
+        <w:rPr>
+          <w:b w:val="1"/>
+          <w:color w:val="0000ff"/>
+          <w:rtl w:val="0"/>
+        </w:rPr>
+        <w:t xml:space="preserve">srs_CarListingPage_Redirect_01</w:t>
+      </w:r>
+      <w:r>
+        <w:rPr>
+          <w:rtl w:val="0"/>
+        </w:rPr>
+      </w:r>
+    </w:p>
+    <w:p>
+      <w:pPr>
+        <w:spacing w:after="240" w:before="240" w:lineRule="auto"/>
+        <w:rPr/>
+      </w:pPr>
+      <w:r>
+        <w:rPr>
+          <w:rtl w:val="0"/>
+        </w:rPr>
+        <w:t xml:space="preserve">- When the user clicks on the car card in the listing page , they should get redirected to the corresponding car details page.</w:t>
+      </w:r>
+    </w:p>
+    <w:p>
+      <w:pPr>
+        <w:pStyle w:val="Heading3"/>
+        <w:spacing w:after="240" w:before="240" w:lineRule="auto"/>
+        <w:rPr>
+          <w:rFonts w:ascii="Play" w:cs="Play" w:eastAsia="Play" w:hAnsi="Play"/>
+        </w:rPr>
+      </w:pPr>
+      <w:bookmarkStart w:colFirst="0" w:colLast="0" w:name="_imw4l9sbv7kn" w:id="23"/>
+      <w:bookmarkEnd w:id="23"/>
+      <w:r>
+        <w:rPr>
+          <w:rFonts w:ascii="Play" w:cs="Play" w:eastAsia="Play" w:hAnsi="Play"/>
+          <w:rtl w:val="0"/>
+        </w:rPr>
+        <w:t xml:space="preserve">validation requirements</w:t>
+      </w:r>
+    </w:p>
+    <w:p>
+      <w:pPr>
+        <w:pBdr>
+          <w:top w:color="e3e3e3" w:space="0" w:sz="0" w:val="none"/>
+          <w:left w:color="e3e3e3" w:space="0" w:sz="0" w:val="none"/>
+          <w:bottom w:color="e3e3e3" w:space="0" w:sz="0" w:val="none"/>
+          <w:right w:color="e3e3e3" w:space="0" w:sz="0" w:val="none"/>
+          <w:between w:color="e3e3e3" w:space="0" w:sz="0" w:val="none"/>
+        </w:pBdr>
+        <w:shd w:fill="ffffff" w:val="clear"/>
+        <w:spacing w:before="280" w:line="384.00000000000006" w:lineRule="auto"/>
+        <w:rPr>
+          <w:rFonts w:ascii="Roboto" w:cs="Roboto" w:eastAsia="Roboto" w:hAnsi="Roboto"/>
+          <w:color w:val="0d0d0d"/>
+        </w:rPr>
+      </w:pPr>
+      <w:r>
+        <w:rPr>
+          <w:b w:val="1"/>
+          <w:color w:val="0000ff"/>
+          <w:rtl w:val="0"/>
+        </w:rPr>
+        <w:t xml:space="preserve">srs_CarListingPage_val_01</w:t>
+      </w:r>
+      <w:r>
+        <w:rPr>
+          <w:rtl w:val="0"/>
+        </w:rPr>
+      </w:r>
+    </w:p>
+    <w:p>
+      <w:pPr>
+        <w:pBdr>
+          <w:top w:color="e3e3e3" w:space="0" w:sz="0" w:val="none"/>
+          <w:left w:color="e3e3e3" w:space="0" w:sz="0" w:val="none"/>
+          <w:bottom w:color="e3e3e3" w:space="0" w:sz="0" w:val="none"/>
+          <w:right w:color="e3e3e3" w:space="0" w:sz="0" w:val="none"/>
+          <w:between w:color="e3e3e3" w:space="0" w:sz="0" w:val="none"/>
+        </w:pBdr>
+        <w:shd w:fill="ffffff" w:val="clear"/>
+        <w:spacing w:after="300" w:lineRule="auto"/>
+        <w:rPr>
+          <w:rFonts w:ascii="Roboto" w:cs="Roboto" w:eastAsia="Roboto" w:hAnsi="Roboto"/>
+          <w:color w:val="0d0d0d"/>
+        </w:rPr>
+      </w:pPr>
+      <w:r>
+        <w:rPr>
+          <w:rFonts w:ascii="Roboto" w:cs="Roboto" w:eastAsia="Roboto" w:hAnsi="Roboto"/>
+          <w:color w:val="0d0d0d"/>
+          <w:rtl w:val="0"/>
+        </w:rPr>
+        <w:t xml:space="preserve">- if the user’s search query returns no results, the system shall display the error message "No available cars to display."</w:t>
+      </w:r>
+    </w:p>
+    <w:p>
+      <w:pPr>
+        <w:pBdr>
+          <w:top w:color="e3e3e3" w:space="0" w:sz="0" w:val="none"/>
+          <w:left w:color="e3e3e3" w:space="0" w:sz="0" w:val="none"/>
+          <w:bottom w:color="e3e3e3" w:space="0" w:sz="0" w:val="none"/>
+          <w:right w:color="e3e3e3" w:space="0" w:sz="0" w:val="none"/>
+          <w:between w:color="e3e3e3" w:space="0" w:sz="0" w:val="none"/>
+        </w:pBdr>
+        <w:shd w:fill="ffffff" w:val="clear"/>
+        <w:spacing w:before="280" w:line="384.00000000000006" w:lineRule="auto"/>
+        <w:rPr>
+          <w:rFonts w:ascii="Roboto" w:cs="Roboto" w:eastAsia="Roboto" w:hAnsi="Roboto"/>
+          <w:color w:val="0d0d0d"/>
+        </w:rPr>
+      </w:pPr>
+      <w:r>
+        <w:rPr>
+          <w:b w:val="1"/>
+          <w:color w:val="0000ff"/>
+          <w:rtl w:val="0"/>
+        </w:rPr>
+        <w:t xml:space="preserve">srs_CarListingPage_val_02</w:t>
+      </w:r>
+      <w:r>
+        <w:rPr>
+          <w:rtl w:val="0"/>
+        </w:rPr>
+      </w:r>
+    </w:p>
+    <w:p>
+      <w:pPr>
+        <w:pBdr>
+          <w:top w:color="e3e3e3" w:space="0" w:sz="0" w:val="none"/>
+          <w:left w:color="e3e3e3" w:space="0" w:sz="0" w:val="none"/>
+          <w:bottom w:color="e3e3e3" w:space="0" w:sz="0" w:val="none"/>
+          <w:right w:color="e3e3e3" w:space="0" w:sz="0" w:val="none"/>
+          <w:between w:color="e3e3e3" w:space="0" w:sz="0" w:val="none"/>
+        </w:pBdr>
+        <w:shd w:fill="ffffff" w:val="clear"/>
+        <w:spacing w:after="300" w:lineRule="auto"/>
+        <w:rPr>
+          <w:rFonts w:ascii="Roboto" w:cs="Roboto" w:eastAsia="Roboto" w:hAnsi="Roboto"/>
+          <w:color w:val="0d0d0d"/>
+        </w:rPr>
+      </w:pPr>
+      <w:r>
+        <w:rPr>
+          <w:rFonts w:ascii="Roboto" w:cs="Roboto" w:eastAsia="Roboto" w:hAnsi="Roboto"/>
+          <w:color w:val="0d0d0d"/>
+          <w:rtl w:val="0"/>
+        </w:rPr>
+        <w:t xml:space="preserve">- if the website's database contains no available listings for cars to sell, the system shall display the error message "There are no cars available for sale”</w:t>
+      </w:r>
+    </w:p>
+    <w:p>
+      <w:pPr>
+        <w:rPr/>
+      </w:pPr>
+      <w:r>
+        <w:rPr>
+          <w:rtl w:val="0"/>
+        </w:rPr>
+      </w:r>
+    </w:p>
+    <w:p>
+      <w:pPr>
+        <w:spacing w:after="240" w:before="240" w:lineRule="auto"/>
+        <w:rPr/>
+      </w:pPr>
+      <w:r>
+        <w:rPr>
+          <w:rtl w:val="0"/>
+        </w:rPr>
+      </w:r>
+    </w:p>
+    <w:p>
+      <w:pPr>
+        <w:pStyle w:val="Heading2"/>
+        <w:spacing w:after="240" w:before="240" w:lineRule="auto"/>
+        <w:rPr/>
+      </w:pPr>
+      <w:bookmarkStart w:colFirst="0" w:colLast="0" w:name="_3el1c5lqi1rk" w:id="24"/>
+      <w:bookmarkEnd w:id="24"/>
+      <w:r>
+        <w:rPr>
+          <w:rtl w:val="0"/>
+        </w:rPr>
+        <w:t xml:space="preserve">3.2.4 Car Details Page Display</w:t>
+      </w:r>
+    </w:p>
+    <w:p>
+      <w:pPr>
+        <w:rPr/>
+      </w:pPr>
+      <w:r>
+        <w:rPr>
+          <w:rFonts w:ascii="Roboto" w:cs="Roboto" w:eastAsia="Roboto" w:hAnsi="Roboto"/>
+          <w:color w:val="0d0d0d"/>
+          <w:sz w:val="24"/>
+          <w:szCs w:val="24"/>
+          <w:highlight w:val="white"/>
+          <w:rtl w:val="0"/>
+        </w:rPr>
+        <w:t xml:space="preserve">The car details page must displayed to user after opening the car details, the application should show the car specifications.</w:t>
+      </w:r>
+      <w:r>
+        <w:rPr>
+          <w:rtl w:val="0"/>
+        </w:rPr>
+      </w:r>
+    </w:p>
+    <w:p>
+      <w:pPr>
+        <w:rPr>
+          <w:color w:val="0000ff"/>
+          <w:sz w:val="10"/>
+          <w:szCs w:val="10"/>
+        </w:rPr>
+      </w:pPr>
+      <w:r>
+        <w:rPr>
+          <w:b w:val="1"/>
+          <w:color w:val="0000ff"/>
+          <w:rtl w:val="0"/>
+        </w:rPr>
+        <w:t xml:space="preserve">srs_CarDetailsPage_01</w:t>
+      </w:r>
+      <w:r>
+        <w:rPr>
+          <w:rtl w:val="0"/>
+        </w:rPr>
+      </w:r>
+    </w:p>
+    <w:p>
+      <w:pPr>
+        <w:spacing w:after="240" w:before="240" w:lineRule="auto"/>
+        <w:rPr/>
+      </w:pPr>
+      <w:r>
+        <w:rPr>
+          <w:rtl w:val="0"/>
+        </w:rPr>
+        <w:t xml:space="preserve">- The car details page shall include car model, price, seller name, and seller phone number</w:t>
+      </w:r>
+    </w:p>
+    <w:p>
+      <w:pPr>
+        <w:spacing w:after="240" w:before="240" w:lineRule="auto"/>
+        <w:rPr/>
+      </w:pPr>
+      <w:r>
+        <w:rPr>
+          <w:rtl w:val="0"/>
+        </w:rPr>
+        <w:t xml:space="preserve"> </w:t>
+      </w:r>
+    </w:p>
+    <w:p>
+      <w:pPr>
+        <w:pStyle w:val="Heading2"/>
+        <w:spacing w:after="240" w:before="240" w:lineRule="auto"/>
+        <w:rPr/>
+      </w:pPr>
+      <w:bookmarkStart w:colFirst="0" w:colLast="0" w:name="_q0t0uzmicsui" w:id="25"/>
+      <w:bookmarkEnd w:id="25"/>
+      <w:r>
+        <w:rPr>
+          <w:rtl w:val="0"/>
+        </w:rPr>
+        <w:t xml:space="preserve">3.2.5 Car Search Functionality</w:t>
+      </w:r>
+    </w:p>
+    <w:p>
+      <w:pPr>
+        <w:rPr/>
+      </w:pPr>
+      <w:r>
+        <w:rPr>
+          <w:rFonts w:ascii="Roboto" w:cs="Roboto" w:eastAsia="Roboto" w:hAnsi="Roboto"/>
+          <w:color w:val="0d0d0d"/>
+          <w:sz w:val="24"/>
+          <w:szCs w:val="24"/>
+          <w:highlight w:val="white"/>
+          <w:rtl w:val="0"/>
+        </w:rPr>
+        <w:t xml:space="preserve">Users can search by model name or by the price search.</w:t>
+      </w:r>
+      <w:r>
+        <w:rPr>
+          <w:rtl w:val="0"/>
+        </w:rPr>
+      </w:r>
+    </w:p>
+    <w:p>
+      <w:pPr>
+        <w:rPr/>
+      </w:pPr>
+      <w:r>
+        <w:rPr>
+          <w:b w:val="1"/>
+          <w:color w:val="0000ff"/>
+          <w:rtl w:val="0"/>
+        </w:rPr>
+        <w:t xml:space="preserve">srs_CarSearch_ModelName_01</w:t>
+      </w:r>
+      <w:r>
+        <w:rPr>
+          <w:rtl w:val="0"/>
+        </w:rPr>
+      </w:r>
+    </w:p>
+    <w:p>
+      <w:pPr>
+        <w:spacing w:after="240" w:before="240" w:lineRule="auto"/>
+        <w:rPr/>
+      </w:pPr>
+      <w:r>
+        <w:rPr>
+          <w:rtl w:val="0"/>
+        </w:rPr>
+        <w:t xml:space="preserve">- The model name input field should accept characters and numbers only</w:t>
+      </w:r>
+    </w:p>
+    <w:p>
+      <w:pPr>
+        <w:rPr/>
+      </w:pPr>
+      <w:r>
+        <w:rPr>
+          <w:b w:val="1"/>
+          <w:color w:val="0000ff"/>
+          <w:rtl w:val="0"/>
+        </w:rPr>
+        <w:t xml:space="preserve">srs_CarSearch_ModelName_02</w:t>
+      </w:r>
+      <w:r>
+        <w:rPr>
+          <w:rtl w:val="0"/>
+        </w:rPr>
+      </w:r>
+    </w:p>
+    <w:p>
+      <w:pPr>
+        <w:spacing w:after="240" w:before="240" w:lineRule="auto"/>
+        <w:rPr/>
+      </w:pPr>
+      <w:r>
+        <w:rPr>
+          <w:rtl w:val="0"/>
+        </w:rPr>
+        <w:t xml:space="preserve">-The model name input field shouldn’t be empty</w:t>
+      </w:r>
+    </w:p>
+    <w:p>
+      <w:pPr>
+        <w:rPr/>
+      </w:pPr>
+      <w:r>
+        <w:rPr>
+          <w:b w:val="1"/>
+          <w:color w:val="0000ff"/>
+          <w:rtl w:val="0"/>
+        </w:rPr>
+        <w:t xml:space="preserve">srs_CarSearch_Price_01</w:t>
+      </w:r>
+      <w:r>
+        <w:rPr>
+          <w:rtl w:val="0"/>
+        </w:rPr>
+      </w:r>
+    </w:p>
+    <w:p>
+      <w:pPr>
+        <w:spacing w:after="240" w:before="240" w:lineRule="auto"/>
+        <w:rPr/>
+      </w:pPr>
+      <w:r>
+        <w:rPr>
+          <w:rtl w:val="0"/>
+        </w:rPr>
+        <w:t xml:space="preserve">- Users will be able to search based on price by specifying the price range field</w:t>
+      </w:r>
+    </w:p>
+    <w:p>
+      <w:pPr>
+        <w:rPr/>
+      </w:pPr>
+      <w:r>
+        <w:rPr>
+          <w:b w:val="1"/>
+          <w:color w:val="0000ff"/>
+          <w:rtl w:val="0"/>
+        </w:rPr>
+        <w:t xml:space="preserve">srs_CarSearch_Price_02</w:t>
+      </w:r>
+      <w:r>
+        <w:rPr>
+          <w:rtl w:val="0"/>
+        </w:rPr>
+      </w:r>
+    </w:p>
+    <w:p>
+      <w:pPr>
+        <w:spacing w:after="240" w:before="240" w:lineRule="auto"/>
+        <w:rPr/>
+      </w:pPr>
+      <w:r>
+        <w:rPr>
+          <w:rtl w:val="0"/>
+        </w:rPr>
+        <w:t xml:space="preserve">- Price range field should have a minimum of 0 and a maximum of 999,999,999</w:t>
+      </w:r>
+    </w:p>
+    <w:p>
+      <w:pPr>
+        <w:pStyle w:val="Heading3"/>
+        <w:spacing w:after="240" w:before="240" w:lineRule="auto"/>
+        <w:rPr>
+          <w:rFonts w:ascii="Roboto" w:cs="Roboto" w:eastAsia="Roboto" w:hAnsi="Roboto"/>
+          <w:color w:val="0d0d0d"/>
+        </w:rPr>
+      </w:pPr>
+      <w:bookmarkStart w:colFirst="0" w:colLast="0" w:name="_m51d0fa613ck" w:id="26"/>
+      <w:bookmarkEnd w:id="26"/>
+      <w:r>
+        <w:rPr>
+          <w:rFonts w:ascii="Play" w:cs="Play" w:eastAsia="Play" w:hAnsi="Play"/>
+          <w:rtl w:val="0"/>
+        </w:rPr>
+        <w:t xml:space="preserve">validation requirements</w:t>
+      </w:r>
+      <w:r>
+        <w:rPr>
+          <w:rtl w:val="0"/>
+        </w:rPr>
+      </w:r>
+    </w:p>
+    <w:p>
+      <w:pPr>
+        <w:rPr>
+          <w:rFonts w:ascii="Roboto" w:cs="Roboto" w:eastAsia="Roboto" w:hAnsi="Roboto"/>
+          <w:color w:val="0d0d0d"/>
+        </w:rPr>
+      </w:pPr>
+      <w:r>
+        <w:rPr>
+          <w:b w:val="1"/>
+          <w:color w:val="0000ff"/>
+          <w:rtl w:val="0"/>
+        </w:rPr>
+        <w:t xml:space="preserve">srs_CarSearch_val_01</w:t>
+      </w:r>
+      <w:r>
+        <w:rPr>
+          <w:rtl w:val="0"/>
+        </w:rPr>
+      </w:r>
+    </w:p>
+    <w:p>
+      <w:pPr>
+        <w:pBdr>
+          <w:top w:color="e3e3e3" w:space="0" w:sz="0" w:val="none"/>
+          <w:left w:color="e3e3e3" w:space="0" w:sz="0" w:val="none"/>
+          <w:bottom w:color="e3e3e3" w:space="0" w:sz="0" w:val="none"/>
+          <w:right w:color="e3e3e3" w:space="0" w:sz="0" w:val="none"/>
+          <w:between w:color="e3e3e3" w:space="0" w:sz="0" w:val="none"/>
+        </w:pBdr>
+        <w:shd w:fill="ffffff" w:val="clear"/>
+        <w:spacing w:after="140" w:line="240" w:lineRule="auto"/>
+        <w:rPr>
+          <w:rFonts w:ascii="Roboto" w:cs="Roboto" w:eastAsia="Roboto" w:hAnsi="Roboto"/>
+          <w:color w:val="0d0d0d"/>
+        </w:rPr>
+      </w:pPr>
+      <w:r>
+        <w:rPr>
+          <w:rFonts w:ascii="Roboto" w:cs="Roboto" w:eastAsia="Roboto" w:hAnsi="Roboto"/>
+          <w:color w:val="0d0d0d"/>
+          <w:rtl w:val="0"/>
+        </w:rPr>
+        <w:t xml:space="preserve">Error message for invalid price range: "Price range should be between 0 and 999,999,999."</w:t>
+      </w:r>
+    </w:p>
+    <w:p>
+      <w:pPr>
+        <w:pBdr>
+          <w:top w:color="e3e3e3" w:space="0" w:sz="0" w:val="none"/>
+          <w:left w:color="e3e3e3" w:space="0" w:sz="0" w:val="none"/>
+          <w:bottom w:color="e3e3e3" w:space="0" w:sz="0" w:val="none"/>
+          <w:right w:color="e3e3e3" w:space="0" w:sz="0" w:val="none"/>
+          <w:between w:color="e3e3e3" w:space="0" w:sz="0" w:val="none"/>
+        </w:pBdr>
+        <w:shd w:fill="ffffff" w:val="clear"/>
+        <w:spacing w:after="140" w:line="240" w:lineRule="auto"/>
+        <w:rPr>
+          <w:rFonts w:ascii="Roboto" w:cs="Roboto" w:eastAsia="Roboto" w:hAnsi="Roboto"/>
+          <w:color w:val="0d0d0d"/>
+        </w:rPr>
+      </w:pPr>
+      <w:r>
+        <w:rPr>
+          <w:rtl w:val="0"/>
+        </w:rPr>
+      </w:r>
+    </w:p>
+    <w:p>
+      <w:pPr>
+        <w:spacing w:after="240" w:before="240" w:lineRule="auto"/>
+        <w:rPr/>
+      </w:pPr>
+      <w:r>
+        <w:rPr>
+          <w:rtl w:val="0"/>
+        </w:rPr>
+      </w:r>
+    </w:p>
+    <w:p>
+      <w:pPr>
+        <w:pStyle w:val="Heading2"/>
+        <w:spacing w:after="240" w:before="240" w:lineRule="auto"/>
+        <w:rPr/>
+      </w:pPr>
+      <w:bookmarkStart w:colFirst="0" w:colLast="0" w:name="_vxkkfl5bzps6" w:id="27"/>
+      <w:bookmarkEnd w:id="27"/>
+      <w:r>
+        <w:rPr>
+          <w:rtl w:val="0"/>
+        </w:rPr>
+        <w:t xml:space="preserve">3.2.6 Car Reservation Option</w:t>
+      </w:r>
+    </w:p>
+    <w:p>
+      <w:pPr>
+        <w:pBdr>
+          <w:top w:color="e3e3e3" w:space="0" w:sz="0" w:val="none"/>
+          <w:left w:color="e3e3e3" w:space="0" w:sz="0" w:val="none"/>
+          <w:bottom w:color="e3e3e3" w:space="0" w:sz="0" w:val="none"/>
+          <w:right w:color="e3e3e3" w:space="0" w:sz="0" w:val="none"/>
+          <w:between w:color="e3e3e3" w:space="0" w:sz="0" w:val="none"/>
+        </w:pBdr>
+        <w:shd w:fill="ffffff" w:val="clear"/>
+        <w:spacing w:after="300" w:before="300" w:lineRule="auto"/>
+        <w:rPr/>
+      </w:pPr>
+      <w:r>
+        <w:rPr>
+          <w:rFonts w:ascii="Arial" w:cs="Arial" w:eastAsia="Arial" w:hAnsi="Arial"/>
+          <w:color w:val="0d0d0d"/>
+          <w:rtl w:val="0"/>
+        </w:rPr>
+        <w:t xml:space="preserve">The Car Reservation Option provides users with the ability to reserve cars from the available list, Upon successful reservation, the list is updated to reflect the reservation status.</w:t>
+      </w:r>
+      <w:r>
+        <w:rPr>
+          <w:rtl w:val="0"/>
+        </w:rPr>
+      </w:r>
+    </w:p>
+    <w:p>
+      <w:pPr>
+        <w:rPr>
+          <w:color w:val="0000ff"/>
+          <w:sz w:val="10"/>
+          <w:szCs w:val="10"/>
+        </w:rPr>
+      </w:pPr>
+      <w:r>
+        <w:rPr>
+          <w:b w:val="1"/>
+          <w:color w:val="0000ff"/>
+          <w:rtl w:val="0"/>
+        </w:rPr>
+        <w:t xml:space="preserve">srs_CarReservation_01</w:t>
+      </w:r>
+      <w:r>
+        <w:rPr>
+          <w:rtl w:val="0"/>
+        </w:rPr>
+      </w:r>
+    </w:p>
+    <w:p>
+      <w:pPr>
+        <w:spacing w:after="240" w:before="240" w:lineRule="auto"/>
+        <w:rPr/>
+      </w:pPr>
+      <w:r>
+        <w:rPr>
+          <w:rtl w:val="0"/>
+        </w:rPr>
+        <w:t xml:space="preserve">- Users shall have the option to reserve a car from the available cars in the listing page by clicking on the “reserve” button on the car card.</w:t>
+      </w:r>
+    </w:p>
+    <w:p>
+      <w:pPr>
+        <w:rPr/>
+      </w:pPr>
+      <w:r>
+        <w:rPr>
+          <w:b w:val="1"/>
+          <w:color w:val="0000ff"/>
+          <w:rtl w:val="0"/>
+        </w:rPr>
+        <w:t xml:space="preserve">srs_CarReservation_02</w:t>
+      </w:r>
+      <w:r>
+        <w:rPr>
+          <w:rtl w:val="0"/>
+        </w:rPr>
+      </w:r>
+    </w:p>
+    <w:p>
+      <w:pPr>
+        <w:spacing w:after="240" w:before="240" w:lineRule="auto"/>
+        <w:rPr/>
+      </w:pPr>
+      <w:r>
+        <w:rPr>
+          <w:rtl w:val="0"/>
+        </w:rPr>
+        <w:t xml:space="preserve">- A car shouldn’t be able to get reserved by more than 1 user</w:t>
+      </w:r>
+    </w:p>
+    <w:p>
+      <w:pPr>
+        <w:rPr/>
+      </w:pPr>
+      <w:r>
+        <w:rPr>
+          <w:b w:val="1"/>
+          <w:color w:val="0000ff"/>
+          <w:rtl w:val="0"/>
+        </w:rPr>
+        <w:t xml:space="preserve">srs_CarReservation_03</w:t>
+      </w:r>
+      <w:r>
+        <w:rPr>
+          <w:rtl w:val="0"/>
+        </w:rPr>
+      </w:r>
+    </w:p>
+    <w:p>
+      <w:pPr>
+        <w:spacing w:after="240" w:before="240" w:lineRule="auto"/>
+        <w:rPr/>
+      </w:pPr>
+      <w:r>
+        <w:rPr>
+          <w:rtl w:val="0"/>
+        </w:rPr>
+        <w:t xml:space="preserve">- Upon reserving a car, the listing shall be updated to not show the reserved car.</w:t>
+      </w:r>
+    </w:p>
+    <w:p>
+      <w:pPr>
+        <w:rPr/>
+      </w:pPr>
+      <w:r>
+        <w:rPr>
+          <w:b w:val="1"/>
+          <w:color w:val="0000ff"/>
+          <w:rtl w:val="0"/>
+        </w:rPr>
+        <w:t xml:space="preserve">srs_CarReservation_04</w:t>
+      </w:r>
+      <w:r>
+        <w:rPr>
+          <w:rtl w:val="0"/>
+        </w:rPr>
+      </w:r>
+    </w:p>
+    <w:p>
+      <w:pPr>
+        <w:spacing w:after="240" w:before="240" w:lineRule="auto"/>
+        <w:rPr/>
+      </w:pPr>
+      <w:r>
+        <w:rPr>
+          <w:rtl w:val="0"/>
+        </w:rPr>
+        <w:t xml:space="preserve">- Upon reserving a car, the user should get a pop up message that says “car reserved successfully”</w:t>
+      </w:r>
+    </w:p>
+    <w:p>
+      <w:pPr>
+        <w:pStyle w:val="Heading3"/>
+        <w:spacing w:after="240" w:before="240" w:lineRule="auto"/>
+        <w:rPr>
+          <w:rFonts w:ascii="Roboto" w:cs="Roboto" w:eastAsia="Roboto" w:hAnsi="Roboto"/>
+          <w:color w:val="0d0d0d"/>
+        </w:rPr>
+      </w:pPr>
+      <w:bookmarkStart w:colFirst="0" w:colLast="0" w:name="_osialwxwdxra" w:id="28"/>
+      <w:bookmarkEnd w:id="28"/>
+      <w:r>
+        <w:rPr>
+          <w:rFonts w:ascii="Play" w:cs="Play" w:eastAsia="Play" w:hAnsi="Play"/>
+          <w:rtl w:val="0"/>
+        </w:rPr>
+        <w:t xml:space="preserve">validation requirements</w:t>
+      </w:r>
+      <w:r>
+        <w:rPr>
+          <w:rtl w:val="0"/>
+        </w:rPr>
+      </w:r>
+    </w:p>
+    <w:p>
+      <w:pPr>
+        <w:rPr>
+          <w:b w:val="1"/>
+          <w:color w:val="0000ff"/>
+        </w:rPr>
+      </w:pPr>
+      <w:r>
+        <w:rPr>
+          <w:b w:val="1"/>
+          <w:color w:val="0000ff"/>
+          <w:rtl w:val="0"/>
+        </w:rPr>
+        <w:t xml:space="preserve">srs_CarReservation_Val_01</w:t>
+      </w:r>
+    </w:p>
+    <w:p>
+      <w:pPr>
+        <w:pBdr>
+          <w:top w:color="e3e3e3" w:space="0" w:sz="0" w:val="none"/>
+          <w:left w:color="e3e3e3" w:space="0" w:sz="0" w:val="none"/>
+          <w:bottom w:color="e3e3e3" w:space="0" w:sz="0" w:val="none"/>
+          <w:right w:color="e3e3e3" w:space="0" w:sz="0" w:val="none"/>
+          <w:between w:color="e3e3e3" w:space="0" w:sz="0" w:val="none"/>
+        </w:pBdr>
+        <w:shd w:fill="ffffff" w:val="clear"/>
+        <w:spacing w:after="300" w:lineRule="auto"/>
+        <w:rPr>
+          <w:rFonts w:ascii="Roboto" w:cs="Roboto" w:eastAsia="Roboto" w:hAnsi="Roboto"/>
+          <w:color w:val="0d0d0d"/>
+        </w:rPr>
+      </w:pPr>
+      <w:r>
+        <w:rPr>
+          <w:rFonts w:ascii="Roboto" w:cs="Roboto" w:eastAsia="Roboto" w:hAnsi="Roboto"/>
+          <w:color w:val="0d0d0d"/>
+          <w:rtl w:val="0"/>
+        </w:rPr>
+        <w:t xml:space="preserve">Error message for attempting to reserve a car already reserved: "Sorry, this car has already been reserved."</w:t>
+      </w:r>
+    </w:p>
+    <w:p>
+      <w:pPr>
+        <w:pBdr>
+          <w:top w:color="e3e3e3" w:space="0" w:sz="0" w:val="none"/>
+          <w:left w:color="e3e3e3" w:space="0" w:sz="0" w:val="none"/>
+          <w:bottom w:color="e3e3e3" w:space="0" w:sz="0" w:val="none"/>
+          <w:right w:color="e3e3e3" w:space="0" w:sz="0" w:val="none"/>
+          <w:between w:color="e3e3e3" w:space="0" w:sz="0" w:val="none"/>
+        </w:pBdr>
+        <w:shd w:fill="ffffff" w:val="clear"/>
+        <w:spacing w:after="300" w:lineRule="auto"/>
+        <w:rPr>
+          <w:b w:val="1"/>
+          <w:color w:val="0000ff"/>
+        </w:rPr>
+      </w:pPr>
+      <w:r>
+        <w:rPr>
+          <w:b w:val="1"/>
+          <w:color w:val="0000ff"/>
+          <w:rtl w:val="0"/>
+        </w:rPr>
+        <w:t xml:space="preserve">srs_CarReservation_Val_02</w:t>
+      </w:r>
+    </w:p>
+    <w:p>
+      <w:pPr>
+        <w:pBdr>
+          <w:top w:color="e3e3e3" w:space="0" w:sz="0" w:val="none"/>
+          <w:left w:color="e3e3e3" w:space="0" w:sz="0" w:val="none"/>
+          <w:bottom w:color="e3e3e3" w:space="0" w:sz="0" w:val="none"/>
+          <w:right w:color="e3e3e3" w:space="0" w:sz="0" w:val="none"/>
+          <w:between w:color="e3e3e3" w:space="0" w:sz="0" w:val="none"/>
+        </w:pBdr>
+        <w:shd w:fill="ffffff" w:val="clear"/>
+        <w:spacing w:after="300" w:lineRule="auto"/>
+        <w:rPr>
+          <w:rFonts w:ascii="Roboto" w:cs="Roboto" w:eastAsia="Roboto" w:hAnsi="Roboto"/>
+          <w:color w:val="0d0d0d"/>
+        </w:rPr>
+      </w:pPr>
+      <w:r>
+        <w:rPr>
+          <w:rFonts w:ascii="Roboto" w:cs="Roboto" w:eastAsia="Roboto" w:hAnsi="Roboto"/>
+          <w:color w:val="0d0d0d"/>
+          <w:rtl w:val="0"/>
+        </w:rPr>
+        <w:t xml:space="preserve">Success message upon successful reservation: "Car reserved successfully."</w:t>
+      </w:r>
+    </w:p>
+    <w:p>
+      <w:pPr>
+        <w:spacing w:after="240" w:before="240" w:lineRule="auto"/>
+        <w:rPr/>
+      </w:pPr>
+      <w:r>
+        <w:rPr>
+          <w:rtl w:val="0"/>
+        </w:rPr>
+      </w:r>
+    </w:p>
+    <w:p>
+      <w:pPr>
+        <w:pStyle w:val="Heading2"/>
+        <w:spacing w:after="240" w:before="240" w:lineRule="auto"/>
+        <w:rPr/>
+      </w:pPr>
+      <w:bookmarkStart w:colFirst="0" w:colLast="0" w:name="_96qcx1swu9oh" w:id="29"/>
+      <w:bookmarkEnd w:id="29"/>
+      <w:r>
+        <w:rPr>
+          <w:rtl w:val="0"/>
+        </w:rPr>
+        <w:t xml:space="preserve">3.2.7 Car Advertisement Option</w:t>
+      </w:r>
+    </w:p>
+    <w:p>
+      <w:pPr>
+        <w:pBdr>
+          <w:top w:color="e3e3e3" w:space="0" w:sz="0" w:val="none"/>
+          <w:left w:color="e3e3e3" w:space="0" w:sz="0" w:val="none"/>
+          <w:bottom w:color="e3e3e3" w:space="0" w:sz="0" w:val="none"/>
+          <w:right w:color="e3e3e3" w:space="0" w:sz="0" w:val="none"/>
+          <w:between w:color="e3e3e3" w:space="0" w:sz="0" w:val="none"/>
+        </w:pBdr>
+        <w:shd w:fill="ffffff" w:val="clear"/>
+        <w:spacing w:after="300" w:before="300" w:lineRule="auto"/>
+        <w:rPr>
+          <w:rFonts w:ascii="Arial" w:cs="Arial" w:eastAsia="Arial" w:hAnsi="Arial"/>
+          <w:color w:val="0d0d0d"/>
+        </w:rPr>
+      </w:pPr>
+      <w:r>
+        <w:rPr>
+          <w:rFonts w:ascii="Arial" w:cs="Arial" w:eastAsia="Arial" w:hAnsi="Arial"/>
+          <w:color w:val="0d0d0d"/>
+          <w:rtl w:val="0"/>
+        </w:rPr>
+        <w:t xml:space="preserve">The Car Advertisement Option allows users to advertise their cars by providing necessary details through a submission form.</w:t>
+      </w:r>
+    </w:p>
+    <w:p>
+      <w:pPr>
+        <w:pBdr>
+          <w:top w:color="e3e3e3" w:space="0" w:sz="0" w:val="none"/>
+          <w:left w:color="e3e3e3" w:space="0" w:sz="0" w:val="none"/>
+          <w:bottom w:color="e3e3e3" w:space="0" w:sz="0" w:val="none"/>
+          <w:right w:color="e3e3e3" w:space="0" w:sz="0" w:val="none"/>
+          <w:between w:color="e3e3e3" w:space="0" w:sz="0" w:val="none"/>
+        </w:pBdr>
+        <w:shd w:fill="ffffff" w:val="clear"/>
+        <w:spacing w:after="300" w:before="300" w:lineRule="auto"/>
+        <w:rPr>
+          <w:color w:val="0000ff"/>
+          <w:sz w:val="10"/>
+          <w:szCs w:val="10"/>
+        </w:rPr>
+      </w:pPr>
+      <w:r>
+        <w:rPr>
+          <w:b w:val="1"/>
+          <w:color w:val="0000ff"/>
+          <w:rtl w:val="0"/>
+        </w:rPr>
+        <w:t xml:space="preserve">srs_CarAdvertisment_01</w:t>
+      </w:r>
+      <w:r>
+        <w:rPr>
+          <w:rtl w:val="0"/>
+        </w:rPr>
+      </w:r>
+    </w:p>
+    <w:p>
+      <w:pPr>
+        <w:spacing w:after="240" w:before="240" w:lineRule="auto"/>
+        <w:rPr/>
+      </w:pPr>
+      <w:r>
+        <w:rPr>
+          <w:rtl w:val="0"/>
+        </w:rPr>
+        <w:t xml:space="preserve">- Users shall have the option to advertise their car on the listings by clicking on “advertise” button to be redirected to the car advertisement form page</w:t>
+      </w:r>
+    </w:p>
+    <w:p>
+      <w:pPr>
+        <w:rPr>
+          <w:b w:val="1"/>
           <w:color w:val="00ff00"/>
           <w:sz w:val="34"/>
           <w:szCs w:val="34"/>
-          <w:rtl w:val="0"/>
-        </w:rPr>
-        <w:t xml:space="preserve">srs_registeration_01</w:t>
-      </w:r>
-    </w:p>
-    <w:p>
-      <w:pPr>
-        <w:rPr/>
-      </w:pPr>
-      <w:r>
-        <w:rPr>
-          <w:rtl w:val="0"/>
-        </w:rPr>
-        <w:t xml:space="preserve">-  User shall be able to register using their phone number , name and password.</w:t>
-      </w:r>
-    </w:p>
-    <w:p>
-      <w:pPr>
-        <w:spacing w:after="240" w:before="240" w:lineRule="auto"/>
-        <w:rPr/>
-      </w:pPr>
-      <w:r>
-        <w:rPr>
-          <w:b w:val="1"/>
-          <w:rtl w:val="0"/>
-        </w:rPr>
-        <w:t xml:space="preserve">User id: </w:t>
-      </w:r>
-      <w:r>
-        <w:rPr>
-          <w:rtl w:val="0"/>
-        </w:rPr>
-        <w:t xml:space="preserve">Available phone number contains 11 characters</w:t>
-      </w:r>
-    </w:p>
-    <w:p>
-      <w:pPr>
-        <w:spacing w:after="240" w:before="240" w:lineRule="auto"/>
-        <w:rPr/>
-      </w:pPr>
-      <w:r>
-        <w:rPr>
-          <w:b w:val="1"/>
-          <w:rtl w:val="0"/>
-        </w:rPr>
-        <w:t xml:space="preserve">Password:</w:t>
-      </w:r>
-      <w:r>
-        <w:rPr>
-          <w:rtl w:val="0"/>
-        </w:rPr>
-        <w:t xml:space="preserve"> must contain at least 8 characters, including uppercase alphabets and one number.</w:t>
-      </w:r>
-      <w:r>
-        <w:rPr>
-          <w:rtl w:val="0"/>
-        </w:rPr>
-      </w:r>
-    </w:p>
-    <w:p>
-      <w:pPr>
-        <w:rPr>
-          <w:b w:val="1"/>
-          <w:color w:val="00ff00"/>
-          <w:sz w:val="34"/>
-          <w:szCs w:val="34"/>
-        </w:rPr>
-      </w:pPr>
-      <w:r>
-        <w:rPr>
-          <w:b w:val="1"/>
-          <w:color w:val="00ff00"/>
-          <w:sz w:val="34"/>
-          <w:szCs w:val="34"/>
-          <w:rtl w:val="0"/>
-        </w:rPr>
-        <w:t xml:space="preserve">srs_Login_01</w:t>
-      </w:r>
-    </w:p>
-    <w:p>
-      <w:pPr>
-        <w:spacing w:after="240" w:before="240" w:lineRule="auto"/>
-        <w:rPr/>
-      </w:pPr>
-      <w:r>
-        <w:rPr>
-          <w:rtl w:val="0"/>
-        </w:rPr>
-        <w:t xml:space="preserve">- User shall be able to login using their unique user ID and password.</w:t>
-      </w:r>
-    </w:p>
-    <w:p>
-      <w:pPr>
-        <w:spacing w:after="240" w:before="240" w:lineRule="auto"/>
-        <w:rPr/>
-      </w:pPr>
-      <w:r>
-        <w:rPr>
-          <w:b w:val="1"/>
-          <w:rtl w:val="0"/>
-        </w:rPr>
-        <w:t xml:space="preserve">User id: </w:t>
-      </w:r>
-      <w:r>
-        <w:rPr>
-          <w:rtl w:val="0"/>
-        </w:rPr>
-        <w:t xml:space="preserve">Available phone number contains 11 characters</w:t>
-      </w:r>
-    </w:p>
-    <w:p>
-      <w:pPr>
-        <w:spacing w:after="240" w:before="240" w:lineRule="auto"/>
-        <w:rPr/>
-      </w:pPr>
-      <w:r>
-        <w:rPr>
-          <w:b w:val="1"/>
-          <w:rtl w:val="0"/>
-        </w:rPr>
-        <w:t xml:space="preserve">Password:</w:t>
-      </w:r>
-      <w:r>
-        <w:rPr>
-          <w:rtl w:val="0"/>
-        </w:rPr>
-        <w:t xml:space="preserve"> must contain at least 8 characters, including uppercase alphabets and one number.</w:t>
+        </w:rPr>
+      </w:pPr>
+      <w:r>
+        <w:rPr>
+          <w:b w:val="1"/>
+          <w:color w:val="0000ff"/>
+          <w:rtl w:val="0"/>
+        </w:rPr>
+        <w:t xml:space="preserve">srs_CarAdvertisement_02</w:t>
+      </w:r>
+      <w:r>
+        <w:rPr>
+          <w:rtl w:val="0"/>
+        </w:rPr>
+      </w:r>
+    </w:p>
+    <w:p>
+      <w:pPr>
+        <w:spacing w:after="240" w:before="240" w:lineRule="auto"/>
+        <w:rPr/>
+      </w:pPr>
+      <w:r>
+        <w:rPr>
+          <w:rtl w:val="0"/>
+        </w:rPr>
+        <w:t xml:space="preserve">- The car selling page will be submitted in a form that includes : car model, price, car images, seller name, and seller phone number.</w:t>
+      </w:r>
+    </w:p>
+    <w:p>
+      <w:pPr>
+        <w:rPr>
+          <w:b w:val="1"/>
+          <w:color w:val="0000ff"/>
+        </w:rPr>
+      </w:pPr>
+      <w:r>
+        <w:rPr>
+          <w:b w:val="1"/>
+          <w:color w:val="0000ff"/>
+          <w:rtl w:val="0"/>
+        </w:rPr>
+        <w:t xml:space="preserve">srs_CarAdvertisement_Model_01</w:t>
+      </w:r>
+    </w:p>
+    <w:p>
+      <w:pPr>
+        <w:spacing w:after="240" w:before="240" w:lineRule="auto"/>
+        <w:rPr/>
+      </w:pPr>
+      <w:r>
+        <w:rPr>
+          <w:rtl w:val="0"/>
+        </w:rPr>
+        <w:t xml:space="preserve">-Car model field should accept characters and numbers </w:t>
+      </w:r>
+    </w:p>
+    <w:p>
+      <w:pPr>
+        <w:rPr/>
+      </w:pPr>
+      <w:r>
+        <w:rPr>
+          <w:b w:val="1"/>
+          <w:color w:val="0000ff"/>
+          <w:rtl w:val="0"/>
+        </w:rPr>
+        <w:t xml:space="preserve">srs_CarAdvertisement_Model_02</w:t>
+      </w:r>
+      <w:r>
+        <w:rPr>
+          <w:rtl w:val="0"/>
+        </w:rPr>
+      </w:r>
+    </w:p>
+    <w:p>
+      <w:pPr>
+        <w:spacing w:after="240" w:before="240" w:lineRule="auto"/>
+        <w:rPr/>
+      </w:pPr>
+      <w:r>
+        <w:rPr>
+          <w:rtl w:val="0"/>
+        </w:rPr>
+        <w:t xml:space="preserve">-Car model field shouldn’t be empty</w:t>
+      </w:r>
+    </w:p>
+    <w:p>
+      <w:pPr>
+        <w:rPr/>
+      </w:pPr>
+      <w:r>
+        <w:rPr>
+          <w:b w:val="1"/>
+          <w:color w:val="0000ff"/>
+          <w:rtl w:val="0"/>
+        </w:rPr>
+        <w:t xml:space="preserve">srs_CarAdvertisement_Price_01</w:t>
+      </w:r>
+      <w:r>
+        <w:rPr>
+          <w:rtl w:val="0"/>
+        </w:rPr>
+      </w:r>
+    </w:p>
+    <w:p>
+      <w:pPr>
+        <w:spacing w:after="240" w:before="240" w:lineRule="auto"/>
+        <w:rPr/>
+      </w:pPr>
+      <w:r>
+        <w:rPr>
+          <w:rtl w:val="0"/>
+        </w:rPr>
+        <w:t xml:space="preserve">-Price field shouldn’t be empty</w:t>
+      </w:r>
+    </w:p>
+    <w:p>
+      <w:pPr>
+        <w:rPr/>
+      </w:pPr>
+      <w:r>
+        <w:rPr>
+          <w:b w:val="1"/>
+          <w:color w:val="0000ff"/>
+          <w:rtl w:val="0"/>
+        </w:rPr>
+        <w:t xml:space="preserve">srs_CarAdvertisement_Price_02</w:t>
+      </w:r>
+      <w:r>
+        <w:rPr>
+          <w:rtl w:val="0"/>
+        </w:rPr>
+      </w:r>
+    </w:p>
+    <w:p>
+      <w:pPr>
+        <w:spacing w:after="240" w:before="240" w:lineRule="auto"/>
+        <w:rPr/>
+      </w:pPr>
+      <w:r>
+        <w:rPr>
+          <w:rtl w:val="0"/>
+        </w:rPr>
+        <w:t xml:space="preserve">-Price field should accept positive numbers only</w:t>
+      </w:r>
+    </w:p>
+    <w:p>
+      <w:pPr>
+        <w:rPr/>
+      </w:pPr>
+      <w:r>
+        <w:rPr>
+          <w:b w:val="1"/>
+          <w:color w:val="0000ff"/>
+          <w:rtl w:val="0"/>
+        </w:rPr>
+        <w:t xml:space="preserve">srs_CarAdvertisement_Price_03</w:t>
+      </w:r>
+      <w:r>
+        <w:rPr>
+          <w:rtl w:val="0"/>
+        </w:rPr>
+      </w:r>
+    </w:p>
+    <w:p>
+      <w:pPr>
+        <w:spacing w:after="240" w:before="240" w:lineRule="auto"/>
+        <w:rPr/>
+      </w:pPr>
+      <w:r>
+        <w:rPr>
+          <w:rtl w:val="0"/>
+        </w:rPr>
+        <w:t xml:space="preserve">-Price field should decline any values above 999,999,999</w:t>
+      </w:r>
+    </w:p>
+    <w:p>
+      <w:pPr>
+        <w:rPr/>
+      </w:pPr>
+      <w:r>
+        <w:rPr>
+          <w:b w:val="1"/>
+          <w:color w:val="0000ff"/>
+          <w:rtl w:val="0"/>
+        </w:rPr>
+        <w:t xml:space="preserve">srs_CarAdvertisement_Image_01</w:t>
+      </w:r>
+      <w:r>
+        <w:rPr>
+          <w:rtl w:val="0"/>
+        </w:rPr>
+      </w:r>
+    </w:p>
+    <w:p>
+      <w:pPr>
+        <w:spacing w:after="240" w:before="240" w:lineRule="auto"/>
+        <w:rPr/>
+      </w:pPr>
+      <w:r>
+        <w:rPr>
+          <w:rtl w:val="0"/>
+        </w:rPr>
+        <w:t xml:space="preserve">-Car image field shouldn’t empty</w:t>
+      </w:r>
+    </w:p>
+    <w:p>
+      <w:pPr>
+        <w:rPr/>
+      </w:pPr>
+      <w:r>
+        <w:rPr>
+          <w:b w:val="1"/>
+          <w:color w:val="0000ff"/>
+          <w:rtl w:val="0"/>
+        </w:rPr>
+        <w:t xml:space="preserve">srs_CarAdvertisement_SellerName_01</w:t>
+      </w:r>
+      <w:r>
+        <w:rPr>
+          <w:rtl w:val="0"/>
+        </w:rPr>
+      </w:r>
+    </w:p>
+    <w:p>
+      <w:pPr>
+        <w:spacing w:after="240" w:before="240" w:lineRule="auto"/>
+        <w:rPr/>
+      </w:pPr>
+      <w:r>
+        <w:rPr>
+          <w:rtl w:val="0"/>
+        </w:rPr>
+        <w:t xml:space="preserve">-Seller name field shouldn’t be empty</w:t>
+      </w:r>
+    </w:p>
+    <w:p>
+      <w:pPr>
+        <w:rPr>
+          <w:b w:val="1"/>
+          <w:color w:val="0000ff"/>
+        </w:rPr>
+      </w:pPr>
+      <w:r>
+        <w:rPr>
+          <w:b w:val="1"/>
+          <w:color w:val="0000ff"/>
+          <w:rtl w:val="0"/>
+        </w:rPr>
+        <w:t xml:space="preserve">srs_CarAdvertisement_SellerName_02</w:t>
+      </w:r>
+    </w:p>
+    <w:p>
+      <w:pPr>
+        <w:spacing w:after="240" w:before="240" w:lineRule="auto"/>
+        <w:rPr/>
+      </w:pPr>
+      <w:r>
+        <w:rPr>
+          <w:rtl w:val="0"/>
+        </w:rPr>
+        <w:t xml:space="preserve">-Seller name field should accept characters only</w:t>
+      </w:r>
+    </w:p>
+    <w:p>
+      <w:pPr>
+        <w:rPr>
+          <w:b w:val="1"/>
+          <w:color w:val="0000ff"/>
+        </w:rPr>
+      </w:pPr>
+      <w:r>
+        <w:rPr>
+          <w:b w:val="1"/>
+          <w:color w:val="0000ff"/>
+          <w:rtl w:val="0"/>
+        </w:rPr>
+        <w:t xml:space="preserve">srs_CarAdvertisement_SellerName_03</w:t>
+      </w:r>
+    </w:p>
+    <w:p>
+      <w:pPr>
+        <w:spacing w:after="240" w:before="240" w:lineRule="auto"/>
+        <w:rPr/>
+      </w:pPr>
+      <w:r>
+        <w:rPr>
+          <w:rtl w:val="0"/>
+        </w:rPr>
+        <w:t xml:space="preserve">-Seller name field should accept a maximum of 50 characters</w:t>
+      </w:r>
+    </w:p>
+    <w:p>
+      <w:pPr>
+        <w:rPr>
+          <w:b w:val="1"/>
+          <w:color w:val="0000ff"/>
+        </w:rPr>
+      </w:pPr>
+      <w:r>
+        <w:rPr>
+          <w:b w:val="1"/>
+          <w:color w:val="0000ff"/>
+          <w:rtl w:val="0"/>
+        </w:rPr>
+        <w:t xml:space="preserve">srs_CarAdvertisement_SellerPhone_01</w:t>
+      </w:r>
+    </w:p>
+    <w:p>
+      <w:pPr>
+        <w:spacing w:after="240" w:before="240" w:lineRule="auto"/>
+        <w:rPr/>
+      </w:pPr>
+      <w:r>
+        <w:rPr>
+          <w:rtl w:val="0"/>
+        </w:rPr>
+        <w:t xml:space="preserve">-Seller Phone field shouldn’t be empty</w:t>
+      </w:r>
+    </w:p>
+    <w:p>
+      <w:pPr>
+        <w:rPr/>
+      </w:pPr>
+      <w:r>
+        <w:rPr>
+          <w:b w:val="1"/>
+          <w:color w:val="0000ff"/>
+          <w:rtl w:val="0"/>
+        </w:rPr>
+        <w:t xml:space="preserve">srs_CarAdvertisement_SellerPhone_02</w:t>
+      </w:r>
+      <w:r>
+        <w:rPr>
+          <w:rtl w:val="0"/>
+        </w:rPr>
+      </w:r>
+    </w:p>
+    <w:p>
+      <w:pPr>
+        <w:spacing w:after="240" w:before="240" w:lineRule="auto"/>
+        <w:rPr/>
+      </w:pPr>
+      <w:r>
+        <w:rPr>
+          <w:rtl w:val="0"/>
+        </w:rPr>
+        <w:t xml:space="preserve">-Seller phone field should accept 11-digits number only</w:t>
+      </w:r>
+    </w:p>
+    <w:p>
+      <w:pPr>
+        <w:rPr/>
+      </w:pPr>
+      <w:r>
+        <w:rPr>
+          <w:b w:val="1"/>
+          <w:color w:val="0000ff"/>
+          <w:rtl w:val="0"/>
+        </w:rPr>
+        <w:t xml:space="preserve">srs_CarAdvertisement_SellerPhone_03</w:t>
+      </w:r>
+      <w:r>
+        <w:rPr>
+          <w:rtl w:val="0"/>
+        </w:rPr>
+      </w:r>
+    </w:p>
+    <w:p>
+      <w:pPr>
+        <w:spacing w:after="240" w:before="240" w:lineRule="auto"/>
+        <w:rPr/>
+      </w:pPr>
+      <w:r>
+        <w:rPr>
+          <w:rtl w:val="0"/>
+        </w:rPr>
+        <w:t xml:space="preserve">-Seller phone field should starts with 01</w:t>
+      </w:r>
+    </w:p>
+    <w:p>
+      <w:pPr>
+        <w:pStyle w:val="Heading3"/>
+        <w:spacing w:after="240" w:before="240" w:lineRule="auto"/>
+        <w:rPr>
+          <w:rFonts w:ascii="Roboto" w:cs="Roboto" w:eastAsia="Roboto" w:hAnsi="Roboto"/>
+          <w:color w:val="0d0d0d"/>
+          <w:sz w:val="24"/>
+          <w:szCs w:val="24"/>
+        </w:rPr>
+      </w:pPr>
+      <w:bookmarkStart w:colFirst="0" w:colLast="0" w:name="_3ix2ek8s5nbb" w:id="30"/>
+      <w:bookmarkEnd w:id="30"/>
+      <w:r>
+        <w:rPr>
+          <w:rFonts w:ascii="Play" w:cs="Play" w:eastAsia="Play" w:hAnsi="Play"/>
+          <w:rtl w:val="0"/>
+        </w:rPr>
+        <w:t xml:space="preserve">validation requirements</w:t>
+      </w:r>
+      <w:r>
+        <w:rPr>
+          <w:rtl w:val="0"/>
+        </w:rPr>
+      </w:r>
+    </w:p>
+    <w:p>
+      <w:pPr>
+        <w:pBdr>
+          <w:top w:color="e3e3e3" w:space="0" w:sz="0" w:val="none"/>
+          <w:left w:color="e3e3e3" w:space="0" w:sz="0" w:val="none"/>
+          <w:bottom w:color="e3e3e3" w:space="0" w:sz="0" w:val="none"/>
+          <w:right w:color="e3e3e3" w:space="0" w:sz="0" w:val="none"/>
+          <w:between w:color="e3e3e3" w:space="0" w:sz="0" w:val="none"/>
+        </w:pBdr>
+        <w:shd w:fill="ffffff" w:val="clear"/>
+        <w:spacing w:after="300" w:lineRule="auto"/>
+        <w:rPr>
+          <w:b w:val="1"/>
+          <w:color w:val="0000ff"/>
+        </w:rPr>
+      </w:pPr>
+      <w:r>
+        <w:rPr>
+          <w:b w:val="1"/>
+          <w:color w:val="0000ff"/>
+          <w:rtl w:val="0"/>
+        </w:rPr>
+        <w:t xml:space="preserve">srs_CarAdvertisement_Val_01</w:t>
+      </w:r>
+    </w:p>
+    <w:p>
+      <w:pPr>
+        <w:spacing w:after="240" w:before="240" w:lineRule="auto"/>
+        <w:rPr>
+          <w:rFonts w:ascii="Roboto" w:cs="Roboto" w:eastAsia="Roboto" w:hAnsi="Roboto"/>
+        </w:rPr>
+      </w:pPr>
+      <w:r>
+        <w:rPr>
+          <w:rFonts w:ascii="Roboto" w:cs="Roboto" w:eastAsia="Roboto" w:hAnsi="Roboto"/>
+          <w:rtl w:val="0"/>
+        </w:rPr>
+        <w:t xml:space="preserve">If the user enters invalid inputs in any field of the car advertisement form, the system shall display the error message "Invalid inputs!" upon submitting the form.</w:t>
+      </w:r>
+    </w:p>
+    <w:p>
+      <w:pPr>
+        <w:pBdr>
+          <w:top w:color="e3e3e3" w:space="0" w:sz="0" w:val="none"/>
+          <w:left w:color="e3e3e3" w:space="0" w:sz="0" w:val="none"/>
+          <w:bottom w:color="e3e3e3" w:space="0" w:sz="0" w:val="none"/>
+          <w:right w:color="e3e3e3" w:space="0" w:sz="0" w:val="none"/>
+          <w:between w:color="e3e3e3" w:space="0" w:sz="0" w:val="none"/>
+        </w:pBdr>
+        <w:shd w:fill="ffffff" w:val="clear"/>
+        <w:spacing w:after="300" w:lineRule="auto"/>
+        <w:rPr>
+          <w:b w:val="1"/>
+          <w:color w:val="0000ff"/>
+        </w:rPr>
+      </w:pPr>
+      <w:r>
+        <w:rPr>
+          <w:b w:val="1"/>
+          <w:color w:val="0000ff"/>
+          <w:rtl w:val="0"/>
+        </w:rPr>
+        <w:t xml:space="preserve">srs_CarAdvertisement_Val_02</w:t>
+      </w:r>
+    </w:p>
+    <w:p>
+      <w:pPr>
+        <w:spacing w:after="240" w:before="240" w:lineRule="auto"/>
+        <w:rPr>
+          <w:rFonts w:ascii="Roboto" w:cs="Roboto" w:eastAsia="Roboto" w:hAnsi="Roboto"/>
+          <w:color w:val="0d0d0d"/>
+        </w:rPr>
+      </w:pPr>
+      <w:r>
+        <w:rPr>
+          <w:rFonts w:ascii="Roboto" w:cs="Roboto" w:eastAsia="Roboto" w:hAnsi="Roboto"/>
+          <w:rtl w:val="0"/>
+        </w:rPr>
+        <w:t xml:space="preserve">If the user tries to submit the form without filling all the fields, the system shall display the error message "Fields cannot be empty!”</w:t>
+      </w:r>
+      <w:r>
+        <w:rPr>
+          <w:rtl w:val="0"/>
+        </w:rPr>
+      </w:r>
+    </w:p>
+    <w:p>
+      <w:pPr>
+        <w:spacing w:after="240" w:before="240" w:lineRule="auto"/>
+        <w:rPr/>
+      </w:pPr>
+      <w:r>
+        <w:rPr>
+          <w:rtl w:val="0"/>
+        </w:rPr>
+      </w:r>
+    </w:p>
+    <w:p>
+      <w:pPr>
+        <w:spacing w:after="240" w:before="240" w:lineRule="auto"/>
+        <w:rPr/>
+      </w:pPr>
+      <w:r>
+        <w:rPr>
+          <w:rtl w:val="0"/>
+        </w:rPr>
+      </w:r>
+    </w:p>
+    <w:p>
+      <w:pPr>
+        <w:pStyle w:val="Heading2"/>
+        <w:spacing w:after="240" w:before="240" w:lineRule="auto"/>
+        <w:rPr/>
+      </w:pPr>
+      <w:bookmarkStart w:colFirst="0" w:colLast="0" w:name="_nmjg188aowj4" w:id="31"/>
+      <w:bookmarkEnd w:id="31"/>
+      <w:r>
+        <w:rPr>
+          <w:rtl w:val="0"/>
+        </w:rPr>
+        <w:t xml:space="preserve">3.2.8 Admin Features</w:t>
+      </w:r>
+    </w:p>
+    <w:p>
+      <w:pPr>
+        <w:pBdr>
+          <w:top w:color="e3e3e3" w:space="0" w:sz="0" w:val="none"/>
+          <w:left w:color="e3e3e3" w:space="0" w:sz="0" w:val="none"/>
+          <w:bottom w:color="e3e3e3" w:space="0" w:sz="0" w:val="none"/>
+          <w:right w:color="e3e3e3" w:space="0" w:sz="0" w:val="none"/>
+          <w:between w:color="e3e3e3" w:space="0" w:sz="0" w:val="none"/>
+        </w:pBdr>
+        <w:shd w:fill="ffffff" w:val="clear"/>
+        <w:spacing w:after="300" w:before="300" w:lineRule="auto"/>
+        <w:rPr>
+          <w:rFonts w:ascii="Arial" w:cs="Arial" w:eastAsia="Arial" w:hAnsi="Arial"/>
+          <w:sz w:val="20"/>
+          <w:szCs w:val="20"/>
+        </w:rPr>
+      </w:pPr>
+      <w:r>
+        <w:rPr>
+          <w:rFonts w:ascii="Arial" w:cs="Arial" w:eastAsia="Arial" w:hAnsi="Arial"/>
+          <w:color w:val="0d0d0d"/>
+          <w:highlight w:val="white"/>
+          <w:rtl w:val="0"/>
+        </w:rPr>
+        <w:t xml:space="preserve">The Admin Features provides administrators with functionalities for managing user accounts and  lists.</w:t>
+      </w:r>
+      <w:r>
+        <w:rPr>
+          <w:rtl w:val="0"/>
+        </w:rPr>
+      </w:r>
+    </w:p>
+    <w:p>
+      <w:pPr>
+        <w:rPr>
+          <w:color w:val="0000ff"/>
+          <w:sz w:val="10"/>
+          <w:szCs w:val="10"/>
+        </w:rPr>
+      </w:pPr>
+      <w:r>
+        <w:rPr>
+          <w:b w:val="1"/>
+          <w:color w:val="0000ff"/>
+          <w:rtl w:val="0"/>
+        </w:rPr>
+        <w:t xml:space="preserve">srs_AdminFeatures_01</w:t>
+      </w:r>
+      <w:r>
+        <w:rPr>
+          <w:rtl w:val="0"/>
+        </w:rPr>
+      </w:r>
+    </w:p>
+    <w:p>
+      <w:pPr>
+        <w:spacing w:after="240" w:before="240" w:lineRule="auto"/>
+        <w:rPr/>
+      </w:pPr>
+      <w:r>
+        <w:rPr>
+          <w:rtl w:val="0"/>
+        </w:rPr>
+        <w:t xml:space="preserve">- Admin users shall have access to features for managing user accounts and listings.</w:t>
+      </w:r>
+    </w:p>
+    <w:p>
+      <w:pPr>
+        <w:rPr/>
+      </w:pPr>
+      <w:r>
+        <w:rPr>
+          <w:b w:val="1"/>
+          <w:color w:val="0000ff"/>
+          <w:rtl w:val="0"/>
+        </w:rPr>
+        <w:t xml:space="preserve">srs_AdminFeatures_02</w:t>
+      </w:r>
+      <w:r>
+        <w:rPr>
+          <w:rtl w:val="0"/>
+        </w:rPr>
+      </w:r>
+    </w:p>
+    <w:p>
+      <w:pPr>
+        <w:spacing w:after="240" w:before="240" w:lineRule="auto"/>
+        <w:rPr/>
+      </w:pPr>
+      <w:r>
+        <w:rPr>
+          <w:rtl w:val="0"/>
+        </w:rPr>
+        <w:t xml:space="preserve">- Admins shall be able to delete user accounts.</w:t>
+      </w:r>
+    </w:p>
+    <w:p>
+      <w:pPr>
+        <w:rPr/>
+      </w:pPr>
+      <w:r>
+        <w:rPr>
+          <w:b w:val="1"/>
+          <w:color w:val="0000ff"/>
+          <w:rtl w:val="0"/>
+        </w:rPr>
+        <w:t xml:space="preserve">srs_AdminFeatures_03</w:t>
+      </w:r>
+      <w:r>
+        <w:rPr>
+          <w:rtl w:val="0"/>
+        </w:rPr>
+      </w:r>
+    </w:p>
+    <w:p>
+      <w:pPr>
+        <w:spacing w:after="240" w:before="240" w:lineRule="auto"/>
+        <w:rPr/>
+      </w:pPr>
+      <w:r>
+        <w:rPr>
+          <w:rtl w:val="0"/>
+        </w:rPr>
+        <w:t xml:space="preserve">- Admins shall be able to delete car advertisements</w:t>
       </w:r>
     </w:p>
     <w:p>
@@ -2014,151 +4794,309 @@
     </w:p>
     <w:p>
       <w:pPr>
-        <w:pStyle w:val="Heading3"/>
-        <w:spacing w:after="240" w:before="240" w:lineRule="auto"/>
-        <w:rPr/>
-      </w:pPr>
-      <w:bookmarkStart w:colFirst="0" w:colLast="0" w:name="_qswctcffda9w" w:id="19"/>
-      <w:bookmarkEnd w:id="19"/>
-      <w:r>
-        <w:rPr>
-          <w:rtl w:val="0"/>
-        </w:rPr>
-        <w:t xml:space="preserve">3.2.2 Car Listing Page Display</w:t>
-      </w:r>
-    </w:p>
-    <w:p>
-      <w:pPr>
-        <w:rPr>
-          <w:b w:val="1"/>
-          <w:color w:val="00ff00"/>
-          <w:sz w:val="34"/>
-          <w:szCs w:val="34"/>
-        </w:rPr>
-      </w:pPr>
-      <w:r>
-        <w:rPr>
-          <w:b w:val="1"/>
-          <w:color w:val="00ff00"/>
-          <w:sz w:val="34"/>
-          <w:szCs w:val="34"/>
-          <w:rtl w:val="0"/>
-        </w:rPr>
-        <w:t xml:space="preserve">srs_CarListingPage_01</w:t>
-      </w:r>
-    </w:p>
-    <w:p>
-      <w:pPr>
-        <w:spacing w:after="240" w:before="240" w:lineRule="auto"/>
-        <w:rPr/>
-      </w:pPr>
-      <w:r>
-        <w:rPr>
-          <w:rtl w:val="0"/>
-        </w:rPr>
-        <w:t xml:space="preserve">- Upon logging in, users shall land on the car listing page displaying the number of currently available cars.</w:t>
-      </w:r>
-    </w:p>
-    <w:p>
-      <w:pPr>
-        <w:spacing w:after="240" w:before="240" w:lineRule="auto"/>
-        <w:rPr/>
-      </w:pPr>
-      <w:r>
-        <w:rPr>
-          <w:rtl w:val="0"/>
-        </w:rPr>
-        <w:t xml:space="preserve">-Each listing page will contain a maximum of 10 available cars</w:t>
-      </w:r>
-    </w:p>
-    <w:p>
-      <w:pPr>
-        <w:rPr>
-          <w:b w:val="1"/>
-          <w:color w:val="00ff00"/>
-          <w:sz w:val="34"/>
-          <w:szCs w:val="34"/>
-        </w:rPr>
-      </w:pPr>
-      <w:r>
-        <w:rPr>
-          <w:b w:val="1"/>
-          <w:color w:val="00ff00"/>
-          <w:sz w:val="34"/>
-          <w:szCs w:val="34"/>
-          <w:rtl w:val="0"/>
-        </w:rPr>
-        <w:t xml:space="preserve">srs_CarListingPage_02</w:t>
-      </w:r>
-    </w:p>
-    <w:p>
-      <w:pPr>
-        <w:spacing w:after="240" w:before="240" w:lineRule="auto"/>
-        <w:rPr/>
-      </w:pPr>
-      <w:r>
-        <w:rPr>
-          <w:rtl w:val="0"/>
-        </w:rPr>
-        <w:t xml:space="preserve">-Each car card will contain the car image, model, and price.</w:t>
-      </w:r>
-    </w:p>
-    <w:p>
-      <w:pPr>
-        <w:spacing w:after="240" w:before="240" w:lineRule="auto"/>
-        <w:rPr/>
-      </w:pPr>
-      <w:r>
-        <w:rPr>
-          <w:rtl w:val="0"/>
-        </w:rPr>
-      </w:r>
-    </w:p>
-    <w:p>
-      <w:pPr>
-        <w:pStyle w:val="Heading3"/>
-        <w:spacing w:after="240" w:before="240" w:lineRule="auto"/>
-        <w:rPr/>
-      </w:pPr>
-      <w:bookmarkStart w:colFirst="0" w:colLast="0" w:name="_3el1c5lqi1rk" w:id="20"/>
-      <w:bookmarkEnd w:id="20"/>
-      <w:r>
-        <w:rPr>
-          <w:rtl w:val="0"/>
-        </w:rPr>
-        <w:t xml:space="preserve">3.2.3 Car Details Page Display</w:t>
-      </w:r>
-    </w:p>
-    <w:p>
-      <w:pPr>
-        <w:rPr/>
-      </w:pPr>
-      <w:r>
-        <w:rPr>
-          <w:b w:val="1"/>
-          <w:color w:val="00ff00"/>
-          <w:sz w:val="34"/>
-          <w:szCs w:val="34"/>
-          <w:rtl w:val="0"/>
-        </w:rPr>
-        <w:t xml:space="preserve">srs_CarDetailsPage_01</w:t>
-      </w:r>
-      <w:r>
-        <w:rPr>
-          <w:rtl w:val="0"/>
-        </w:rPr>
-      </w:r>
-    </w:p>
-    <w:p>
-      <w:pPr>
-        <w:spacing w:after="240" w:before="240" w:lineRule="auto"/>
-        <w:rPr/>
-      </w:pPr>
-      <w:r>
-        <w:rPr>
-          <w:rtl w:val="0"/>
-        </w:rPr>
-        <w:t xml:space="preserve">- The car details page shall include car model, price, seller name, and seller phone number</w:t>
+        <w:pStyle w:val="Heading2"/>
+        <w:spacing w:after="240" w:before="240" w:lineRule="auto"/>
+        <w:rPr/>
+      </w:pPr>
+      <w:bookmarkStart w:colFirst="0" w:colLast="0" w:name="_fljahxf9uzga" w:id="32"/>
+      <w:bookmarkEnd w:id="32"/>
+      <w:r>
+        <w:rPr>
+          <w:rtl w:val="0"/>
+        </w:rPr>
+      </w:r>
+    </w:p>
+    <w:p>
+      <w:pPr>
+        <w:rPr/>
+      </w:pPr>
+      <w:r>
+        <w:rPr>
+          <w:rtl w:val="0"/>
+        </w:rPr>
+      </w:r>
+    </w:p>
+    <w:p>
+      <w:pPr>
+        <w:rPr/>
+      </w:pPr>
+      <w:r>
+        <w:rPr>
+          <w:rtl w:val="0"/>
+        </w:rPr>
+      </w:r>
+    </w:p>
+    <w:p>
+      <w:pPr>
+        <w:rPr/>
+      </w:pPr>
+      <w:r>
+        <w:rPr>
+          <w:rtl w:val="0"/>
+        </w:rPr>
+      </w:r>
+    </w:p>
+    <w:p>
+      <w:pPr>
+        <w:rPr/>
+      </w:pPr>
+      <w:r>
+        <w:rPr>
+          <w:rtl w:val="0"/>
+        </w:rPr>
+      </w:r>
+    </w:p>
+    <w:p>
+      <w:pPr>
+        <w:pStyle w:val="Heading2"/>
+        <w:spacing w:after="240" w:before="240" w:lineRule="auto"/>
+        <w:rPr/>
+      </w:pPr>
+      <w:bookmarkStart w:colFirst="0" w:colLast="0" w:name="_uyandu3qj8zp" w:id="33"/>
+      <w:bookmarkEnd w:id="33"/>
+      <w:r>
+        <w:rPr>
+          <w:rtl w:val="0"/>
+        </w:rPr>
+      </w:r>
+    </w:p>
+    <w:p>
+      <w:pPr>
+        <w:rPr/>
+      </w:pPr>
+      <w:r>
+        <w:rPr>
+          <w:rtl w:val="0"/>
+        </w:rPr>
+      </w:r>
+    </w:p>
+    <w:p>
+      <w:pPr>
+        <w:pBdr>
+          <w:top w:color="e3e3e3" w:space="0" w:sz="0" w:val="none"/>
+          <w:left w:color="e3e3e3" w:space="0" w:sz="0" w:val="none"/>
+          <w:bottom w:color="e3e3e3" w:space="0" w:sz="0" w:val="none"/>
+          <w:right w:color="e3e3e3" w:space="0" w:sz="0" w:val="none"/>
+          <w:between w:color="e3e3e3" w:space="0" w:sz="0" w:val="none"/>
+        </w:pBdr>
+        <w:shd w:fill="ffffff" w:val="clear"/>
+        <w:spacing w:after="300" w:lineRule="auto"/>
+        <w:rPr>
+          <w:rFonts w:ascii="Roboto" w:cs="Roboto" w:eastAsia="Roboto" w:hAnsi="Roboto"/>
+        </w:rPr>
+      </w:pPr>
+      <w:r>
+        <w:rPr>
+          <w:rtl w:val="0"/>
+        </w:rPr>
+      </w:r>
+    </w:p>
+    <w:p>
+      <w:pPr>
+        <w:rPr>
+          <w:rFonts w:ascii="Roboto" w:cs="Roboto" w:eastAsia="Roboto" w:hAnsi="Roboto"/>
+          <w:color w:val="0d0d0d"/>
+        </w:rPr>
+      </w:pPr>
+      <w:r>
+        <w:rPr>
+          <w:rtl w:val="0"/>
+        </w:rPr>
+      </w:r>
+    </w:p>
+    <w:p>
+      <w:pPr>
+        <w:pBdr>
+          <w:top w:color="e3e3e3" w:space="0" w:sz="0" w:val="none"/>
+          <w:left w:color="e3e3e3" w:space="0" w:sz="0" w:val="none"/>
+          <w:bottom w:color="e3e3e3" w:space="0" w:sz="0" w:val="none"/>
+          <w:right w:color="e3e3e3" w:space="0" w:sz="0" w:val="none"/>
+          <w:between w:color="e3e3e3" w:space="0" w:sz="0" w:val="none"/>
+        </w:pBdr>
+        <w:shd w:fill="ffffff" w:val="clear"/>
+        <w:spacing w:after="300" w:lineRule="auto"/>
+        <w:rPr/>
+      </w:pPr>
+      <w:r>
+        <w:rPr>
+          <w:rtl w:val="0"/>
+        </w:rPr>
+      </w:r>
+    </w:p>
+    <w:p>
+      <w:pPr>
+        <w:pStyle w:val="Heading2"/>
+        <w:spacing w:after="240" w:before="240" w:lineRule="auto"/>
+        <w:rPr/>
+      </w:pPr>
+      <w:bookmarkStart w:colFirst="0" w:colLast="0" w:name="_j3t30glgjbbz" w:id="34"/>
+      <w:bookmarkEnd w:id="34"/>
+      <w:r>
+        <w:rPr>
+          <w:rtl w:val="0"/>
+        </w:rPr>
+        <w:t xml:space="preserve">3.3 Non-Functional Requirements</w:t>
+      </w:r>
+    </w:p>
+    <w:p>
+      <w:pPr>
+        <w:spacing w:after="240" w:before="240" w:lineRule="auto"/>
+        <w:rPr/>
+      </w:pPr>
+      <w:r>
+        <w:rPr>
+          <w:rtl w:val="0"/>
+        </w:rPr>
+        <w:t xml:space="preserve">None till now</w:t>
+      </w:r>
+    </w:p>
+    <w:p>
+      <w:pPr>
+        <w:spacing w:after="240" w:before="240" w:lineRule="auto"/>
+        <w:rPr/>
+      </w:pPr>
+      <w:r>
+        <w:rPr>
+          <w:rtl w:val="0"/>
+        </w:rPr>
+      </w:r>
+    </w:p>
+    <w:p>
+      <w:pPr>
+        <w:spacing w:after="240" w:before="240" w:lineRule="auto"/>
+        <w:rPr/>
+      </w:pPr>
+      <w:r>
+        <w:rPr>
+          <w:rtl w:val="0"/>
+        </w:rPr>
+      </w:r>
+    </w:p>
+    <w:p>
+      <w:pPr>
+        <w:spacing w:after="240" w:before="240" w:lineRule="auto"/>
+        <w:rPr/>
+      </w:pPr>
+      <w:r>
+        <w:rPr>
+          <w:rtl w:val="0"/>
+        </w:rPr>
+      </w:r>
+    </w:p>
+    <w:p>
+      <w:pPr>
+        <w:rPr/>
+      </w:pPr>
+      <w:r>
+        <w:rPr>
+          <w:rtl w:val="0"/>
+        </w:rPr>
+      </w:r>
+    </w:p>
+    <w:p>
+      <w:pPr>
+        <w:pStyle w:val="Heading1"/>
+        <w:spacing w:after="240" w:before="240" w:lineRule="auto"/>
+        <w:rPr/>
+      </w:pPr>
+      <w:bookmarkStart w:colFirst="0" w:colLast="0" w:name="_ngi4cyw5troy" w:id="35"/>
+      <w:bookmarkEnd w:id="35"/>
+      <w:r>
+        <w:rPr>
+          <w:rtl w:val="0"/>
+        </w:rPr>
+        <w:t xml:space="preserve">4. User Categories</w:t>
+      </w:r>
+      <w:r>
+        <w:rPr>
+          <w:rtl w:val="0"/>
+        </w:rPr>
+      </w:r>
+    </w:p>
+    <w:p>
+      <w:pPr>
+        <w:spacing w:after="240" w:before="240" w:lineRule="auto"/>
+        <w:rPr/>
+      </w:pPr>
+      <w:r>
+        <w:rPr>
+          <w:rtl w:val="0"/>
+        </w:rPr>
+        <w:t xml:space="preserve">- User</w:t>
+      </w:r>
+    </w:p>
+    <w:p>
+      <w:pPr>
+        <w:spacing w:after="240" w:before="240" w:lineRule="auto"/>
+        <w:rPr/>
+      </w:pPr>
+      <w:r>
+        <w:rPr>
+          <w:rtl w:val="0"/>
+        </w:rPr>
+        <w:t xml:space="preserve">- Admin</w:t>
+      </w:r>
+    </w:p>
+    <w:p>
+      <w:pPr>
+        <w:spacing w:after="240" w:before="240" w:lineRule="auto"/>
+        <w:rPr/>
+      </w:pPr>
+      <w:r>
+        <w:rPr>
+          <w:rtl w:val="0"/>
+        </w:rPr>
+      </w:r>
+    </w:p>
+    <w:p>
+      <w:pPr>
+        <w:pStyle w:val="Heading1"/>
+        <w:spacing w:after="240" w:before="240" w:lineRule="auto"/>
+        <w:rPr/>
+      </w:pPr>
+      <w:bookmarkStart w:colFirst="0" w:colLast="0" w:name="_z5ct9j6my4cp" w:id="36"/>
+      <w:bookmarkEnd w:id="36"/>
+      <w:r>
+        <w:rPr>
+          <w:rtl w:val="0"/>
+        </w:rPr>
+        <w:t xml:space="preserve">5. Constraints</w:t>
+      </w:r>
+    </w:p>
+    <w:p>
+      <w:pPr>
+        <w:spacing w:after="240" w:before="240" w:lineRule="auto"/>
+        <w:rPr/>
+      </w:pPr>
+      <w:r>
+        <w:rPr>
+          <w:rtl w:val="0"/>
+        </w:rPr>
+        <w:t xml:space="preserve"> - The system shall be web-based and accessible via PC.</w:t>
+      </w:r>
+    </w:p>
+    <w:p>
+      <w:pPr>
+        <w:spacing w:after="240" w:before="240" w:lineRule="auto"/>
+        <w:rPr/>
+      </w:pPr>
+      <w:r>
+        <w:rPr>
+          <w:rtl w:val="0"/>
+        </w:rPr>
+        <w:t xml:space="preserve">- User IDs shall be unique.</w:t>
+      </w:r>
+    </w:p>
+    <w:p>
+      <w:pPr>
+        <w:spacing w:after="240" w:before="240" w:lineRule="auto"/>
+        <w:rPr/>
+      </w:pPr>
+      <w:r>
+        <w:rPr>
+          <w:rtl w:val="0"/>
+        </w:rPr>
+        <w:t xml:space="preserve">- Admin features are required for user and listing management.</w:t>
       </w:r>
     </w:p>
     <w:p>
@@ -2175,401 +5113,12 @@
     </w:p>
     <w:p>
       <w:pPr>
-        <w:pStyle w:val="Heading3"/>
-        <w:spacing w:after="240" w:before="240" w:lineRule="auto"/>
-        <w:rPr/>
-      </w:pPr>
-      <w:bookmarkStart w:colFirst="0" w:colLast="0" w:name="_q0t0uzmicsui" w:id="21"/>
-      <w:bookmarkEnd w:id="21"/>
-      <w:r>
-        <w:rPr>
-          <w:rtl w:val="0"/>
-        </w:rPr>
-        <w:t xml:space="preserve">3.2.4 Car Search Functionality</w:t>
-      </w:r>
-    </w:p>
-    <w:p>
-      <w:pPr>
-        <w:rPr/>
-      </w:pPr>
-      <w:r>
-        <w:rPr>
-          <w:b w:val="1"/>
-          <w:color w:val="00ff00"/>
-          <w:sz w:val="34"/>
-          <w:szCs w:val="34"/>
-          <w:rtl w:val="0"/>
-        </w:rPr>
-        <w:t xml:space="preserve">srs_CarSearch_01</w:t>
-      </w:r>
-      <w:r>
-        <w:rPr>
-          <w:rtl w:val="0"/>
-        </w:rPr>
-      </w:r>
-    </w:p>
-    <w:p>
-      <w:pPr>
-        <w:spacing w:after="240" w:before="240" w:lineRule="auto"/>
-        <w:rPr/>
-      </w:pPr>
-      <w:r>
-        <w:rPr>
-          <w:rtl w:val="0"/>
-        </w:rPr>
-        <w:t xml:space="preserve">- Users will be able to search based on model name by filling the model name input field.</w:t>
-      </w:r>
-    </w:p>
-    <w:p>
-      <w:pPr>
-        <w:rPr/>
-      </w:pPr>
-      <w:r>
-        <w:rPr>
-          <w:b w:val="1"/>
-          <w:color w:val="00ff00"/>
-          <w:sz w:val="34"/>
-          <w:szCs w:val="34"/>
-          <w:rtl w:val="0"/>
-        </w:rPr>
-        <w:t xml:space="preserve">srs_CarSearch_02</w:t>
-      </w:r>
-      <w:r>
-        <w:rPr>
-          <w:rtl w:val="0"/>
-        </w:rPr>
-      </w:r>
-    </w:p>
-    <w:p>
-      <w:pPr>
-        <w:spacing w:after="240" w:before="240" w:lineRule="auto"/>
-        <w:rPr/>
-      </w:pPr>
-      <w:r>
-        <w:rPr>
-          <w:rtl w:val="0"/>
-        </w:rPr>
-        <w:t xml:space="preserve">- Users will be able to search based on price by specifying the price range field with</w:t>
-      </w:r>
-    </w:p>
-    <w:p>
-      <w:pPr>
-        <w:spacing w:after="240" w:before="240" w:lineRule="auto"/>
-        <w:rPr/>
-      </w:pPr>
-      <w:r>
-        <w:rPr>
-          <w:rtl w:val="0"/>
-        </w:rPr>
-        <w:t xml:space="preserve"> </w:t>
-      </w:r>
-    </w:p>
-    <w:p>
-      <w:pPr>
-        <w:pStyle w:val="Heading3"/>
-        <w:spacing w:after="240" w:before="240" w:lineRule="auto"/>
-        <w:rPr/>
-      </w:pPr>
-      <w:bookmarkStart w:colFirst="0" w:colLast="0" w:name="_vxkkfl5bzps6" w:id="22"/>
-      <w:bookmarkEnd w:id="22"/>
-      <w:r>
-        <w:rPr>
-          <w:rtl w:val="0"/>
-        </w:rPr>
-        <w:t xml:space="preserve">3.2.4 Car Reservation Option</w:t>
-      </w:r>
-    </w:p>
-    <w:p>
-      <w:pPr>
-        <w:rPr/>
-      </w:pPr>
-      <w:r>
-        <w:rPr>
-          <w:b w:val="1"/>
-          <w:color w:val="00ff00"/>
-          <w:sz w:val="34"/>
-          <w:szCs w:val="34"/>
-          <w:rtl w:val="0"/>
-        </w:rPr>
-        <w:t xml:space="preserve">srs_CarReservation_01</w:t>
-      </w:r>
-      <w:r>
-        <w:rPr>
-          <w:rtl w:val="0"/>
-        </w:rPr>
-      </w:r>
-    </w:p>
-    <w:p>
-      <w:pPr>
-        <w:spacing w:after="240" w:before="240" w:lineRule="auto"/>
-        <w:rPr/>
-      </w:pPr>
-      <w:r>
-        <w:rPr>
-          <w:rtl w:val="0"/>
-        </w:rPr>
-        <w:t xml:space="preserve">- Users shall have the option to reserve a car from the available listings.</w:t>
-      </w:r>
-    </w:p>
-    <w:p>
-      <w:pPr>
-        <w:spacing w:after="240" w:before="240" w:lineRule="auto"/>
-        <w:rPr/>
-      </w:pPr>
-      <w:r>
-        <w:rPr>
-          <w:rtl w:val="0"/>
-        </w:rPr>
-        <w:t xml:space="preserve">- Upon reserving a car, the listing shall be marked as reserved and the user notified.</w:t>
-      </w:r>
-    </w:p>
-    <w:p>
-      <w:pPr>
-        <w:spacing w:after="240" w:before="240" w:lineRule="auto"/>
-        <w:rPr/>
-      </w:pPr>
-      <w:r>
-        <w:rPr>
-          <w:rtl w:val="0"/>
-        </w:rPr>
-        <w:t xml:space="preserve"> </w:t>
-      </w:r>
-    </w:p>
-    <w:p>
-      <w:pPr>
-        <w:pStyle w:val="Heading3"/>
-        <w:spacing w:after="240" w:before="240" w:lineRule="auto"/>
-        <w:rPr/>
-      </w:pPr>
-      <w:bookmarkStart w:colFirst="0" w:colLast="0" w:name="_19djrbjsmd3k" w:id="23"/>
-      <w:bookmarkEnd w:id="23"/>
-      <w:r>
-        <w:rPr>
-          <w:rtl w:val="0"/>
-        </w:rPr>
-        <w:t xml:space="preserve">3.2.5 Admin Features</w:t>
-      </w:r>
-      <w:r>
-        <w:rPr>
-          <w:rtl w:val="0"/>
-        </w:rPr>
-      </w:r>
-    </w:p>
-    <w:p>
-      <w:pPr>
-        <w:spacing w:after="240" w:before="240" w:lineRule="auto"/>
-        <w:rPr/>
-      </w:pPr>
-      <w:r>
-        <w:rPr>
-          <w:rtl w:val="0"/>
-        </w:rPr>
-        <w:t xml:space="preserve">- Admin users shall have access to features for managing user accounts and listings.</w:t>
-      </w:r>
-    </w:p>
-    <w:p>
-      <w:pPr>
-        <w:spacing w:after="240" w:before="240" w:lineRule="auto"/>
-        <w:rPr/>
-      </w:pPr>
-      <w:r>
-        <w:rPr>
-          <w:rtl w:val="0"/>
-        </w:rPr>
-        <w:t xml:space="preserve">- Admins shall be able to add, edit, or delete user accounts.</w:t>
-      </w:r>
-    </w:p>
-    <w:p>
-      <w:pPr>
-        <w:spacing w:after="240" w:before="240" w:lineRule="auto"/>
-        <w:rPr/>
-      </w:pPr>
-      <w:r>
-        <w:rPr>
-          <w:rtl w:val="0"/>
-        </w:rPr>
-        <w:t xml:space="preserve">- Admins shall be able to add, edit, or delete car listings.</w:t>
-      </w:r>
-    </w:p>
-    <w:p>
-      <w:pPr>
-        <w:spacing w:after="240" w:before="240" w:lineRule="auto"/>
-        <w:rPr/>
-      </w:pPr>
-      <w:r>
-        <w:rPr>
-          <w:rtl w:val="0"/>
-        </w:rPr>
-        <w:t xml:space="preserve"> </w:t>
-      </w:r>
-    </w:p>
-    <w:p>
-      <w:pPr>
-        <w:pStyle w:val="Heading2"/>
-        <w:spacing w:after="240" w:before="240" w:lineRule="auto"/>
-        <w:rPr/>
-      </w:pPr>
-      <w:bookmarkStart w:colFirst="0" w:colLast="0" w:name="_j3t30glgjbbz" w:id="24"/>
-      <w:bookmarkEnd w:id="24"/>
-      <w:r>
-        <w:rPr>
-          <w:rtl w:val="0"/>
-        </w:rPr>
-        <w:t xml:space="preserve">3.3 Non-Functional Requirements</w:t>
-      </w:r>
-    </w:p>
-    <w:p>
-      <w:pPr>
-        <w:spacing w:after="240" w:before="240" w:lineRule="auto"/>
-        <w:rPr/>
-      </w:pPr>
-      <w:r>
-        <w:rPr>
-          <w:rtl w:val="0"/>
-        </w:rPr>
-        <w:t xml:space="preserve">None till now</w:t>
-      </w:r>
-    </w:p>
-    <w:p>
-      <w:pPr>
-        <w:rPr/>
-      </w:pPr>
-      <w:r>
-        <w:rPr>
-          <w:rtl w:val="0"/>
-        </w:rPr>
-      </w:r>
-    </w:p>
-    <w:p>
-      <w:pPr>
         <w:pStyle w:val="Heading1"/>
         <w:spacing w:after="240" w:before="240" w:lineRule="auto"/>
         <w:rPr/>
       </w:pPr>
-      <w:bookmarkStart w:colFirst="0" w:colLast="0" w:name="_ngi4cyw5troy" w:id="25"/>
-      <w:bookmarkEnd w:id="25"/>
-      <w:r>
-        <w:rPr>
-          <w:rtl w:val="0"/>
-        </w:rPr>
-        <w:t xml:space="preserve">4. User Categories</w:t>
-      </w:r>
-      <w:r>
-        <w:rPr>
-          <w:rtl w:val="0"/>
-        </w:rPr>
-      </w:r>
-    </w:p>
-    <w:p>
-      <w:pPr>
-        <w:spacing w:after="240" w:before="240" w:lineRule="auto"/>
-        <w:rPr/>
-      </w:pPr>
-      <w:r>
-        <w:rPr>
-          <w:rtl w:val="0"/>
-        </w:rPr>
-        <w:t xml:space="preserve">- User</w:t>
-      </w:r>
-    </w:p>
-    <w:p>
-      <w:pPr>
-        <w:spacing w:after="240" w:before="240" w:lineRule="auto"/>
-        <w:rPr/>
-      </w:pPr>
-      <w:r>
-        <w:rPr>
-          <w:rtl w:val="0"/>
-        </w:rPr>
-        <w:t xml:space="preserve">- Admin</w:t>
-      </w:r>
-    </w:p>
-    <w:p>
-      <w:pPr>
-        <w:pStyle w:val="Heading1"/>
-        <w:spacing w:after="240" w:before="240" w:lineRule="auto"/>
-        <w:rPr/>
-      </w:pPr>
-      <w:bookmarkStart w:colFirst="0" w:colLast="0" w:name="_sizuislb64ap" w:id="26"/>
-      <w:bookmarkEnd w:id="26"/>
-      <w:r>
-        <w:rPr>
-          <w:rtl w:val="0"/>
-        </w:rPr>
-        <w:t xml:space="preserve"> </w:t>
-      </w:r>
-    </w:p>
-    <w:p>
-      <w:pPr>
-        <w:pStyle w:val="Heading1"/>
-        <w:spacing w:after="240" w:before="240" w:lineRule="auto"/>
-        <w:rPr/>
-      </w:pPr>
-      <w:bookmarkStart w:colFirst="0" w:colLast="0" w:name="_z5ct9j6my4cp" w:id="27"/>
-      <w:bookmarkEnd w:id="27"/>
-      <w:r>
-        <w:rPr>
-          <w:rtl w:val="0"/>
-        </w:rPr>
-        <w:t xml:space="preserve">5. Constraints</w:t>
-      </w:r>
-    </w:p>
-    <w:p>
-      <w:pPr>
-        <w:spacing w:after="240" w:before="240" w:lineRule="auto"/>
-        <w:rPr/>
-      </w:pPr>
-      <w:r>
-        <w:rPr>
-          <w:rtl w:val="0"/>
-        </w:rPr>
-        <w:t xml:space="preserve"> - The system shall be web-based and accessible via PC.</w:t>
-      </w:r>
-    </w:p>
-    <w:p>
-      <w:pPr>
-        <w:spacing w:after="240" w:before="240" w:lineRule="auto"/>
-        <w:rPr/>
-      </w:pPr>
-      <w:r>
-        <w:rPr>
-          <w:rtl w:val="0"/>
-        </w:rPr>
-        <w:t xml:space="preserve">- User IDs shall be unique.</w:t>
-      </w:r>
-    </w:p>
-    <w:p>
-      <w:pPr>
-        <w:spacing w:after="240" w:before="240" w:lineRule="auto"/>
-        <w:rPr/>
-      </w:pPr>
-      <w:r>
-        <w:rPr>
-          <w:rtl w:val="0"/>
-        </w:rPr>
-        <w:t xml:space="preserve">- Admin features are required for user and listing management.</w:t>
-      </w:r>
-    </w:p>
-    <w:p>
-      <w:pPr>
-        <w:spacing w:after="240" w:before="240" w:lineRule="auto"/>
-        <w:rPr/>
-      </w:pPr>
-      <w:r>
-        <w:rPr>
-          <w:rtl w:val="0"/>
-        </w:rPr>
-        <w:t xml:space="preserve"> </w:t>
-      </w:r>
-    </w:p>
-    <w:p>
-      <w:pPr>
-        <w:pStyle w:val="Heading1"/>
-        <w:spacing w:after="240" w:before="240" w:lineRule="auto"/>
-        <w:rPr/>
-      </w:pPr>
-      <w:bookmarkStart w:colFirst="0" w:colLast="0" w:name="_ukqh6okl7z4h" w:id="28"/>
-      <w:bookmarkEnd w:id="28"/>
+      <w:bookmarkStart w:colFirst="0" w:colLast="0" w:name="_ukqh6okl7z4h" w:id="37"/>
+      <w:bookmarkEnd w:id="37"/>
       <w:r>
         <w:rPr>
           <w:rtl w:val="0"/>
@@ -2616,12 +5165,28 @@
       </w:r>
     </w:p>
     <w:sectPr>
+      <w:headerReference r:id="rId6" w:type="default"/>
       <w:pgSz w:h="15840" w:w="12240" w:orient="portrait"/>
       <w:pgMar w:bottom="1440" w:top="1440" w:left="1440" w:right="1440" w:header="720" w:footer="720"/>
       <w:pgNumType w:start="1"/>
     </w:sectPr>
   </w:body>
 </w:document>
+</file>
+
+<file path=word/header1.xml><?xml version="1.0" encoding="utf-8"?>
+<w:hdr xmlns:mc="http://schemas.openxmlformats.org/markup-compatibility/2006" xmlns:o="urn:schemas-microsoft-com:office:office" xmlns:r="http://schemas.openxmlformats.org/officeDocument/2006/relationships" xmlns:m="http://schemas.openxmlformats.org/officeDocument/2006/math" xmlns:v="urn:schemas-microsoft-com:vml" xmlns:wp="http://schemas.openxmlformats.org/drawingml/2006/wordprocessingDrawing" xmlns:w10="urn:schemas-microsoft-com:office:word" xmlns:w="http://schemas.openxmlformats.org/wordprocessingml/2006/main" xmlns:wne="http://schemas.microsoft.com/office/word/2006/wordml" xmlns:sl="http://schemas.openxmlformats.org/schemaLibrary/2006/main" xmlns:a="http://schemas.openxmlformats.org/drawingml/2006/main" xmlns:pic="http://schemas.openxmlformats.org/drawingml/2006/picture" xmlns:c="http://schemas.openxmlformats.org/drawingml/2006/chart" xmlns:lc="http://schemas.openxmlformats.org/drawingml/2006/lockedCanvas" xmlns:dgm="http://schemas.openxmlformats.org/drawingml/2006/diagram" xmlns:wps="http://schemas.microsoft.com/office/word/2010/wordprocessingShape" xmlns:wpg="http://schemas.microsoft.com/office/word/2010/wordprocessingGroup" xmlns:w14="http://schemas.microsoft.com/office/word/2010/wordml" xmlns:w15="http://schemas.microsoft.com/office/word/2012/wordml">
+  <w:p>
+    <w:pPr>
+      <w:rPr/>
+    </w:pPr>
+    <w:r>
+      <w:rPr>
+        <w:rtl w:val="0"/>
+      </w:rPr>
+    </w:r>
+  </w:p>
+</w:hdr>
 </file>
 
 <file path=word/numbering.xml><?xml version="1.0" encoding="utf-8"?>

</xml_diff>

<commit_message>
Revert "Merge pull request #25 from AshrqatElbidwehy/main"
This reverts commit 8f279e779b2d16caf3d18f856362def5ab2aae06, reversing
changes made to a0e19d36efc83c3a8399f5e868a1cfe0df51f613.
</commit_message>
<xml_diff>
--- a/project_management/Software Requirements Specification.docx
+++ b/project_management/Software Requirements Specification.docx
@@ -2232,76 +2232,40 @@
     </w:p>
     <w:p>
       <w:pPr>
+        <w:rPr/>
+      </w:pPr>
+      <w:r>
         <w:rPr>
           <w:rFonts w:ascii="Roboto" w:cs="Roboto" w:eastAsia="Roboto" w:hAnsi="Roboto"/>
           <w:color w:val="0d0d0d"/>
           <w:sz w:val="24"/>
           <w:szCs w:val="24"/>
           <w:highlight w:val="white"/>
-        </w:rPr>
-      </w:pPr>
-      <w:r>
-        <w:rPr>
-          <w:rFonts w:ascii="Roboto" w:cs="Roboto" w:eastAsia="Roboto" w:hAnsi="Roboto"/>
-          <w:color w:val="0d0d0d"/>
-          <w:sz w:val="24"/>
-          <w:szCs w:val="24"/>
-          <w:highlight w:val="white"/>
-          <w:rtl w:val="0"/>
-        </w:rPr>
-        <w:t xml:space="preserve">Users can register using their phone number, name (up to 50 characters), and a password (at least 8 characters with uppercase letters and one number).</w:t>
-      </w:r>
-    </w:p>
-    <w:p>
-      <w:pPr>
-        <w:spacing w:after="240" w:before="240" w:lineRule="auto"/>
-        <w:rPr>
-          <w:b w:val="1"/>
-          <w:color w:val="0000ff"/>
-        </w:rPr>
-      </w:pPr>
-      <w:r>
-        <w:rPr>
-          <w:b w:val="1"/>
-          <w:color w:val="0000ff"/>
-          <w:rtl w:val="0"/>
-        </w:rPr>
-        <w:t xml:space="preserve">srs_registeration_01 </w:t>
-      </w:r>
-    </w:p>
-    <w:p>
-      <w:pPr>
-        <w:rPr>
-          <w:rFonts w:ascii="Roboto" w:cs="Roboto" w:eastAsia="Roboto" w:hAnsi="Roboto"/>
-          <w:color w:val="0d0d0d"/>
-          <w:highlight w:val="white"/>
-        </w:rPr>
-      </w:pPr>
-      <w:r>
-        <w:rPr>
-          <w:rFonts w:ascii="Roboto" w:cs="Roboto" w:eastAsia="Roboto" w:hAnsi="Roboto"/>
-          <w:color w:val="0d0d0d"/>
-          <w:highlight w:val="white"/>
-          <w:rtl w:val="0"/>
-        </w:rPr>
-        <w:t xml:space="preserve">- upon registration , user will be redirected to the login page</w:t>
-      </w:r>
-    </w:p>
-    <w:p>
-      <w:pPr>
-        <w:spacing w:after="240" w:before="240" w:lineRule="auto"/>
-        <w:rPr>
-          <w:b w:val="1"/>
-          <w:color w:val="0000ff"/>
-        </w:rPr>
-      </w:pPr>
-      <w:r>
-        <w:rPr>
-          <w:b w:val="1"/>
-          <w:color w:val="0000ff"/>
-          <w:rtl w:val="0"/>
-        </w:rPr>
-        <w:t xml:space="preserve">srs_registeration_phone_01</w:t>
+          <w:rtl w:val="0"/>
+        </w:rPr>
+        <w:t xml:space="preserve">Users can register using their phone number (11 characters), name (up to 50 characters), and a password (at least 8 characters with uppercase letters and one number).</w:t>
+      </w:r>
+      <w:r>
+        <w:rPr>
+          <w:rtl w:val="0"/>
+        </w:rPr>
+      </w:r>
+    </w:p>
+    <w:p>
+      <w:pPr>
+        <w:spacing w:after="240" w:before="240" w:lineRule="auto"/>
+        <w:rPr>
+          <w:b w:val="1"/>
+          <w:color w:val="0000ff"/>
+        </w:rPr>
+      </w:pPr>
+      <w:r>
+        <w:rPr>
+          <w:b w:val="1"/>
+          <w:color w:val="0000ff"/>
+          <w:rtl w:val="0"/>
+        </w:rPr>
+        <w:t xml:space="preserve">srs_registeration_phone_01 </w:t>
       </w:r>
     </w:p>
     <w:p>
@@ -2745,416 +2709,384 @@
     </w:p>
     <w:p>
       <w:pPr>
+        <w:rPr/>
+      </w:pPr>
+      <w:r>
         <w:rPr>
           <w:rFonts w:ascii="Roboto" w:cs="Roboto" w:eastAsia="Roboto" w:hAnsi="Roboto"/>
           <w:color w:val="0d0d0d"/>
           <w:sz w:val="24"/>
           <w:szCs w:val="24"/>
           <w:highlight w:val="white"/>
-        </w:rPr>
-      </w:pPr>
-      <w:r>
+          <w:rtl w:val="0"/>
+        </w:rPr>
+        <w:t xml:space="preserve">Users can log in using their unique user ID (phone number with 11 characters) and password (at least 8 characters with uppercase letters and one number).</w:t>
+      </w:r>
+      <w:r>
+        <w:rPr>
+          <w:rtl w:val="0"/>
+        </w:rPr>
+      </w:r>
+    </w:p>
+    <w:p>
+      <w:pPr>
+        <w:spacing w:after="240" w:before="240" w:lineRule="auto"/>
+        <w:rPr/>
+      </w:pPr>
+      <w:r>
+        <w:rPr>
+          <w:b w:val="1"/>
+          <w:color w:val="0000ff"/>
+          <w:rtl w:val="0"/>
+        </w:rPr>
+        <w:t xml:space="preserve">srs_login_id_01</w:t>
+      </w:r>
+      <w:r>
+        <w:rPr>
+          <w:rtl w:val="0"/>
+        </w:rPr>
+      </w:r>
+    </w:p>
+    <w:p>
+      <w:pPr>
+        <w:spacing w:after="240" w:before="240" w:lineRule="auto"/>
+        <w:rPr/>
+      </w:pPr>
+      <w:r>
+        <w:rPr>
+          <w:rtl w:val="0"/>
+        </w:rPr>
+        <w:t xml:space="preserve">- id field shouldn’t be empty</w:t>
+      </w:r>
+    </w:p>
+    <w:p>
+      <w:pPr>
+        <w:spacing w:after="240" w:before="240" w:lineRule="auto"/>
+        <w:rPr>
+          <w:b w:val="1"/>
+          <w:color w:val="0000ff"/>
+        </w:rPr>
+      </w:pPr>
+      <w:r>
+        <w:rPr>
+          <w:b w:val="1"/>
+          <w:color w:val="0000ff"/>
+          <w:rtl w:val="0"/>
+        </w:rPr>
+        <w:t xml:space="preserve">srs_login_id_02</w:t>
+      </w:r>
+    </w:p>
+    <w:p>
+      <w:pPr>
+        <w:spacing w:after="240" w:before="240" w:lineRule="auto"/>
+        <w:rPr/>
+      </w:pPr>
+      <w:r>
+        <w:rPr>
+          <w:rtl w:val="0"/>
+        </w:rPr>
+        <w:t xml:space="preserve">- id field should accept numbers only</w:t>
+      </w:r>
+    </w:p>
+    <w:p>
+      <w:pPr>
+        <w:rPr>
+          <w:color w:val="0000ff"/>
+          <w:sz w:val="10"/>
+          <w:szCs w:val="10"/>
+        </w:rPr>
+      </w:pPr>
+      <w:r>
+        <w:rPr>
+          <w:b w:val="1"/>
+          <w:color w:val="0000ff"/>
+          <w:rtl w:val="0"/>
+        </w:rPr>
+        <w:t xml:space="preserve">srs_login_admin_01</w:t>
+      </w:r>
+      <w:r>
+        <w:rPr>
+          <w:rtl w:val="0"/>
+        </w:rPr>
+      </w:r>
+    </w:p>
+    <w:p>
+      <w:pPr>
+        <w:spacing w:after="240" w:before="240" w:lineRule="auto"/>
+        <w:rPr/>
+      </w:pPr>
+      <w:r>
+        <w:rPr>
+          <w:rtl w:val="0"/>
+        </w:rPr>
+        <w:t xml:space="preserve">- Admin users shall log in using provided Admin ID and password that will be available in the database </w:t>
+      </w:r>
+    </w:p>
+    <w:p>
+      <w:pPr>
+        <w:spacing w:after="240" w:before="240" w:lineRule="auto"/>
+        <w:rPr>
+          <w:b w:val="1"/>
+          <w:color w:val="0000ff"/>
+        </w:rPr>
+      </w:pPr>
+      <w:r>
+        <w:rPr>
+          <w:b w:val="1"/>
+          <w:color w:val="0000ff"/>
+          <w:rtl w:val="0"/>
+        </w:rPr>
+        <w:t xml:space="preserve">srs_login_password_01</w:t>
+      </w:r>
+    </w:p>
+    <w:p>
+      <w:pPr>
+        <w:spacing w:after="240" w:before="240" w:lineRule="auto"/>
+        <w:rPr/>
+      </w:pPr>
+      <w:r>
+        <w:rPr>
+          <w:rtl w:val="0"/>
+        </w:rPr>
+        <w:t xml:space="preserve">- Password</w:t>
+      </w:r>
+      <w:r>
+        <w:rPr>
+          <w:b w:val="1"/>
+          <w:rtl w:val="0"/>
+        </w:rPr>
+        <w:t xml:space="preserve"> </w:t>
+      </w:r>
+      <w:r>
+        <w:rPr>
+          <w:rtl w:val="0"/>
+        </w:rPr>
+        <w:t xml:space="preserve">field shouldn’t be empty </w:t>
+      </w:r>
+    </w:p>
+    <w:p>
+      <w:pPr>
+        <w:spacing w:after="240" w:before="240" w:lineRule="auto"/>
+        <w:rPr>
+          <w:b w:val="1"/>
+          <w:color w:val="0000ff"/>
+        </w:rPr>
+      </w:pPr>
+      <w:r>
+        <w:rPr>
+          <w:b w:val="1"/>
+          <w:color w:val="0000ff"/>
+          <w:rtl w:val="0"/>
+        </w:rPr>
+        <w:t xml:space="preserve">srs_login_password_02</w:t>
+      </w:r>
+    </w:p>
+    <w:p>
+      <w:pPr>
+        <w:spacing w:after="240" w:before="240" w:lineRule="auto"/>
+        <w:rPr>
+          <w:b w:val="1"/>
+          <w:color w:val="0000ff"/>
+        </w:rPr>
+      </w:pPr>
+      <w:r>
+        <w:rPr>
+          <w:rtl w:val="0"/>
+        </w:rPr>
+        <w:t xml:space="preserve">- Password</w:t>
+      </w:r>
+      <w:r>
+        <w:rPr>
+          <w:b w:val="1"/>
+          <w:rtl w:val="0"/>
+        </w:rPr>
+        <w:t xml:space="preserve"> </w:t>
+      </w:r>
+      <w:r>
+        <w:rPr>
+          <w:rtl w:val="0"/>
+        </w:rPr>
+        <w:t xml:space="preserve">must contain at least 8 characters, including uppercase alphabets and one number.</w:t>
+      </w:r>
+      <w:r>
+        <w:rPr>
+          <w:rtl w:val="0"/>
+        </w:rPr>
+      </w:r>
+    </w:p>
+    <w:p>
+      <w:pPr>
+        <w:pStyle w:val="Heading3"/>
+        <w:spacing w:after="240" w:before="240" w:lineRule="auto"/>
+        <w:rPr>
+          <w:rFonts w:ascii="Play" w:cs="Play" w:eastAsia="Play" w:hAnsi="Play"/>
+        </w:rPr>
+      </w:pPr>
+      <w:bookmarkStart w:colFirst="0" w:colLast="0" w:name="_kqme826ron9" w:id="21"/>
+      <w:bookmarkEnd w:id="21"/>
+      <w:r>
+        <w:rPr>
+          <w:rFonts w:ascii="Play" w:cs="Play" w:eastAsia="Play" w:hAnsi="Play"/>
+          <w:rtl w:val="0"/>
+        </w:rPr>
+        <w:t xml:space="preserve">validation requirements</w:t>
+      </w:r>
+    </w:p>
+    <w:p>
+      <w:pPr>
+        <w:spacing w:after="240" w:before="240" w:lineRule="auto"/>
+        <w:rPr>
+          <w:b w:val="1"/>
+          <w:color w:val="0000ff"/>
+          <w:highlight w:val="white"/>
+        </w:rPr>
+      </w:pPr>
+      <w:r>
+        <w:rPr>
+          <w:rFonts w:ascii="Roboto" w:cs="Roboto" w:eastAsia="Roboto" w:hAnsi="Roboto"/>
+          <w:b w:val="1"/>
+          <w:color w:val="0000ff"/>
+          <w:rtl w:val="0"/>
+        </w:rPr>
+        <w:t xml:space="preserve">srs_login_val_01</w:t>
+      </w:r>
+      <w:r>
+        <w:rPr>
+          <w:rtl w:val="0"/>
+        </w:rPr>
+      </w:r>
+    </w:p>
+    <w:p>
+      <w:pPr>
+        <w:spacing w:after="240" w:before="240" w:lineRule="auto"/>
+        <w:rPr>
+          <w:rFonts w:ascii="Roboto" w:cs="Roboto" w:eastAsia="Roboto" w:hAnsi="Roboto"/>
+        </w:rPr>
+      </w:pPr>
+      <w:r>
+        <w:rPr>
+          <w:rFonts w:ascii="Roboto" w:cs="Roboto" w:eastAsia="Roboto" w:hAnsi="Roboto"/>
+          <w:rtl w:val="0"/>
+        </w:rPr>
+        <w:t xml:space="preserve">- </w:t>
+      </w:r>
+      <w:r>
+        <w:rPr>
+          <w:rFonts w:ascii="Roboto" w:cs="Roboto" w:eastAsia="Roboto" w:hAnsi="Roboto"/>
+          <w:rtl w:val="0"/>
+        </w:rPr>
+        <w:t xml:space="preserve">If the user enters invalid phone number or password in the login form, the system shall display the error message "Invalid credentials!" </w:t>
+      </w:r>
+    </w:p>
+    <w:p>
+      <w:pPr>
+        <w:spacing w:after="240" w:before="240" w:lineRule="auto"/>
+        <w:rPr>
+          <w:rFonts w:ascii="Roboto" w:cs="Roboto" w:eastAsia="Roboto" w:hAnsi="Roboto"/>
+          <w:b w:val="1"/>
+          <w:color w:val="0000ff"/>
+        </w:rPr>
+      </w:pPr>
+      <w:r>
+        <w:rPr>
+          <w:rFonts w:ascii="Roboto" w:cs="Roboto" w:eastAsia="Roboto" w:hAnsi="Roboto"/>
+          <w:b w:val="1"/>
+          <w:color w:val="0000ff"/>
+          <w:rtl w:val="0"/>
+        </w:rPr>
+        <w:t xml:space="preserve">srs_login_val_02</w:t>
+      </w:r>
+    </w:p>
+    <w:p>
+      <w:pPr>
+        <w:spacing w:after="240" w:before="240" w:lineRule="auto"/>
+        <w:rPr>
+          <w:rFonts w:ascii="Roboto" w:cs="Roboto" w:eastAsia="Roboto" w:hAnsi="Roboto"/>
+        </w:rPr>
+      </w:pPr>
+      <w:r>
+        <w:rPr>
+          <w:rFonts w:ascii="Roboto" w:cs="Roboto" w:eastAsia="Roboto" w:hAnsi="Roboto"/>
+          <w:rtl w:val="0"/>
+        </w:rPr>
+        <w:t xml:space="preserve">- </w:t>
+      </w:r>
+      <w:r>
+        <w:rPr>
+          <w:rFonts w:ascii="Roboto" w:cs="Roboto" w:eastAsia="Roboto" w:hAnsi="Roboto"/>
+          <w:rtl w:val="0"/>
+        </w:rPr>
+        <w:t xml:space="preserve">If the user tries to log in with a phone number that is not associated with an existing account, the system shall display the error message "Phone number does not exist!”</w:t>
+      </w:r>
+    </w:p>
+    <w:p>
+      <w:pPr>
+        <w:spacing w:after="240" w:before="240" w:lineRule="auto"/>
+        <w:rPr/>
+      </w:pPr>
+      <w:r>
+        <w:rPr>
+          <w:rtl w:val="0"/>
+        </w:rPr>
+      </w:r>
+    </w:p>
+    <w:p>
+      <w:pPr>
+        <w:spacing w:after="240" w:before="240" w:lineRule="auto"/>
+        <w:rPr/>
+      </w:pPr>
+      <w:r>
+        <w:rPr>
+          <w:rtl w:val="0"/>
+        </w:rPr>
+      </w:r>
+    </w:p>
+    <w:p>
+      <w:pPr>
+        <w:pStyle w:val="Heading2"/>
+        <w:spacing w:after="240" w:before="240" w:lineRule="auto"/>
+        <w:rPr/>
+      </w:pPr>
+      <w:bookmarkStart w:colFirst="0" w:colLast="0" w:name="_qswctcffda9w" w:id="22"/>
+      <w:bookmarkEnd w:id="22"/>
+      <w:r>
+        <w:rPr>
+          <w:rtl w:val="0"/>
+        </w:rPr>
+        <w:t xml:space="preserve">3.2.3 Car Listing Page Display</w:t>
+      </w:r>
+    </w:p>
+    <w:p>
+      <w:pPr>
         <w:rPr>
           <w:rFonts w:ascii="Roboto" w:cs="Roboto" w:eastAsia="Roboto" w:hAnsi="Roboto"/>
           <w:color w:val="0d0d0d"/>
           <w:sz w:val="24"/>
           <w:szCs w:val="24"/>
           <w:highlight w:val="white"/>
-          <w:rtl w:val="0"/>
-        </w:rPr>
-        <w:t xml:space="preserve">Users can log in using their unique user ID (phone number with 11 characters) and password (at least 8 characters with uppercase letters and one number).</w:t>
-      </w:r>
-    </w:p>
-    <w:p>
-      <w:pPr>
-        <w:spacing w:after="240" w:before="240" w:lineRule="auto"/>
-        <w:rPr/>
-      </w:pPr>
-      <w:r>
-        <w:rPr>
-          <w:b w:val="1"/>
-          <w:color w:val="0000ff"/>
-          <w:rtl w:val="0"/>
-        </w:rPr>
-        <w:t xml:space="preserve">srs_login_01</w:t>
-      </w:r>
-      <w:r>
-        <w:rPr>
-          <w:rtl w:val="0"/>
-        </w:rPr>
-      </w:r>
-    </w:p>
-    <w:p>
-      <w:pPr>
-        <w:rPr>
-          <w:rFonts w:ascii="Roboto" w:cs="Roboto" w:eastAsia="Roboto" w:hAnsi="Roboto"/>
-          <w:color w:val="0d0d0d"/>
-          <w:highlight w:val="white"/>
-        </w:rPr>
-      </w:pPr>
-      <w:r>
-        <w:rPr>
-          <w:rFonts w:ascii="Roboto" w:cs="Roboto" w:eastAsia="Roboto" w:hAnsi="Roboto"/>
-          <w:color w:val="0d0d0d"/>
-          <w:highlight w:val="white"/>
-          <w:rtl w:val="0"/>
-        </w:rPr>
-        <w:t xml:space="preserve">- upon logging in , user will be redirected to car listing page</w:t>
-      </w:r>
-    </w:p>
-    <w:p>
-      <w:pPr>
-        <w:spacing w:after="240" w:before="240" w:lineRule="auto"/>
-        <w:rPr/>
-      </w:pPr>
-      <w:r>
-        <w:rPr>
-          <w:b w:val="1"/>
-          <w:color w:val="0000ff"/>
-          <w:rtl w:val="0"/>
-        </w:rPr>
-        <w:t xml:space="preserve">srs_login_id_01</w:t>
-      </w:r>
-      <w:r>
-        <w:rPr>
-          <w:rtl w:val="0"/>
-        </w:rPr>
-      </w:r>
-    </w:p>
-    <w:p>
-      <w:pPr>
-        <w:spacing w:after="240" w:before="240" w:lineRule="auto"/>
-        <w:rPr/>
-      </w:pPr>
-      <w:r>
-        <w:rPr>
-          <w:rtl w:val="0"/>
-        </w:rPr>
-        <w:t xml:space="preserve">- id field shouldn’t be empty</w:t>
-      </w:r>
-    </w:p>
-    <w:p>
-      <w:pPr>
-        <w:spacing w:after="240" w:before="240" w:lineRule="auto"/>
-        <w:rPr>
-          <w:b w:val="1"/>
-          <w:color w:val="0000ff"/>
-        </w:rPr>
-      </w:pPr>
-      <w:r>
-        <w:rPr>
-          <w:b w:val="1"/>
-          <w:color w:val="0000ff"/>
-          <w:rtl w:val="0"/>
-        </w:rPr>
-        <w:t xml:space="preserve">srs_login_id_02</w:t>
-      </w:r>
-    </w:p>
-    <w:p>
-      <w:pPr>
-        <w:spacing w:after="240" w:before="240" w:lineRule="auto"/>
-        <w:rPr/>
-      </w:pPr>
-      <w:r>
-        <w:rPr>
-          <w:rtl w:val="0"/>
-        </w:rPr>
-        <w:t xml:space="preserve">- id field should accept numbers only</w:t>
-      </w:r>
-    </w:p>
-    <w:p>
-      <w:pPr>
-        <w:rPr>
-          <w:color w:val="0000ff"/>
-          <w:sz w:val="10"/>
-          <w:szCs w:val="10"/>
-        </w:rPr>
-      </w:pPr>
-      <w:r>
-        <w:rPr>
-          <w:b w:val="1"/>
-          <w:color w:val="0000ff"/>
-          <w:rtl w:val="0"/>
-        </w:rPr>
-        <w:t xml:space="preserve">srs_login_admin_01</w:t>
-      </w:r>
-      <w:r>
-        <w:rPr>
-          <w:rtl w:val="0"/>
-        </w:rPr>
-      </w:r>
-    </w:p>
-    <w:p>
-      <w:pPr>
-        <w:spacing w:after="240" w:before="240" w:lineRule="auto"/>
-        <w:rPr/>
-      </w:pPr>
-      <w:r>
-        <w:rPr>
-          <w:rtl w:val="0"/>
-        </w:rPr>
-        <w:t xml:space="preserve">- Admin users shall log in using provided Admin ID and password that will be available in the database </w:t>
-      </w:r>
-    </w:p>
-    <w:p>
-      <w:pPr>
-        <w:spacing w:after="240" w:before="240" w:lineRule="auto"/>
-        <w:rPr>
-          <w:b w:val="1"/>
-          <w:color w:val="0000ff"/>
-        </w:rPr>
-      </w:pPr>
-      <w:r>
-        <w:rPr>
-          <w:b w:val="1"/>
-          <w:color w:val="0000ff"/>
-          <w:rtl w:val="0"/>
-        </w:rPr>
-        <w:t xml:space="preserve">srs_login_password_01</w:t>
-      </w:r>
-    </w:p>
-    <w:p>
-      <w:pPr>
-        <w:spacing w:after="240" w:before="240" w:lineRule="auto"/>
-        <w:rPr/>
-      </w:pPr>
-      <w:r>
-        <w:rPr>
-          <w:rtl w:val="0"/>
-        </w:rPr>
-        <w:t xml:space="preserve">- Password</w:t>
-      </w:r>
-      <w:r>
-        <w:rPr>
-          <w:b w:val="1"/>
-          <w:rtl w:val="0"/>
-        </w:rPr>
-        <w:t xml:space="preserve"> </w:t>
-      </w:r>
-      <w:r>
-        <w:rPr>
-          <w:rtl w:val="0"/>
-        </w:rPr>
-        <w:t xml:space="preserve">field shouldn’t be empty </w:t>
-      </w:r>
-    </w:p>
-    <w:p>
-      <w:pPr>
-        <w:spacing w:after="240" w:before="240" w:lineRule="auto"/>
-        <w:rPr>
-          <w:b w:val="1"/>
-          <w:color w:val="0000ff"/>
-        </w:rPr>
-      </w:pPr>
-      <w:r>
-        <w:rPr>
-          <w:b w:val="1"/>
-          <w:color w:val="0000ff"/>
-          <w:rtl w:val="0"/>
-        </w:rPr>
-        <w:t xml:space="preserve">srs_login_password_02</w:t>
-      </w:r>
-    </w:p>
-    <w:p>
-      <w:pPr>
-        <w:spacing w:after="240" w:before="240" w:lineRule="auto"/>
-        <w:rPr>
-          <w:b w:val="1"/>
-          <w:color w:val="0000ff"/>
-        </w:rPr>
-      </w:pPr>
-      <w:r>
-        <w:rPr>
-          <w:rtl w:val="0"/>
-        </w:rPr>
-        <w:t xml:space="preserve">- Password</w:t>
-      </w:r>
-      <w:r>
-        <w:rPr>
-          <w:b w:val="1"/>
-          <w:rtl w:val="0"/>
-        </w:rPr>
-        <w:t xml:space="preserve"> </w:t>
-      </w:r>
-      <w:r>
-        <w:rPr>
-          <w:rtl w:val="0"/>
-        </w:rPr>
-        <w:t xml:space="preserve">must contain at least 8 characters, including uppercase alphabets and one number.</w:t>
-      </w:r>
-      <w:r>
-        <w:rPr>
-          <w:rtl w:val="0"/>
-        </w:rPr>
-      </w:r>
-    </w:p>
-    <w:p>
-      <w:pPr>
-        <w:pStyle w:val="Heading3"/>
-        <w:spacing w:after="240" w:before="240" w:lineRule="auto"/>
-        <w:rPr>
-          <w:rFonts w:ascii="Play" w:cs="Play" w:eastAsia="Play" w:hAnsi="Play"/>
-        </w:rPr>
-      </w:pPr>
-      <w:bookmarkStart w:colFirst="0" w:colLast="0" w:name="_kqme826ron9" w:id="21"/>
-      <w:bookmarkEnd w:id="21"/>
-      <w:r>
-        <w:rPr>
-          <w:rFonts w:ascii="Play" w:cs="Play" w:eastAsia="Play" w:hAnsi="Play"/>
-          <w:rtl w:val="0"/>
-        </w:rPr>
-        <w:t xml:space="preserve">validation requirements</w:t>
-      </w:r>
-    </w:p>
-    <w:p>
-      <w:pPr>
-        <w:spacing w:after="240" w:before="240" w:lineRule="auto"/>
-        <w:rPr>
-          <w:b w:val="1"/>
-          <w:color w:val="0000ff"/>
-          <w:highlight w:val="white"/>
-        </w:rPr>
-      </w:pPr>
-      <w:r>
-        <w:rPr>
-          <w:rFonts w:ascii="Roboto" w:cs="Roboto" w:eastAsia="Roboto" w:hAnsi="Roboto"/>
-          <w:b w:val="1"/>
-          <w:color w:val="0000ff"/>
-          <w:rtl w:val="0"/>
-        </w:rPr>
-        <w:t xml:space="preserve">srs_login_val_01</w:t>
-      </w:r>
-      <w:r>
-        <w:rPr>
-          <w:rtl w:val="0"/>
-        </w:rPr>
-      </w:r>
-    </w:p>
-    <w:p>
-      <w:pPr>
-        <w:spacing w:after="240" w:before="240" w:lineRule="auto"/>
-        <w:rPr>
-          <w:rFonts w:ascii="Roboto" w:cs="Roboto" w:eastAsia="Roboto" w:hAnsi="Roboto"/>
-        </w:rPr>
-      </w:pPr>
-      <w:r>
-        <w:rPr>
-          <w:rFonts w:ascii="Roboto" w:cs="Roboto" w:eastAsia="Roboto" w:hAnsi="Roboto"/>
-          <w:rtl w:val="0"/>
-        </w:rPr>
-        <w:t xml:space="preserve">- </w:t>
-      </w:r>
-      <w:r>
-        <w:rPr>
-          <w:rFonts w:ascii="Roboto" w:cs="Roboto" w:eastAsia="Roboto" w:hAnsi="Roboto"/>
-          <w:rtl w:val="0"/>
-        </w:rPr>
-        <w:t xml:space="preserve">If the user enters invalid password in the login form, the system shall display the error message "Invalid Password!" </w:t>
-      </w:r>
-    </w:p>
-    <w:p>
-      <w:pPr>
-        <w:spacing w:after="240" w:before="240" w:lineRule="auto"/>
-        <w:rPr>
-          <w:rFonts w:ascii="Roboto" w:cs="Roboto" w:eastAsia="Roboto" w:hAnsi="Roboto"/>
-          <w:b w:val="1"/>
-          <w:color w:val="0000ff"/>
-        </w:rPr>
-      </w:pPr>
-      <w:r>
-        <w:rPr>
-          <w:rFonts w:ascii="Roboto" w:cs="Roboto" w:eastAsia="Roboto" w:hAnsi="Roboto"/>
-          <w:b w:val="1"/>
-          <w:color w:val="0000ff"/>
-          <w:rtl w:val="0"/>
-        </w:rPr>
-        <w:t xml:space="preserve">srs_login_val_02</w:t>
-      </w:r>
-    </w:p>
-    <w:p>
-      <w:pPr>
-        <w:spacing w:after="240" w:before="240" w:lineRule="auto"/>
-        <w:rPr>
-          <w:rFonts w:ascii="Roboto" w:cs="Roboto" w:eastAsia="Roboto" w:hAnsi="Roboto"/>
-        </w:rPr>
-      </w:pPr>
-      <w:r>
-        <w:rPr>
-          <w:rFonts w:ascii="Roboto" w:cs="Roboto" w:eastAsia="Roboto" w:hAnsi="Roboto"/>
-          <w:rtl w:val="0"/>
-        </w:rPr>
-        <w:t xml:space="preserve">- </w:t>
-      </w:r>
-      <w:r>
-        <w:rPr>
-          <w:rFonts w:ascii="Roboto" w:cs="Roboto" w:eastAsia="Roboto" w:hAnsi="Roboto"/>
-          <w:rtl w:val="0"/>
-        </w:rPr>
-        <w:t xml:space="preserve">If the user tries to log in with a phone number that is not associated with an existing account, the system shall display the error message "Phone number does not exist!”</w:t>
-      </w:r>
-    </w:p>
-    <w:p>
-      <w:pPr>
-        <w:spacing w:after="240" w:before="240" w:lineRule="auto"/>
-        <w:rPr/>
-      </w:pPr>
-      <w:r>
-        <w:rPr>
-          <w:rtl w:val="0"/>
-        </w:rPr>
-      </w:r>
-    </w:p>
-    <w:p>
-      <w:pPr>
-        <w:spacing w:after="240" w:before="240" w:lineRule="auto"/>
-        <w:rPr/>
-      </w:pPr>
-      <w:r>
-        <w:rPr>
-          <w:rtl w:val="0"/>
-        </w:rPr>
-      </w:r>
-    </w:p>
-    <w:p>
-      <w:pPr>
-        <w:pStyle w:val="Heading2"/>
-        <w:spacing w:after="240" w:before="240" w:lineRule="auto"/>
-        <w:rPr/>
-      </w:pPr>
-      <w:bookmarkStart w:colFirst="0" w:colLast="0" w:name="_qswctcffda9w" w:id="22"/>
-      <w:bookmarkEnd w:id="22"/>
-      <w:r>
-        <w:rPr>
-          <w:rtl w:val="0"/>
-        </w:rPr>
-        <w:t xml:space="preserve">3.2.3 Car Listing Page</w:t>
-      </w:r>
-    </w:p>
-    <w:p>
-      <w:pPr>
+        </w:rPr>
+      </w:pPr>
+      <w:r>
         <w:rPr>
           <w:rFonts w:ascii="Roboto" w:cs="Roboto" w:eastAsia="Roboto" w:hAnsi="Roboto"/>
           <w:color w:val="0d0d0d"/>
           <w:sz w:val="24"/>
           <w:szCs w:val="24"/>
           <w:highlight w:val="white"/>
-        </w:rPr>
-      </w:pPr>
-      <w:r>
+          <w:rtl w:val="0"/>
+        </w:rPr>
+        <w:t xml:space="preserve">Upon login, users must be directed to the car listing page, which should not display unavailable cars and should contain a maximum of 10 available cars per page.</w:t>
+      </w:r>
+    </w:p>
+    <w:p>
+      <w:pPr>
         <w:rPr>
           <w:rFonts w:ascii="Roboto" w:cs="Roboto" w:eastAsia="Roboto" w:hAnsi="Roboto"/>
           <w:color w:val="0d0d0d"/>
           <w:sz w:val="24"/>
           <w:szCs w:val="24"/>
           <w:highlight w:val="white"/>
-          <w:rtl w:val="0"/>
-        </w:rPr>
-        <w:t xml:space="preserve">Upon login, users must be directed to the car listing page, which should not display unavailable cars and should contain a maximum of 10 available cars per page.</w:t>
-      </w:r>
-    </w:p>
-    <w:p>
-      <w:pPr>
-        <w:rPr/>
+        </w:rPr>
       </w:pPr>
       <w:r>
         <w:rPr>
@@ -3167,15 +3099,13 @@
         </w:rPr>
         <w:t xml:space="preserve">Each car card on the listing page will feature the car image, model, and price, and when clicked, users will be redirected to the corresponding car details page.</w:t>
       </w:r>
-      <w:r>
-        <w:rPr>
-          <w:rtl w:val="0"/>
-        </w:rPr>
-      </w:r>
-    </w:p>
-    <w:p>
-      <w:pPr>
-        <w:rPr/>
+    </w:p>
+    <w:p>
+      <w:pPr>
+        <w:rPr>
+          <w:b w:val="1"/>
+          <w:color w:val="0000ff"/>
+        </w:rPr>
       </w:pPr>
       <w:r>
         <w:rPr>
@@ -3185,22 +3115,17 @@
         </w:rPr>
         <w:t xml:space="preserve">srs_CarListingPage_01</w:t>
       </w:r>
-      <w:r>
-        <w:rPr>
-          <w:rtl w:val="0"/>
-        </w:rPr>
-      </w:r>
-    </w:p>
-    <w:p>
-      <w:pPr>
-        <w:spacing w:after="240" w:before="240" w:lineRule="auto"/>
-        <w:rPr/>
-      </w:pPr>
-      <w:r>
-        <w:rPr>
-          <w:rtl w:val="0"/>
-        </w:rPr>
-        <w:t xml:space="preserve">- Listing page shouldn’t display unavailable or reserved cars</w:t>
+    </w:p>
+    <w:p>
+      <w:pPr>
+        <w:spacing w:after="240" w:before="240" w:lineRule="auto"/>
+        <w:rPr/>
+      </w:pPr>
+      <w:r>
+        <w:rPr>
+          <w:rtl w:val="0"/>
+        </w:rPr>
+        <w:t xml:space="preserve">- Upon logging in, users shall land on the car listing page </w:t>
       </w:r>
     </w:p>
     <w:p>
@@ -3214,6 +3139,36 @@
           <w:rtl w:val="0"/>
         </w:rPr>
         <w:t xml:space="preserve">srs_CarListingPage_02</w:t>
+      </w:r>
+      <w:r>
+        <w:rPr>
+          <w:rtl w:val="0"/>
+        </w:rPr>
+      </w:r>
+    </w:p>
+    <w:p>
+      <w:pPr>
+        <w:spacing w:after="240" w:before="240" w:lineRule="auto"/>
+        <w:rPr/>
+      </w:pPr>
+      <w:r>
+        <w:rPr>
+          <w:rtl w:val="0"/>
+        </w:rPr>
+        <w:t xml:space="preserve">- Listing page shouldn’t display unavailable cars</w:t>
+      </w:r>
+    </w:p>
+    <w:p>
+      <w:pPr>
+        <w:rPr/>
+      </w:pPr>
+      <w:r>
+        <w:rPr>
+          <w:b w:val="1"/>
+          <w:color w:val="0000ff"/>
+          <w:rtl w:val="0"/>
+        </w:rPr>
+        <w:t xml:space="preserve">srs_CarListingPage_03</w:t>
       </w:r>
       <w:r>
         <w:rPr>
@@ -3303,8 +3258,7 @@
         <w:pStyle w:val="Heading3"/>
         <w:spacing w:after="240" w:before="240" w:lineRule="auto"/>
         <w:rPr>
-          <w:rFonts w:ascii="Roboto" w:cs="Roboto" w:eastAsia="Roboto" w:hAnsi="Roboto"/>
-          <w:color w:val="0d0d0d"/>
+          <w:rFonts w:ascii="Play" w:cs="Play" w:eastAsia="Play" w:hAnsi="Play"/>
         </w:rPr>
       </w:pPr>
       <w:bookmarkStart w:colFirst="0" w:colLast="0" w:name="_imw4l9sbv7kn" w:id="23"/>
@@ -3315,11 +3269,6 @@
           <w:rtl w:val="0"/>
         </w:rPr>
         <w:t xml:space="preserve">validation requirements</w:t>
-      </w:r>
-      <w:r>
-        <w:rPr>
-          <w:rtl w:val="0"/>
-        </w:rPr>
       </w:r>
     </w:p>
     <w:p>
@@ -3374,6 +3323,61 @@
           <w:color w:val="0d0d0d"/>
           <w:rtl w:val="0"/>
         </w:rPr>
+        <w:t xml:space="preserve">- if the user’s search query returns no results, the system shall display the error message "No available cars to display."</w:t>
+      </w:r>
+    </w:p>
+    <w:p>
+      <w:pPr>
+        <w:pBdr>
+          <w:top w:color="e3e3e3" w:space="0" w:sz="0" w:val="none"/>
+          <w:left w:color="e3e3e3" w:space="0" w:sz="0" w:val="none"/>
+          <w:bottom w:color="e3e3e3" w:space="0" w:sz="0" w:val="none"/>
+          <w:right w:color="e3e3e3" w:space="0" w:sz="0" w:val="none"/>
+          <w:between w:color="e3e3e3" w:space="0" w:sz="0" w:val="none"/>
+        </w:pBdr>
+        <w:shd w:fill="ffffff" w:val="clear"/>
+        <w:spacing w:before="280" w:line="384.00000000000006" w:lineRule="auto"/>
+        <w:rPr>
+          <w:rFonts w:ascii="Roboto" w:cs="Roboto" w:eastAsia="Roboto" w:hAnsi="Roboto"/>
+          <w:color w:val="0d0d0d"/>
+        </w:rPr>
+      </w:pPr>
+      <w:r>
+        <w:rPr>
+          <w:b w:val="1"/>
+          <w:color w:val="0000ff"/>
+          <w:rtl w:val="0"/>
+        </w:rPr>
+        <w:t xml:space="preserve">srs_CarListingPage_val_02</w:t>
+      </w:r>
+      <w:r>
+        <w:rPr>
+          <w:rtl w:val="0"/>
+        </w:rPr>
+      </w:r>
+    </w:p>
+    <w:p>
+      <w:pPr>
+        <w:pBdr>
+          <w:top w:color="e3e3e3" w:space="0" w:sz="0" w:val="none"/>
+          <w:left w:color="e3e3e3" w:space="0" w:sz="0" w:val="none"/>
+          <w:bottom w:color="e3e3e3" w:space="0" w:sz="0" w:val="none"/>
+          <w:right w:color="e3e3e3" w:space="0" w:sz="0" w:val="none"/>
+          <w:between w:color="e3e3e3" w:space="0" w:sz="0" w:val="none"/>
+        </w:pBdr>
+        <w:shd w:fill="ffffff" w:val="clear"/>
+        <w:spacing w:after="300" w:lineRule="auto"/>
+        <w:rPr>
+          <w:rFonts w:ascii="Roboto" w:cs="Roboto" w:eastAsia="Roboto" w:hAnsi="Roboto"/>
+          <w:color w:val="0d0d0d"/>
+        </w:rPr>
+      </w:pPr>
+      <w:r>
+        <w:rPr>
+          <w:rFonts w:ascii="Roboto" w:cs="Roboto" w:eastAsia="Roboto" w:hAnsi="Roboto"/>
+          <w:color w:val="0d0d0d"/>
+          <w:rtl w:val="0"/>
+        </w:rPr>
         <w:t xml:space="preserve">- if the website's database contains no available listings for cars to sell, the system shall display the error message "There are no cars available for sale”</w:t>
       </w:r>
     </w:p>
@@ -3497,61 +3501,18 @@
     </w:p>
     <w:p>
       <w:pPr>
+        <w:rPr/>
+      </w:pPr>
+      <w:r>
         <w:rPr>
           <w:rFonts w:ascii="Roboto" w:cs="Roboto" w:eastAsia="Roboto" w:hAnsi="Roboto"/>
           <w:color w:val="0d0d0d"/>
           <w:sz w:val="24"/>
           <w:szCs w:val="24"/>
           <w:highlight w:val="white"/>
-        </w:rPr>
-      </w:pPr>
-      <w:r>
-        <w:rPr>
-          <w:rFonts w:ascii="Roboto" w:cs="Roboto" w:eastAsia="Roboto" w:hAnsi="Roboto"/>
-          <w:color w:val="0d0d0d"/>
-          <w:sz w:val="24"/>
-          <w:szCs w:val="24"/>
-          <w:highlight w:val="white"/>
           <w:rtl w:val="0"/>
         </w:rPr>
         <w:t xml:space="preserve">Users can search by model name or by the price search.</w:t>
-      </w:r>
-    </w:p>
-    <w:p>
-      <w:pPr>
-        <w:rPr/>
-      </w:pPr>
-      <w:r>
-        <w:rPr>
-          <w:b w:val="1"/>
-          <w:color w:val="0000ff"/>
-          <w:rtl w:val="0"/>
-        </w:rPr>
-        <w:t xml:space="preserve">srs_CarSearch_01</w:t>
-      </w:r>
-      <w:r>
-        <w:rPr>
-          <w:rtl w:val="0"/>
-        </w:rPr>
-      </w:r>
-    </w:p>
-    <w:p>
-      <w:pPr>
-        <w:ind w:left="0" w:firstLine="0"/>
-        <w:rPr>
-          <w:rFonts w:ascii="Roboto" w:cs="Roboto" w:eastAsia="Roboto" w:hAnsi="Roboto"/>
-          <w:color w:val="0d0d0d"/>
-          <w:highlight w:val="white"/>
-        </w:rPr>
-      </w:pPr>
-      <w:r>
-        <w:rPr>
-          <w:rFonts w:ascii="Roboto" w:cs="Roboto" w:eastAsia="Roboto" w:hAnsi="Roboto"/>
-          <w:color w:val="0d0d0d"/>
-          <w:highlight w:val="white"/>
-          <w:rtl w:val="0"/>
-        </w:rPr>
-        <w:t xml:space="preserve">-in case of a successful search operation , user will be redirected to the car listing page displaying the cars that fit the entered search criteria</w:t>
       </w:r>
       <w:r>
         <w:rPr>
@@ -3759,7 +3720,7 @@
           <w:between w:color="e3e3e3" w:space="0" w:sz="0" w:val="none"/>
         </w:pBdr>
         <w:shd w:fill="ffffff" w:val="clear"/>
-        <w:spacing w:before="280" w:line="384.00000000000006" w:lineRule="auto"/>
+        <w:spacing w:after="140" w:line="240" w:lineRule="auto"/>
         <w:rPr>
           <w:rFonts w:ascii="Roboto" w:cs="Roboto" w:eastAsia="Roboto" w:hAnsi="Roboto"/>
           <w:color w:val="0d0d0d"/>
@@ -3767,16 +3728,225 @@
       </w:pPr>
       <w:r>
         <w:rPr>
-          <w:b w:val="1"/>
-          <w:color w:val="0000ff"/>
-          <w:rtl w:val="0"/>
-        </w:rPr>
-        <w:t xml:space="preserve">srs_CarSearch_val_02</w:t>
-      </w:r>
-      <w:r>
-        <w:rPr>
-          <w:rtl w:val="0"/>
-        </w:rPr>
+          <w:rtl w:val="0"/>
+        </w:rPr>
+      </w:r>
+    </w:p>
+    <w:p>
+      <w:pPr>
+        <w:spacing w:after="240" w:before="240" w:lineRule="auto"/>
+        <w:rPr/>
+      </w:pPr>
+      <w:r>
+        <w:rPr>
+          <w:rtl w:val="0"/>
+        </w:rPr>
+      </w:r>
+    </w:p>
+    <w:p>
+      <w:pPr>
+        <w:pStyle w:val="Heading2"/>
+        <w:spacing w:after="240" w:before="240" w:lineRule="auto"/>
+        <w:rPr/>
+      </w:pPr>
+      <w:bookmarkStart w:colFirst="0" w:colLast="0" w:name="_vxkkfl5bzps6" w:id="27"/>
+      <w:bookmarkEnd w:id="27"/>
+      <w:r>
+        <w:rPr>
+          <w:rtl w:val="0"/>
+        </w:rPr>
+        <w:t xml:space="preserve">3.2.6 Car Reservation Option</w:t>
+      </w:r>
+    </w:p>
+    <w:p>
+      <w:pPr>
+        <w:pBdr>
+          <w:top w:color="e3e3e3" w:space="0" w:sz="0" w:val="none"/>
+          <w:left w:color="e3e3e3" w:space="0" w:sz="0" w:val="none"/>
+          <w:bottom w:color="e3e3e3" w:space="0" w:sz="0" w:val="none"/>
+          <w:right w:color="e3e3e3" w:space="0" w:sz="0" w:val="none"/>
+          <w:between w:color="e3e3e3" w:space="0" w:sz="0" w:val="none"/>
+        </w:pBdr>
+        <w:shd w:fill="ffffff" w:val="clear"/>
+        <w:spacing w:after="300" w:before="300" w:lineRule="auto"/>
+        <w:rPr/>
+      </w:pPr>
+      <w:r>
+        <w:rPr>
+          <w:rFonts w:ascii="Arial" w:cs="Arial" w:eastAsia="Arial" w:hAnsi="Arial"/>
+          <w:color w:val="0d0d0d"/>
+          <w:rtl w:val="0"/>
+        </w:rPr>
+        <w:t xml:space="preserve">The Car Reservation Option provides users with the ability to reserve cars from the available list, Upon successful reservation, the list is updated to reflect the reservation status.</w:t>
+      </w:r>
+      <w:r>
+        <w:rPr>
+          <w:rtl w:val="0"/>
+        </w:rPr>
+      </w:r>
+    </w:p>
+    <w:p>
+      <w:pPr>
+        <w:rPr>
+          <w:color w:val="0000ff"/>
+          <w:sz w:val="10"/>
+          <w:szCs w:val="10"/>
+        </w:rPr>
+      </w:pPr>
+      <w:r>
+        <w:rPr>
+          <w:b w:val="1"/>
+          <w:color w:val="0000ff"/>
+          <w:rtl w:val="0"/>
+        </w:rPr>
+        <w:t xml:space="preserve">srs_CarReservation_01</w:t>
+      </w:r>
+      <w:r>
+        <w:rPr>
+          <w:rtl w:val="0"/>
+        </w:rPr>
+      </w:r>
+    </w:p>
+    <w:p>
+      <w:pPr>
+        <w:spacing w:after="240" w:before="240" w:lineRule="auto"/>
+        <w:rPr/>
+      </w:pPr>
+      <w:r>
+        <w:rPr>
+          <w:rtl w:val="0"/>
+        </w:rPr>
+        <w:t xml:space="preserve">- Users shall have the option to reserve a car from the available cars in the listing page by clicking on the “reserve” button on the car card.</w:t>
+      </w:r>
+    </w:p>
+    <w:p>
+      <w:pPr>
+        <w:rPr/>
+      </w:pPr>
+      <w:r>
+        <w:rPr>
+          <w:b w:val="1"/>
+          <w:color w:val="0000ff"/>
+          <w:rtl w:val="0"/>
+        </w:rPr>
+        <w:t xml:space="preserve">srs_CarReservation_02</w:t>
+      </w:r>
+      <w:r>
+        <w:rPr>
+          <w:rtl w:val="0"/>
+        </w:rPr>
+      </w:r>
+    </w:p>
+    <w:p>
+      <w:pPr>
+        <w:spacing w:after="240" w:before="240" w:lineRule="auto"/>
+        <w:rPr/>
+      </w:pPr>
+      <w:r>
+        <w:rPr>
+          <w:rtl w:val="0"/>
+        </w:rPr>
+        <w:t xml:space="preserve">- A car shouldn’t be able to get reserved by more than 1 user</w:t>
+      </w:r>
+    </w:p>
+    <w:p>
+      <w:pPr>
+        <w:rPr/>
+      </w:pPr>
+      <w:r>
+        <w:rPr>
+          <w:b w:val="1"/>
+          <w:color w:val="0000ff"/>
+          <w:rtl w:val="0"/>
+        </w:rPr>
+        <w:t xml:space="preserve">srs_CarReservation_03</w:t>
+      </w:r>
+      <w:r>
+        <w:rPr>
+          <w:rtl w:val="0"/>
+        </w:rPr>
+      </w:r>
+    </w:p>
+    <w:p>
+      <w:pPr>
+        <w:spacing w:after="240" w:before="240" w:lineRule="auto"/>
+        <w:rPr/>
+      </w:pPr>
+      <w:r>
+        <w:rPr>
+          <w:rtl w:val="0"/>
+        </w:rPr>
+        <w:t xml:space="preserve">- Upon reserving a car, the listing shall be updated to not show the reserved car.</w:t>
+      </w:r>
+    </w:p>
+    <w:p>
+      <w:pPr>
+        <w:rPr/>
+      </w:pPr>
+      <w:r>
+        <w:rPr>
+          <w:b w:val="1"/>
+          <w:color w:val="0000ff"/>
+          <w:rtl w:val="0"/>
+        </w:rPr>
+        <w:t xml:space="preserve">srs_CarReservation_04</w:t>
+      </w:r>
+      <w:r>
+        <w:rPr>
+          <w:rtl w:val="0"/>
+        </w:rPr>
+      </w:r>
+    </w:p>
+    <w:p>
+      <w:pPr>
+        <w:spacing w:after="240" w:before="240" w:lineRule="auto"/>
+        <w:rPr/>
+      </w:pPr>
+      <w:r>
+        <w:rPr>
+          <w:rtl w:val="0"/>
+        </w:rPr>
+        <w:t xml:space="preserve">- Upon reserving a car, the user should get a pop up message that says “car reserved successfully”</w:t>
+      </w:r>
+    </w:p>
+    <w:p>
+      <w:pPr>
+        <w:pStyle w:val="Heading3"/>
+        <w:spacing w:after="240" w:before="240" w:lineRule="auto"/>
+        <w:rPr>
+          <w:rFonts w:ascii="Roboto" w:cs="Roboto" w:eastAsia="Roboto" w:hAnsi="Roboto"/>
+          <w:color w:val="0d0d0d"/>
+        </w:rPr>
+      </w:pPr>
+      <w:bookmarkStart w:colFirst="0" w:colLast="0" w:name="_osialwxwdxra" w:id="28"/>
+      <w:bookmarkEnd w:id="28"/>
+      <w:r>
+        <w:rPr>
+          <w:rFonts w:ascii="Play" w:cs="Play" w:eastAsia="Play" w:hAnsi="Play"/>
+          <w:rtl w:val="0"/>
+        </w:rPr>
+        <w:t xml:space="preserve">validation requirements</w:t>
+      </w:r>
+      <w:r>
+        <w:rPr>
+          <w:rtl w:val="0"/>
+        </w:rPr>
+      </w:r>
+    </w:p>
+    <w:p>
+      <w:pPr>
+        <w:rPr>
+          <w:b w:val="1"/>
+          <w:color w:val="0000ff"/>
+        </w:rPr>
+      </w:pPr>
+      <w:r>
+        <w:rPr>
+          <w:b w:val="1"/>
+          <w:color w:val="0000ff"/>
+          <w:rtl w:val="0"/>
+        </w:rPr>
+        <w:t xml:space="preserve">srs_CarReservation_Val_01</w:t>
       </w:r>
     </w:p>
     <w:p>
@@ -3801,7 +3971,7 @@
           <w:color w:val="0d0d0d"/>
           <w:rtl w:val="0"/>
         </w:rPr>
-        <w:t xml:space="preserve">- if the user’s search query returns no results, the system shall display pop up error message "No available cars to display."</w:t>
+        <w:t xml:space="preserve">Error message for attempting to reserve a car already reserved: "Sorry, this car has already been reserved."</w:t>
       </w:r>
     </w:p>
     <w:p>
@@ -3814,7 +3984,32 @@
           <w:between w:color="e3e3e3" w:space="0" w:sz="0" w:val="none"/>
         </w:pBdr>
         <w:shd w:fill="ffffff" w:val="clear"/>
-        <w:spacing w:after="140" w:line="240" w:lineRule="auto"/>
+        <w:spacing w:after="300" w:lineRule="auto"/>
+        <w:rPr>
+          <w:b w:val="1"/>
+          <w:color w:val="0000ff"/>
+        </w:rPr>
+      </w:pPr>
+      <w:r>
+        <w:rPr>
+          <w:b w:val="1"/>
+          <w:color w:val="0000ff"/>
+          <w:rtl w:val="0"/>
+        </w:rPr>
+        <w:t xml:space="preserve">srs_CarReservation_Val_02</w:t>
+      </w:r>
+    </w:p>
+    <w:p>
+      <w:pPr>
+        <w:pBdr>
+          <w:top w:color="e3e3e3" w:space="0" w:sz="0" w:val="none"/>
+          <w:left w:color="e3e3e3" w:space="0" w:sz="0" w:val="none"/>
+          <w:bottom w:color="e3e3e3" w:space="0" w:sz="0" w:val="none"/>
+          <w:right w:color="e3e3e3" w:space="0" w:sz="0" w:val="none"/>
+          <w:between w:color="e3e3e3" w:space="0" w:sz="0" w:val="none"/>
+        </w:pBdr>
+        <w:shd w:fill="ffffff" w:val="clear"/>
+        <w:spacing w:after="300" w:lineRule="auto"/>
         <w:rPr>
           <w:rFonts w:ascii="Roboto" w:cs="Roboto" w:eastAsia="Roboto" w:hAnsi="Roboto"/>
           <w:color w:val="0d0d0d"/>
@@ -3822,8 +4017,11 @@
       </w:pPr>
       <w:r>
         <w:rPr>
-          <w:rtl w:val="0"/>
-        </w:rPr>
+          <w:rFonts w:ascii="Roboto" w:cs="Roboto" w:eastAsia="Roboto" w:hAnsi="Roboto"/>
+          <w:color w:val="0d0d0d"/>
+          <w:rtl w:val="0"/>
+        </w:rPr>
+        <w:t xml:space="preserve">Success message upon successful reservation: "Car reserved successfully."</w:t>
       </w:r>
     </w:p>
     <w:p>
@@ -3843,13 +4041,13 @@
         <w:spacing w:after="240" w:before="240" w:lineRule="auto"/>
         <w:rPr/>
       </w:pPr>
-      <w:bookmarkStart w:colFirst="0" w:colLast="0" w:name="_vxkkfl5bzps6" w:id="27"/>
-      <w:bookmarkEnd w:id="27"/>
-      <w:r>
-        <w:rPr>
-          <w:rtl w:val="0"/>
-        </w:rPr>
-        <w:t xml:space="preserve">3.2.6 Car Reservation Option</w:t>
+      <w:bookmarkStart w:colFirst="0" w:colLast="0" w:name="_96qcx1swu9oh" w:id="29"/>
+      <w:bookmarkEnd w:id="29"/>
+      <w:r>
+        <w:rPr>
+          <w:rtl w:val="0"/>
+        </w:rPr>
+        <w:t xml:space="preserve">3.2.7 Car Advertisement Option</w:t>
       </w:r>
     </w:p>
     <w:p>
@@ -3863,148 +4061,18 @@
         </w:pBdr>
         <w:shd w:fill="ffffff" w:val="clear"/>
         <w:spacing w:after="300" w:before="300" w:lineRule="auto"/>
-        <w:rPr/>
-      </w:pPr>
-      <w:r>
         <w:rPr>
           <w:rFonts w:ascii="Arial" w:cs="Arial" w:eastAsia="Arial" w:hAnsi="Arial"/>
           <w:color w:val="0d0d0d"/>
-          <w:rtl w:val="0"/>
-        </w:rPr>
-        <w:t xml:space="preserve">The Car Reservation Option provides users with the ability to reserve cars from the available list, Upon successful reservation, the list is updated to reflect the reservation status.</w:t>
-      </w:r>
-      <w:r>
-        <w:rPr>
-          <w:rtl w:val="0"/>
-        </w:rPr>
-      </w:r>
-    </w:p>
-    <w:p>
-      <w:pPr>
-        <w:rPr>
-          <w:color w:val="0000ff"/>
-          <w:sz w:val="10"/>
-          <w:szCs w:val="10"/>
-        </w:rPr>
-      </w:pPr>
-      <w:r>
-        <w:rPr>
-          <w:b w:val="1"/>
-          <w:color w:val="0000ff"/>
-          <w:rtl w:val="0"/>
-        </w:rPr>
-        <w:t xml:space="preserve">srs_CarReservation_01</w:t>
-      </w:r>
-      <w:r>
-        <w:rPr>
-          <w:rtl w:val="0"/>
-        </w:rPr>
-      </w:r>
-    </w:p>
-    <w:p>
-      <w:pPr>
-        <w:spacing w:after="240" w:before="240" w:lineRule="auto"/>
-        <w:rPr/>
-      </w:pPr>
-      <w:r>
-        <w:rPr>
-          <w:rtl w:val="0"/>
-        </w:rPr>
-        <w:t xml:space="preserve">- Users shall have the option to reserve a car from the available cars in the listing page by clicking on the “reserve” button in the car details page</w:t>
-      </w:r>
-    </w:p>
-    <w:p>
-      <w:pPr>
-        <w:rPr/>
-      </w:pPr>
-      <w:r>
-        <w:rPr>
-          <w:b w:val="1"/>
-          <w:color w:val="0000ff"/>
-          <w:rtl w:val="0"/>
-        </w:rPr>
-        <w:t xml:space="preserve">srs_CarReservation_02</w:t>
-      </w:r>
-      <w:r>
-        <w:rPr>
-          <w:rtl w:val="0"/>
-        </w:rPr>
-      </w:r>
-    </w:p>
-    <w:p>
-      <w:pPr>
-        <w:spacing w:after="240" w:before="240" w:lineRule="auto"/>
-        <w:rPr/>
-      </w:pPr>
-      <w:r>
-        <w:rPr>
-          <w:rtl w:val="0"/>
-        </w:rPr>
-        <w:t xml:space="preserve">- A car shouldn’t be able to get reserved by more than 1 user</w:t>
-      </w:r>
-    </w:p>
-    <w:p>
-      <w:pPr>
-        <w:rPr/>
-      </w:pPr>
-      <w:r>
-        <w:rPr>
-          <w:b w:val="1"/>
-          <w:color w:val="0000ff"/>
-          <w:rtl w:val="0"/>
-        </w:rPr>
-        <w:t xml:space="preserve">srs_CarReservation_03</w:t>
-      </w:r>
-      <w:r>
-        <w:rPr>
-          <w:rtl w:val="0"/>
-        </w:rPr>
-      </w:r>
-    </w:p>
-    <w:p>
-      <w:pPr>
-        <w:spacing w:after="240" w:before="240" w:lineRule="auto"/>
-        <w:rPr>
-          <w:rFonts w:ascii="Roboto" w:cs="Roboto" w:eastAsia="Roboto" w:hAnsi="Roboto"/>
+        </w:rPr>
+      </w:pPr>
+      <w:r>
+        <w:rPr>
+          <w:rFonts w:ascii="Arial" w:cs="Arial" w:eastAsia="Arial" w:hAnsi="Arial"/>
           <w:color w:val="0d0d0d"/>
-        </w:rPr>
-      </w:pPr>
-      <w:r>
-        <w:rPr>
-          <w:rtl w:val="0"/>
-        </w:rPr>
-        <w:t xml:space="preserve">- Upon reserving a car, the user should get a pop up message that says “car reserved successfully”</w:t>
-      </w:r>
-      <w:r>
-        <w:rPr>
-          <w:rtl w:val="0"/>
-        </w:rPr>
-      </w:r>
-    </w:p>
-    <w:p>
-      <w:pPr>
-        <w:spacing w:after="240" w:before="240" w:lineRule="auto"/>
-        <w:rPr/>
-      </w:pPr>
-      <w:r>
-        <w:rPr>
-          <w:rtl w:val="0"/>
-        </w:rPr>
-      </w:r>
-    </w:p>
-    <w:p>
-      <w:pPr>
-        <w:pStyle w:val="Heading2"/>
-        <w:spacing w:after="240" w:before="240" w:lineRule="auto"/>
-        <w:rPr/>
-      </w:pPr>
-      <w:bookmarkStart w:colFirst="0" w:colLast="0" w:name="_96qcx1swu9oh" w:id="28"/>
-      <w:bookmarkEnd w:id="28"/>
-      <w:r>
-        <w:rPr>
-          <w:rtl w:val="0"/>
-        </w:rPr>
-        <w:t xml:space="preserve">3.2.7 Car Advertisement Option</w:t>
+          <w:rtl w:val="0"/>
+        </w:rPr>
+        <w:t xml:space="preserve">The Car Advertisement Option allows users to advertise their cars by providing necessary details through a submission form.</w:t>
       </w:r>
     </w:p>
     <w:p>
@@ -4019,17 +4087,571 @@
         <w:shd w:fill="ffffff" w:val="clear"/>
         <w:spacing w:after="300" w:before="300" w:lineRule="auto"/>
         <w:rPr>
-          <w:rFonts w:ascii="Arial" w:cs="Arial" w:eastAsia="Arial" w:hAnsi="Arial"/>
+          <w:color w:val="0000ff"/>
+          <w:sz w:val="10"/>
+          <w:szCs w:val="10"/>
+        </w:rPr>
+      </w:pPr>
+      <w:r>
+        <w:rPr>
+          <w:b w:val="1"/>
+          <w:color w:val="0000ff"/>
+          <w:rtl w:val="0"/>
+        </w:rPr>
+        <w:t xml:space="preserve">srs_CarAdvertisment_01</w:t>
+      </w:r>
+      <w:r>
+        <w:rPr>
+          <w:rtl w:val="0"/>
+        </w:rPr>
+      </w:r>
+    </w:p>
+    <w:p>
+      <w:pPr>
+        <w:spacing w:after="240" w:before="240" w:lineRule="auto"/>
+        <w:rPr/>
+      </w:pPr>
+      <w:r>
+        <w:rPr>
+          <w:rtl w:val="0"/>
+        </w:rPr>
+        <w:t xml:space="preserve">- Users shall have the option to advertise their car on the listings by clicking on “advertise” button to be redirected to the car advertisement form page</w:t>
+      </w:r>
+    </w:p>
+    <w:p>
+      <w:pPr>
+        <w:rPr>
+          <w:b w:val="1"/>
+          <w:color w:val="00ff00"/>
+          <w:sz w:val="34"/>
+          <w:szCs w:val="34"/>
+        </w:rPr>
+      </w:pPr>
+      <w:r>
+        <w:rPr>
+          <w:b w:val="1"/>
+          <w:color w:val="0000ff"/>
+          <w:rtl w:val="0"/>
+        </w:rPr>
+        <w:t xml:space="preserve">srs_CarAdvertisement_02</w:t>
+      </w:r>
+      <w:r>
+        <w:rPr>
+          <w:rtl w:val="0"/>
+        </w:rPr>
+      </w:r>
+    </w:p>
+    <w:p>
+      <w:pPr>
+        <w:spacing w:after="240" w:before="240" w:lineRule="auto"/>
+        <w:rPr/>
+      </w:pPr>
+      <w:r>
+        <w:rPr>
+          <w:rtl w:val="0"/>
+        </w:rPr>
+        <w:t xml:space="preserve">- The car selling page will be submitted in a form that includes : car model, price, car images, seller name, and seller phone number.</w:t>
+      </w:r>
+    </w:p>
+    <w:p>
+      <w:pPr>
+        <w:rPr>
+          <w:b w:val="1"/>
+          <w:color w:val="0000ff"/>
+        </w:rPr>
+      </w:pPr>
+      <w:r>
+        <w:rPr>
+          <w:b w:val="1"/>
+          <w:color w:val="0000ff"/>
+          <w:rtl w:val="0"/>
+        </w:rPr>
+        <w:t xml:space="preserve">srs_CarAdvertisement_Model_01</w:t>
+      </w:r>
+    </w:p>
+    <w:p>
+      <w:pPr>
+        <w:spacing w:after="240" w:before="240" w:lineRule="auto"/>
+        <w:rPr/>
+      </w:pPr>
+      <w:r>
+        <w:rPr>
+          <w:rtl w:val="0"/>
+        </w:rPr>
+        <w:t xml:space="preserve">-Car model field should accept characters and numbers </w:t>
+      </w:r>
+    </w:p>
+    <w:p>
+      <w:pPr>
+        <w:rPr/>
+      </w:pPr>
+      <w:r>
+        <w:rPr>
+          <w:b w:val="1"/>
+          <w:color w:val="0000ff"/>
+          <w:rtl w:val="0"/>
+        </w:rPr>
+        <w:t xml:space="preserve">srs_CarAdvertisement_Model_02</w:t>
+      </w:r>
+      <w:r>
+        <w:rPr>
+          <w:rtl w:val="0"/>
+        </w:rPr>
+      </w:r>
+    </w:p>
+    <w:p>
+      <w:pPr>
+        <w:spacing w:after="240" w:before="240" w:lineRule="auto"/>
+        <w:rPr/>
+      </w:pPr>
+      <w:r>
+        <w:rPr>
+          <w:rtl w:val="0"/>
+        </w:rPr>
+        <w:t xml:space="preserve">-Car model field shouldn’t be empty</w:t>
+      </w:r>
+    </w:p>
+    <w:p>
+      <w:pPr>
+        <w:rPr/>
+      </w:pPr>
+      <w:r>
+        <w:rPr>
+          <w:b w:val="1"/>
+          <w:color w:val="0000ff"/>
+          <w:rtl w:val="0"/>
+        </w:rPr>
+        <w:t xml:space="preserve">srs_CarAdvertisement_Price_01</w:t>
+      </w:r>
+      <w:r>
+        <w:rPr>
+          <w:rtl w:val="0"/>
+        </w:rPr>
+      </w:r>
+    </w:p>
+    <w:p>
+      <w:pPr>
+        <w:spacing w:after="240" w:before="240" w:lineRule="auto"/>
+        <w:rPr/>
+      </w:pPr>
+      <w:r>
+        <w:rPr>
+          <w:rtl w:val="0"/>
+        </w:rPr>
+        <w:t xml:space="preserve">-Price field shouldn’t be empty</w:t>
+      </w:r>
+    </w:p>
+    <w:p>
+      <w:pPr>
+        <w:rPr/>
+      </w:pPr>
+      <w:r>
+        <w:rPr>
+          <w:b w:val="1"/>
+          <w:color w:val="0000ff"/>
+          <w:rtl w:val="0"/>
+        </w:rPr>
+        <w:t xml:space="preserve">srs_CarAdvertisement_Price_02</w:t>
+      </w:r>
+      <w:r>
+        <w:rPr>
+          <w:rtl w:val="0"/>
+        </w:rPr>
+      </w:r>
+    </w:p>
+    <w:p>
+      <w:pPr>
+        <w:spacing w:after="240" w:before="240" w:lineRule="auto"/>
+        <w:rPr/>
+      </w:pPr>
+      <w:r>
+        <w:rPr>
+          <w:rtl w:val="0"/>
+        </w:rPr>
+        <w:t xml:space="preserve">-Price field should accept positive numbers only</w:t>
+      </w:r>
+    </w:p>
+    <w:p>
+      <w:pPr>
+        <w:rPr/>
+      </w:pPr>
+      <w:r>
+        <w:rPr>
+          <w:b w:val="1"/>
+          <w:color w:val="0000ff"/>
+          <w:rtl w:val="0"/>
+        </w:rPr>
+        <w:t xml:space="preserve">srs_CarAdvertisement_Price_03</w:t>
+      </w:r>
+      <w:r>
+        <w:rPr>
+          <w:rtl w:val="0"/>
+        </w:rPr>
+      </w:r>
+    </w:p>
+    <w:p>
+      <w:pPr>
+        <w:spacing w:after="240" w:before="240" w:lineRule="auto"/>
+        <w:rPr/>
+      </w:pPr>
+      <w:r>
+        <w:rPr>
+          <w:rtl w:val="0"/>
+        </w:rPr>
+        <w:t xml:space="preserve">-Price field should decline any values above 999,999,999</w:t>
+      </w:r>
+    </w:p>
+    <w:p>
+      <w:pPr>
+        <w:rPr/>
+      </w:pPr>
+      <w:r>
+        <w:rPr>
+          <w:b w:val="1"/>
+          <w:color w:val="0000ff"/>
+          <w:rtl w:val="0"/>
+        </w:rPr>
+        <w:t xml:space="preserve">srs_CarAdvertisement_Image_01</w:t>
+      </w:r>
+      <w:r>
+        <w:rPr>
+          <w:rtl w:val="0"/>
+        </w:rPr>
+      </w:r>
+    </w:p>
+    <w:p>
+      <w:pPr>
+        <w:spacing w:after="240" w:before="240" w:lineRule="auto"/>
+        <w:rPr/>
+      </w:pPr>
+      <w:r>
+        <w:rPr>
+          <w:rtl w:val="0"/>
+        </w:rPr>
+        <w:t xml:space="preserve">-Car image field shouldn’t empty</w:t>
+      </w:r>
+    </w:p>
+    <w:p>
+      <w:pPr>
+        <w:rPr/>
+      </w:pPr>
+      <w:r>
+        <w:rPr>
+          <w:b w:val="1"/>
+          <w:color w:val="0000ff"/>
+          <w:rtl w:val="0"/>
+        </w:rPr>
+        <w:t xml:space="preserve">srs_CarAdvertisement_SellerName_01</w:t>
+      </w:r>
+      <w:r>
+        <w:rPr>
+          <w:rtl w:val="0"/>
+        </w:rPr>
+      </w:r>
+    </w:p>
+    <w:p>
+      <w:pPr>
+        <w:spacing w:after="240" w:before="240" w:lineRule="auto"/>
+        <w:rPr/>
+      </w:pPr>
+      <w:r>
+        <w:rPr>
+          <w:rtl w:val="0"/>
+        </w:rPr>
+        <w:t xml:space="preserve">-Seller name field shouldn’t be empty</w:t>
+      </w:r>
+    </w:p>
+    <w:p>
+      <w:pPr>
+        <w:rPr>
+          <w:b w:val="1"/>
+          <w:color w:val="0000ff"/>
+        </w:rPr>
+      </w:pPr>
+      <w:r>
+        <w:rPr>
+          <w:b w:val="1"/>
+          <w:color w:val="0000ff"/>
+          <w:rtl w:val="0"/>
+        </w:rPr>
+        <w:t xml:space="preserve">srs_CarAdvertisement_SellerName_02</w:t>
+      </w:r>
+    </w:p>
+    <w:p>
+      <w:pPr>
+        <w:spacing w:after="240" w:before="240" w:lineRule="auto"/>
+        <w:rPr/>
+      </w:pPr>
+      <w:r>
+        <w:rPr>
+          <w:rtl w:val="0"/>
+        </w:rPr>
+        <w:t xml:space="preserve">-Seller name field should accept characters only</w:t>
+      </w:r>
+    </w:p>
+    <w:p>
+      <w:pPr>
+        <w:rPr>
+          <w:b w:val="1"/>
+          <w:color w:val="0000ff"/>
+        </w:rPr>
+      </w:pPr>
+      <w:r>
+        <w:rPr>
+          <w:b w:val="1"/>
+          <w:color w:val="0000ff"/>
+          <w:rtl w:val="0"/>
+        </w:rPr>
+        <w:t xml:space="preserve">srs_CarAdvertisement_SellerName_03</w:t>
+      </w:r>
+    </w:p>
+    <w:p>
+      <w:pPr>
+        <w:spacing w:after="240" w:before="240" w:lineRule="auto"/>
+        <w:rPr/>
+      </w:pPr>
+      <w:r>
+        <w:rPr>
+          <w:rtl w:val="0"/>
+        </w:rPr>
+        <w:t xml:space="preserve">-Seller name field should accept a maximum of 50 characters</w:t>
+      </w:r>
+    </w:p>
+    <w:p>
+      <w:pPr>
+        <w:rPr>
+          <w:b w:val="1"/>
+          <w:color w:val="0000ff"/>
+        </w:rPr>
+      </w:pPr>
+      <w:r>
+        <w:rPr>
+          <w:b w:val="1"/>
+          <w:color w:val="0000ff"/>
+          <w:rtl w:val="0"/>
+        </w:rPr>
+        <w:t xml:space="preserve">srs_CarAdvertisement_SellerPhone_01</w:t>
+      </w:r>
+    </w:p>
+    <w:p>
+      <w:pPr>
+        <w:spacing w:after="240" w:before="240" w:lineRule="auto"/>
+        <w:rPr/>
+      </w:pPr>
+      <w:r>
+        <w:rPr>
+          <w:rtl w:val="0"/>
+        </w:rPr>
+        <w:t xml:space="preserve">-Seller Phone field shouldn’t be empty</w:t>
+      </w:r>
+    </w:p>
+    <w:p>
+      <w:pPr>
+        <w:rPr/>
+      </w:pPr>
+      <w:r>
+        <w:rPr>
+          <w:b w:val="1"/>
+          <w:color w:val="0000ff"/>
+          <w:rtl w:val="0"/>
+        </w:rPr>
+        <w:t xml:space="preserve">srs_CarAdvertisement_SellerPhone_02</w:t>
+      </w:r>
+      <w:r>
+        <w:rPr>
+          <w:rtl w:val="0"/>
+        </w:rPr>
+      </w:r>
+    </w:p>
+    <w:p>
+      <w:pPr>
+        <w:spacing w:after="240" w:before="240" w:lineRule="auto"/>
+        <w:rPr/>
+      </w:pPr>
+      <w:r>
+        <w:rPr>
+          <w:rtl w:val="0"/>
+        </w:rPr>
+        <w:t xml:space="preserve">-Seller phone field should accept 11-digits number only</w:t>
+      </w:r>
+    </w:p>
+    <w:p>
+      <w:pPr>
+        <w:rPr/>
+      </w:pPr>
+      <w:r>
+        <w:rPr>
+          <w:b w:val="1"/>
+          <w:color w:val="0000ff"/>
+          <w:rtl w:val="0"/>
+        </w:rPr>
+        <w:t xml:space="preserve">srs_CarAdvertisement_SellerPhone_03</w:t>
+      </w:r>
+      <w:r>
+        <w:rPr>
+          <w:rtl w:val="0"/>
+        </w:rPr>
+      </w:r>
+    </w:p>
+    <w:p>
+      <w:pPr>
+        <w:spacing w:after="240" w:before="240" w:lineRule="auto"/>
+        <w:rPr/>
+      </w:pPr>
+      <w:r>
+        <w:rPr>
+          <w:rtl w:val="0"/>
+        </w:rPr>
+        <w:t xml:space="preserve">-Seller phone field should starts with 01</w:t>
+      </w:r>
+    </w:p>
+    <w:p>
+      <w:pPr>
+        <w:pStyle w:val="Heading3"/>
+        <w:spacing w:after="240" w:before="240" w:lineRule="auto"/>
+        <w:rPr>
+          <w:rFonts w:ascii="Roboto" w:cs="Roboto" w:eastAsia="Roboto" w:hAnsi="Roboto"/>
           <w:color w:val="0d0d0d"/>
-        </w:rPr>
-      </w:pPr>
-      <w:r>
-        <w:rPr>
-          <w:rFonts w:ascii="Arial" w:cs="Arial" w:eastAsia="Arial" w:hAnsi="Arial"/>
+          <w:sz w:val="24"/>
+          <w:szCs w:val="24"/>
+        </w:rPr>
+      </w:pPr>
+      <w:bookmarkStart w:colFirst="0" w:colLast="0" w:name="_3ix2ek8s5nbb" w:id="30"/>
+      <w:bookmarkEnd w:id="30"/>
+      <w:r>
+        <w:rPr>
+          <w:rFonts w:ascii="Play" w:cs="Play" w:eastAsia="Play" w:hAnsi="Play"/>
+          <w:rtl w:val="0"/>
+        </w:rPr>
+        <w:t xml:space="preserve">validation requirements</w:t>
+      </w:r>
+      <w:r>
+        <w:rPr>
+          <w:rtl w:val="0"/>
+        </w:rPr>
+      </w:r>
+    </w:p>
+    <w:p>
+      <w:pPr>
+        <w:pBdr>
+          <w:top w:color="e3e3e3" w:space="0" w:sz="0" w:val="none"/>
+          <w:left w:color="e3e3e3" w:space="0" w:sz="0" w:val="none"/>
+          <w:bottom w:color="e3e3e3" w:space="0" w:sz="0" w:val="none"/>
+          <w:right w:color="e3e3e3" w:space="0" w:sz="0" w:val="none"/>
+          <w:between w:color="e3e3e3" w:space="0" w:sz="0" w:val="none"/>
+        </w:pBdr>
+        <w:shd w:fill="ffffff" w:val="clear"/>
+        <w:spacing w:after="300" w:lineRule="auto"/>
+        <w:rPr>
+          <w:b w:val="1"/>
+          <w:color w:val="0000ff"/>
+        </w:rPr>
+      </w:pPr>
+      <w:r>
+        <w:rPr>
+          <w:b w:val="1"/>
+          <w:color w:val="0000ff"/>
+          <w:rtl w:val="0"/>
+        </w:rPr>
+        <w:t xml:space="preserve">srs_CarAdvertisement_Val_01</w:t>
+      </w:r>
+    </w:p>
+    <w:p>
+      <w:pPr>
+        <w:spacing w:after="240" w:before="240" w:lineRule="auto"/>
+        <w:rPr>
+          <w:rFonts w:ascii="Roboto" w:cs="Roboto" w:eastAsia="Roboto" w:hAnsi="Roboto"/>
+        </w:rPr>
+      </w:pPr>
+      <w:r>
+        <w:rPr>
+          <w:rFonts w:ascii="Roboto" w:cs="Roboto" w:eastAsia="Roboto" w:hAnsi="Roboto"/>
+          <w:rtl w:val="0"/>
+        </w:rPr>
+        <w:t xml:space="preserve">If the user enters invalid inputs in any field of the car advertisement form, the system shall display the error message "Invalid inputs!" upon submitting the form.</w:t>
+      </w:r>
+    </w:p>
+    <w:p>
+      <w:pPr>
+        <w:pBdr>
+          <w:top w:color="e3e3e3" w:space="0" w:sz="0" w:val="none"/>
+          <w:left w:color="e3e3e3" w:space="0" w:sz="0" w:val="none"/>
+          <w:bottom w:color="e3e3e3" w:space="0" w:sz="0" w:val="none"/>
+          <w:right w:color="e3e3e3" w:space="0" w:sz="0" w:val="none"/>
+          <w:between w:color="e3e3e3" w:space="0" w:sz="0" w:val="none"/>
+        </w:pBdr>
+        <w:shd w:fill="ffffff" w:val="clear"/>
+        <w:spacing w:after="300" w:lineRule="auto"/>
+        <w:rPr>
+          <w:b w:val="1"/>
+          <w:color w:val="0000ff"/>
+        </w:rPr>
+      </w:pPr>
+      <w:r>
+        <w:rPr>
+          <w:b w:val="1"/>
+          <w:color w:val="0000ff"/>
+          <w:rtl w:val="0"/>
+        </w:rPr>
+        <w:t xml:space="preserve">srs_CarAdvertisement_Val_02</w:t>
+      </w:r>
+    </w:p>
+    <w:p>
+      <w:pPr>
+        <w:spacing w:after="240" w:before="240" w:lineRule="auto"/>
+        <w:rPr>
+          <w:rFonts w:ascii="Roboto" w:cs="Roboto" w:eastAsia="Roboto" w:hAnsi="Roboto"/>
           <w:color w:val="0d0d0d"/>
-          <w:rtl w:val="0"/>
-        </w:rPr>
-        <w:t xml:space="preserve">The Car Advertisement Option allows users to advertise their cars by providing necessary details through a submission form.</w:t>
+        </w:rPr>
+      </w:pPr>
+      <w:r>
+        <w:rPr>
+          <w:rFonts w:ascii="Roboto" w:cs="Roboto" w:eastAsia="Roboto" w:hAnsi="Roboto"/>
+          <w:rtl w:val="0"/>
+        </w:rPr>
+        <w:t xml:space="preserve">If the user tries to submit the form without filling all the fields, the system shall display the error message "Fields cannot be empty!”</w:t>
+      </w:r>
+      <w:r>
+        <w:rPr>
+          <w:rtl w:val="0"/>
+        </w:rPr>
+      </w:r>
+    </w:p>
+    <w:p>
+      <w:pPr>
+        <w:spacing w:after="240" w:before="240" w:lineRule="auto"/>
+        <w:rPr/>
+      </w:pPr>
+      <w:r>
+        <w:rPr>
+          <w:rtl w:val="0"/>
+        </w:rPr>
+      </w:r>
+    </w:p>
+    <w:p>
+      <w:pPr>
+        <w:spacing w:after="240" w:before="240" w:lineRule="auto"/>
+        <w:rPr/>
+      </w:pPr>
+      <w:r>
+        <w:rPr>
+          <w:rtl w:val="0"/>
+        </w:rPr>
+      </w:r>
+    </w:p>
+    <w:p>
+      <w:pPr>
+        <w:pStyle w:val="Heading2"/>
+        <w:spacing w:after="240" w:before="240" w:lineRule="auto"/>
+        <w:rPr/>
+      </w:pPr>
+      <w:bookmarkStart w:colFirst="0" w:colLast="0" w:name="_nmjg188aowj4" w:id="31"/>
+      <w:bookmarkEnd w:id="31"/>
+      <w:r>
+        <w:rPr>
+          <w:rtl w:val="0"/>
+        </w:rPr>
+        <w:t xml:space="preserve">3.2.8 Admin Features</w:t>
       </w:r>
     </w:p>
     <w:p>
@@ -4044,6 +4666,29 @@
         <w:shd w:fill="ffffff" w:val="clear"/>
         <w:spacing w:after="300" w:before="300" w:lineRule="auto"/>
         <w:rPr>
+          <w:rFonts w:ascii="Arial" w:cs="Arial" w:eastAsia="Arial" w:hAnsi="Arial"/>
+          <w:sz w:val="20"/>
+          <w:szCs w:val="20"/>
+        </w:rPr>
+      </w:pPr>
+      <w:r>
+        <w:rPr>
+          <w:rFonts w:ascii="Arial" w:cs="Arial" w:eastAsia="Arial" w:hAnsi="Arial"/>
+          <w:color w:val="0d0d0d"/>
+          <w:highlight w:val="white"/>
+          <w:rtl w:val="0"/>
+        </w:rPr>
+        <w:t xml:space="preserve">The Admin Features provides administrators with functionalities for managing user accounts and  lists.</w:t>
+      </w:r>
+      <w:r>
+        <w:rPr>
+          <w:rtl w:val="0"/>
+        </w:rPr>
+      </w:r>
+    </w:p>
+    <w:p>
+      <w:pPr>
+        <w:rPr>
           <w:color w:val="0000ff"/>
           <w:sz w:val="10"/>
           <w:szCs w:val="10"/>
@@ -4055,451 +4700,170 @@
           <w:color w:val="0000ff"/>
           <w:rtl w:val="0"/>
         </w:rPr>
-        <w:t xml:space="preserve">srs_CarAdvertisment_01</w:t>
-      </w:r>
-      <w:r>
-        <w:rPr>
-          <w:rtl w:val="0"/>
-        </w:rPr>
-      </w:r>
-    </w:p>
-    <w:p>
-      <w:pPr>
-        <w:spacing w:after="240" w:before="240" w:lineRule="auto"/>
-        <w:rPr/>
-      </w:pPr>
-      <w:r>
-        <w:rPr>
-          <w:rtl w:val="0"/>
-        </w:rPr>
-        <w:t xml:space="preserve">- Users shall have the option to advertise their car on the listings by clicking on “advertise” button to be redirected to the car advertisement form page</w:t>
-      </w:r>
-    </w:p>
-    <w:p>
-      <w:pPr>
-        <w:rPr>
-          <w:b w:val="1"/>
-          <w:color w:val="00ff00"/>
-          <w:sz w:val="34"/>
-          <w:szCs w:val="34"/>
-        </w:rPr>
-      </w:pPr>
-      <w:r>
-        <w:rPr>
-          <w:b w:val="1"/>
-          <w:color w:val="0000ff"/>
-          <w:rtl w:val="0"/>
-        </w:rPr>
-        <w:t xml:space="preserve">srs_CarAdvertisement_02</w:t>
-      </w:r>
-      <w:r>
-        <w:rPr>
-          <w:rtl w:val="0"/>
-        </w:rPr>
-      </w:r>
-    </w:p>
-    <w:p>
-      <w:pPr>
-        <w:spacing w:after="240" w:before="240" w:lineRule="auto"/>
-        <w:rPr/>
-      </w:pPr>
-      <w:r>
-        <w:rPr>
-          <w:rtl w:val="0"/>
-        </w:rPr>
-        <w:t xml:space="preserve">- The car selling page will be submitted in a form that includes : car model, price, car images, seller name, and seller phone number.</w:t>
-      </w:r>
-    </w:p>
-    <w:p>
-      <w:pPr>
-        <w:rPr>
-          <w:b w:val="1"/>
-          <w:color w:val="0000ff"/>
-        </w:rPr>
-      </w:pPr>
-      <w:r>
-        <w:rPr>
-          <w:b w:val="1"/>
-          <w:color w:val="0000ff"/>
-          <w:rtl w:val="0"/>
-        </w:rPr>
-        <w:t xml:space="preserve">srs_CarAdvertisement_03</w:t>
-      </w:r>
-    </w:p>
-    <w:p>
-      <w:pPr>
-        <w:spacing w:after="240" w:before="240" w:lineRule="auto"/>
-        <w:ind w:left="0" w:firstLine="0"/>
-        <w:rPr>
-          <w:b w:val="1"/>
-          <w:color w:val="0000ff"/>
-        </w:rPr>
-      </w:pPr>
-      <w:r>
-        <w:rPr>
-          <w:rtl w:val="0"/>
-        </w:rPr>
-        <w:t xml:space="preserve">- Upon submitting valid inputs , the car advertisement will be added to the database</w:t>
-      </w:r>
-      <w:r>
-        <w:rPr>
-          <w:rtl w:val="0"/>
-        </w:rPr>
-      </w:r>
-    </w:p>
-    <w:p>
-      <w:pPr>
-        <w:rPr>
-          <w:b w:val="1"/>
-          <w:color w:val="0000ff"/>
-        </w:rPr>
-      </w:pPr>
-      <w:r>
-        <w:rPr>
-          <w:b w:val="1"/>
-          <w:color w:val="0000ff"/>
-          <w:rtl w:val="0"/>
-        </w:rPr>
-        <w:t xml:space="preserve">srs_CarAdvertisement_Model_01</w:t>
-      </w:r>
-    </w:p>
-    <w:p>
-      <w:pPr>
-        <w:spacing w:after="240" w:before="240" w:lineRule="auto"/>
-        <w:rPr/>
-      </w:pPr>
-      <w:r>
-        <w:rPr>
-          <w:rtl w:val="0"/>
-        </w:rPr>
-        <w:t xml:space="preserve">-Car model field should accept characters and numbers </w:t>
-      </w:r>
-    </w:p>
-    <w:p>
-      <w:pPr>
-        <w:rPr/>
-      </w:pPr>
-      <w:r>
-        <w:rPr>
-          <w:b w:val="1"/>
-          <w:color w:val="0000ff"/>
-          <w:rtl w:val="0"/>
-        </w:rPr>
-        <w:t xml:space="preserve">srs_CarAdvertisement_Model_02</w:t>
-      </w:r>
-      <w:r>
-        <w:rPr>
-          <w:rtl w:val="0"/>
-        </w:rPr>
-      </w:r>
-    </w:p>
-    <w:p>
-      <w:pPr>
-        <w:spacing w:after="240" w:before="240" w:lineRule="auto"/>
-        <w:rPr/>
-      </w:pPr>
-      <w:r>
-        <w:rPr>
-          <w:rtl w:val="0"/>
-        </w:rPr>
-        <w:t xml:space="preserve">-Car model field shouldn’t be empty</w:t>
-      </w:r>
-    </w:p>
-    <w:p>
-      <w:pPr>
-        <w:rPr/>
-      </w:pPr>
-      <w:r>
-        <w:rPr>
-          <w:b w:val="1"/>
-          <w:color w:val="0000ff"/>
-          <w:rtl w:val="0"/>
-        </w:rPr>
-        <w:t xml:space="preserve">srs_CarAdvertisement_Price_01</w:t>
-      </w:r>
-      <w:r>
-        <w:rPr>
-          <w:rtl w:val="0"/>
-        </w:rPr>
-      </w:r>
-    </w:p>
-    <w:p>
-      <w:pPr>
-        <w:spacing w:after="240" w:before="240" w:lineRule="auto"/>
-        <w:rPr/>
-      </w:pPr>
-      <w:r>
-        <w:rPr>
-          <w:rtl w:val="0"/>
-        </w:rPr>
-        <w:t xml:space="preserve">-Price field shouldn’t be empty</w:t>
-      </w:r>
-    </w:p>
-    <w:p>
-      <w:pPr>
-        <w:rPr/>
-      </w:pPr>
-      <w:r>
-        <w:rPr>
-          <w:b w:val="1"/>
-          <w:color w:val="0000ff"/>
-          <w:rtl w:val="0"/>
-        </w:rPr>
-        <w:t xml:space="preserve">srs_CarAdvertisement_Price_02</w:t>
-      </w:r>
-      <w:r>
-        <w:rPr>
-          <w:rtl w:val="0"/>
-        </w:rPr>
-      </w:r>
-    </w:p>
-    <w:p>
-      <w:pPr>
-        <w:spacing w:after="240" w:before="240" w:lineRule="auto"/>
-        <w:rPr/>
-      </w:pPr>
-      <w:r>
-        <w:rPr>
-          <w:rtl w:val="0"/>
-        </w:rPr>
-        <w:t xml:space="preserve">-Price field should accept positive numbers only</w:t>
-      </w:r>
-    </w:p>
-    <w:p>
-      <w:pPr>
-        <w:rPr/>
-      </w:pPr>
-      <w:r>
-        <w:rPr>
-          <w:b w:val="1"/>
-          <w:color w:val="0000ff"/>
-          <w:rtl w:val="0"/>
-        </w:rPr>
-        <w:t xml:space="preserve">srs_CarAdvertisement_Price_03</w:t>
-      </w:r>
-      <w:r>
-        <w:rPr>
-          <w:rtl w:val="0"/>
-        </w:rPr>
-      </w:r>
-    </w:p>
-    <w:p>
-      <w:pPr>
-        <w:spacing w:after="240" w:before="240" w:lineRule="auto"/>
-        <w:rPr/>
-      </w:pPr>
-      <w:r>
-        <w:rPr>
-          <w:rtl w:val="0"/>
-        </w:rPr>
-        <w:t xml:space="preserve">-Price field should decline any values above 999,999,999</w:t>
-      </w:r>
-    </w:p>
-    <w:p>
-      <w:pPr>
-        <w:rPr/>
-      </w:pPr>
-      <w:r>
-        <w:rPr>
-          <w:b w:val="1"/>
-          <w:color w:val="0000ff"/>
-          <w:rtl w:val="0"/>
-        </w:rPr>
-        <w:t xml:space="preserve">srs_CarAdvertisement_Image_01</w:t>
-      </w:r>
-      <w:r>
-        <w:rPr>
-          <w:rtl w:val="0"/>
-        </w:rPr>
-      </w:r>
-    </w:p>
-    <w:p>
-      <w:pPr>
-        <w:spacing w:after="240" w:before="240" w:lineRule="auto"/>
-        <w:rPr/>
-      </w:pPr>
-      <w:r>
-        <w:rPr>
-          <w:rtl w:val="0"/>
-        </w:rPr>
-        <w:t xml:space="preserve">-Car image field shouldn’t empty</w:t>
-      </w:r>
-    </w:p>
-    <w:p>
-      <w:pPr>
-        <w:rPr/>
-      </w:pPr>
-      <w:r>
-        <w:rPr>
-          <w:b w:val="1"/>
-          <w:color w:val="0000ff"/>
-          <w:rtl w:val="0"/>
-        </w:rPr>
-        <w:t xml:space="preserve">srs_CarAdvertisement_SellerName_01</w:t>
-      </w:r>
-      <w:r>
-        <w:rPr>
-          <w:rtl w:val="0"/>
-        </w:rPr>
-      </w:r>
-    </w:p>
-    <w:p>
-      <w:pPr>
-        <w:spacing w:after="240" w:before="240" w:lineRule="auto"/>
-        <w:rPr/>
-      </w:pPr>
-      <w:r>
-        <w:rPr>
-          <w:rtl w:val="0"/>
-        </w:rPr>
-        <w:t xml:space="preserve">-Seller name field shouldn’t be empty</w:t>
-      </w:r>
-    </w:p>
-    <w:p>
-      <w:pPr>
-        <w:rPr>
-          <w:b w:val="1"/>
-          <w:color w:val="0000ff"/>
-        </w:rPr>
-      </w:pPr>
-      <w:r>
-        <w:rPr>
-          <w:b w:val="1"/>
-          <w:color w:val="0000ff"/>
-          <w:rtl w:val="0"/>
-        </w:rPr>
-        <w:t xml:space="preserve">srs_CarAdvertisement_SellerName_02</w:t>
-      </w:r>
-    </w:p>
-    <w:p>
-      <w:pPr>
-        <w:spacing w:after="240" w:before="240" w:lineRule="auto"/>
-        <w:rPr/>
-      </w:pPr>
-      <w:r>
-        <w:rPr>
-          <w:rtl w:val="0"/>
-        </w:rPr>
-        <w:t xml:space="preserve">-Seller name field should accept characters only</w:t>
-      </w:r>
-    </w:p>
-    <w:p>
-      <w:pPr>
-        <w:rPr>
-          <w:b w:val="1"/>
-          <w:color w:val="0000ff"/>
-        </w:rPr>
-      </w:pPr>
-      <w:r>
-        <w:rPr>
-          <w:b w:val="1"/>
-          <w:color w:val="0000ff"/>
-          <w:rtl w:val="0"/>
-        </w:rPr>
-        <w:t xml:space="preserve">srs_CarAdvertisement_SellerName_03</w:t>
-      </w:r>
-    </w:p>
-    <w:p>
-      <w:pPr>
-        <w:spacing w:after="240" w:before="240" w:lineRule="auto"/>
-        <w:rPr/>
-      </w:pPr>
-      <w:r>
-        <w:rPr>
-          <w:rtl w:val="0"/>
-        </w:rPr>
-        <w:t xml:space="preserve">-Seller name field should accept a maximum of 50 characters</w:t>
-      </w:r>
-    </w:p>
-    <w:p>
-      <w:pPr>
-        <w:rPr>
-          <w:b w:val="1"/>
-          <w:color w:val="0000ff"/>
-        </w:rPr>
-      </w:pPr>
-      <w:r>
-        <w:rPr>
-          <w:b w:val="1"/>
-          <w:color w:val="0000ff"/>
-          <w:rtl w:val="0"/>
-        </w:rPr>
-        <w:t xml:space="preserve">srs_CarAdvertisement_SellerPhone_01</w:t>
-      </w:r>
-    </w:p>
-    <w:p>
-      <w:pPr>
-        <w:spacing w:after="240" w:before="240" w:lineRule="auto"/>
-        <w:rPr/>
-      </w:pPr>
-      <w:r>
-        <w:rPr>
-          <w:rtl w:val="0"/>
-        </w:rPr>
-        <w:t xml:space="preserve">-Seller Phone field shouldn’t be empty</w:t>
-      </w:r>
-    </w:p>
-    <w:p>
-      <w:pPr>
-        <w:rPr/>
-      </w:pPr>
-      <w:r>
-        <w:rPr>
-          <w:b w:val="1"/>
-          <w:color w:val="0000ff"/>
-          <w:rtl w:val="0"/>
-        </w:rPr>
-        <w:t xml:space="preserve">srs_CarAdvertisement_SellerPhone_02</w:t>
-      </w:r>
-      <w:r>
-        <w:rPr>
-          <w:rtl w:val="0"/>
-        </w:rPr>
-      </w:r>
-    </w:p>
-    <w:p>
-      <w:pPr>
-        <w:spacing w:after="240" w:before="240" w:lineRule="auto"/>
-        <w:rPr/>
-      </w:pPr>
-      <w:r>
-        <w:rPr>
-          <w:rtl w:val="0"/>
-        </w:rPr>
-        <w:t xml:space="preserve">-Seller phone field should accept number only</w:t>
-      </w:r>
-    </w:p>
-    <w:p>
-      <w:pPr>
-        <w:spacing w:after="240" w:before="240" w:lineRule="auto"/>
-        <w:rPr/>
-      </w:pPr>
-      <w:r>
-        <w:rPr>
-          <w:rtl w:val="0"/>
-        </w:rPr>
-      </w:r>
-    </w:p>
-    <w:p>
-      <w:pPr>
-        <w:pStyle w:val="Heading3"/>
-        <w:spacing w:after="240" w:before="240" w:lineRule="auto"/>
-        <w:rPr>
-          <w:rFonts w:ascii="Roboto" w:cs="Roboto" w:eastAsia="Roboto" w:hAnsi="Roboto"/>
-          <w:color w:val="0d0d0d"/>
-          <w:sz w:val="24"/>
-          <w:szCs w:val="24"/>
-        </w:rPr>
-      </w:pPr>
-      <w:bookmarkStart w:colFirst="0" w:colLast="0" w:name="_3ix2ek8s5nbb" w:id="29"/>
-      <w:bookmarkEnd w:id="29"/>
-      <w:r>
-        <w:rPr>
-          <w:rFonts w:ascii="Play" w:cs="Play" w:eastAsia="Play" w:hAnsi="Play"/>
-          <w:rtl w:val="0"/>
-        </w:rPr>
-        <w:t xml:space="preserve">validation requirements</w:t>
-      </w:r>
+        <w:t xml:space="preserve">srs_AdminFeatures_01</w:t>
+      </w:r>
+      <w:r>
+        <w:rPr>
+          <w:rtl w:val="0"/>
+        </w:rPr>
+      </w:r>
+    </w:p>
+    <w:p>
+      <w:pPr>
+        <w:spacing w:after="240" w:before="240" w:lineRule="auto"/>
+        <w:rPr/>
+      </w:pPr>
+      <w:r>
+        <w:rPr>
+          <w:rtl w:val="0"/>
+        </w:rPr>
+        <w:t xml:space="preserve">- Admin users shall have access to features for managing user accounts and listings.</w:t>
+      </w:r>
+    </w:p>
+    <w:p>
+      <w:pPr>
+        <w:rPr/>
+      </w:pPr>
+      <w:r>
+        <w:rPr>
+          <w:b w:val="1"/>
+          <w:color w:val="0000ff"/>
+          <w:rtl w:val="0"/>
+        </w:rPr>
+        <w:t xml:space="preserve">srs_AdminFeatures_02</w:t>
+      </w:r>
+      <w:r>
+        <w:rPr>
+          <w:rtl w:val="0"/>
+        </w:rPr>
+      </w:r>
+    </w:p>
+    <w:p>
+      <w:pPr>
+        <w:spacing w:after="240" w:before="240" w:lineRule="auto"/>
+        <w:rPr/>
+      </w:pPr>
+      <w:r>
+        <w:rPr>
+          <w:rtl w:val="0"/>
+        </w:rPr>
+        <w:t xml:space="preserve">- Admins shall be able to delete user accounts.</w:t>
+      </w:r>
+    </w:p>
+    <w:p>
+      <w:pPr>
+        <w:rPr/>
+      </w:pPr>
+      <w:r>
+        <w:rPr>
+          <w:b w:val="1"/>
+          <w:color w:val="0000ff"/>
+          <w:rtl w:val="0"/>
+        </w:rPr>
+        <w:t xml:space="preserve">srs_AdminFeatures_03</w:t>
+      </w:r>
+      <w:r>
+        <w:rPr>
+          <w:rtl w:val="0"/>
+        </w:rPr>
+      </w:r>
+    </w:p>
+    <w:p>
+      <w:pPr>
+        <w:spacing w:after="240" w:before="240" w:lineRule="auto"/>
+        <w:rPr/>
+      </w:pPr>
+      <w:r>
+        <w:rPr>
+          <w:rtl w:val="0"/>
+        </w:rPr>
+        <w:t xml:space="preserve">- Admins shall be able to delete car advertisements</w:t>
+      </w:r>
+    </w:p>
+    <w:p>
+      <w:pPr>
+        <w:spacing w:after="240" w:before="240" w:lineRule="auto"/>
+        <w:rPr/>
+      </w:pPr>
+      <w:r>
+        <w:rPr>
+          <w:rtl w:val="0"/>
+        </w:rPr>
+        <w:t xml:space="preserve"> </w:t>
+      </w:r>
+    </w:p>
+    <w:p>
+      <w:pPr>
+        <w:pStyle w:val="Heading2"/>
+        <w:spacing w:after="240" w:before="240" w:lineRule="auto"/>
+        <w:rPr/>
+      </w:pPr>
+      <w:bookmarkStart w:colFirst="0" w:colLast="0" w:name="_fljahxf9uzga" w:id="32"/>
+      <w:bookmarkEnd w:id="32"/>
+      <w:r>
+        <w:rPr>
+          <w:rtl w:val="0"/>
+        </w:rPr>
+      </w:r>
+    </w:p>
+    <w:p>
+      <w:pPr>
+        <w:rPr/>
+      </w:pPr>
+      <w:r>
+        <w:rPr>
+          <w:rtl w:val="0"/>
+        </w:rPr>
+      </w:r>
+    </w:p>
+    <w:p>
+      <w:pPr>
+        <w:rPr/>
+      </w:pPr>
+      <w:r>
+        <w:rPr>
+          <w:rtl w:val="0"/>
+        </w:rPr>
+      </w:r>
+    </w:p>
+    <w:p>
+      <w:pPr>
+        <w:rPr/>
+      </w:pPr>
+      <w:r>
+        <w:rPr>
+          <w:rtl w:val="0"/>
+        </w:rPr>
+      </w:r>
+    </w:p>
+    <w:p>
+      <w:pPr>
+        <w:rPr/>
+      </w:pPr>
+      <w:r>
+        <w:rPr>
+          <w:rtl w:val="0"/>
+        </w:rPr>
+      </w:r>
+    </w:p>
+    <w:p>
+      <w:pPr>
+        <w:pStyle w:val="Heading2"/>
+        <w:spacing w:after="240" w:before="240" w:lineRule="auto"/>
+        <w:rPr/>
+      </w:pPr>
+      <w:bookmarkStart w:colFirst="0" w:colLast="0" w:name="_uyandu3qj8zp" w:id="33"/>
+      <w:bookmarkEnd w:id="33"/>
+      <w:r>
+        <w:rPr>
+          <w:rtl w:val="0"/>
+        </w:rPr>
+      </w:r>
+    </w:p>
+    <w:p>
+      <w:pPr>
+        <w:rPr/>
+      </w:pPr>
       <w:r>
         <w:rPr>
           <w:rtl w:val="0"/>
@@ -4518,32 +4882,26 @@
         <w:shd w:fill="ffffff" w:val="clear"/>
         <w:spacing w:after="300" w:lineRule="auto"/>
         <w:rPr>
-          <w:b w:val="1"/>
-          <w:color w:val="0000ff"/>
-        </w:rPr>
-      </w:pPr>
-      <w:r>
-        <w:rPr>
-          <w:b w:val="1"/>
-          <w:color w:val="0000ff"/>
-          <w:rtl w:val="0"/>
-        </w:rPr>
-        <w:t xml:space="preserve">srs_CarAdvertisement_Val_01</w:t>
-      </w:r>
-    </w:p>
-    <w:p>
-      <w:pPr>
-        <w:spacing w:after="240" w:before="240" w:lineRule="auto"/>
-        <w:rPr>
           <w:rFonts w:ascii="Roboto" w:cs="Roboto" w:eastAsia="Roboto" w:hAnsi="Roboto"/>
         </w:rPr>
       </w:pPr>
       <w:r>
         <w:rPr>
+          <w:rtl w:val="0"/>
+        </w:rPr>
+      </w:r>
+    </w:p>
+    <w:p>
+      <w:pPr>
+        <w:rPr>
           <w:rFonts w:ascii="Roboto" w:cs="Roboto" w:eastAsia="Roboto" w:hAnsi="Roboto"/>
-          <w:rtl w:val="0"/>
-        </w:rPr>
-        <w:t xml:space="preserve">If the user leaves any field empty or enters invalid inputs in any field of the car advertisement form, the system shall display the error message "Invalid inputs!" upon submitting the form.</w:t>
+          <w:color w:val="0d0d0d"/>
+        </w:rPr>
+      </w:pPr>
+      <w:r>
+        <w:rPr>
+          <w:rtl w:val="0"/>
+        </w:rPr>
       </w:r>
     </w:p>
     <w:p>
@@ -4557,43 +4915,6 @@
         </w:pBdr>
         <w:shd w:fill="ffffff" w:val="clear"/>
         <w:spacing w:after="300" w:lineRule="auto"/>
-        <w:rPr>
-          <w:b w:val="1"/>
-          <w:color w:val="0000ff"/>
-        </w:rPr>
-      </w:pPr>
-      <w:r>
-        <w:rPr>
-          <w:b w:val="1"/>
-          <w:color w:val="0000ff"/>
-          <w:rtl w:val="0"/>
-        </w:rPr>
-        <w:t xml:space="preserve">srs_CarAdvertisement_Val_02</w:t>
-      </w:r>
-    </w:p>
-    <w:p>
-      <w:pPr>
-        <w:spacing w:after="240" w:before="240" w:lineRule="auto"/>
-        <w:rPr>
-          <w:b w:val="1"/>
-          <w:color w:val="0000ff"/>
-        </w:rPr>
-      </w:pPr>
-      <w:r>
-        <w:rPr>
-          <w:rtl w:val="0"/>
-        </w:rPr>
-        <w:t xml:space="preserve">-upon submitting the form ,if all input is valid, the system shall display message “your car advertisement has been added successfully”</w:t>
-      </w:r>
-      <w:r>
-        <w:rPr>
-          <w:rtl w:val="0"/>
-        </w:rPr>
-      </w:r>
-    </w:p>
-    <w:p>
-      <w:pPr>
-        <w:spacing w:after="240" w:before="240" w:lineRule="auto"/>
         <w:rPr/>
       </w:pPr>
       <w:r>
@@ -4608,117 +4929,174 @@
         <w:spacing w:after="240" w:before="240" w:lineRule="auto"/>
         <w:rPr/>
       </w:pPr>
-      <w:bookmarkStart w:colFirst="0" w:colLast="0" w:name="_nmjg188aowj4" w:id="30"/>
-      <w:bookmarkEnd w:id="30"/>
-      <w:r>
-        <w:rPr>
-          <w:rtl w:val="0"/>
-        </w:rPr>
-        <w:t xml:space="preserve">3.2.8 Admin Features</w:t>
-      </w:r>
-    </w:p>
-    <w:p>
-      <w:pPr>
-        <w:pBdr>
-          <w:top w:color="e3e3e3" w:space="0" w:sz="0" w:val="none"/>
-          <w:left w:color="e3e3e3" w:space="0" w:sz="0" w:val="none"/>
-          <w:bottom w:color="e3e3e3" w:space="0" w:sz="0" w:val="none"/>
-          <w:right w:color="e3e3e3" w:space="0" w:sz="0" w:val="none"/>
-          <w:between w:color="e3e3e3" w:space="0" w:sz="0" w:val="none"/>
-        </w:pBdr>
-        <w:shd w:fill="ffffff" w:val="clear"/>
-        <w:spacing w:after="300" w:before="300" w:lineRule="auto"/>
-        <w:rPr>
-          <w:rFonts w:ascii="Arial" w:cs="Arial" w:eastAsia="Arial" w:hAnsi="Arial"/>
-          <w:color w:val="0d0d0d"/>
-          <w:highlight w:val="white"/>
-        </w:rPr>
-      </w:pPr>
-      <w:r>
-        <w:rPr>
-          <w:rFonts w:ascii="Arial" w:cs="Arial" w:eastAsia="Arial" w:hAnsi="Arial"/>
-          <w:color w:val="0d0d0d"/>
-          <w:highlight w:val="white"/>
-          <w:rtl w:val="0"/>
-        </w:rPr>
-        <w:t xml:space="preserve">The Admin Features provides administrators with functionalities for managing user accounts and  lists.</w:t>
-      </w:r>
-    </w:p>
-    <w:p>
-      <w:pPr>
-        <w:spacing w:after="240" w:before="240" w:lineRule="auto"/>
-        <w:rPr/>
-      </w:pPr>
-      <w:r>
-        <w:rPr>
-          <w:rtl w:val="0"/>
-        </w:rPr>
-        <w:t xml:space="preserve">Admin users shall have access to features for managing user accounts and accepting advertisements.</w:t>
-      </w:r>
-      <w:r>
-        <w:rPr>
-          <w:rtl w:val="0"/>
-        </w:rPr>
-      </w:r>
-    </w:p>
-    <w:p>
-      <w:pPr>
-        <w:rPr/>
-      </w:pPr>
-      <w:r>
-        <w:rPr>
-          <w:b w:val="1"/>
-          <w:color w:val="0000ff"/>
-          <w:rtl w:val="0"/>
-        </w:rPr>
-        <w:t xml:space="preserve">srs_AdminFeatures_01</w:t>
-      </w:r>
-      <w:r>
-        <w:rPr>
-          <w:rtl w:val="0"/>
-        </w:rPr>
-      </w:r>
-    </w:p>
-    <w:p>
-      <w:pPr>
-        <w:spacing w:after="240" w:before="240" w:lineRule="auto"/>
-        <w:rPr/>
-      </w:pPr>
-      <w:r>
-        <w:rPr>
-          <w:rtl w:val="0"/>
-        </w:rPr>
-        <w:t xml:space="preserve">- Admins shall be able to delete user accounts.</w:t>
-      </w:r>
-    </w:p>
-    <w:p>
-      <w:pPr>
-        <w:rPr/>
-      </w:pPr>
-      <w:r>
-        <w:rPr>
-          <w:b w:val="1"/>
-          <w:color w:val="0000ff"/>
-          <w:rtl w:val="0"/>
-        </w:rPr>
-        <w:t xml:space="preserve">srs_AdminFeatures_02</w:t>
-      </w:r>
-      <w:r>
-        <w:rPr>
-          <w:rtl w:val="0"/>
-        </w:rPr>
-      </w:r>
-    </w:p>
-    <w:p>
-      <w:pPr>
-        <w:spacing w:after="240" w:before="240" w:lineRule="auto"/>
-        <w:rPr/>
-      </w:pPr>
-      <w:r>
-        <w:rPr>
-          <w:rtl w:val="0"/>
-        </w:rPr>
-        <w:t xml:space="preserve">- Admins shall be able to delete car advertisements</w:t>
+      <w:bookmarkStart w:colFirst="0" w:colLast="0" w:name="_j3t30glgjbbz" w:id="34"/>
+      <w:bookmarkEnd w:id="34"/>
+      <w:r>
+        <w:rPr>
+          <w:rtl w:val="0"/>
+        </w:rPr>
+        <w:t xml:space="preserve">3.3 Non-Functional Requirements</w:t>
+      </w:r>
+    </w:p>
+    <w:p>
+      <w:pPr>
+        <w:spacing w:after="240" w:before="240" w:lineRule="auto"/>
+        <w:rPr/>
+      </w:pPr>
+      <w:r>
+        <w:rPr>
+          <w:rtl w:val="0"/>
+        </w:rPr>
+        <w:t xml:space="preserve">None till now</w:t>
+      </w:r>
+    </w:p>
+    <w:p>
+      <w:pPr>
+        <w:spacing w:after="240" w:before="240" w:lineRule="auto"/>
+        <w:rPr/>
+      </w:pPr>
+      <w:r>
+        <w:rPr>
+          <w:rtl w:val="0"/>
+        </w:rPr>
+      </w:r>
+    </w:p>
+    <w:p>
+      <w:pPr>
+        <w:spacing w:after="240" w:before="240" w:lineRule="auto"/>
+        <w:rPr/>
+      </w:pPr>
+      <w:r>
+        <w:rPr>
+          <w:rtl w:val="0"/>
+        </w:rPr>
+      </w:r>
+    </w:p>
+    <w:p>
+      <w:pPr>
+        <w:spacing w:after="240" w:before="240" w:lineRule="auto"/>
+        <w:rPr/>
+      </w:pPr>
+      <w:r>
+        <w:rPr>
+          <w:rtl w:val="0"/>
+        </w:rPr>
+      </w:r>
+    </w:p>
+    <w:p>
+      <w:pPr>
+        <w:rPr/>
+      </w:pPr>
+      <w:r>
+        <w:rPr>
+          <w:rtl w:val="0"/>
+        </w:rPr>
+      </w:r>
+    </w:p>
+    <w:p>
+      <w:pPr>
+        <w:pStyle w:val="Heading1"/>
+        <w:spacing w:after="240" w:before="240" w:lineRule="auto"/>
+        <w:rPr/>
+      </w:pPr>
+      <w:bookmarkStart w:colFirst="0" w:colLast="0" w:name="_ngi4cyw5troy" w:id="35"/>
+      <w:bookmarkEnd w:id="35"/>
+      <w:r>
+        <w:rPr>
+          <w:rtl w:val="0"/>
+        </w:rPr>
+        <w:t xml:space="preserve">4. User Categories</w:t>
+      </w:r>
+      <w:r>
+        <w:rPr>
+          <w:rtl w:val="0"/>
+        </w:rPr>
+      </w:r>
+    </w:p>
+    <w:p>
+      <w:pPr>
+        <w:spacing w:after="240" w:before="240" w:lineRule="auto"/>
+        <w:rPr/>
+      </w:pPr>
+      <w:r>
+        <w:rPr>
+          <w:rtl w:val="0"/>
+        </w:rPr>
+        <w:t xml:space="preserve">- User</w:t>
+      </w:r>
+    </w:p>
+    <w:p>
+      <w:pPr>
+        <w:spacing w:after="240" w:before="240" w:lineRule="auto"/>
+        <w:rPr/>
+      </w:pPr>
+      <w:r>
+        <w:rPr>
+          <w:rtl w:val="0"/>
+        </w:rPr>
+        <w:t xml:space="preserve">- Admin</w:t>
+      </w:r>
+    </w:p>
+    <w:p>
+      <w:pPr>
+        <w:spacing w:after="240" w:before="240" w:lineRule="auto"/>
+        <w:rPr/>
+      </w:pPr>
+      <w:r>
+        <w:rPr>
+          <w:rtl w:val="0"/>
+        </w:rPr>
+      </w:r>
+    </w:p>
+    <w:p>
+      <w:pPr>
+        <w:pStyle w:val="Heading1"/>
+        <w:spacing w:after="240" w:before="240" w:lineRule="auto"/>
+        <w:rPr/>
+      </w:pPr>
+      <w:bookmarkStart w:colFirst="0" w:colLast="0" w:name="_z5ct9j6my4cp" w:id="36"/>
+      <w:bookmarkEnd w:id="36"/>
+      <w:r>
+        <w:rPr>
+          <w:rtl w:val="0"/>
+        </w:rPr>
+        <w:t xml:space="preserve">5. Constraints</w:t>
+      </w:r>
+    </w:p>
+    <w:p>
+      <w:pPr>
+        <w:spacing w:after="240" w:before="240" w:lineRule="auto"/>
+        <w:rPr/>
+      </w:pPr>
+      <w:r>
+        <w:rPr>
+          <w:rtl w:val="0"/>
+        </w:rPr>
+        <w:t xml:space="preserve"> - The system shall be web-based and accessible via PC.</w:t>
+      </w:r>
+    </w:p>
+    <w:p>
+      <w:pPr>
+        <w:spacing w:after="240" w:before="240" w:lineRule="auto"/>
+        <w:rPr/>
+      </w:pPr>
+      <w:r>
+        <w:rPr>
+          <w:rtl w:val="0"/>
+        </w:rPr>
+        <w:t xml:space="preserve">- User IDs shall be unique.</w:t>
+      </w:r>
+    </w:p>
+    <w:p>
+      <w:pPr>
+        <w:spacing w:after="240" w:before="240" w:lineRule="auto"/>
+        <w:rPr/>
+      </w:pPr>
+      <w:r>
+        <w:rPr>
+          <w:rtl w:val="0"/>
+        </w:rPr>
+        <w:t xml:space="preserve">- Admin features are required for user and listing management.</w:t>
       </w:r>
     </w:p>
     <w:p>
@@ -4735,331 +5113,12 @@
     </w:p>
     <w:p>
       <w:pPr>
-        <w:pStyle w:val="Heading2"/>
-        <w:spacing w:after="240" w:before="240" w:lineRule="auto"/>
-        <w:rPr/>
-      </w:pPr>
-      <w:bookmarkStart w:colFirst="0" w:colLast="0" w:name="_fljahxf9uzga" w:id="31"/>
-      <w:bookmarkEnd w:id="31"/>
-      <w:r>
-        <w:rPr>
-          <w:rtl w:val="0"/>
-        </w:rPr>
-      </w:r>
-    </w:p>
-    <w:p>
-      <w:pPr>
-        <w:rPr/>
-      </w:pPr>
-      <w:r>
-        <w:rPr>
-          <w:rtl w:val="0"/>
-        </w:rPr>
-      </w:r>
-    </w:p>
-    <w:p>
-      <w:pPr>
-        <w:rPr/>
-      </w:pPr>
-      <w:r>
-        <w:rPr>
-          <w:rtl w:val="0"/>
-        </w:rPr>
-      </w:r>
-    </w:p>
-    <w:p>
-      <w:pPr>
-        <w:rPr/>
-      </w:pPr>
-      <w:r>
-        <w:rPr>
-          <w:rtl w:val="0"/>
-        </w:rPr>
-      </w:r>
-    </w:p>
-    <w:p>
-      <w:pPr>
-        <w:rPr/>
-      </w:pPr>
-      <w:r>
-        <w:rPr>
-          <w:rtl w:val="0"/>
-        </w:rPr>
-      </w:r>
-    </w:p>
-    <w:p>
-      <w:pPr>
-        <w:pStyle w:val="Heading2"/>
-        <w:spacing w:after="240" w:before="240" w:lineRule="auto"/>
-        <w:rPr/>
-      </w:pPr>
-      <w:bookmarkStart w:colFirst="0" w:colLast="0" w:name="_uyandu3qj8zp" w:id="32"/>
-      <w:bookmarkEnd w:id="32"/>
-      <w:r>
-        <w:rPr>
-          <w:rtl w:val="0"/>
-        </w:rPr>
-      </w:r>
-    </w:p>
-    <w:p>
-      <w:pPr>
-        <w:rPr/>
-      </w:pPr>
-      <w:r>
-        <w:rPr>
-          <w:rtl w:val="0"/>
-        </w:rPr>
-      </w:r>
-    </w:p>
-    <w:p>
-      <w:pPr>
-        <w:pBdr>
-          <w:top w:color="e3e3e3" w:space="0" w:sz="0" w:val="none"/>
-          <w:left w:color="e3e3e3" w:space="0" w:sz="0" w:val="none"/>
-          <w:bottom w:color="e3e3e3" w:space="0" w:sz="0" w:val="none"/>
-          <w:right w:color="e3e3e3" w:space="0" w:sz="0" w:val="none"/>
-          <w:between w:color="e3e3e3" w:space="0" w:sz="0" w:val="none"/>
-        </w:pBdr>
-        <w:shd w:fill="ffffff" w:val="clear"/>
-        <w:spacing w:after="300" w:lineRule="auto"/>
-        <w:rPr>
-          <w:rFonts w:ascii="Roboto" w:cs="Roboto" w:eastAsia="Roboto" w:hAnsi="Roboto"/>
-        </w:rPr>
-      </w:pPr>
-      <w:r>
-        <w:rPr>
-          <w:rtl w:val="0"/>
-        </w:rPr>
-      </w:r>
-    </w:p>
-    <w:p>
-      <w:pPr>
-        <w:rPr>
-          <w:rFonts w:ascii="Roboto" w:cs="Roboto" w:eastAsia="Roboto" w:hAnsi="Roboto"/>
-          <w:color w:val="0d0d0d"/>
-        </w:rPr>
-      </w:pPr>
-      <w:r>
-        <w:rPr>
-          <w:rtl w:val="0"/>
-        </w:rPr>
-      </w:r>
-    </w:p>
-    <w:p>
-      <w:pPr>
-        <w:pBdr>
-          <w:top w:color="e3e3e3" w:space="0" w:sz="0" w:val="none"/>
-          <w:left w:color="e3e3e3" w:space="0" w:sz="0" w:val="none"/>
-          <w:bottom w:color="e3e3e3" w:space="0" w:sz="0" w:val="none"/>
-          <w:right w:color="e3e3e3" w:space="0" w:sz="0" w:val="none"/>
-          <w:between w:color="e3e3e3" w:space="0" w:sz="0" w:val="none"/>
-        </w:pBdr>
-        <w:shd w:fill="ffffff" w:val="clear"/>
-        <w:spacing w:after="300" w:lineRule="auto"/>
-        <w:rPr/>
-      </w:pPr>
-      <w:r>
-        <w:rPr>
-          <w:rtl w:val="0"/>
-        </w:rPr>
-      </w:r>
-    </w:p>
-    <w:p>
-      <w:pPr>
-        <w:pStyle w:val="Heading2"/>
-        <w:spacing w:after="240" w:before="240" w:lineRule="auto"/>
-        <w:rPr/>
-      </w:pPr>
-      <w:bookmarkStart w:colFirst="0" w:colLast="0" w:name="_j3t30glgjbbz" w:id="33"/>
-      <w:bookmarkEnd w:id="33"/>
-      <w:r>
-        <w:rPr>
-          <w:rtl w:val="0"/>
-        </w:rPr>
-        <w:t xml:space="preserve">3.3 Non-Functional Requirements</w:t>
-      </w:r>
-    </w:p>
-    <w:p>
-      <w:pPr>
-        <w:spacing w:after="240" w:before="240" w:lineRule="auto"/>
-        <w:rPr/>
-      </w:pPr>
-      <w:r>
-        <w:rPr>
-          <w:rtl w:val="0"/>
-        </w:rPr>
-        <w:t xml:space="preserve">None till now</w:t>
-      </w:r>
-    </w:p>
-    <w:p>
-      <w:pPr>
-        <w:spacing w:after="240" w:before="240" w:lineRule="auto"/>
-        <w:rPr/>
-      </w:pPr>
-      <w:r>
-        <w:rPr>
-          <w:rtl w:val="0"/>
-        </w:rPr>
-      </w:r>
-    </w:p>
-    <w:p>
-      <w:pPr>
-        <w:spacing w:after="240" w:before="240" w:lineRule="auto"/>
-        <w:rPr/>
-      </w:pPr>
-      <w:r>
-        <w:rPr>
-          <w:rtl w:val="0"/>
-        </w:rPr>
-      </w:r>
-    </w:p>
-    <w:p>
-      <w:pPr>
-        <w:spacing w:after="240" w:before="240" w:lineRule="auto"/>
-        <w:rPr/>
-      </w:pPr>
-      <w:r>
-        <w:rPr>
-          <w:rtl w:val="0"/>
-        </w:rPr>
-      </w:r>
-    </w:p>
-    <w:p>
-      <w:pPr>
-        <w:rPr/>
-      </w:pPr>
-      <w:r>
-        <w:rPr>
-          <w:rtl w:val="0"/>
-        </w:rPr>
-      </w:r>
-    </w:p>
-    <w:p>
-      <w:pPr>
         <w:pStyle w:val="Heading1"/>
         <w:spacing w:after="240" w:before="240" w:lineRule="auto"/>
         <w:rPr/>
       </w:pPr>
-      <w:bookmarkStart w:colFirst="0" w:colLast="0" w:name="_ngi4cyw5troy" w:id="34"/>
-      <w:bookmarkEnd w:id="34"/>
-      <w:r>
-        <w:rPr>
-          <w:rtl w:val="0"/>
-        </w:rPr>
-        <w:t xml:space="preserve">4. User Categories</w:t>
-      </w:r>
-      <w:r>
-        <w:rPr>
-          <w:rtl w:val="0"/>
-        </w:rPr>
-      </w:r>
-    </w:p>
-    <w:p>
-      <w:pPr>
-        <w:spacing w:after="240" w:before="240" w:lineRule="auto"/>
-        <w:rPr/>
-      </w:pPr>
-      <w:r>
-        <w:rPr>
-          <w:rtl w:val="0"/>
-        </w:rPr>
-        <w:t xml:space="preserve">- User</w:t>
-      </w:r>
-    </w:p>
-    <w:p>
-      <w:pPr>
-        <w:spacing w:after="240" w:before="240" w:lineRule="auto"/>
-        <w:rPr/>
-      </w:pPr>
-      <w:r>
-        <w:rPr>
-          <w:rtl w:val="0"/>
-        </w:rPr>
-        <w:t xml:space="preserve">- Admin</w:t>
-      </w:r>
-    </w:p>
-    <w:p>
-      <w:pPr>
-        <w:spacing w:after="240" w:before="240" w:lineRule="auto"/>
-        <w:rPr/>
-      </w:pPr>
-      <w:r>
-        <w:rPr>
-          <w:rtl w:val="0"/>
-        </w:rPr>
-      </w:r>
-    </w:p>
-    <w:p>
-      <w:pPr>
-        <w:pStyle w:val="Heading1"/>
-        <w:spacing w:after="240" w:before="240" w:lineRule="auto"/>
-        <w:rPr/>
-      </w:pPr>
-      <w:bookmarkStart w:colFirst="0" w:colLast="0" w:name="_z5ct9j6my4cp" w:id="35"/>
-      <w:bookmarkEnd w:id="35"/>
-      <w:r>
-        <w:rPr>
-          <w:rtl w:val="0"/>
-        </w:rPr>
-        <w:t xml:space="preserve">5. Constraints</w:t>
-      </w:r>
-    </w:p>
-    <w:p>
-      <w:pPr>
-        <w:spacing w:after="240" w:before="240" w:lineRule="auto"/>
-        <w:rPr/>
-      </w:pPr>
-      <w:r>
-        <w:rPr>
-          <w:rtl w:val="0"/>
-        </w:rPr>
-        <w:t xml:space="preserve"> - The system shall be web-based and accessible via PC.</w:t>
-      </w:r>
-    </w:p>
-    <w:p>
-      <w:pPr>
-        <w:spacing w:after="240" w:before="240" w:lineRule="auto"/>
-        <w:rPr/>
-      </w:pPr>
-      <w:r>
-        <w:rPr>
-          <w:rtl w:val="0"/>
-        </w:rPr>
-        <w:t xml:space="preserve">- User IDs shall be unique.</w:t>
-      </w:r>
-    </w:p>
-    <w:p>
-      <w:pPr>
-        <w:spacing w:after="240" w:before="240" w:lineRule="auto"/>
-        <w:rPr/>
-      </w:pPr>
-      <w:r>
-        <w:rPr>
-          <w:rtl w:val="0"/>
-        </w:rPr>
-        <w:t xml:space="preserve">- Admin features are required for user and listing management.</w:t>
-      </w:r>
-    </w:p>
-    <w:p>
-      <w:pPr>
-        <w:spacing w:after="240" w:before="240" w:lineRule="auto"/>
-        <w:rPr/>
-      </w:pPr>
-      <w:r>
-        <w:rPr>
-          <w:rtl w:val="0"/>
-        </w:rPr>
-        <w:t xml:space="preserve"> </w:t>
-      </w:r>
-    </w:p>
-    <w:p>
-      <w:pPr>
-        <w:pStyle w:val="Heading1"/>
-        <w:spacing w:after="240" w:before="240" w:lineRule="auto"/>
-        <w:rPr/>
-      </w:pPr>
-      <w:bookmarkStart w:colFirst="0" w:colLast="0" w:name="_ukqh6okl7z4h" w:id="36"/>
-      <w:bookmarkEnd w:id="36"/>
+      <w:bookmarkStart w:colFirst="0" w:colLast="0" w:name="_ukqh6okl7z4h" w:id="37"/>
+      <w:bookmarkEnd w:id="37"/>
       <w:r>
         <w:rPr>
           <w:rtl w:val="0"/>
@@ -5107,28 +5166,12 @@
     </w:p>
     <w:sectPr>
       <w:headerReference r:id="rId6" w:type="default"/>
-      <w:footerReference r:id="rId7" w:type="default"/>
       <w:pgSz w:h="15840" w:w="12240" w:orient="portrait"/>
       <w:pgMar w:bottom="1440" w:top="1440" w:left="1440" w:right="1440" w:header="720" w:footer="720"/>
       <w:pgNumType w:start="1"/>
     </w:sectPr>
   </w:body>
 </w:document>
-</file>
-
-<file path=word/footer1.xml><?xml version="1.0" encoding="utf-8"?>
-<w:ftr xmlns:mc="http://schemas.openxmlformats.org/markup-compatibility/2006" xmlns:o="urn:schemas-microsoft-com:office:office" xmlns:r="http://schemas.openxmlformats.org/officeDocument/2006/relationships" xmlns:m="http://schemas.openxmlformats.org/officeDocument/2006/math" xmlns:v="urn:schemas-microsoft-com:vml" xmlns:wp="http://schemas.openxmlformats.org/drawingml/2006/wordprocessingDrawing" xmlns:w10="urn:schemas-microsoft-com:office:word" xmlns:w="http://schemas.openxmlformats.org/wordprocessingml/2006/main" xmlns:wne="http://schemas.microsoft.com/office/word/2006/wordml" xmlns:sl="http://schemas.openxmlformats.org/schemaLibrary/2006/main" xmlns:a="http://schemas.openxmlformats.org/drawingml/2006/main" xmlns:pic="http://schemas.openxmlformats.org/drawingml/2006/picture" xmlns:c="http://schemas.openxmlformats.org/drawingml/2006/chart" xmlns:lc="http://schemas.openxmlformats.org/drawingml/2006/lockedCanvas" xmlns:dgm="http://schemas.openxmlformats.org/drawingml/2006/diagram" xmlns:wps="http://schemas.microsoft.com/office/word/2010/wordprocessingShape" xmlns:wpg="http://schemas.microsoft.com/office/word/2010/wordprocessingGroup" xmlns:w14="http://schemas.microsoft.com/office/word/2010/wordml" xmlns:w15="http://schemas.microsoft.com/office/word/2012/wordml">
-  <w:p>
-    <w:pPr>
-      <w:rPr/>
-    </w:pPr>
-    <w:r>
-      <w:rPr>
-        <w:rtl w:val="0"/>
-      </w:rPr>
-    </w:r>
-  </w:p>
-</w:ftr>
 </file>
 
 <file path=word/header1.xml><?xml version="1.0" encoding="utf-8"?>

</xml_diff>

<commit_message>
Edit PMP,SRS,CR, and Time plan
</commit_message>
<xml_diff>
--- a/project_management/Software Requirements Specification.docx
+++ b/project_management/Software Requirements Specification.docx
@@ -2232,40 +2232,76 @@
     </w:p>
     <w:p>
       <w:pPr>
-        <w:rPr/>
-      </w:pPr>
-      <w:r>
         <w:rPr>
           <w:rFonts w:ascii="Roboto" w:cs="Roboto" w:eastAsia="Roboto" w:hAnsi="Roboto"/>
           <w:color w:val="0d0d0d"/>
           <w:sz w:val="24"/>
           <w:szCs w:val="24"/>
           <w:highlight w:val="white"/>
-          <w:rtl w:val="0"/>
-        </w:rPr>
-        <w:t xml:space="preserve">Users can register using their phone number (11 characters), name (up to 50 characters), and a password (at least 8 characters with uppercase letters and one number).</w:t>
-      </w:r>
-      <w:r>
-        <w:rPr>
-          <w:rtl w:val="0"/>
-        </w:rPr>
-      </w:r>
-    </w:p>
-    <w:p>
-      <w:pPr>
-        <w:spacing w:after="240" w:before="240" w:lineRule="auto"/>
-        <w:rPr>
-          <w:b w:val="1"/>
-          <w:color w:val="0000ff"/>
-        </w:rPr>
-      </w:pPr>
-      <w:r>
-        <w:rPr>
-          <w:b w:val="1"/>
-          <w:color w:val="0000ff"/>
-          <w:rtl w:val="0"/>
-        </w:rPr>
-        <w:t xml:space="preserve">srs_registeration_phone_01 </w:t>
+        </w:rPr>
+      </w:pPr>
+      <w:r>
+        <w:rPr>
+          <w:rFonts w:ascii="Roboto" w:cs="Roboto" w:eastAsia="Roboto" w:hAnsi="Roboto"/>
+          <w:color w:val="0d0d0d"/>
+          <w:sz w:val="24"/>
+          <w:szCs w:val="24"/>
+          <w:highlight w:val="white"/>
+          <w:rtl w:val="0"/>
+        </w:rPr>
+        <w:t xml:space="preserve">Users can register using their phone number, name (up to 50 characters), and a password (at least 8 characters with uppercase letters and one number).</w:t>
+      </w:r>
+    </w:p>
+    <w:p>
+      <w:pPr>
+        <w:spacing w:after="240" w:before="240" w:lineRule="auto"/>
+        <w:rPr>
+          <w:b w:val="1"/>
+          <w:color w:val="0000ff"/>
+        </w:rPr>
+      </w:pPr>
+      <w:r>
+        <w:rPr>
+          <w:b w:val="1"/>
+          <w:color w:val="0000ff"/>
+          <w:rtl w:val="0"/>
+        </w:rPr>
+        <w:t xml:space="preserve">srs_registeration_01 </w:t>
+      </w:r>
+    </w:p>
+    <w:p>
+      <w:pPr>
+        <w:rPr>
+          <w:rFonts w:ascii="Roboto" w:cs="Roboto" w:eastAsia="Roboto" w:hAnsi="Roboto"/>
+          <w:color w:val="0d0d0d"/>
+          <w:highlight w:val="white"/>
+        </w:rPr>
+      </w:pPr>
+      <w:r>
+        <w:rPr>
+          <w:rFonts w:ascii="Roboto" w:cs="Roboto" w:eastAsia="Roboto" w:hAnsi="Roboto"/>
+          <w:color w:val="0d0d0d"/>
+          <w:highlight w:val="white"/>
+          <w:rtl w:val="0"/>
+        </w:rPr>
+        <w:t xml:space="preserve">- upon registration , user will be redirected to the login page</w:t>
+      </w:r>
+    </w:p>
+    <w:p>
+      <w:pPr>
+        <w:spacing w:after="240" w:before="240" w:lineRule="auto"/>
+        <w:rPr>
+          <w:b w:val="1"/>
+          <w:color w:val="0000ff"/>
+        </w:rPr>
+      </w:pPr>
+      <w:r>
+        <w:rPr>
+          <w:b w:val="1"/>
+          <w:color w:val="0000ff"/>
+          <w:rtl w:val="0"/>
+        </w:rPr>
+        <w:t xml:space="preserve">srs_registeration_phone_01</w:t>
       </w:r>
     </w:p>
     <w:p>
@@ -2709,384 +2745,416 @@
     </w:p>
     <w:p>
       <w:pPr>
-        <w:rPr/>
-      </w:pPr>
-      <w:r>
         <w:rPr>
           <w:rFonts w:ascii="Roboto" w:cs="Roboto" w:eastAsia="Roboto" w:hAnsi="Roboto"/>
           <w:color w:val="0d0d0d"/>
           <w:sz w:val="24"/>
           <w:szCs w:val="24"/>
           <w:highlight w:val="white"/>
-          <w:rtl w:val="0"/>
-        </w:rPr>
-        <w:t xml:space="preserve">Users can log in using their unique user ID (phone number with 11 characters) and password (at least 8 characters with uppercase letters and one number).</w:t>
-      </w:r>
-      <w:r>
-        <w:rPr>
-          <w:rtl w:val="0"/>
-        </w:rPr>
-      </w:r>
-    </w:p>
-    <w:p>
-      <w:pPr>
-        <w:spacing w:after="240" w:before="240" w:lineRule="auto"/>
-        <w:rPr/>
-      </w:pPr>
-      <w:r>
-        <w:rPr>
-          <w:b w:val="1"/>
-          <w:color w:val="0000ff"/>
-          <w:rtl w:val="0"/>
-        </w:rPr>
-        <w:t xml:space="preserve">srs_login_id_01</w:t>
-      </w:r>
-      <w:r>
-        <w:rPr>
-          <w:rtl w:val="0"/>
-        </w:rPr>
-      </w:r>
-    </w:p>
-    <w:p>
-      <w:pPr>
-        <w:spacing w:after="240" w:before="240" w:lineRule="auto"/>
-        <w:rPr/>
-      </w:pPr>
-      <w:r>
-        <w:rPr>
-          <w:rtl w:val="0"/>
-        </w:rPr>
-        <w:t xml:space="preserve">- id field shouldn’t be empty</w:t>
-      </w:r>
-    </w:p>
-    <w:p>
-      <w:pPr>
-        <w:spacing w:after="240" w:before="240" w:lineRule="auto"/>
-        <w:rPr>
-          <w:b w:val="1"/>
-          <w:color w:val="0000ff"/>
-        </w:rPr>
-      </w:pPr>
-      <w:r>
-        <w:rPr>
-          <w:b w:val="1"/>
-          <w:color w:val="0000ff"/>
-          <w:rtl w:val="0"/>
-        </w:rPr>
-        <w:t xml:space="preserve">srs_login_id_02</w:t>
-      </w:r>
-    </w:p>
-    <w:p>
-      <w:pPr>
-        <w:spacing w:after="240" w:before="240" w:lineRule="auto"/>
-        <w:rPr/>
-      </w:pPr>
-      <w:r>
-        <w:rPr>
-          <w:rtl w:val="0"/>
-        </w:rPr>
-        <w:t xml:space="preserve">- id field should accept numbers only</w:t>
-      </w:r>
-    </w:p>
-    <w:p>
-      <w:pPr>
-        <w:rPr>
-          <w:color w:val="0000ff"/>
-          <w:sz w:val="10"/>
-          <w:szCs w:val="10"/>
-        </w:rPr>
-      </w:pPr>
-      <w:r>
-        <w:rPr>
-          <w:b w:val="1"/>
-          <w:color w:val="0000ff"/>
-          <w:rtl w:val="0"/>
-        </w:rPr>
-        <w:t xml:space="preserve">srs_login_admin_01</w:t>
-      </w:r>
-      <w:r>
-        <w:rPr>
-          <w:rtl w:val="0"/>
-        </w:rPr>
-      </w:r>
-    </w:p>
-    <w:p>
-      <w:pPr>
-        <w:spacing w:after="240" w:before="240" w:lineRule="auto"/>
-        <w:rPr/>
-      </w:pPr>
-      <w:r>
-        <w:rPr>
-          <w:rtl w:val="0"/>
-        </w:rPr>
-        <w:t xml:space="preserve">- Admin users shall log in using provided Admin ID and password that will be available in the database </w:t>
-      </w:r>
-    </w:p>
-    <w:p>
-      <w:pPr>
-        <w:spacing w:after="240" w:before="240" w:lineRule="auto"/>
-        <w:rPr>
-          <w:b w:val="1"/>
-          <w:color w:val="0000ff"/>
-        </w:rPr>
-      </w:pPr>
-      <w:r>
-        <w:rPr>
-          <w:b w:val="1"/>
-          <w:color w:val="0000ff"/>
-          <w:rtl w:val="0"/>
-        </w:rPr>
-        <w:t xml:space="preserve">srs_login_password_01</w:t>
-      </w:r>
-    </w:p>
-    <w:p>
-      <w:pPr>
-        <w:spacing w:after="240" w:before="240" w:lineRule="auto"/>
-        <w:rPr/>
-      </w:pPr>
-      <w:r>
-        <w:rPr>
-          <w:rtl w:val="0"/>
-        </w:rPr>
-        <w:t xml:space="preserve">- Password</w:t>
-      </w:r>
-      <w:r>
-        <w:rPr>
-          <w:b w:val="1"/>
-          <w:rtl w:val="0"/>
-        </w:rPr>
-        <w:t xml:space="preserve"> </w:t>
-      </w:r>
-      <w:r>
-        <w:rPr>
-          <w:rtl w:val="0"/>
-        </w:rPr>
-        <w:t xml:space="preserve">field shouldn’t be empty </w:t>
-      </w:r>
-    </w:p>
-    <w:p>
-      <w:pPr>
-        <w:spacing w:after="240" w:before="240" w:lineRule="auto"/>
-        <w:rPr>
-          <w:b w:val="1"/>
-          <w:color w:val="0000ff"/>
-        </w:rPr>
-      </w:pPr>
-      <w:r>
-        <w:rPr>
-          <w:b w:val="1"/>
-          <w:color w:val="0000ff"/>
-          <w:rtl w:val="0"/>
-        </w:rPr>
-        <w:t xml:space="preserve">srs_login_password_02</w:t>
-      </w:r>
-    </w:p>
-    <w:p>
-      <w:pPr>
-        <w:spacing w:after="240" w:before="240" w:lineRule="auto"/>
-        <w:rPr>
-          <w:b w:val="1"/>
-          <w:color w:val="0000ff"/>
-        </w:rPr>
-      </w:pPr>
-      <w:r>
-        <w:rPr>
-          <w:rtl w:val="0"/>
-        </w:rPr>
-        <w:t xml:space="preserve">- Password</w:t>
-      </w:r>
-      <w:r>
-        <w:rPr>
-          <w:b w:val="1"/>
-          <w:rtl w:val="0"/>
-        </w:rPr>
-        <w:t xml:space="preserve"> </w:t>
-      </w:r>
-      <w:r>
-        <w:rPr>
-          <w:rtl w:val="0"/>
-        </w:rPr>
-        <w:t xml:space="preserve">must contain at least 8 characters, including uppercase alphabets and one number.</w:t>
-      </w:r>
-      <w:r>
-        <w:rPr>
-          <w:rtl w:val="0"/>
-        </w:rPr>
-      </w:r>
-    </w:p>
-    <w:p>
-      <w:pPr>
-        <w:pStyle w:val="Heading3"/>
-        <w:spacing w:after="240" w:before="240" w:lineRule="auto"/>
-        <w:rPr>
-          <w:rFonts w:ascii="Play" w:cs="Play" w:eastAsia="Play" w:hAnsi="Play"/>
-        </w:rPr>
-      </w:pPr>
-      <w:bookmarkStart w:colFirst="0" w:colLast="0" w:name="_kqme826ron9" w:id="21"/>
-      <w:bookmarkEnd w:id="21"/>
-      <w:r>
-        <w:rPr>
-          <w:rFonts w:ascii="Play" w:cs="Play" w:eastAsia="Play" w:hAnsi="Play"/>
-          <w:rtl w:val="0"/>
-        </w:rPr>
-        <w:t xml:space="preserve">validation requirements</w:t>
-      </w:r>
-    </w:p>
-    <w:p>
-      <w:pPr>
-        <w:spacing w:after="240" w:before="240" w:lineRule="auto"/>
-        <w:rPr>
-          <w:b w:val="1"/>
-          <w:color w:val="0000ff"/>
-          <w:highlight w:val="white"/>
-        </w:rPr>
-      </w:pPr>
-      <w:r>
-        <w:rPr>
-          <w:rFonts w:ascii="Roboto" w:cs="Roboto" w:eastAsia="Roboto" w:hAnsi="Roboto"/>
-          <w:b w:val="1"/>
-          <w:color w:val="0000ff"/>
-          <w:rtl w:val="0"/>
-        </w:rPr>
-        <w:t xml:space="preserve">srs_login_val_01</w:t>
-      </w:r>
-      <w:r>
-        <w:rPr>
-          <w:rtl w:val="0"/>
-        </w:rPr>
-      </w:r>
-    </w:p>
-    <w:p>
-      <w:pPr>
-        <w:spacing w:after="240" w:before="240" w:lineRule="auto"/>
-        <w:rPr>
-          <w:rFonts w:ascii="Roboto" w:cs="Roboto" w:eastAsia="Roboto" w:hAnsi="Roboto"/>
-        </w:rPr>
-      </w:pPr>
-      <w:r>
-        <w:rPr>
-          <w:rFonts w:ascii="Roboto" w:cs="Roboto" w:eastAsia="Roboto" w:hAnsi="Roboto"/>
-          <w:rtl w:val="0"/>
-        </w:rPr>
-        <w:t xml:space="preserve">- </w:t>
-      </w:r>
-      <w:r>
-        <w:rPr>
-          <w:rFonts w:ascii="Roboto" w:cs="Roboto" w:eastAsia="Roboto" w:hAnsi="Roboto"/>
-          <w:rtl w:val="0"/>
-        </w:rPr>
-        <w:t xml:space="preserve">If the user enters invalid phone number or password in the login form, the system shall display the error message "Invalid credentials!" </w:t>
-      </w:r>
-    </w:p>
-    <w:p>
-      <w:pPr>
-        <w:spacing w:after="240" w:before="240" w:lineRule="auto"/>
-        <w:rPr>
-          <w:rFonts w:ascii="Roboto" w:cs="Roboto" w:eastAsia="Roboto" w:hAnsi="Roboto"/>
-          <w:b w:val="1"/>
-          <w:color w:val="0000ff"/>
-        </w:rPr>
-      </w:pPr>
-      <w:r>
-        <w:rPr>
-          <w:rFonts w:ascii="Roboto" w:cs="Roboto" w:eastAsia="Roboto" w:hAnsi="Roboto"/>
-          <w:b w:val="1"/>
-          <w:color w:val="0000ff"/>
-          <w:rtl w:val="0"/>
-        </w:rPr>
-        <w:t xml:space="preserve">srs_login_val_02</w:t>
-      </w:r>
-    </w:p>
-    <w:p>
-      <w:pPr>
-        <w:spacing w:after="240" w:before="240" w:lineRule="auto"/>
-        <w:rPr>
-          <w:rFonts w:ascii="Roboto" w:cs="Roboto" w:eastAsia="Roboto" w:hAnsi="Roboto"/>
-        </w:rPr>
-      </w:pPr>
-      <w:r>
-        <w:rPr>
-          <w:rFonts w:ascii="Roboto" w:cs="Roboto" w:eastAsia="Roboto" w:hAnsi="Roboto"/>
-          <w:rtl w:val="0"/>
-        </w:rPr>
-        <w:t xml:space="preserve">- </w:t>
-      </w:r>
-      <w:r>
-        <w:rPr>
-          <w:rFonts w:ascii="Roboto" w:cs="Roboto" w:eastAsia="Roboto" w:hAnsi="Roboto"/>
-          <w:rtl w:val="0"/>
-        </w:rPr>
-        <w:t xml:space="preserve">If the user tries to log in with a phone number that is not associated with an existing account, the system shall display the error message "Phone number does not exist!”</w:t>
-      </w:r>
-    </w:p>
-    <w:p>
-      <w:pPr>
-        <w:spacing w:after="240" w:before="240" w:lineRule="auto"/>
-        <w:rPr/>
-      </w:pPr>
-      <w:r>
-        <w:rPr>
-          <w:rtl w:val="0"/>
-        </w:rPr>
-      </w:r>
-    </w:p>
-    <w:p>
-      <w:pPr>
-        <w:spacing w:after="240" w:before="240" w:lineRule="auto"/>
-        <w:rPr/>
-      </w:pPr>
-      <w:r>
-        <w:rPr>
-          <w:rtl w:val="0"/>
-        </w:rPr>
-      </w:r>
-    </w:p>
-    <w:p>
-      <w:pPr>
-        <w:pStyle w:val="Heading2"/>
-        <w:spacing w:after="240" w:before="240" w:lineRule="auto"/>
-        <w:rPr/>
-      </w:pPr>
-      <w:bookmarkStart w:colFirst="0" w:colLast="0" w:name="_qswctcffda9w" w:id="22"/>
-      <w:bookmarkEnd w:id="22"/>
-      <w:r>
-        <w:rPr>
-          <w:rtl w:val="0"/>
-        </w:rPr>
-        <w:t xml:space="preserve">3.2.3 Car Listing Page Display</w:t>
-      </w:r>
-    </w:p>
-    <w:p>
-      <w:pPr>
+        </w:rPr>
+      </w:pPr>
+      <w:r>
         <w:rPr>
           <w:rFonts w:ascii="Roboto" w:cs="Roboto" w:eastAsia="Roboto" w:hAnsi="Roboto"/>
           <w:color w:val="0d0d0d"/>
           <w:sz w:val="24"/>
           <w:szCs w:val="24"/>
           <w:highlight w:val="white"/>
-        </w:rPr>
-      </w:pPr>
-      <w:r>
+          <w:rtl w:val="0"/>
+        </w:rPr>
+        <w:t xml:space="preserve">Users can log in using their unique user ID (phone number with 11 characters) and password (at least 8 characters with uppercase letters and one number).</w:t>
+      </w:r>
+    </w:p>
+    <w:p>
+      <w:pPr>
+        <w:spacing w:after="240" w:before="240" w:lineRule="auto"/>
+        <w:rPr/>
+      </w:pPr>
+      <w:r>
+        <w:rPr>
+          <w:b w:val="1"/>
+          <w:color w:val="0000ff"/>
+          <w:rtl w:val="0"/>
+        </w:rPr>
+        <w:t xml:space="preserve">srs_login_01</w:t>
+      </w:r>
+      <w:r>
+        <w:rPr>
+          <w:rtl w:val="0"/>
+        </w:rPr>
+      </w:r>
+    </w:p>
+    <w:p>
+      <w:pPr>
+        <w:rPr>
+          <w:rFonts w:ascii="Roboto" w:cs="Roboto" w:eastAsia="Roboto" w:hAnsi="Roboto"/>
+          <w:color w:val="0d0d0d"/>
+          <w:highlight w:val="white"/>
+        </w:rPr>
+      </w:pPr>
+      <w:r>
+        <w:rPr>
+          <w:rFonts w:ascii="Roboto" w:cs="Roboto" w:eastAsia="Roboto" w:hAnsi="Roboto"/>
+          <w:color w:val="0d0d0d"/>
+          <w:highlight w:val="white"/>
+          <w:rtl w:val="0"/>
+        </w:rPr>
+        <w:t xml:space="preserve">- upon logging in , user will be redirected to car listing page</w:t>
+      </w:r>
+    </w:p>
+    <w:p>
+      <w:pPr>
+        <w:spacing w:after="240" w:before="240" w:lineRule="auto"/>
+        <w:rPr/>
+      </w:pPr>
+      <w:r>
+        <w:rPr>
+          <w:b w:val="1"/>
+          <w:color w:val="0000ff"/>
+          <w:rtl w:val="0"/>
+        </w:rPr>
+        <w:t xml:space="preserve">srs_login_id_01</w:t>
+      </w:r>
+      <w:r>
+        <w:rPr>
+          <w:rtl w:val="0"/>
+        </w:rPr>
+      </w:r>
+    </w:p>
+    <w:p>
+      <w:pPr>
+        <w:spacing w:after="240" w:before="240" w:lineRule="auto"/>
+        <w:rPr/>
+      </w:pPr>
+      <w:r>
+        <w:rPr>
+          <w:rtl w:val="0"/>
+        </w:rPr>
+        <w:t xml:space="preserve">- id field shouldn’t be empty</w:t>
+      </w:r>
+    </w:p>
+    <w:p>
+      <w:pPr>
+        <w:spacing w:after="240" w:before="240" w:lineRule="auto"/>
+        <w:rPr>
+          <w:b w:val="1"/>
+          <w:color w:val="0000ff"/>
+        </w:rPr>
+      </w:pPr>
+      <w:r>
+        <w:rPr>
+          <w:b w:val="1"/>
+          <w:color w:val="0000ff"/>
+          <w:rtl w:val="0"/>
+        </w:rPr>
+        <w:t xml:space="preserve">srs_login_id_02</w:t>
+      </w:r>
+    </w:p>
+    <w:p>
+      <w:pPr>
+        <w:spacing w:after="240" w:before="240" w:lineRule="auto"/>
+        <w:rPr/>
+      </w:pPr>
+      <w:r>
+        <w:rPr>
+          <w:rtl w:val="0"/>
+        </w:rPr>
+        <w:t xml:space="preserve">- id field should accept numbers only</w:t>
+      </w:r>
+    </w:p>
+    <w:p>
+      <w:pPr>
+        <w:rPr>
+          <w:color w:val="0000ff"/>
+          <w:sz w:val="10"/>
+          <w:szCs w:val="10"/>
+        </w:rPr>
+      </w:pPr>
+      <w:r>
+        <w:rPr>
+          <w:b w:val="1"/>
+          <w:color w:val="0000ff"/>
+          <w:rtl w:val="0"/>
+        </w:rPr>
+        <w:t xml:space="preserve">srs_login_admin_01</w:t>
+      </w:r>
+      <w:r>
+        <w:rPr>
+          <w:rtl w:val="0"/>
+        </w:rPr>
+      </w:r>
+    </w:p>
+    <w:p>
+      <w:pPr>
+        <w:spacing w:after="240" w:before="240" w:lineRule="auto"/>
+        <w:rPr/>
+      </w:pPr>
+      <w:r>
+        <w:rPr>
+          <w:rtl w:val="0"/>
+        </w:rPr>
+        <w:t xml:space="preserve">- Admin users shall log in using provided Admin ID and password that will be available in the database </w:t>
+      </w:r>
+    </w:p>
+    <w:p>
+      <w:pPr>
+        <w:spacing w:after="240" w:before="240" w:lineRule="auto"/>
+        <w:rPr>
+          <w:b w:val="1"/>
+          <w:color w:val="0000ff"/>
+        </w:rPr>
+      </w:pPr>
+      <w:r>
+        <w:rPr>
+          <w:b w:val="1"/>
+          <w:color w:val="0000ff"/>
+          <w:rtl w:val="0"/>
+        </w:rPr>
+        <w:t xml:space="preserve">srs_login_password_01</w:t>
+      </w:r>
+    </w:p>
+    <w:p>
+      <w:pPr>
+        <w:spacing w:after="240" w:before="240" w:lineRule="auto"/>
+        <w:rPr/>
+      </w:pPr>
+      <w:r>
+        <w:rPr>
+          <w:rtl w:val="0"/>
+        </w:rPr>
+        <w:t xml:space="preserve">- Password</w:t>
+      </w:r>
+      <w:r>
+        <w:rPr>
+          <w:b w:val="1"/>
+          <w:rtl w:val="0"/>
+        </w:rPr>
+        <w:t xml:space="preserve"> </w:t>
+      </w:r>
+      <w:r>
+        <w:rPr>
+          <w:rtl w:val="0"/>
+        </w:rPr>
+        <w:t xml:space="preserve">field shouldn’t be empty </w:t>
+      </w:r>
+    </w:p>
+    <w:p>
+      <w:pPr>
+        <w:spacing w:after="240" w:before="240" w:lineRule="auto"/>
+        <w:rPr>
+          <w:b w:val="1"/>
+          <w:color w:val="0000ff"/>
+        </w:rPr>
+      </w:pPr>
+      <w:r>
+        <w:rPr>
+          <w:b w:val="1"/>
+          <w:color w:val="0000ff"/>
+          <w:rtl w:val="0"/>
+        </w:rPr>
+        <w:t xml:space="preserve">srs_login_password_02</w:t>
+      </w:r>
+    </w:p>
+    <w:p>
+      <w:pPr>
+        <w:spacing w:after="240" w:before="240" w:lineRule="auto"/>
+        <w:rPr>
+          <w:b w:val="1"/>
+          <w:color w:val="0000ff"/>
+        </w:rPr>
+      </w:pPr>
+      <w:r>
+        <w:rPr>
+          <w:rtl w:val="0"/>
+        </w:rPr>
+        <w:t xml:space="preserve">- Password</w:t>
+      </w:r>
+      <w:r>
+        <w:rPr>
+          <w:b w:val="1"/>
+          <w:rtl w:val="0"/>
+        </w:rPr>
+        <w:t xml:space="preserve"> </w:t>
+      </w:r>
+      <w:r>
+        <w:rPr>
+          <w:rtl w:val="0"/>
+        </w:rPr>
+        <w:t xml:space="preserve">must contain at least 8 characters, including uppercase alphabets and one number.</w:t>
+      </w:r>
+      <w:r>
+        <w:rPr>
+          <w:rtl w:val="0"/>
+        </w:rPr>
+      </w:r>
+    </w:p>
+    <w:p>
+      <w:pPr>
+        <w:pStyle w:val="Heading3"/>
+        <w:spacing w:after="240" w:before="240" w:lineRule="auto"/>
+        <w:rPr>
+          <w:rFonts w:ascii="Play" w:cs="Play" w:eastAsia="Play" w:hAnsi="Play"/>
+        </w:rPr>
+      </w:pPr>
+      <w:bookmarkStart w:colFirst="0" w:colLast="0" w:name="_kqme826ron9" w:id="21"/>
+      <w:bookmarkEnd w:id="21"/>
+      <w:r>
+        <w:rPr>
+          <w:rFonts w:ascii="Play" w:cs="Play" w:eastAsia="Play" w:hAnsi="Play"/>
+          <w:rtl w:val="0"/>
+        </w:rPr>
+        <w:t xml:space="preserve">validation requirements</w:t>
+      </w:r>
+    </w:p>
+    <w:p>
+      <w:pPr>
+        <w:spacing w:after="240" w:before="240" w:lineRule="auto"/>
+        <w:rPr>
+          <w:b w:val="1"/>
+          <w:color w:val="0000ff"/>
+          <w:highlight w:val="white"/>
+        </w:rPr>
+      </w:pPr>
+      <w:r>
+        <w:rPr>
+          <w:rFonts w:ascii="Roboto" w:cs="Roboto" w:eastAsia="Roboto" w:hAnsi="Roboto"/>
+          <w:b w:val="1"/>
+          <w:color w:val="0000ff"/>
+          <w:rtl w:val="0"/>
+        </w:rPr>
+        <w:t xml:space="preserve">srs_login_val_01</w:t>
+      </w:r>
+      <w:r>
+        <w:rPr>
+          <w:rtl w:val="0"/>
+        </w:rPr>
+      </w:r>
+    </w:p>
+    <w:p>
+      <w:pPr>
+        <w:spacing w:after="240" w:before="240" w:lineRule="auto"/>
+        <w:rPr>
+          <w:rFonts w:ascii="Roboto" w:cs="Roboto" w:eastAsia="Roboto" w:hAnsi="Roboto"/>
+        </w:rPr>
+      </w:pPr>
+      <w:r>
+        <w:rPr>
+          <w:rFonts w:ascii="Roboto" w:cs="Roboto" w:eastAsia="Roboto" w:hAnsi="Roboto"/>
+          <w:rtl w:val="0"/>
+        </w:rPr>
+        <w:t xml:space="preserve">- </w:t>
+      </w:r>
+      <w:r>
+        <w:rPr>
+          <w:rFonts w:ascii="Roboto" w:cs="Roboto" w:eastAsia="Roboto" w:hAnsi="Roboto"/>
+          <w:rtl w:val="0"/>
+        </w:rPr>
+        <w:t xml:space="preserve">If the user enters invalid password in the login form, the system shall display the error message "Invalid Password!" </w:t>
+      </w:r>
+    </w:p>
+    <w:p>
+      <w:pPr>
+        <w:spacing w:after="240" w:before="240" w:lineRule="auto"/>
+        <w:rPr>
+          <w:rFonts w:ascii="Roboto" w:cs="Roboto" w:eastAsia="Roboto" w:hAnsi="Roboto"/>
+          <w:b w:val="1"/>
+          <w:color w:val="0000ff"/>
+        </w:rPr>
+      </w:pPr>
+      <w:r>
+        <w:rPr>
+          <w:rFonts w:ascii="Roboto" w:cs="Roboto" w:eastAsia="Roboto" w:hAnsi="Roboto"/>
+          <w:b w:val="1"/>
+          <w:color w:val="0000ff"/>
+          <w:rtl w:val="0"/>
+        </w:rPr>
+        <w:t xml:space="preserve">srs_login_val_02</w:t>
+      </w:r>
+    </w:p>
+    <w:p>
+      <w:pPr>
+        <w:spacing w:after="240" w:before="240" w:lineRule="auto"/>
+        <w:rPr>
+          <w:rFonts w:ascii="Roboto" w:cs="Roboto" w:eastAsia="Roboto" w:hAnsi="Roboto"/>
+        </w:rPr>
+      </w:pPr>
+      <w:r>
+        <w:rPr>
+          <w:rFonts w:ascii="Roboto" w:cs="Roboto" w:eastAsia="Roboto" w:hAnsi="Roboto"/>
+          <w:rtl w:val="0"/>
+        </w:rPr>
+        <w:t xml:space="preserve">- </w:t>
+      </w:r>
+      <w:r>
+        <w:rPr>
+          <w:rFonts w:ascii="Roboto" w:cs="Roboto" w:eastAsia="Roboto" w:hAnsi="Roboto"/>
+          <w:rtl w:val="0"/>
+        </w:rPr>
+        <w:t xml:space="preserve">If the user tries to log in with a phone number that is not associated with an existing account, the system shall display the error message "Phone number does not exist!”</w:t>
+      </w:r>
+    </w:p>
+    <w:p>
+      <w:pPr>
+        <w:spacing w:after="240" w:before="240" w:lineRule="auto"/>
+        <w:rPr/>
+      </w:pPr>
+      <w:r>
+        <w:rPr>
+          <w:rtl w:val="0"/>
+        </w:rPr>
+      </w:r>
+    </w:p>
+    <w:p>
+      <w:pPr>
+        <w:spacing w:after="240" w:before="240" w:lineRule="auto"/>
+        <w:rPr/>
+      </w:pPr>
+      <w:r>
+        <w:rPr>
+          <w:rtl w:val="0"/>
+        </w:rPr>
+      </w:r>
+    </w:p>
+    <w:p>
+      <w:pPr>
+        <w:pStyle w:val="Heading2"/>
+        <w:spacing w:after="240" w:before="240" w:lineRule="auto"/>
+        <w:rPr/>
+      </w:pPr>
+      <w:bookmarkStart w:colFirst="0" w:colLast="0" w:name="_qswctcffda9w" w:id="22"/>
+      <w:bookmarkEnd w:id="22"/>
+      <w:r>
+        <w:rPr>
+          <w:rtl w:val="0"/>
+        </w:rPr>
+        <w:t xml:space="preserve">3.2.3 Car Listing Page</w:t>
+      </w:r>
+    </w:p>
+    <w:p>
+      <w:pPr>
         <w:rPr>
           <w:rFonts w:ascii="Roboto" w:cs="Roboto" w:eastAsia="Roboto" w:hAnsi="Roboto"/>
           <w:color w:val="0d0d0d"/>
           <w:sz w:val="24"/>
           <w:szCs w:val="24"/>
           <w:highlight w:val="white"/>
-          <w:rtl w:val="0"/>
-        </w:rPr>
-        <w:t xml:space="preserve">Upon login, users must be directed to the car listing page, which should not display unavailable cars and should contain a maximum of 10 available cars per page.</w:t>
-      </w:r>
-    </w:p>
-    <w:p>
-      <w:pPr>
+        </w:rPr>
+      </w:pPr>
+      <w:r>
         <w:rPr>
           <w:rFonts w:ascii="Roboto" w:cs="Roboto" w:eastAsia="Roboto" w:hAnsi="Roboto"/>
           <w:color w:val="0d0d0d"/>
           <w:sz w:val="24"/>
           <w:szCs w:val="24"/>
           <w:highlight w:val="white"/>
-        </w:rPr>
+          <w:rtl w:val="0"/>
+        </w:rPr>
+        <w:t xml:space="preserve">Upon login, users must be directed to the car listing page, which should not display unavailable cars and should contain a maximum of 10 available cars per page.</w:t>
+      </w:r>
+    </w:p>
+    <w:p>
+      <w:pPr>
+        <w:rPr/>
       </w:pPr>
       <w:r>
         <w:rPr>
@@ -3099,13 +3167,15 @@
         </w:rPr>
         <w:t xml:space="preserve">Each car card on the listing page will feature the car image, model, and price, and when clicked, users will be redirected to the corresponding car details page.</w:t>
       </w:r>
-    </w:p>
-    <w:p>
-      <w:pPr>
-        <w:rPr>
-          <w:b w:val="1"/>
-          <w:color w:val="0000ff"/>
-        </w:rPr>
+      <w:r>
+        <w:rPr>
+          <w:rtl w:val="0"/>
+        </w:rPr>
+      </w:r>
+    </w:p>
+    <w:p>
+      <w:pPr>
+        <w:rPr/>
       </w:pPr>
       <w:r>
         <w:rPr>
@@ -3115,17 +3185,22 @@
         </w:rPr>
         <w:t xml:space="preserve">srs_CarListingPage_01</w:t>
       </w:r>
-    </w:p>
-    <w:p>
-      <w:pPr>
-        <w:spacing w:after="240" w:before="240" w:lineRule="auto"/>
-        <w:rPr/>
-      </w:pPr>
-      <w:r>
-        <w:rPr>
-          <w:rtl w:val="0"/>
-        </w:rPr>
-        <w:t xml:space="preserve">- Upon logging in, users shall land on the car listing page </w:t>
+      <w:r>
+        <w:rPr>
+          <w:rtl w:val="0"/>
+        </w:rPr>
+      </w:r>
+    </w:p>
+    <w:p>
+      <w:pPr>
+        <w:spacing w:after="240" w:before="240" w:lineRule="auto"/>
+        <w:rPr/>
+      </w:pPr>
+      <w:r>
+        <w:rPr>
+          <w:rtl w:val="0"/>
+        </w:rPr>
+        <w:t xml:space="preserve">- Listing page shouldn’t display unavailable or reserved cars</w:t>
       </w:r>
     </w:p>
     <w:p>
@@ -3139,36 +3214,6 @@
           <w:rtl w:val="0"/>
         </w:rPr>
         <w:t xml:space="preserve">srs_CarListingPage_02</w:t>
-      </w:r>
-      <w:r>
-        <w:rPr>
-          <w:rtl w:val="0"/>
-        </w:rPr>
-      </w:r>
-    </w:p>
-    <w:p>
-      <w:pPr>
-        <w:spacing w:after="240" w:before="240" w:lineRule="auto"/>
-        <w:rPr/>
-      </w:pPr>
-      <w:r>
-        <w:rPr>
-          <w:rtl w:val="0"/>
-        </w:rPr>
-        <w:t xml:space="preserve">- Listing page shouldn’t display unavailable cars</w:t>
-      </w:r>
-    </w:p>
-    <w:p>
-      <w:pPr>
-        <w:rPr/>
-      </w:pPr>
-      <w:r>
-        <w:rPr>
-          <w:b w:val="1"/>
-          <w:color w:val="0000ff"/>
-          <w:rtl w:val="0"/>
-        </w:rPr>
-        <w:t xml:space="preserve">srs_CarListingPage_03</w:t>
       </w:r>
       <w:r>
         <w:rPr>
@@ -3258,7 +3303,8 @@
         <w:pStyle w:val="Heading3"/>
         <w:spacing w:after="240" w:before="240" w:lineRule="auto"/>
         <w:rPr>
-          <w:rFonts w:ascii="Play" w:cs="Play" w:eastAsia="Play" w:hAnsi="Play"/>
+          <w:rFonts w:ascii="Roboto" w:cs="Roboto" w:eastAsia="Roboto" w:hAnsi="Roboto"/>
+          <w:color w:val="0d0d0d"/>
         </w:rPr>
       </w:pPr>
       <w:bookmarkStart w:colFirst="0" w:colLast="0" w:name="_imw4l9sbv7kn" w:id="23"/>
@@ -3269,6 +3315,11 @@
           <w:rtl w:val="0"/>
         </w:rPr>
         <w:t xml:space="preserve">validation requirements</w:t>
+      </w:r>
+      <w:r>
+        <w:rPr>
+          <w:rtl w:val="0"/>
+        </w:rPr>
       </w:r>
     </w:p>
     <w:p>
@@ -3323,7 +3374,379 @@
           <w:color w:val="0d0d0d"/>
           <w:rtl w:val="0"/>
         </w:rPr>
-        <w:t xml:space="preserve">- if the user’s search query returns no results, the system shall display the error message "No available cars to display."</w:t>
+        <w:t xml:space="preserve">- if the website's database contains no available listings for cars to sell, the system shall display the error message "There are no cars available for sale”</w:t>
+      </w:r>
+    </w:p>
+    <w:p>
+      <w:pPr>
+        <w:rPr/>
+      </w:pPr>
+      <w:r>
+        <w:rPr>
+          <w:rtl w:val="0"/>
+        </w:rPr>
+      </w:r>
+    </w:p>
+    <w:p>
+      <w:pPr>
+        <w:spacing w:after="240" w:before="240" w:lineRule="auto"/>
+        <w:rPr/>
+      </w:pPr>
+      <w:r>
+        <w:rPr>
+          <w:rtl w:val="0"/>
+        </w:rPr>
+      </w:r>
+    </w:p>
+    <w:p>
+      <w:pPr>
+        <w:pStyle w:val="Heading2"/>
+        <w:spacing w:after="240" w:before="240" w:lineRule="auto"/>
+        <w:rPr/>
+      </w:pPr>
+      <w:bookmarkStart w:colFirst="0" w:colLast="0" w:name="_3el1c5lqi1rk" w:id="24"/>
+      <w:bookmarkEnd w:id="24"/>
+      <w:r>
+        <w:rPr>
+          <w:rtl w:val="0"/>
+        </w:rPr>
+        <w:t xml:space="preserve">3.2.4 Car Details Page Display</w:t>
+      </w:r>
+    </w:p>
+    <w:p>
+      <w:pPr>
+        <w:rPr/>
+      </w:pPr>
+      <w:r>
+        <w:rPr>
+          <w:rFonts w:ascii="Roboto" w:cs="Roboto" w:eastAsia="Roboto" w:hAnsi="Roboto"/>
+          <w:color w:val="0d0d0d"/>
+          <w:sz w:val="24"/>
+          <w:szCs w:val="24"/>
+          <w:highlight w:val="white"/>
+          <w:rtl w:val="0"/>
+        </w:rPr>
+        <w:t xml:space="preserve">The car details page must displayed to user after opening the car details, the application should show the car specifications.</w:t>
+      </w:r>
+      <w:r>
+        <w:rPr>
+          <w:rtl w:val="0"/>
+        </w:rPr>
+      </w:r>
+    </w:p>
+    <w:p>
+      <w:pPr>
+        <w:rPr>
+          <w:color w:val="0000ff"/>
+          <w:sz w:val="10"/>
+          <w:szCs w:val="10"/>
+        </w:rPr>
+      </w:pPr>
+      <w:r>
+        <w:rPr>
+          <w:b w:val="1"/>
+          <w:color w:val="0000ff"/>
+          <w:rtl w:val="0"/>
+        </w:rPr>
+        <w:t xml:space="preserve">srs_CarDetailsPage_01</w:t>
+      </w:r>
+      <w:r>
+        <w:rPr>
+          <w:rtl w:val="0"/>
+        </w:rPr>
+      </w:r>
+    </w:p>
+    <w:p>
+      <w:pPr>
+        <w:spacing w:after="240" w:before="240" w:lineRule="auto"/>
+        <w:rPr/>
+      </w:pPr>
+      <w:r>
+        <w:rPr>
+          <w:rtl w:val="0"/>
+        </w:rPr>
+        <w:t xml:space="preserve">- The car details page shall include car model, price, seller name, and seller phone number</w:t>
+      </w:r>
+    </w:p>
+    <w:p>
+      <w:pPr>
+        <w:spacing w:after="240" w:before="240" w:lineRule="auto"/>
+        <w:rPr/>
+      </w:pPr>
+      <w:r>
+        <w:rPr>
+          <w:rtl w:val="0"/>
+        </w:rPr>
+        <w:t xml:space="preserve"> </w:t>
+      </w:r>
+    </w:p>
+    <w:p>
+      <w:pPr>
+        <w:pStyle w:val="Heading2"/>
+        <w:spacing w:after="240" w:before="240" w:lineRule="auto"/>
+        <w:rPr/>
+      </w:pPr>
+      <w:bookmarkStart w:colFirst="0" w:colLast="0" w:name="_q0t0uzmicsui" w:id="25"/>
+      <w:bookmarkEnd w:id="25"/>
+      <w:r>
+        <w:rPr>
+          <w:rtl w:val="0"/>
+        </w:rPr>
+        <w:t xml:space="preserve">3.2.5 Car Search Functionality</w:t>
+      </w:r>
+    </w:p>
+    <w:p>
+      <w:pPr>
+        <w:rPr>
+          <w:rFonts w:ascii="Roboto" w:cs="Roboto" w:eastAsia="Roboto" w:hAnsi="Roboto"/>
+          <w:color w:val="0d0d0d"/>
+          <w:sz w:val="24"/>
+          <w:szCs w:val="24"/>
+          <w:highlight w:val="white"/>
+        </w:rPr>
+      </w:pPr>
+      <w:r>
+        <w:rPr>
+          <w:rFonts w:ascii="Roboto" w:cs="Roboto" w:eastAsia="Roboto" w:hAnsi="Roboto"/>
+          <w:color w:val="0d0d0d"/>
+          <w:sz w:val="24"/>
+          <w:szCs w:val="24"/>
+          <w:highlight w:val="white"/>
+          <w:rtl w:val="0"/>
+        </w:rPr>
+        <w:t xml:space="preserve">Users can search by model name or by the price search.</w:t>
+      </w:r>
+    </w:p>
+    <w:p>
+      <w:pPr>
+        <w:rPr/>
+      </w:pPr>
+      <w:r>
+        <w:rPr>
+          <w:b w:val="1"/>
+          <w:color w:val="0000ff"/>
+          <w:rtl w:val="0"/>
+        </w:rPr>
+        <w:t xml:space="preserve">srs_CarSearch_01</w:t>
+      </w:r>
+      <w:r>
+        <w:rPr>
+          <w:rtl w:val="0"/>
+        </w:rPr>
+      </w:r>
+    </w:p>
+    <w:p>
+      <w:pPr>
+        <w:ind w:left="0" w:firstLine="0"/>
+        <w:rPr>
+          <w:rFonts w:ascii="Roboto" w:cs="Roboto" w:eastAsia="Roboto" w:hAnsi="Roboto"/>
+          <w:color w:val="0d0d0d"/>
+          <w:highlight w:val="white"/>
+        </w:rPr>
+      </w:pPr>
+      <w:r>
+        <w:rPr>
+          <w:rFonts w:ascii="Roboto" w:cs="Roboto" w:eastAsia="Roboto" w:hAnsi="Roboto"/>
+          <w:color w:val="0d0d0d"/>
+          <w:highlight w:val="white"/>
+          <w:rtl w:val="0"/>
+        </w:rPr>
+        <w:t xml:space="preserve">-in case of a successful search operation , user will be redirected to the car listing page displaying the cars that fit the entered search criteria</w:t>
+      </w:r>
+      <w:r>
+        <w:rPr>
+          <w:rtl w:val="0"/>
+        </w:rPr>
+      </w:r>
+    </w:p>
+    <w:p>
+      <w:pPr>
+        <w:rPr/>
+      </w:pPr>
+      <w:r>
+        <w:rPr>
+          <w:b w:val="1"/>
+          <w:color w:val="0000ff"/>
+          <w:rtl w:val="0"/>
+        </w:rPr>
+        <w:t xml:space="preserve">srs_CarSearch_ModelName_01</w:t>
+      </w:r>
+      <w:r>
+        <w:rPr>
+          <w:rtl w:val="0"/>
+        </w:rPr>
+      </w:r>
+    </w:p>
+    <w:p>
+      <w:pPr>
+        <w:spacing w:after="240" w:before="240" w:lineRule="auto"/>
+        <w:rPr/>
+      </w:pPr>
+      <w:r>
+        <w:rPr>
+          <w:rtl w:val="0"/>
+        </w:rPr>
+        <w:t xml:space="preserve">- The model name input field should accept characters and numbers only</w:t>
+      </w:r>
+    </w:p>
+    <w:p>
+      <w:pPr>
+        <w:rPr/>
+      </w:pPr>
+      <w:r>
+        <w:rPr>
+          <w:b w:val="1"/>
+          <w:color w:val="0000ff"/>
+          <w:rtl w:val="0"/>
+        </w:rPr>
+        <w:t xml:space="preserve">srs_CarSearch_ModelName_02</w:t>
+      </w:r>
+      <w:r>
+        <w:rPr>
+          <w:rtl w:val="0"/>
+        </w:rPr>
+      </w:r>
+    </w:p>
+    <w:p>
+      <w:pPr>
+        <w:spacing w:after="240" w:before="240" w:lineRule="auto"/>
+        <w:rPr/>
+      </w:pPr>
+      <w:r>
+        <w:rPr>
+          <w:rtl w:val="0"/>
+        </w:rPr>
+        <w:t xml:space="preserve">-The model name input field shouldn’t be empty</w:t>
+      </w:r>
+    </w:p>
+    <w:p>
+      <w:pPr>
+        <w:rPr/>
+      </w:pPr>
+      <w:r>
+        <w:rPr>
+          <w:b w:val="1"/>
+          <w:color w:val="0000ff"/>
+          <w:rtl w:val="0"/>
+        </w:rPr>
+        <w:t xml:space="preserve">srs_CarSearch_Price_01</w:t>
+      </w:r>
+      <w:r>
+        <w:rPr>
+          <w:rtl w:val="0"/>
+        </w:rPr>
+      </w:r>
+    </w:p>
+    <w:p>
+      <w:pPr>
+        <w:spacing w:after="240" w:before="240" w:lineRule="auto"/>
+        <w:rPr/>
+      </w:pPr>
+      <w:r>
+        <w:rPr>
+          <w:rtl w:val="0"/>
+        </w:rPr>
+        <w:t xml:space="preserve">- Users will be able to search based on price by specifying the price range field</w:t>
+      </w:r>
+    </w:p>
+    <w:p>
+      <w:pPr>
+        <w:rPr/>
+      </w:pPr>
+      <w:r>
+        <w:rPr>
+          <w:b w:val="1"/>
+          <w:color w:val="0000ff"/>
+          <w:rtl w:val="0"/>
+        </w:rPr>
+        <w:t xml:space="preserve">srs_CarSearch_Price_02</w:t>
+      </w:r>
+      <w:r>
+        <w:rPr>
+          <w:rtl w:val="0"/>
+        </w:rPr>
+      </w:r>
+    </w:p>
+    <w:p>
+      <w:pPr>
+        <w:spacing w:after="240" w:before="240" w:lineRule="auto"/>
+        <w:rPr/>
+      </w:pPr>
+      <w:r>
+        <w:rPr>
+          <w:rtl w:val="0"/>
+        </w:rPr>
+        <w:t xml:space="preserve">- Price range field should have a minimum of 0 and a maximum of 999,999,999</w:t>
+      </w:r>
+    </w:p>
+    <w:p>
+      <w:pPr>
+        <w:pStyle w:val="Heading3"/>
+        <w:spacing w:after="240" w:before="240" w:lineRule="auto"/>
+        <w:rPr>
+          <w:rFonts w:ascii="Roboto" w:cs="Roboto" w:eastAsia="Roboto" w:hAnsi="Roboto"/>
+          <w:color w:val="0d0d0d"/>
+        </w:rPr>
+      </w:pPr>
+      <w:bookmarkStart w:colFirst="0" w:colLast="0" w:name="_m51d0fa613ck" w:id="26"/>
+      <w:bookmarkEnd w:id="26"/>
+      <w:r>
+        <w:rPr>
+          <w:rFonts w:ascii="Play" w:cs="Play" w:eastAsia="Play" w:hAnsi="Play"/>
+          <w:rtl w:val="0"/>
+        </w:rPr>
+        <w:t xml:space="preserve">validation requirements</w:t>
+      </w:r>
+      <w:r>
+        <w:rPr>
+          <w:rtl w:val="0"/>
+        </w:rPr>
+      </w:r>
+    </w:p>
+    <w:p>
+      <w:pPr>
+        <w:rPr>
+          <w:rFonts w:ascii="Roboto" w:cs="Roboto" w:eastAsia="Roboto" w:hAnsi="Roboto"/>
+          <w:color w:val="0d0d0d"/>
+        </w:rPr>
+      </w:pPr>
+      <w:r>
+        <w:rPr>
+          <w:b w:val="1"/>
+          <w:color w:val="0000ff"/>
+          <w:rtl w:val="0"/>
+        </w:rPr>
+        <w:t xml:space="preserve">srs_CarSearch_val_01</w:t>
+      </w:r>
+      <w:r>
+        <w:rPr>
+          <w:rtl w:val="0"/>
+        </w:rPr>
+      </w:r>
+    </w:p>
+    <w:p>
+      <w:pPr>
+        <w:pBdr>
+          <w:top w:color="e3e3e3" w:space="0" w:sz="0" w:val="none"/>
+          <w:left w:color="e3e3e3" w:space="0" w:sz="0" w:val="none"/>
+          <w:bottom w:color="e3e3e3" w:space="0" w:sz="0" w:val="none"/>
+          <w:right w:color="e3e3e3" w:space="0" w:sz="0" w:val="none"/>
+          <w:between w:color="e3e3e3" w:space="0" w:sz="0" w:val="none"/>
+        </w:pBdr>
+        <w:shd w:fill="ffffff" w:val="clear"/>
+        <w:spacing w:after="140" w:line="240" w:lineRule="auto"/>
+        <w:rPr>
+          <w:rFonts w:ascii="Roboto" w:cs="Roboto" w:eastAsia="Roboto" w:hAnsi="Roboto"/>
+          <w:color w:val="0d0d0d"/>
+        </w:rPr>
+      </w:pPr>
+      <w:r>
+        <w:rPr>
+          <w:rFonts w:ascii="Roboto" w:cs="Roboto" w:eastAsia="Roboto" w:hAnsi="Roboto"/>
+          <w:color w:val="0d0d0d"/>
+          <w:rtl w:val="0"/>
+        </w:rPr>
+        <w:t xml:space="preserve">Error message for invalid price range: "Price range should be between 0 and 999,999,999."</w:t>
       </w:r>
     </w:p>
     <w:p>
@@ -3348,7 +3771,7 @@
           <w:color w:val="0000ff"/>
           <w:rtl w:val="0"/>
         </w:rPr>
-        <w:t xml:space="preserve">srs_CarListingPage_val_02</w:t>
+        <w:t xml:space="preserve">srs_CarSearch_val_02</w:t>
       </w:r>
       <w:r>
         <w:rPr>
@@ -3378,311 +3801,7 @@
           <w:color w:val="0d0d0d"/>
           <w:rtl w:val="0"/>
         </w:rPr>
-        <w:t xml:space="preserve">- if the website's database contains no available listings for cars to sell, the system shall display the error message "There are no cars available for sale”</w:t>
-      </w:r>
-    </w:p>
-    <w:p>
-      <w:pPr>
-        <w:rPr/>
-      </w:pPr>
-      <w:r>
-        <w:rPr>
-          <w:rtl w:val="0"/>
-        </w:rPr>
-      </w:r>
-    </w:p>
-    <w:p>
-      <w:pPr>
-        <w:spacing w:after="240" w:before="240" w:lineRule="auto"/>
-        <w:rPr/>
-      </w:pPr>
-      <w:r>
-        <w:rPr>
-          <w:rtl w:val="0"/>
-        </w:rPr>
-      </w:r>
-    </w:p>
-    <w:p>
-      <w:pPr>
-        <w:pStyle w:val="Heading2"/>
-        <w:spacing w:after="240" w:before="240" w:lineRule="auto"/>
-        <w:rPr/>
-      </w:pPr>
-      <w:bookmarkStart w:colFirst="0" w:colLast="0" w:name="_3el1c5lqi1rk" w:id="24"/>
-      <w:bookmarkEnd w:id="24"/>
-      <w:r>
-        <w:rPr>
-          <w:rtl w:val="0"/>
-        </w:rPr>
-        <w:t xml:space="preserve">3.2.4 Car Details Page Display</w:t>
-      </w:r>
-    </w:p>
-    <w:p>
-      <w:pPr>
-        <w:rPr/>
-      </w:pPr>
-      <w:r>
-        <w:rPr>
-          <w:rFonts w:ascii="Roboto" w:cs="Roboto" w:eastAsia="Roboto" w:hAnsi="Roboto"/>
-          <w:color w:val="0d0d0d"/>
-          <w:sz w:val="24"/>
-          <w:szCs w:val="24"/>
-          <w:highlight w:val="white"/>
-          <w:rtl w:val="0"/>
-        </w:rPr>
-        <w:t xml:space="preserve">The car details page must displayed to user after opening the car details, the application should show the car specifications.</w:t>
-      </w:r>
-      <w:r>
-        <w:rPr>
-          <w:rtl w:val="0"/>
-        </w:rPr>
-      </w:r>
-    </w:p>
-    <w:p>
-      <w:pPr>
-        <w:rPr>
-          <w:color w:val="0000ff"/>
-          <w:sz w:val="10"/>
-          <w:szCs w:val="10"/>
-        </w:rPr>
-      </w:pPr>
-      <w:r>
-        <w:rPr>
-          <w:b w:val="1"/>
-          <w:color w:val="0000ff"/>
-          <w:rtl w:val="0"/>
-        </w:rPr>
-        <w:t xml:space="preserve">srs_CarDetailsPage_01</w:t>
-      </w:r>
-      <w:r>
-        <w:rPr>
-          <w:rtl w:val="0"/>
-        </w:rPr>
-      </w:r>
-    </w:p>
-    <w:p>
-      <w:pPr>
-        <w:spacing w:after="240" w:before="240" w:lineRule="auto"/>
-        <w:rPr/>
-      </w:pPr>
-      <w:r>
-        <w:rPr>
-          <w:rtl w:val="0"/>
-        </w:rPr>
-        <w:t xml:space="preserve">- The car details page shall include car model, price, seller name, and seller phone number</w:t>
-      </w:r>
-    </w:p>
-    <w:p>
-      <w:pPr>
-        <w:spacing w:after="240" w:before="240" w:lineRule="auto"/>
-        <w:rPr/>
-      </w:pPr>
-      <w:r>
-        <w:rPr>
-          <w:rtl w:val="0"/>
-        </w:rPr>
-        <w:t xml:space="preserve"> </w:t>
-      </w:r>
-    </w:p>
-    <w:p>
-      <w:pPr>
-        <w:pStyle w:val="Heading2"/>
-        <w:spacing w:after="240" w:before="240" w:lineRule="auto"/>
-        <w:rPr/>
-      </w:pPr>
-      <w:bookmarkStart w:colFirst="0" w:colLast="0" w:name="_q0t0uzmicsui" w:id="25"/>
-      <w:bookmarkEnd w:id="25"/>
-      <w:r>
-        <w:rPr>
-          <w:rtl w:val="0"/>
-        </w:rPr>
-        <w:t xml:space="preserve">3.2.5 Car Search Functionality</w:t>
-      </w:r>
-    </w:p>
-    <w:p>
-      <w:pPr>
-        <w:rPr/>
-      </w:pPr>
-      <w:r>
-        <w:rPr>
-          <w:rFonts w:ascii="Roboto" w:cs="Roboto" w:eastAsia="Roboto" w:hAnsi="Roboto"/>
-          <w:color w:val="0d0d0d"/>
-          <w:sz w:val="24"/>
-          <w:szCs w:val="24"/>
-          <w:highlight w:val="white"/>
-          <w:rtl w:val="0"/>
-        </w:rPr>
-        <w:t xml:space="preserve">Users can search by model name or by the price search.</w:t>
-      </w:r>
-      <w:r>
-        <w:rPr>
-          <w:rtl w:val="0"/>
-        </w:rPr>
-      </w:r>
-    </w:p>
-    <w:p>
-      <w:pPr>
-        <w:rPr/>
-      </w:pPr>
-      <w:r>
-        <w:rPr>
-          <w:b w:val="1"/>
-          <w:color w:val="0000ff"/>
-          <w:rtl w:val="0"/>
-        </w:rPr>
-        <w:t xml:space="preserve">srs_CarSearch_ModelName_01</w:t>
-      </w:r>
-      <w:r>
-        <w:rPr>
-          <w:rtl w:val="0"/>
-        </w:rPr>
-      </w:r>
-    </w:p>
-    <w:p>
-      <w:pPr>
-        <w:spacing w:after="240" w:before="240" w:lineRule="auto"/>
-        <w:rPr/>
-      </w:pPr>
-      <w:r>
-        <w:rPr>
-          <w:rtl w:val="0"/>
-        </w:rPr>
-        <w:t xml:space="preserve">- The model name input field should accept characters and numbers only</w:t>
-      </w:r>
-    </w:p>
-    <w:p>
-      <w:pPr>
-        <w:rPr/>
-      </w:pPr>
-      <w:r>
-        <w:rPr>
-          <w:b w:val="1"/>
-          <w:color w:val="0000ff"/>
-          <w:rtl w:val="0"/>
-        </w:rPr>
-        <w:t xml:space="preserve">srs_CarSearch_ModelName_02</w:t>
-      </w:r>
-      <w:r>
-        <w:rPr>
-          <w:rtl w:val="0"/>
-        </w:rPr>
-      </w:r>
-    </w:p>
-    <w:p>
-      <w:pPr>
-        <w:spacing w:after="240" w:before="240" w:lineRule="auto"/>
-        <w:rPr/>
-      </w:pPr>
-      <w:r>
-        <w:rPr>
-          <w:rtl w:val="0"/>
-        </w:rPr>
-        <w:t xml:space="preserve">-The model name input field shouldn’t be empty</w:t>
-      </w:r>
-    </w:p>
-    <w:p>
-      <w:pPr>
-        <w:rPr/>
-      </w:pPr>
-      <w:r>
-        <w:rPr>
-          <w:b w:val="1"/>
-          <w:color w:val="0000ff"/>
-          <w:rtl w:val="0"/>
-        </w:rPr>
-        <w:t xml:space="preserve">srs_CarSearch_Price_01</w:t>
-      </w:r>
-      <w:r>
-        <w:rPr>
-          <w:rtl w:val="0"/>
-        </w:rPr>
-      </w:r>
-    </w:p>
-    <w:p>
-      <w:pPr>
-        <w:spacing w:after="240" w:before="240" w:lineRule="auto"/>
-        <w:rPr/>
-      </w:pPr>
-      <w:r>
-        <w:rPr>
-          <w:rtl w:val="0"/>
-        </w:rPr>
-        <w:t xml:space="preserve">- Users will be able to search based on price by specifying the price range field</w:t>
-      </w:r>
-    </w:p>
-    <w:p>
-      <w:pPr>
-        <w:rPr/>
-      </w:pPr>
-      <w:r>
-        <w:rPr>
-          <w:b w:val="1"/>
-          <w:color w:val="0000ff"/>
-          <w:rtl w:val="0"/>
-        </w:rPr>
-        <w:t xml:space="preserve">srs_CarSearch_Price_02</w:t>
-      </w:r>
-      <w:r>
-        <w:rPr>
-          <w:rtl w:val="0"/>
-        </w:rPr>
-      </w:r>
-    </w:p>
-    <w:p>
-      <w:pPr>
-        <w:spacing w:after="240" w:before="240" w:lineRule="auto"/>
-        <w:rPr/>
-      </w:pPr>
-      <w:r>
-        <w:rPr>
-          <w:rtl w:val="0"/>
-        </w:rPr>
-        <w:t xml:space="preserve">- Price range field should have a minimum of 0 and a maximum of 999,999,999</w:t>
-      </w:r>
-    </w:p>
-    <w:p>
-      <w:pPr>
-        <w:pStyle w:val="Heading3"/>
-        <w:spacing w:after="240" w:before="240" w:lineRule="auto"/>
-        <w:rPr>
-          <w:rFonts w:ascii="Roboto" w:cs="Roboto" w:eastAsia="Roboto" w:hAnsi="Roboto"/>
-          <w:color w:val="0d0d0d"/>
-        </w:rPr>
-      </w:pPr>
-      <w:bookmarkStart w:colFirst="0" w:colLast="0" w:name="_m51d0fa613ck" w:id="26"/>
-      <w:bookmarkEnd w:id="26"/>
-      <w:r>
-        <w:rPr>
-          <w:rFonts w:ascii="Play" w:cs="Play" w:eastAsia="Play" w:hAnsi="Play"/>
-          <w:rtl w:val="0"/>
-        </w:rPr>
-        <w:t xml:space="preserve">validation requirements</w:t>
-      </w:r>
-      <w:r>
-        <w:rPr>
-          <w:rtl w:val="0"/>
-        </w:rPr>
-      </w:r>
-    </w:p>
-    <w:p>
-      <w:pPr>
-        <w:rPr>
-          <w:rFonts w:ascii="Roboto" w:cs="Roboto" w:eastAsia="Roboto" w:hAnsi="Roboto"/>
-          <w:color w:val="0d0d0d"/>
-        </w:rPr>
-      </w:pPr>
-      <w:r>
-        <w:rPr>
-          <w:b w:val="1"/>
-          <w:color w:val="0000ff"/>
-          <w:rtl w:val="0"/>
-        </w:rPr>
-        <w:t xml:space="preserve">srs_CarSearch_val_01</w:t>
-      </w:r>
-      <w:r>
-        <w:rPr>
-          <w:rtl w:val="0"/>
-        </w:rPr>
+        <w:t xml:space="preserve">- if the user’s search query returns no results, the system shall display pop up error message "No available cars to display."</w:t>
       </w:r>
     </w:p>
     <w:p>
@@ -3703,31 +3822,6 @@
       </w:pPr>
       <w:r>
         <w:rPr>
-          <w:rFonts w:ascii="Roboto" w:cs="Roboto" w:eastAsia="Roboto" w:hAnsi="Roboto"/>
-          <w:color w:val="0d0d0d"/>
-          <w:rtl w:val="0"/>
-        </w:rPr>
-        <w:t xml:space="preserve">Error message for invalid price range: "Price range should be between 0 and 999,999,999."</w:t>
-      </w:r>
-    </w:p>
-    <w:p>
-      <w:pPr>
-        <w:pBdr>
-          <w:top w:color="e3e3e3" w:space="0" w:sz="0" w:val="none"/>
-          <w:left w:color="e3e3e3" w:space="0" w:sz="0" w:val="none"/>
-          <w:bottom w:color="e3e3e3" w:space="0" w:sz="0" w:val="none"/>
-          <w:right w:color="e3e3e3" w:space="0" w:sz="0" w:val="none"/>
-          <w:between w:color="e3e3e3" w:space="0" w:sz="0" w:val="none"/>
-        </w:pBdr>
-        <w:shd w:fill="ffffff" w:val="clear"/>
-        <w:spacing w:after="140" w:line="240" w:lineRule="auto"/>
-        <w:rPr>
-          <w:rFonts w:ascii="Roboto" w:cs="Roboto" w:eastAsia="Roboto" w:hAnsi="Roboto"/>
-          <w:color w:val="0d0d0d"/>
-        </w:rPr>
-      </w:pPr>
-      <w:r>
-        <w:rPr>
           <w:rtl w:val="0"/>
         </w:rPr>
       </w:r>
@@ -3816,7 +3910,7 @@
         <w:rPr>
           <w:rtl w:val="0"/>
         </w:rPr>
-        <w:t xml:space="preserve">- Users shall have the option to reserve a car from the available cars in the listing page by clicking on the “reserve” button on the car card.</w:t>
+        <w:t xml:space="preserve">- Users shall have the option to reserve a car from the available cars in the listing page by clicking on the “reserve” button in the car details page</w:t>
       </w:r>
     </w:p>
     <w:p>
@@ -3869,59 +3963,538 @@
     </w:p>
     <w:p>
       <w:pPr>
-        <w:spacing w:after="240" w:before="240" w:lineRule="auto"/>
-        <w:rPr/>
-      </w:pPr>
-      <w:r>
-        <w:rPr>
-          <w:rtl w:val="0"/>
-        </w:rPr>
-        <w:t xml:space="preserve">- Upon reserving a car, the listing shall be updated to not show the reserved car.</w:t>
-      </w:r>
-    </w:p>
-    <w:p>
-      <w:pPr>
-        <w:rPr/>
-      </w:pPr>
-      <w:r>
-        <w:rPr>
-          <w:b w:val="1"/>
-          <w:color w:val="0000ff"/>
-          <w:rtl w:val="0"/>
-        </w:rPr>
-        <w:t xml:space="preserve">srs_CarReservation_04</w:t>
-      </w:r>
-      <w:r>
-        <w:rPr>
-          <w:rtl w:val="0"/>
-        </w:rPr>
-      </w:r>
-    </w:p>
-    <w:p>
-      <w:pPr>
-        <w:spacing w:after="240" w:before="240" w:lineRule="auto"/>
-        <w:rPr/>
-      </w:pPr>
-      <w:r>
-        <w:rPr>
-          <w:rtl w:val="0"/>
-        </w:rPr>
-        <w:t xml:space="preserve">- Upon reserving a car, the user should get a pop up message that says “car reserved successfully”</w:t>
-      </w:r>
-    </w:p>
-    <w:p>
-      <w:pPr>
-        <w:pStyle w:val="Heading3"/>
         <w:spacing w:after="240" w:before="240" w:lineRule="auto"/>
         <w:rPr>
           <w:rFonts w:ascii="Roboto" w:cs="Roboto" w:eastAsia="Roboto" w:hAnsi="Roboto"/>
           <w:color w:val="0d0d0d"/>
         </w:rPr>
       </w:pPr>
-      <w:bookmarkStart w:colFirst="0" w:colLast="0" w:name="_osialwxwdxra" w:id="28"/>
+      <w:r>
+        <w:rPr>
+          <w:rtl w:val="0"/>
+        </w:rPr>
+        <w:t xml:space="preserve">- Upon reserving a car, the user should get a pop up message that says “car reserved successfully”</w:t>
+      </w:r>
+      <w:r>
+        <w:rPr>
+          <w:rtl w:val="0"/>
+        </w:rPr>
+      </w:r>
+    </w:p>
+    <w:p>
+      <w:pPr>
+        <w:spacing w:after="240" w:before="240" w:lineRule="auto"/>
+        <w:rPr/>
+      </w:pPr>
+      <w:r>
+        <w:rPr>
+          <w:rtl w:val="0"/>
+        </w:rPr>
+      </w:r>
+    </w:p>
+    <w:p>
+      <w:pPr>
+        <w:pStyle w:val="Heading2"/>
+        <w:spacing w:after="240" w:before="240" w:lineRule="auto"/>
+        <w:rPr/>
+      </w:pPr>
+      <w:bookmarkStart w:colFirst="0" w:colLast="0" w:name="_96qcx1swu9oh" w:id="28"/>
       <w:bookmarkEnd w:id="28"/>
       <w:r>
         <w:rPr>
+          <w:rtl w:val="0"/>
+        </w:rPr>
+        <w:t xml:space="preserve">3.2.7 Car Advertisement Option</w:t>
+      </w:r>
+    </w:p>
+    <w:p>
+      <w:pPr>
+        <w:pBdr>
+          <w:top w:color="e3e3e3" w:space="0" w:sz="0" w:val="none"/>
+          <w:left w:color="e3e3e3" w:space="0" w:sz="0" w:val="none"/>
+          <w:bottom w:color="e3e3e3" w:space="0" w:sz="0" w:val="none"/>
+          <w:right w:color="e3e3e3" w:space="0" w:sz="0" w:val="none"/>
+          <w:between w:color="e3e3e3" w:space="0" w:sz="0" w:val="none"/>
+        </w:pBdr>
+        <w:shd w:fill="ffffff" w:val="clear"/>
+        <w:spacing w:after="300" w:before="300" w:lineRule="auto"/>
+        <w:rPr>
+          <w:rFonts w:ascii="Arial" w:cs="Arial" w:eastAsia="Arial" w:hAnsi="Arial"/>
+          <w:color w:val="0d0d0d"/>
+        </w:rPr>
+      </w:pPr>
+      <w:r>
+        <w:rPr>
+          <w:rFonts w:ascii="Arial" w:cs="Arial" w:eastAsia="Arial" w:hAnsi="Arial"/>
+          <w:color w:val="0d0d0d"/>
+          <w:rtl w:val="0"/>
+        </w:rPr>
+        <w:t xml:space="preserve">The Car Advertisement Option allows users to advertise their cars by providing necessary details through a submission form.</w:t>
+      </w:r>
+    </w:p>
+    <w:p>
+      <w:pPr>
+        <w:pBdr>
+          <w:top w:color="e3e3e3" w:space="0" w:sz="0" w:val="none"/>
+          <w:left w:color="e3e3e3" w:space="0" w:sz="0" w:val="none"/>
+          <w:bottom w:color="e3e3e3" w:space="0" w:sz="0" w:val="none"/>
+          <w:right w:color="e3e3e3" w:space="0" w:sz="0" w:val="none"/>
+          <w:between w:color="e3e3e3" w:space="0" w:sz="0" w:val="none"/>
+        </w:pBdr>
+        <w:shd w:fill="ffffff" w:val="clear"/>
+        <w:spacing w:after="300" w:before="300" w:lineRule="auto"/>
+        <w:rPr>
+          <w:color w:val="0000ff"/>
+          <w:sz w:val="10"/>
+          <w:szCs w:val="10"/>
+        </w:rPr>
+      </w:pPr>
+      <w:r>
+        <w:rPr>
+          <w:b w:val="1"/>
+          <w:color w:val="0000ff"/>
+          <w:rtl w:val="0"/>
+        </w:rPr>
+        <w:t xml:space="preserve">srs_CarAdvertisment_01</w:t>
+      </w:r>
+      <w:r>
+        <w:rPr>
+          <w:rtl w:val="0"/>
+        </w:rPr>
+      </w:r>
+    </w:p>
+    <w:p>
+      <w:pPr>
+        <w:spacing w:after="240" w:before="240" w:lineRule="auto"/>
+        <w:rPr/>
+      </w:pPr>
+      <w:r>
+        <w:rPr>
+          <w:rtl w:val="0"/>
+        </w:rPr>
+        <w:t xml:space="preserve">- Users shall have the option to advertise their car on the listings by clicking on “advertise” button to be redirected to the car advertisement form page</w:t>
+      </w:r>
+    </w:p>
+    <w:p>
+      <w:pPr>
+        <w:rPr>
+          <w:b w:val="1"/>
+          <w:color w:val="00ff00"/>
+          <w:sz w:val="34"/>
+          <w:szCs w:val="34"/>
+        </w:rPr>
+      </w:pPr>
+      <w:r>
+        <w:rPr>
+          <w:b w:val="1"/>
+          <w:color w:val="0000ff"/>
+          <w:rtl w:val="0"/>
+        </w:rPr>
+        <w:t xml:space="preserve">srs_CarAdvertisement_02</w:t>
+      </w:r>
+      <w:r>
+        <w:rPr>
+          <w:rtl w:val="0"/>
+        </w:rPr>
+      </w:r>
+    </w:p>
+    <w:p>
+      <w:pPr>
+        <w:spacing w:after="240" w:before="240" w:lineRule="auto"/>
+        <w:rPr/>
+      </w:pPr>
+      <w:r>
+        <w:rPr>
+          <w:rtl w:val="0"/>
+        </w:rPr>
+        <w:t xml:space="preserve">- The car selling page will be submitted in a form that includes : car model, price, car images, seller name, and seller phone number.</w:t>
+      </w:r>
+    </w:p>
+    <w:p>
+      <w:pPr>
+        <w:rPr>
+          <w:b w:val="1"/>
+          <w:color w:val="0000ff"/>
+        </w:rPr>
+      </w:pPr>
+      <w:r>
+        <w:rPr>
+          <w:b w:val="1"/>
+          <w:color w:val="0000ff"/>
+          <w:rtl w:val="0"/>
+        </w:rPr>
+        <w:t xml:space="preserve">srs_CarAdvertisement_03</w:t>
+      </w:r>
+    </w:p>
+    <w:p>
+      <w:pPr>
+        <w:spacing w:after="240" w:before="240" w:lineRule="auto"/>
+        <w:ind w:left="0" w:firstLine="0"/>
+        <w:rPr>
+          <w:b w:val="1"/>
+          <w:color w:val="0000ff"/>
+        </w:rPr>
+      </w:pPr>
+      <w:r>
+        <w:rPr>
+          <w:rtl w:val="0"/>
+        </w:rPr>
+        <w:t xml:space="preserve">- Upon submitting valid inputs , the car advertisement will be added to the database</w:t>
+      </w:r>
+      <w:r>
+        <w:rPr>
+          <w:rtl w:val="0"/>
+        </w:rPr>
+      </w:r>
+    </w:p>
+    <w:p>
+      <w:pPr>
+        <w:rPr>
+          <w:b w:val="1"/>
+          <w:color w:val="0000ff"/>
+        </w:rPr>
+      </w:pPr>
+      <w:r>
+        <w:rPr>
+          <w:b w:val="1"/>
+          <w:color w:val="0000ff"/>
+          <w:rtl w:val="0"/>
+        </w:rPr>
+        <w:t xml:space="preserve">srs_CarAdvertisement_Model_01</w:t>
+      </w:r>
+    </w:p>
+    <w:p>
+      <w:pPr>
+        <w:spacing w:after="240" w:before="240" w:lineRule="auto"/>
+        <w:rPr/>
+      </w:pPr>
+      <w:r>
+        <w:rPr>
+          <w:rtl w:val="0"/>
+        </w:rPr>
+        <w:t xml:space="preserve">-Car model field should accept characters and numbers </w:t>
+      </w:r>
+    </w:p>
+    <w:p>
+      <w:pPr>
+        <w:rPr/>
+      </w:pPr>
+      <w:r>
+        <w:rPr>
+          <w:b w:val="1"/>
+          <w:color w:val="0000ff"/>
+          <w:rtl w:val="0"/>
+        </w:rPr>
+        <w:t xml:space="preserve">srs_CarAdvertisement_Model_02</w:t>
+      </w:r>
+      <w:r>
+        <w:rPr>
+          <w:rtl w:val="0"/>
+        </w:rPr>
+      </w:r>
+    </w:p>
+    <w:p>
+      <w:pPr>
+        <w:spacing w:after="240" w:before="240" w:lineRule="auto"/>
+        <w:rPr/>
+      </w:pPr>
+      <w:r>
+        <w:rPr>
+          <w:rtl w:val="0"/>
+        </w:rPr>
+        <w:t xml:space="preserve">-Car model field shouldn’t be empty</w:t>
+      </w:r>
+    </w:p>
+    <w:p>
+      <w:pPr>
+        <w:rPr/>
+      </w:pPr>
+      <w:r>
+        <w:rPr>
+          <w:b w:val="1"/>
+          <w:color w:val="0000ff"/>
+          <w:rtl w:val="0"/>
+        </w:rPr>
+        <w:t xml:space="preserve">srs_CarAdvertisement_Price_01</w:t>
+      </w:r>
+      <w:r>
+        <w:rPr>
+          <w:rtl w:val="0"/>
+        </w:rPr>
+      </w:r>
+    </w:p>
+    <w:p>
+      <w:pPr>
+        <w:spacing w:after="240" w:before="240" w:lineRule="auto"/>
+        <w:rPr/>
+      </w:pPr>
+      <w:r>
+        <w:rPr>
+          <w:rtl w:val="0"/>
+        </w:rPr>
+        <w:t xml:space="preserve">-Price field shouldn’t be empty</w:t>
+      </w:r>
+    </w:p>
+    <w:p>
+      <w:pPr>
+        <w:rPr/>
+      </w:pPr>
+      <w:r>
+        <w:rPr>
+          <w:b w:val="1"/>
+          <w:color w:val="0000ff"/>
+          <w:rtl w:val="0"/>
+        </w:rPr>
+        <w:t xml:space="preserve">srs_CarAdvertisement_Price_02</w:t>
+      </w:r>
+      <w:r>
+        <w:rPr>
+          <w:rtl w:val="0"/>
+        </w:rPr>
+      </w:r>
+    </w:p>
+    <w:p>
+      <w:pPr>
+        <w:spacing w:after="240" w:before="240" w:lineRule="auto"/>
+        <w:rPr/>
+      </w:pPr>
+      <w:r>
+        <w:rPr>
+          <w:rtl w:val="0"/>
+        </w:rPr>
+        <w:t xml:space="preserve">-Price field should accept positive numbers only</w:t>
+      </w:r>
+    </w:p>
+    <w:p>
+      <w:pPr>
+        <w:rPr/>
+      </w:pPr>
+      <w:r>
+        <w:rPr>
+          <w:b w:val="1"/>
+          <w:color w:val="0000ff"/>
+          <w:rtl w:val="0"/>
+        </w:rPr>
+        <w:t xml:space="preserve">srs_CarAdvertisement_Price_03</w:t>
+      </w:r>
+      <w:r>
+        <w:rPr>
+          <w:rtl w:val="0"/>
+        </w:rPr>
+      </w:r>
+    </w:p>
+    <w:p>
+      <w:pPr>
+        <w:spacing w:after="240" w:before="240" w:lineRule="auto"/>
+        <w:rPr/>
+      </w:pPr>
+      <w:r>
+        <w:rPr>
+          <w:rtl w:val="0"/>
+        </w:rPr>
+        <w:t xml:space="preserve">-Price field should decline any values above 999,999,999</w:t>
+      </w:r>
+    </w:p>
+    <w:p>
+      <w:pPr>
+        <w:rPr/>
+      </w:pPr>
+      <w:r>
+        <w:rPr>
+          <w:b w:val="1"/>
+          <w:color w:val="0000ff"/>
+          <w:rtl w:val="0"/>
+        </w:rPr>
+        <w:t xml:space="preserve">srs_CarAdvertisement_Image_01</w:t>
+      </w:r>
+      <w:r>
+        <w:rPr>
+          <w:rtl w:val="0"/>
+        </w:rPr>
+      </w:r>
+    </w:p>
+    <w:p>
+      <w:pPr>
+        <w:spacing w:after="240" w:before="240" w:lineRule="auto"/>
+        <w:rPr/>
+      </w:pPr>
+      <w:r>
+        <w:rPr>
+          <w:rtl w:val="0"/>
+        </w:rPr>
+        <w:t xml:space="preserve">-Car image field shouldn’t empty</w:t>
+      </w:r>
+    </w:p>
+    <w:p>
+      <w:pPr>
+        <w:rPr/>
+      </w:pPr>
+      <w:r>
+        <w:rPr>
+          <w:b w:val="1"/>
+          <w:color w:val="0000ff"/>
+          <w:rtl w:val="0"/>
+        </w:rPr>
+        <w:t xml:space="preserve">srs_CarAdvertisement_SellerName_01</w:t>
+      </w:r>
+      <w:r>
+        <w:rPr>
+          <w:rtl w:val="0"/>
+        </w:rPr>
+      </w:r>
+    </w:p>
+    <w:p>
+      <w:pPr>
+        <w:spacing w:after="240" w:before="240" w:lineRule="auto"/>
+        <w:rPr/>
+      </w:pPr>
+      <w:r>
+        <w:rPr>
+          <w:rtl w:val="0"/>
+        </w:rPr>
+        <w:t xml:space="preserve">-Seller name field shouldn’t be empty</w:t>
+      </w:r>
+    </w:p>
+    <w:p>
+      <w:pPr>
+        <w:rPr>
+          <w:b w:val="1"/>
+          <w:color w:val="0000ff"/>
+        </w:rPr>
+      </w:pPr>
+      <w:r>
+        <w:rPr>
+          <w:b w:val="1"/>
+          <w:color w:val="0000ff"/>
+          <w:rtl w:val="0"/>
+        </w:rPr>
+        <w:t xml:space="preserve">srs_CarAdvertisement_SellerName_02</w:t>
+      </w:r>
+    </w:p>
+    <w:p>
+      <w:pPr>
+        <w:spacing w:after="240" w:before="240" w:lineRule="auto"/>
+        <w:rPr/>
+      </w:pPr>
+      <w:r>
+        <w:rPr>
+          <w:rtl w:val="0"/>
+        </w:rPr>
+        <w:t xml:space="preserve">-Seller name field should accept characters only</w:t>
+      </w:r>
+    </w:p>
+    <w:p>
+      <w:pPr>
+        <w:rPr>
+          <w:b w:val="1"/>
+          <w:color w:val="0000ff"/>
+        </w:rPr>
+      </w:pPr>
+      <w:r>
+        <w:rPr>
+          <w:b w:val="1"/>
+          <w:color w:val="0000ff"/>
+          <w:rtl w:val="0"/>
+        </w:rPr>
+        <w:t xml:space="preserve">srs_CarAdvertisement_SellerName_03</w:t>
+      </w:r>
+    </w:p>
+    <w:p>
+      <w:pPr>
+        <w:spacing w:after="240" w:before="240" w:lineRule="auto"/>
+        <w:rPr/>
+      </w:pPr>
+      <w:r>
+        <w:rPr>
+          <w:rtl w:val="0"/>
+        </w:rPr>
+        <w:t xml:space="preserve">-Seller name field should accept a maximum of 50 characters</w:t>
+      </w:r>
+    </w:p>
+    <w:p>
+      <w:pPr>
+        <w:rPr>
+          <w:b w:val="1"/>
+          <w:color w:val="0000ff"/>
+        </w:rPr>
+      </w:pPr>
+      <w:r>
+        <w:rPr>
+          <w:b w:val="1"/>
+          <w:color w:val="0000ff"/>
+          <w:rtl w:val="0"/>
+        </w:rPr>
+        <w:t xml:space="preserve">srs_CarAdvertisement_SellerPhone_01</w:t>
+      </w:r>
+    </w:p>
+    <w:p>
+      <w:pPr>
+        <w:spacing w:after="240" w:before="240" w:lineRule="auto"/>
+        <w:rPr/>
+      </w:pPr>
+      <w:r>
+        <w:rPr>
+          <w:rtl w:val="0"/>
+        </w:rPr>
+        <w:t xml:space="preserve">-Seller Phone field shouldn’t be empty</w:t>
+      </w:r>
+    </w:p>
+    <w:p>
+      <w:pPr>
+        <w:rPr/>
+      </w:pPr>
+      <w:r>
+        <w:rPr>
+          <w:b w:val="1"/>
+          <w:color w:val="0000ff"/>
+          <w:rtl w:val="0"/>
+        </w:rPr>
+        <w:t xml:space="preserve">srs_CarAdvertisement_SellerPhone_02</w:t>
+      </w:r>
+      <w:r>
+        <w:rPr>
+          <w:rtl w:val="0"/>
+        </w:rPr>
+      </w:r>
+    </w:p>
+    <w:p>
+      <w:pPr>
+        <w:spacing w:after="240" w:before="240" w:lineRule="auto"/>
+        <w:rPr/>
+      </w:pPr>
+      <w:r>
+        <w:rPr>
+          <w:rtl w:val="0"/>
+        </w:rPr>
+        <w:t xml:space="preserve">-Seller phone field should accept number only</w:t>
+      </w:r>
+    </w:p>
+    <w:p>
+      <w:pPr>
+        <w:spacing w:after="240" w:before="240" w:lineRule="auto"/>
+        <w:rPr/>
+      </w:pPr>
+      <w:r>
+        <w:rPr>
+          <w:rtl w:val="0"/>
+        </w:rPr>
+      </w:r>
+    </w:p>
+    <w:p>
+      <w:pPr>
+        <w:pStyle w:val="Heading3"/>
+        <w:spacing w:after="240" w:before="240" w:lineRule="auto"/>
+        <w:rPr>
+          <w:rFonts w:ascii="Roboto" w:cs="Roboto" w:eastAsia="Roboto" w:hAnsi="Roboto"/>
+          <w:color w:val="0d0d0d"/>
+          <w:sz w:val="24"/>
+          <w:szCs w:val="24"/>
+        </w:rPr>
+      </w:pPr>
+      <w:bookmarkStart w:colFirst="0" w:colLast="0" w:name="_3ix2ek8s5nbb" w:id="29"/>
+      <w:bookmarkEnd w:id="29"/>
+      <w:r>
+        <w:rPr>
           <w:rFonts w:ascii="Play" w:cs="Play" w:eastAsia="Play" w:hAnsi="Play"/>
           <w:rtl w:val="0"/>
         </w:rPr>
@@ -3931,22 +4504,6 @@
         <w:rPr>
           <w:rtl w:val="0"/>
         </w:rPr>
-      </w:r>
-    </w:p>
-    <w:p>
-      <w:pPr>
-        <w:rPr>
-          <w:b w:val="1"/>
-          <w:color w:val="0000ff"/>
-        </w:rPr>
-      </w:pPr>
-      <w:r>
-        <w:rPr>
-          <w:b w:val="1"/>
-          <w:color w:val="0000ff"/>
-          <w:rtl w:val="0"/>
-        </w:rPr>
-        <w:t xml:space="preserve">srs_CarReservation_Val_01</w:t>
       </w:r>
     </w:p>
     <w:p>
@@ -3961,17 +4518,32 @@
         <w:shd w:fill="ffffff" w:val="clear"/>
         <w:spacing w:after="300" w:lineRule="auto"/>
         <w:rPr>
+          <w:b w:val="1"/>
+          <w:color w:val="0000ff"/>
+        </w:rPr>
+      </w:pPr>
+      <w:r>
+        <w:rPr>
+          <w:b w:val="1"/>
+          <w:color w:val="0000ff"/>
+          <w:rtl w:val="0"/>
+        </w:rPr>
+        <w:t xml:space="preserve">srs_CarAdvertisement_Val_01</w:t>
+      </w:r>
+    </w:p>
+    <w:p>
+      <w:pPr>
+        <w:spacing w:after="240" w:before="240" w:lineRule="auto"/>
+        <w:rPr>
           <w:rFonts w:ascii="Roboto" w:cs="Roboto" w:eastAsia="Roboto" w:hAnsi="Roboto"/>
-          <w:color w:val="0d0d0d"/>
         </w:rPr>
       </w:pPr>
       <w:r>
         <w:rPr>
           <w:rFonts w:ascii="Roboto" w:cs="Roboto" w:eastAsia="Roboto" w:hAnsi="Roboto"/>
-          <w:color w:val="0d0d0d"/>
-          <w:rtl w:val="0"/>
-        </w:rPr>
-        <w:t xml:space="preserve">Error message for attempting to reserve a car already reserved: "Sorry, this car has already been reserved."</w:t>
+          <w:rtl w:val="0"/>
+        </w:rPr>
+        <w:t xml:space="preserve">If the user leaves any field empty or enters invalid inputs in any field of the car advertisement form, the system shall display the error message "Invalid inputs!" upon submitting the form.</w:t>
       </w:r>
     </w:p>
     <w:p>
@@ -3996,7 +4568,247 @@
           <w:color w:val="0000ff"/>
           <w:rtl w:val="0"/>
         </w:rPr>
-        <w:t xml:space="preserve">srs_CarReservation_Val_02</w:t>
+        <w:t xml:space="preserve">srs_CarAdvertisement_Val_02</w:t>
+      </w:r>
+    </w:p>
+    <w:p>
+      <w:pPr>
+        <w:spacing w:after="240" w:before="240" w:lineRule="auto"/>
+        <w:rPr>
+          <w:b w:val="1"/>
+          <w:color w:val="0000ff"/>
+        </w:rPr>
+      </w:pPr>
+      <w:r>
+        <w:rPr>
+          <w:rtl w:val="0"/>
+        </w:rPr>
+        <w:t xml:space="preserve">-upon submitting the form ,if all input is valid, the system shall display message “your car advertisement has been added successfully”</w:t>
+      </w:r>
+      <w:r>
+        <w:rPr>
+          <w:rtl w:val="0"/>
+        </w:rPr>
+      </w:r>
+    </w:p>
+    <w:p>
+      <w:pPr>
+        <w:spacing w:after="240" w:before="240" w:lineRule="auto"/>
+        <w:rPr/>
+      </w:pPr>
+      <w:r>
+        <w:rPr>
+          <w:rtl w:val="0"/>
+        </w:rPr>
+      </w:r>
+    </w:p>
+    <w:p>
+      <w:pPr>
+        <w:pStyle w:val="Heading2"/>
+        <w:spacing w:after="240" w:before="240" w:lineRule="auto"/>
+        <w:rPr/>
+      </w:pPr>
+      <w:bookmarkStart w:colFirst="0" w:colLast="0" w:name="_nmjg188aowj4" w:id="30"/>
+      <w:bookmarkEnd w:id="30"/>
+      <w:r>
+        <w:rPr>
+          <w:rtl w:val="0"/>
+        </w:rPr>
+        <w:t xml:space="preserve">3.2.8 Admin Features</w:t>
+      </w:r>
+    </w:p>
+    <w:p>
+      <w:pPr>
+        <w:pBdr>
+          <w:top w:color="e3e3e3" w:space="0" w:sz="0" w:val="none"/>
+          <w:left w:color="e3e3e3" w:space="0" w:sz="0" w:val="none"/>
+          <w:bottom w:color="e3e3e3" w:space="0" w:sz="0" w:val="none"/>
+          <w:right w:color="e3e3e3" w:space="0" w:sz="0" w:val="none"/>
+          <w:between w:color="e3e3e3" w:space="0" w:sz="0" w:val="none"/>
+        </w:pBdr>
+        <w:shd w:fill="ffffff" w:val="clear"/>
+        <w:spacing w:after="300" w:before="300" w:lineRule="auto"/>
+        <w:rPr>
+          <w:rFonts w:ascii="Arial" w:cs="Arial" w:eastAsia="Arial" w:hAnsi="Arial"/>
+          <w:color w:val="0d0d0d"/>
+          <w:highlight w:val="white"/>
+        </w:rPr>
+      </w:pPr>
+      <w:r>
+        <w:rPr>
+          <w:rFonts w:ascii="Arial" w:cs="Arial" w:eastAsia="Arial" w:hAnsi="Arial"/>
+          <w:color w:val="0d0d0d"/>
+          <w:highlight w:val="white"/>
+          <w:rtl w:val="0"/>
+        </w:rPr>
+        <w:t xml:space="preserve">The Admin Features provides administrators with functionalities for managing user accounts and  lists.</w:t>
+      </w:r>
+    </w:p>
+    <w:p>
+      <w:pPr>
+        <w:spacing w:after="240" w:before="240" w:lineRule="auto"/>
+        <w:rPr/>
+      </w:pPr>
+      <w:r>
+        <w:rPr>
+          <w:rtl w:val="0"/>
+        </w:rPr>
+        <w:t xml:space="preserve">Admin users shall have access to features for managing user accounts and accepting advertisements.</w:t>
+      </w:r>
+      <w:r>
+        <w:rPr>
+          <w:rtl w:val="0"/>
+        </w:rPr>
+      </w:r>
+    </w:p>
+    <w:p>
+      <w:pPr>
+        <w:rPr/>
+      </w:pPr>
+      <w:r>
+        <w:rPr>
+          <w:b w:val="1"/>
+          <w:color w:val="0000ff"/>
+          <w:rtl w:val="0"/>
+        </w:rPr>
+        <w:t xml:space="preserve">srs_AdminFeatures_01</w:t>
+      </w:r>
+      <w:r>
+        <w:rPr>
+          <w:rtl w:val="0"/>
+        </w:rPr>
+      </w:r>
+    </w:p>
+    <w:p>
+      <w:pPr>
+        <w:spacing w:after="240" w:before="240" w:lineRule="auto"/>
+        <w:rPr/>
+      </w:pPr>
+      <w:r>
+        <w:rPr>
+          <w:rtl w:val="0"/>
+        </w:rPr>
+        <w:t xml:space="preserve">- Admins shall be able to delete user accounts.</w:t>
+      </w:r>
+    </w:p>
+    <w:p>
+      <w:pPr>
+        <w:rPr/>
+      </w:pPr>
+      <w:r>
+        <w:rPr>
+          <w:b w:val="1"/>
+          <w:color w:val="0000ff"/>
+          <w:rtl w:val="0"/>
+        </w:rPr>
+        <w:t xml:space="preserve">srs_AdminFeatures_02</w:t>
+      </w:r>
+      <w:r>
+        <w:rPr>
+          <w:rtl w:val="0"/>
+        </w:rPr>
+      </w:r>
+    </w:p>
+    <w:p>
+      <w:pPr>
+        <w:spacing w:after="240" w:before="240" w:lineRule="auto"/>
+        <w:rPr/>
+      </w:pPr>
+      <w:r>
+        <w:rPr>
+          <w:rtl w:val="0"/>
+        </w:rPr>
+        <w:t xml:space="preserve">- Admins shall be able to delete car advertisements</w:t>
+      </w:r>
+    </w:p>
+    <w:p>
+      <w:pPr>
+        <w:spacing w:after="240" w:before="240" w:lineRule="auto"/>
+        <w:rPr/>
+      </w:pPr>
+      <w:r>
+        <w:rPr>
+          <w:rtl w:val="0"/>
+        </w:rPr>
+        <w:t xml:space="preserve"> </w:t>
+      </w:r>
+    </w:p>
+    <w:p>
+      <w:pPr>
+        <w:pStyle w:val="Heading2"/>
+        <w:spacing w:after="240" w:before="240" w:lineRule="auto"/>
+        <w:rPr/>
+      </w:pPr>
+      <w:bookmarkStart w:colFirst="0" w:colLast="0" w:name="_fljahxf9uzga" w:id="31"/>
+      <w:bookmarkEnd w:id="31"/>
+      <w:r>
+        <w:rPr>
+          <w:rtl w:val="0"/>
+        </w:rPr>
+      </w:r>
+    </w:p>
+    <w:p>
+      <w:pPr>
+        <w:rPr/>
+      </w:pPr>
+      <w:r>
+        <w:rPr>
+          <w:rtl w:val="0"/>
+        </w:rPr>
+      </w:r>
+    </w:p>
+    <w:p>
+      <w:pPr>
+        <w:rPr/>
+      </w:pPr>
+      <w:r>
+        <w:rPr>
+          <w:rtl w:val="0"/>
+        </w:rPr>
+      </w:r>
+    </w:p>
+    <w:p>
+      <w:pPr>
+        <w:rPr/>
+      </w:pPr>
+      <w:r>
+        <w:rPr>
+          <w:rtl w:val="0"/>
+        </w:rPr>
+      </w:r>
+    </w:p>
+    <w:p>
+      <w:pPr>
+        <w:rPr/>
+      </w:pPr>
+      <w:r>
+        <w:rPr>
+          <w:rtl w:val="0"/>
+        </w:rPr>
+      </w:r>
+    </w:p>
+    <w:p>
+      <w:pPr>
+        <w:pStyle w:val="Heading2"/>
+        <w:spacing w:after="240" w:before="240" w:lineRule="auto"/>
+        <w:rPr/>
+      </w:pPr>
+      <w:bookmarkStart w:colFirst="0" w:colLast="0" w:name="_uyandu3qj8zp" w:id="32"/>
+      <w:bookmarkEnd w:id="32"/>
+      <w:r>
+        <w:rPr>
+          <w:rtl w:val="0"/>
+        </w:rPr>
+      </w:r>
+    </w:p>
+    <w:p>
+      <w:pPr>
+        <w:rPr/>
+      </w:pPr>
+      <w:r>
+        <w:rPr>
+          <w:rtl w:val="0"/>
+        </w:rPr>
       </w:r>
     </w:p>
     <w:p>
@@ -4012,519 +4824,21 @@
         <w:spacing w:after="300" w:lineRule="auto"/>
         <w:rPr>
           <w:rFonts w:ascii="Roboto" w:cs="Roboto" w:eastAsia="Roboto" w:hAnsi="Roboto"/>
-          <w:color w:val="0d0d0d"/>
-        </w:rPr>
-      </w:pPr>
-      <w:r>
+        </w:rPr>
+      </w:pPr>
+      <w:r>
+        <w:rPr>
+          <w:rtl w:val="0"/>
+        </w:rPr>
+      </w:r>
+    </w:p>
+    <w:p>
+      <w:pPr>
         <w:rPr>
           <w:rFonts w:ascii="Roboto" w:cs="Roboto" w:eastAsia="Roboto" w:hAnsi="Roboto"/>
           <w:color w:val="0d0d0d"/>
-          <w:rtl w:val="0"/>
-        </w:rPr>
-        <w:t xml:space="preserve">Success message upon successful reservation: "Car reserved successfully."</w:t>
-      </w:r>
-    </w:p>
-    <w:p>
-      <w:pPr>
-        <w:spacing w:after="240" w:before="240" w:lineRule="auto"/>
-        <w:rPr/>
-      </w:pPr>
-      <w:r>
-        <w:rPr>
-          <w:rtl w:val="0"/>
-        </w:rPr>
-      </w:r>
-    </w:p>
-    <w:p>
-      <w:pPr>
-        <w:pStyle w:val="Heading2"/>
-        <w:spacing w:after="240" w:before="240" w:lineRule="auto"/>
-        <w:rPr/>
-      </w:pPr>
-      <w:bookmarkStart w:colFirst="0" w:colLast="0" w:name="_96qcx1swu9oh" w:id="29"/>
-      <w:bookmarkEnd w:id="29"/>
-      <w:r>
-        <w:rPr>
-          <w:rtl w:val="0"/>
-        </w:rPr>
-        <w:t xml:space="preserve">3.2.7 Car Advertisement Option</w:t>
-      </w:r>
-    </w:p>
-    <w:p>
-      <w:pPr>
-        <w:pBdr>
-          <w:top w:color="e3e3e3" w:space="0" w:sz="0" w:val="none"/>
-          <w:left w:color="e3e3e3" w:space="0" w:sz="0" w:val="none"/>
-          <w:bottom w:color="e3e3e3" w:space="0" w:sz="0" w:val="none"/>
-          <w:right w:color="e3e3e3" w:space="0" w:sz="0" w:val="none"/>
-          <w:between w:color="e3e3e3" w:space="0" w:sz="0" w:val="none"/>
-        </w:pBdr>
-        <w:shd w:fill="ffffff" w:val="clear"/>
-        <w:spacing w:after="300" w:before="300" w:lineRule="auto"/>
-        <w:rPr>
-          <w:rFonts w:ascii="Arial" w:cs="Arial" w:eastAsia="Arial" w:hAnsi="Arial"/>
-          <w:color w:val="0d0d0d"/>
-        </w:rPr>
-      </w:pPr>
-      <w:r>
-        <w:rPr>
-          <w:rFonts w:ascii="Arial" w:cs="Arial" w:eastAsia="Arial" w:hAnsi="Arial"/>
-          <w:color w:val="0d0d0d"/>
-          <w:rtl w:val="0"/>
-        </w:rPr>
-        <w:t xml:space="preserve">The Car Advertisement Option allows users to advertise their cars by providing necessary details through a submission form.</w:t>
-      </w:r>
-    </w:p>
-    <w:p>
-      <w:pPr>
-        <w:pBdr>
-          <w:top w:color="e3e3e3" w:space="0" w:sz="0" w:val="none"/>
-          <w:left w:color="e3e3e3" w:space="0" w:sz="0" w:val="none"/>
-          <w:bottom w:color="e3e3e3" w:space="0" w:sz="0" w:val="none"/>
-          <w:right w:color="e3e3e3" w:space="0" w:sz="0" w:val="none"/>
-          <w:between w:color="e3e3e3" w:space="0" w:sz="0" w:val="none"/>
-        </w:pBdr>
-        <w:shd w:fill="ffffff" w:val="clear"/>
-        <w:spacing w:after="300" w:before="300" w:lineRule="auto"/>
-        <w:rPr>
-          <w:color w:val="0000ff"/>
-          <w:sz w:val="10"/>
-          <w:szCs w:val="10"/>
-        </w:rPr>
-      </w:pPr>
-      <w:r>
-        <w:rPr>
-          <w:b w:val="1"/>
-          <w:color w:val="0000ff"/>
-          <w:rtl w:val="0"/>
-        </w:rPr>
-        <w:t xml:space="preserve">srs_CarAdvertisment_01</w:t>
-      </w:r>
-      <w:r>
-        <w:rPr>
-          <w:rtl w:val="0"/>
-        </w:rPr>
-      </w:r>
-    </w:p>
-    <w:p>
-      <w:pPr>
-        <w:spacing w:after="240" w:before="240" w:lineRule="auto"/>
-        <w:rPr/>
-      </w:pPr>
-      <w:r>
-        <w:rPr>
-          <w:rtl w:val="0"/>
-        </w:rPr>
-        <w:t xml:space="preserve">- Users shall have the option to advertise their car on the listings by clicking on “advertise” button to be redirected to the car advertisement form page</w:t>
-      </w:r>
-    </w:p>
-    <w:p>
-      <w:pPr>
-        <w:rPr>
-          <w:b w:val="1"/>
-          <w:color w:val="00ff00"/>
-          <w:sz w:val="34"/>
-          <w:szCs w:val="34"/>
-        </w:rPr>
-      </w:pPr>
-      <w:r>
-        <w:rPr>
-          <w:b w:val="1"/>
-          <w:color w:val="0000ff"/>
-          <w:rtl w:val="0"/>
-        </w:rPr>
-        <w:t xml:space="preserve">srs_CarAdvertisement_02</w:t>
-      </w:r>
-      <w:r>
-        <w:rPr>
-          <w:rtl w:val="0"/>
-        </w:rPr>
-      </w:r>
-    </w:p>
-    <w:p>
-      <w:pPr>
-        <w:spacing w:after="240" w:before="240" w:lineRule="auto"/>
-        <w:rPr/>
-      </w:pPr>
-      <w:r>
-        <w:rPr>
-          <w:rtl w:val="0"/>
-        </w:rPr>
-        <w:t xml:space="preserve">- The car selling page will be submitted in a form that includes : car model, price, car images, seller name, and seller phone number.</w:t>
-      </w:r>
-    </w:p>
-    <w:p>
-      <w:pPr>
-        <w:rPr>
-          <w:b w:val="1"/>
-          <w:color w:val="0000ff"/>
-        </w:rPr>
-      </w:pPr>
-      <w:r>
-        <w:rPr>
-          <w:b w:val="1"/>
-          <w:color w:val="0000ff"/>
-          <w:rtl w:val="0"/>
-        </w:rPr>
-        <w:t xml:space="preserve">srs_CarAdvertisement_Model_01</w:t>
-      </w:r>
-    </w:p>
-    <w:p>
-      <w:pPr>
-        <w:spacing w:after="240" w:before="240" w:lineRule="auto"/>
-        <w:rPr/>
-      </w:pPr>
-      <w:r>
-        <w:rPr>
-          <w:rtl w:val="0"/>
-        </w:rPr>
-        <w:t xml:space="preserve">-Car model field should accept characters and numbers </w:t>
-      </w:r>
-    </w:p>
-    <w:p>
-      <w:pPr>
-        <w:rPr/>
-      </w:pPr>
-      <w:r>
-        <w:rPr>
-          <w:b w:val="1"/>
-          <w:color w:val="0000ff"/>
-          <w:rtl w:val="0"/>
-        </w:rPr>
-        <w:t xml:space="preserve">srs_CarAdvertisement_Model_02</w:t>
-      </w:r>
-      <w:r>
-        <w:rPr>
-          <w:rtl w:val="0"/>
-        </w:rPr>
-      </w:r>
-    </w:p>
-    <w:p>
-      <w:pPr>
-        <w:spacing w:after="240" w:before="240" w:lineRule="auto"/>
-        <w:rPr/>
-      </w:pPr>
-      <w:r>
-        <w:rPr>
-          <w:rtl w:val="0"/>
-        </w:rPr>
-        <w:t xml:space="preserve">-Car model field shouldn’t be empty</w:t>
-      </w:r>
-    </w:p>
-    <w:p>
-      <w:pPr>
-        <w:rPr/>
-      </w:pPr>
-      <w:r>
-        <w:rPr>
-          <w:b w:val="1"/>
-          <w:color w:val="0000ff"/>
-          <w:rtl w:val="0"/>
-        </w:rPr>
-        <w:t xml:space="preserve">srs_CarAdvertisement_Price_01</w:t>
-      </w:r>
-      <w:r>
-        <w:rPr>
-          <w:rtl w:val="0"/>
-        </w:rPr>
-      </w:r>
-    </w:p>
-    <w:p>
-      <w:pPr>
-        <w:spacing w:after="240" w:before="240" w:lineRule="auto"/>
-        <w:rPr/>
-      </w:pPr>
-      <w:r>
-        <w:rPr>
-          <w:rtl w:val="0"/>
-        </w:rPr>
-        <w:t xml:space="preserve">-Price field shouldn’t be empty</w:t>
-      </w:r>
-    </w:p>
-    <w:p>
-      <w:pPr>
-        <w:rPr/>
-      </w:pPr>
-      <w:r>
-        <w:rPr>
-          <w:b w:val="1"/>
-          <w:color w:val="0000ff"/>
-          <w:rtl w:val="0"/>
-        </w:rPr>
-        <w:t xml:space="preserve">srs_CarAdvertisement_Price_02</w:t>
-      </w:r>
-      <w:r>
-        <w:rPr>
-          <w:rtl w:val="0"/>
-        </w:rPr>
-      </w:r>
-    </w:p>
-    <w:p>
-      <w:pPr>
-        <w:spacing w:after="240" w:before="240" w:lineRule="auto"/>
-        <w:rPr/>
-      </w:pPr>
-      <w:r>
-        <w:rPr>
-          <w:rtl w:val="0"/>
-        </w:rPr>
-        <w:t xml:space="preserve">-Price field should accept positive numbers only</w:t>
-      </w:r>
-    </w:p>
-    <w:p>
-      <w:pPr>
-        <w:rPr/>
-      </w:pPr>
-      <w:r>
-        <w:rPr>
-          <w:b w:val="1"/>
-          <w:color w:val="0000ff"/>
-          <w:rtl w:val="0"/>
-        </w:rPr>
-        <w:t xml:space="preserve">srs_CarAdvertisement_Price_03</w:t>
-      </w:r>
-      <w:r>
-        <w:rPr>
-          <w:rtl w:val="0"/>
-        </w:rPr>
-      </w:r>
-    </w:p>
-    <w:p>
-      <w:pPr>
-        <w:spacing w:after="240" w:before="240" w:lineRule="auto"/>
-        <w:rPr/>
-      </w:pPr>
-      <w:r>
-        <w:rPr>
-          <w:rtl w:val="0"/>
-        </w:rPr>
-        <w:t xml:space="preserve">-Price field should decline any values above 999,999,999</w:t>
-      </w:r>
-    </w:p>
-    <w:p>
-      <w:pPr>
-        <w:rPr/>
-      </w:pPr>
-      <w:r>
-        <w:rPr>
-          <w:b w:val="1"/>
-          <w:color w:val="0000ff"/>
-          <w:rtl w:val="0"/>
-        </w:rPr>
-        <w:t xml:space="preserve">srs_CarAdvertisement_Image_01</w:t>
-      </w:r>
-      <w:r>
-        <w:rPr>
-          <w:rtl w:val="0"/>
-        </w:rPr>
-      </w:r>
-    </w:p>
-    <w:p>
-      <w:pPr>
-        <w:spacing w:after="240" w:before="240" w:lineRule="auto"/>
-        <w:rPr/>
-      </w:pPr>
-      <w:r>
-        <w:rPr>
-          <w:rtl w:val="0"/>
-        </w:rPr>
-        <w:t xml:space="preserve">-Car image field shouldn’t empty</w:t>
-      </w:r>
-    </w:p>
-    <w:p>
-      <w:pPr>
-        <w:rPr/>
-      </w:pPr>
-      <w:r>
-        <w:rPr>
-          <w:b w:val="1"/>
-          <w:color w:val="0000ff"/>
-          <w:rtl w:val="0"/>
-        </w:rPr>
-        <w:t xml:space="preserve">srs_CarAdvertisement_SellerName_01</w:t>
-      </w:r>
-      <w:r>
-        <w:rPr>
-          <w:rtl w:val="0"/>
-        </w:rPr>
-      </w:r>
-    </w:p>
-    <w:p>
-      <w:pPr>
-        <w:spacing w:after="240" w:before="240" w:lineRule="auto"/>
-        <w:rPr/>
-      </w:pPr>
-      <w:r>
-        <w:rPr>
-          <w:rtl w:val="0"/>
-        </w:rPr>
-        <w:t xml:space="preserve">-Seller name field shouldn’t be empty</w:t>
-      </w:r>
-    </w:p>
-    <w:p>
-      <w:pPr>
-        <w:rPr>
-          <w:b w:val="1"/>
-          <w:color w:val="0000ff"/>
-        </w:rPr>
-      </w:pPr>
-      <w:r>
-        <w:rPr>
-          <w:b w:val="1"/>
-          <w:color w:val="0000ff"/>
-          <w:rtl w:val="0"/>
-        </w:rPr>
-        <w:t xml:space="preserve">srs_CarAdvertisement_SellerName_02</w:t>
-      </w:r>
-    </w:p>
-    <w:p>
-      <w:pPr>
-        <w:spacing w:after="240" w:before="240" w:lineRule="auto"/>
-        <w:rPr/>
-      </w:pPr>
-      <w:r>
-        <w:rPr>
-          <w:rtl w:val="0"/>
-        </w:rPr>
-        <w:t xml:space="preserve">-Seller name field should accept characters only</w:t>
-      </w:r>
-    </w:p>
-    <w:p>
-      <w:pPr>
-        <w:rPr>
-          <w:b w:val="1"/>
-          <w:color w:val="0000ff"/>
-        </w:rPr>
-      </w:pPr>
-      <w:r>
-        <w:rPr>
-          <w:b w:val="1"/>
-          <w:color w:val="0000ff"/>
-          <w:rtl w:val="0"/>
-        </w:rPr>
-        <w:t xml:space="preserve">srs_CarAdvertisement_SellerName_03</w:t>
-      </w:r>
-    </w:p>
-    <w:p>
-      <w:pPr>
-        <w:spacing w:after="240" w:before="240" w:lineRule="auto"/>
-        <w:rPr/>
-      </w:pPr>
-      <w:r>
-        <w:rPr>
-          <w:rtl w:val="0"/>
-        </w:rPr>
-        <w:t xml:space="preserve">-Seller name field should accept a maximum of 50 characters</w:t>
-      </w:r>
-    </w:p>
-    <w:p>
-      <w:pPr>
-        <w:rPr>
-          <w:b w:val="1"/>
-          <w:color w:val="0000ff"/>
-        </w:rPr>
-      </w:pPr>
-      <w:r>
-        <w:rPr>
-          <w:b w:val="1"/>
-          <w:color w:val="0000ff"/>
-          <w:rtl w:val="0"/>
-        </w:rPr>
-        <w:t xml:space="preserve">srs_CarAdvertisement_SellerPhone_01</w:t>
-      </w:r>
-    </w:p>
-    <w:p>
-      <w:pPr>
-        <w:spacing w:after="240" w:before="240" w:lineRule="auto"/>
-        <w:rPr/>
-      </w:pPr>
-      <w:r>
-        <w:rPr>
-          <w:rtl w:val="0"/>
-        </w:rPr>
-        <w:t xml:space="preserve">-Seller Phone field shouldn’t be empty</w:t>
-      </w:r>
-    </w:p>
-    <w:p>
-      <w:pPr>
-        <w:rPr/>
-      </w:pPr>
-      <w:r>
-        <w:rPr>
-          <w:b w:val="1"/>
-          <w:color w:val="0000ff"/>
-          <w:rtl w:val="0"/>
-        </w:rPr>
-        <w:t xml:space="preserve">srs_CarAdvertisement_SellerPhone_02</w:t>
-      </w:r>
-      <w:r>
-        <w:rPr>
-          <w:rtl w:val="0"/>
-        </w:rPr>
-      </w:r>
-    </w:p>
-    <w:p>
-      <w:pPr>
-        <w:spacing w:after="240" w:before="240" w:lineRule="auto"/>
-        <w:rPr/>
-      </w:pPr>
-      <w:r>
-        <w:rPr>
-          <w:rtl w:val="0"/>
-        </w:rPr>
-        <w:t xml:space="preserve">-Seller phone field should accept 11-digits number only</w:t>
-      </w:r>
-    </w:p>
-    <w:p>
-      <w:pPr>
-        <w:rPr/>
-      </w:pPr>
-      <w:r>
-        <w:rPr>
-          <w:b w:val="1"/>
-          <w:color w:val="0000ff"/>
-          <w:rtl w:val="0"/>
-        </w:rPr>
-        <w:t xml:space="preserve">srs_CarAdvertisement_SellerPhone_03</w:t>
-      </w:r>
-      <w:r>
-        <w:rPr>
-          <w:rtl w:val="0"/>
-        </w:rPr>
-      </w:r>
-    </w:p>
-    <w:p>
-      <w:pPr>
-        <w:spacing w:after="240" w:before="240" w:lineRule="auto"/>
-        <w:rPr/>
-      </w:pPr>
-      <w:r>
-        <w:rPr>
-          <w:rtl w:val="0"/>
-        </w:rPr>
-        <w:t xml:space="preserve">-Seller phone field should starts with 01</w:t>
-      </w:r>
-    </w:p>
-    <w:p>
-      <w:pPr>
-        <w:pStyle w:val="Heading3"/>
-        <w:spacing w:after="240" w:before="240" w:lineRule="auto"/>
-        <w:rPr>
-          <w:rFonts w:ascii="Roboto" w:cs="Roboto" w:eastAsia="Roboto" w:hAnsi="Roboto"/>
-          <w:color w:val="0d0d0d"/>
-          <w:sz w:val="24"/>
-          <w:szCs w:val="24"/>
-        </w:rPr>
-      </w:pPr>
-      <w:bookmarkStart w:colFirst="0" w:colLast="0" w:name="_3ix2ek8s5nbb" w:id="30"/>
-      <w:bookmarkEnd w:id="30"/>
-      <w:r>
-        <w:rPr>
-          <w:rFonts w:ascii="Play" w:cs="Play" w:eastAsia="Play" w:hAnsi="Play"/>
-          <w:rtl w:val="0"/>
-        </w:rPr>
-        <w:t xml:space="preserve">validation requirements</w:t>
-      </w:r>
+        </w:rPr>
+      </w:pPr>
       <w:r>
         <w:rPr>
           <w:rtl w:val="0"/>
@@ -4542,95 +4856,6 @@
         </w:pBdr>
         <w:shd w:fill="ffffff" w:val="clear"/>
         <w:spacing w:after="300" w:lineRule="auto"/>
-        <w:rPr>
-          <w:b w:val="1"/>
-          <w:color w:val="0000ff"/>
-        </w:rPr>
-      </w:pPr>
-      <w:r>
-        <w:rPr>
-          <w:b w:val="1"/>
-          <w:color w:val="0000ff"/>
-          <w:rtl w:val="0"/>
-        </w:rPr>
-        <w:t xml:space="preserve">srs_CarAdvertisement_Val_01</w:t>
-      </w:r>
-    </w:p>
-    <w:p>
-      <w:pPr>
-        <w:spacing w:after="240" w:before="240" w:lineRule="auto"/>
-        <w:rPr>
-          <w:rFonts w:ascii="Roboto" w:cs="Roboto" w:eastAsia="Roboto" w:hAnsi="Roboto"/>
-        </w:rPr>
-      </w:pPr>
-      <w:r>
-        <w:rPr>
-          <w:rFonts w:ascii="Roboto" w:cs="Roboto" w:eastAsia="Roboto" w:hAnsi="Roboto"/>
-          <w:rtl w:val="0"/>
-        </w:rPr>
-        <w:t xml:space="preserve">If the user enters invalid inputs in any field of the car advertisement form, the system shall display the error message "Invalid inputs!" upon submitting the form.</w:t>
-      </w:r>
-    </w:p>
-    <w:p>
-      <w:pPr>
-        <w:pBdr>
-          <w:top w:color="e3e3e3" w:space="0" w:sz="0" w:val="none"/>
-          <w:left w:color="e3e3e3" w:space="0" w:sz="0" w:val="none"/>
-          <w:bottom w:color="e3e3e3" w:space="0" w:sz="0" w:val="none"/>
-          <w:right w:color="e3e3e3" w:space="0" w:sz="0" w:val="none"/>
-          <w:between w:color="e3e3e3" w:space="0" w:sz="0" w:val="none"/>
-        </w:pBdr>
-        <w:shd w:fill="ffffff" w:val="clear"/>
-        <w:spacing w:after="300" w:lineRule="auto"/>
-        <w:rPr>
-          <w:b w:val="1"/>
-          <w:color w:val="0000ff"/>
-        </w:rPr>
-      </w:pPr>
-      <w:r>
-        <w:rPr>
-          <w:b w:val="1"/>
-          <w:color w:val="0000ff"/>
-          <w:rtl w:val="0"/>
-        </w:rPr>
-        <w:t xml:space="preserve">srs_CarAdvertisement_Val_02</w:t>
-      </w:r>
-    </w:p>
-    <w:p>
-      <w:pPr>
-        <w:spacing w:after="240" w:before="240" w:lineRule="auto"/>
-        <w:rPr>
-          <w:rFonts w:ascii="Roboto" w:cs="Roboto" w:eastAsia="Roboto" w:hAnsi="Roboto"/>
-          <w:color w:val="0d0d0d"/>
-        </w:rPr>
-      </w:pPr>
-      <w:r>
-        <w:rPr>
-          <w:rFonts w:ascii="Roboto" w:cs="Roboto" w:eastAsia="Roboto" w:hAnsi="Roboto"/>
-          <w:rtl w:val="0"/>
-        </w:rPr>
-        <w:t xml:space="preserve">If the user tries to submit the form without filling all the fields, the system shall display the error message "Fields cannot be empty!”</w:t>
-      </w:r>
-      <w:r>
-        <w:rPr>
-          <w:rtl w:val="0"/>
-        </w:rPr>
-      </w:r>
-    </w:p>
-    <w:p>
-      <w:pPr>
-        <w:spacing w:after="240" w:before="240" w:lineRule="auto"/>
-        <w:rPr/>
-      </w:pPr>
-      <w:r>
-        <w:rPr>
-          <w:rtl w:val="0"/>
-        </w:rPr>
-      </w:r>
-    </w:p>
-    <w:p>
-      <w:pPr>
-        <w:spacing w:after="240" w:before="240" w:lineRule="auto"/>
         <w:rPr/>
       </w:pPr>
       <w:r>
@@ -4645,139 +4870,174 @@
         <w:spacing w:after="240" w:before="240" w:lineRule="auto"/>
         <w:rPr/>
       </w:pPr>
-      <w:bookmarkStart w:colFirst="0" w:colLast="0" w:name="_nmjg188aowj4" w:id="31"/>
-      <w:bookmarkEnd w:id="31"/>
-      <w:r>
-        <w:rPr>
-          <w:rtl w:val="0"/>
-        </w:rPr>
-        <w:t xml:space="preserve">3.2.8 Admin Features</w:t>
-      </w:r>
-    </w:p>
-    <w:p>
-      <w:pPr>
-        <w:pBdr>
-          <w:top w:color="e3e3e3" w:space="0" w:sz="0" w:val="none"/>
-          <w:left w:color="e3e3e3" w:space="0" w:sz="0" w:val="none"/>
-          <w:bottom w:color="e3e3e3" w:space="0" w:sz="0" w:val="none"/>
-          <w:right w:color="e3e3e3" w:space="0" w:sz="0" w:val="none"/>
-          <w:between w:color="e3e3e3" w:space="0" w:sz="0" w:val="none"/>
-        </w:pBdr>
-        <w:shd w:fill="ffffff" w:val="clear"/>
-        <w:spacing w:after="300" w:before="300" w:lineRule="auto"/>
-        <w:rPr>
-          <w:rFonts w:ascii="Arial" w:cs="Arial" w:eastAsia="Arial" w:hAnsi="Arial"/>
-          <w:sz w:val="20"/>
-          <w:szCs w:val="20"/>
-        </w:rPr>
-      </w:pPr>
-      <w:r>
-        <w:rPr>
-          <w:rFonts w:ascii="Arial" w:cs="Arial" w:eastAsia="Arial" w:hAnsi="Arial"/>
-          <w:color w:val="0d0d0d"/>
-          <w:highlight w:val="white"/>
-          <w:rtl w:val="0"/>
-        </w:rPr>
-        <w:t xml:space="preserve">The Admin Features provides administrators with functionalities for managing user accounts and  lists.</w:t>
-      </w:r>
-      <w:r>
-        <w:rPr>
-          <w:rtl w:val="0"/>
-        </w:rPr>
-      </w:r>
-    </w:p>
-    <w:p>
-      <w:pPr>
-        <w:rPr>
-          <w:color w:val="0000ff"/>
-          <w:sz w:val="10"/>
-          <w:szCs w:val="10"/>
-        </w:rPr>
-      </w:pPr>
-      <w:r>
-        <w:rPr>
-          <w:b w:val="1"/>
-          <w:color w:val="0000ff"/>
-          <w:rtl w:val="0"/>
-        </w:rPr>
-        <w:t xml:space="preserve">srs_AdminFeatures_01</w:t>
-      </w:r>
-      <w:r>
-        <w:rPr>
-          <w:rtl w:val="0"/>
-        </w:rPr>
-      </w:r>
-    </w:p>
-    <w:p>
-      <w:pPr>
-        <w:spacing w:after="240" w:before="240" w:lineRule="auto"/>
-        <w:rPr/>
-      </w:pPr>
-      <w:r>
-        <w:rPr>
-          <w:rtl w:val="0"/>
-        </w:rPr>
-        <w:t xml:space="preserve">- Admin users shall have access to features for managing user accounts and listings.</w:t>
-      </w:r>
-    </w:p>
-    <w:p>
-      <w:pPr>
-        <w:rPr/>
-      </w:pPr>
-      <w:r>
-        <w:rPr>
-          <w:b w:val="1"/>
-          <w:color w:val="0000ff"/>
-          <w:rtl w:val="0"/>
-        </w:rPr>
-        <w:t xml:space="preserve">srs_AdminFeatures_02</w:t>
-      </w:r>
-      <w:r>
-        <w:rPr>
-          <w:rtl w:val="0"/>
-        </w:rPr>
-      </w:r>
-    </w:p>
-    <w:p>
-      <w:pPr>
-        <w:spacing w:after="240" w:before="240" w:lineRule="auto"/>
-        <w:rPr/>
-      </w:pPr>
-      <w:r>
-        <w:rPr>
-          <w:rtl w:val="0"/>
-        </w:rPr>
-        <w:t xml:space="preserve">- Admins shall be able to delete user accounts.</w:t>
-      </w:r>
-    </w:p>
-    <w:p>
-      <w:pPr>
-        <w:rPr/>
-      </w:pPr>
-      <w:r>
-        <w:rPr>
-          <w:b w:val="1"/>
-          <w:color w:val="0000ff"/>
-          <w:rtl w:val="0"/>
-        </w:rPr>
-        <w:t xml:space="preserve">srs_AdminFeatures_03</w:t>
-      </w:r>
-      <w:r>
-        <w:rPr>
-          <w:rtl w:val="0"/>
-        </w:rPr>
-      </w:r>
-    </w:p>
-    <w:p>
-      <w:pPr>
-        <w:spacing w:after="240" w:before="240" w:lineRule="auto"/>
-        <w:rPr/>
-      </w:pPr>
-      <w:r>
-        <w:rPr>
-          <w:rtl w:val="0"/>
-        </w:rPr>
-        <w:t xml:space="preserve">- Admins shall be able to delete car advertisements</w:t>
+      <w:bookmarkStart w:colFirst="0" w:colLast="0" w:name="_j3t30glgjbbz" w:id="33"/>
+      <w:bookmarkEnd w:id="33"/>
+      <w:r>
+        <w:rPr>
+          <w:rtl w:val="0"/>
+        </w:rPr>
+        <w:t xml:space="preserve">3.3 Non-Functional Requirements</w:t>
+      </w:r>
+    </w:p>
+    <w:p>
+      <w:pPr>
+        <w:spacing w:after="240" w:before="240" w:lineRule="auto"/>
+        <w:rPr/>
+      </w:pPr>
+      <w:r>
+        <w:rPr>
+          <w:rtl w:val="0"/>
+        </w:rPr>
+        <w:t xml:space="preserve">None till now</w:t>
+      </w:r>
+    </w:p>
+    <w:p>
+      <w:pPr>
+        <w:spacing w:after="240" w:before="240" w:lineRule="auto"/>
+        <w:rPr/>
+      </w:pPr>
+      <w:r>
+        <w:rPr>
+          <w:rtl w:val="0"/>
+        </w:rPr>
+      </w:r>
+    </w:p>
+    <w:p>
+      <w:pPr>
+        <w:spacing w:after="240" w:before="240" w:lineRule="auto"/>
+        <w:rPr/>
+      </w:pPr>
+      <w:r>
+        <w:rPr>
+          <w:rtl w:val="0"/>
+        </w:rPr>
+      </w:r>
+    </w:p>
+    <w:p>
+      <w:pPr>
+        <w:spacing w:after="240" w:before="240" w:lineRule="auto"/>
+        <w:rPr/>
+      </w:pPr>
+      <w:r>
+        <w:rPr>
+          <w:rtl w:val="0"/>
+        </w:rPr>
+      </w:r>
+    </w:p>
+    <w:p>
+      <w:pPr>
+        <w:rPr/>
+      </w:pPr>
+      <w:r>
+        <w:rPr>
+          <w:rtl w:val="0"/>
+        </w:rPr>
+      </w:r>
+    </w:p>
+    <w:p>
+      <w:pPr>
+        <w:pStyle w:val="Heading1"/>
+        <w:spacing w:after="240" w:before="240" w:lineRule="auto"/>
+        <w:rPr/>
+      </w:pPr>
+      <w:bookmarkStart w:colFirst="0" w:colLast="0" w:name="_ngi4cyw5troy" w:id="34"/>
+      <w:bookmarkEnd w:id="34"/>
+      <w:r>
+        <w:rPr>
+          <w:rtl w:val="0"/>
+        </w:rPr>
+        <w:t xml:space="preserve">4. User Categories</w:t>
+      </w:r>
+      <w:r>
+        <w:rPr>
+          <w:rtl w:val="0"/>
+        </w:rPr>
+      </w:r>
+    </w:p>
+    <w:p>
+      <w:pPr>
+        <w:spacing w:after="240" w:before="240" w:lineRule="auto"/>
+        <w:rPr/>
+      </w:pPr>
+      <w:r>
+        <w:rPr>
+          <w:rtl w:val="0"/>
+        </w:rPr>
+        <w:t xml:space="preserve">- User</w:t>
+      </w:r>
+    </w:p>
+    <w:p>
+      <w:pPr>
+        <w:spacing w:after="240" w:before="240" w:lineRule="auto"/>
+        <w:rPr/>
+      </w:pPr>
+      <w:r>
+        <w:rPr>
+          <w:rtl w:val="0"/>
+        </w:rPr>
+        <w:t xml:space="preserve">- Admin</w:t>
+      </w:r>
+    </w:p>
+    <w:p>
+      <w:pPr>
+        <w:spacing w:after="240" w:before="240" w:lineRule="auto"/>
+        <w:rPr/>
+      </w:pPr>
+      <w:r>
+        <w:rPr>
+          <w:rtl w:val="0"/>
+        </w:rPr>
+      </w:r>
+    </w:p>
+    <w:p>
+      <w:pPr>
+        <w:pStyle w:val="Heading1"/>
+        <w:spacing w:after="240" w:before="240" w:lineRule="auto"/>
+        <w:rPr/>
+      </w:pPr>
+      <w:bookmarkStart w:colFirst="0" w:colLast="0" w:name="_z5ct9j6my4cp" w:id="35"/>
+      <w:bookmarkEnd w:id="35"/>
+      <w:r>
+        <w:rPr>
+          <w:rtl w:val="0"/>
+        </w:rPr>
+        <w:t xml:space="preserve">5. Constraints</w:t>
+      </w:r>
+    </w:p>
+    <w:p>
+      <w:pPr>
+        <w:spacing w:after="240" w:before="240" w:lineRule="auto"/>
+        <w:rPr/>
+      </w:pPr>
+      <w:r>
+        <w:rPr>
+          <w:rtl w:val="0"/>
+        </w:rPr>
+        <w:t xml:space="preserve"> - The system shall be web-based and accessible via PC.</w:t>
+      </w:r>
+    </w:p>
+    <w:p>
+      <w:pPr>
+        <w:spacing w:after="240" w:before="240" w:lineRule="auto"/>
+        <w:rPr/>
+      </w:pPr>
+      <w:r>
+        <w:rPr>
+          <w:rtl w:val="0"/>
+        </w:rPr>
+        <w:t xml:space="preserve">- User IDs shall be unique.</w:t>
+      </w:r>
+    </w:p>
+    <w:p>
+      <w:pPr>
+        <w:spacing w:after="240" w:before="240" w:lineRule="auto"/>
+        <w:rPr/>
+      </w:pPr>
+      <w:r>
+        <w:rPr>
+          <w:rtl w:val="0"/>
+        </w:rPr>
+        <w:t xml:space="preserve">- Admin features are required for user and listing management.</w:t>
       </w:r>
     </w:p>
     <w:p>
@@ -4794,331 +5054,12 @@
     </w:p>
     <w:p>
       <w:pPr>
-        <w:pStyle w:val="Heading2"/>
-        <w:spacing w:after="240" w:before="240" w:lineRule="auto"/>
-        <w:rPr/>
-      </w:pPr>
-      <w:bookmarkStart w:colFirst="0" w:colLast="0" w:name="_fljahxf9uzga" w:id="32"/>
-      <w:bookmarkEnd w:id="32"/>
-      <w:r>
-        <w:rPr>
-          <w:rtl w:val="0"/>
-        </w:rPr>
-      </w:r>
-    </w:p>
-    <w:p>
-      <w:pPr>
-        <w:rPr/>
-      </w:pPr>
-      <w:r>
-        <w:rPr>
-          <w:rtl w:val="0"/>
-        </w:rPr>
-      </w:r>
-    </w:p>
-    <w:p>
-      <w:pPr>
-        <w:rPr/>
-      </w:pPr>
-      <w:r>
-        <w:rPr>
-          <w:rtl w:val="0"/>
-        </w:rPr>
-      </w:r>
-    </w:p>
-    <w:p>
-      <w:pPr>
-        <w:rPr/>
-      </w:pPr>
-      <w:r>
-        <w:rPr>
-          <w:rtl w:val="0"/>
-        </w:rPr>
-      </w:r>
-    </w:p>
-    <w:p>
-      <w:pPr>
-        <w:rPr/>
-      </w:pPr>
-      <w:r>
-        <w:rPr>
-          <w:rtl w:val="0"/>
-        </w:rPr>
-      </w:r>
-    </w:p>
-    <w:p>
-      <w:pPr>
-        <w:pStyle w:val="Heading2"/>
-        <w:spacing w:after="240" w:before="240" w:lineRule="auto"/>
-        <w:rPr/>
-      </w:pPr>
-      <w:bookmarkStart w:colFirst="0" w:colLast="0" w:name="_uyandu3qj8zp" w:id="33"/>
-      <w:bookmarkEnd w:id="33"/>
-      <w:r>
-        <w:rPr>
-          <w:rtl w:val="0"/>
-        </w:rPr>
-      </w:r>
-    </w:p>
-    <w:p>
-      <w:pPr>
-        <w:rPr/>
-      </w:pPr>
-      <w:r>
-        <w:rPr>
-          <w:rtl w:val="0"/>
-        </w:rPr>
-      </w:r>
-    </w:p>
-    <w:p>
-      <w:pPr>
-        <w:pBdr>
-          <w:top w:color="e3e3e3" w:space="0" w:sz="0" w:val="none"/>
-          <w:left w:color="e3e3e3" w:space="0" w:sz="0" w:val="none"/>
-          <w:bottom w:color="e3e3e3" w:space="0" w:sz="0" w:val="none"/>
-          <w:right w:color="e3e3e3" w:space="0" w:sz="0" w:val="none"/>
-          <w:between w:color="e3e3e3" w:space="0" w:sz="0" w:val="none"/>
-        </w:pBdr>
-        <w:shd w:fill="ffffff" w:val="clear"/>
-        <w:spacing w:after="300" w:lineRule="auto"/>
-        <w:rPr>
-          <w:rFonts w:ascii="Roboto" w:cs="Roboto" w:eastAsia="Roboto" w:hAnsi="Roboto"/>
-        </w:rPr>
-      </w:pPr>
-      <w:r>
-        <w:rPr>
-          <w:rtl w:val="0"/>
-        </w:rPr>
-      </w:r>
-    </w:p>
-    <w:p>
-      <w:pPr>
-        <w:rPr>
-          <w:rFonts w:ascii="Roboto" w:cs="Roboto" w:eastAsia="Roboto" w:hAnsi="Roboto"/>
-          <w:color w:val="0d0d0d"/>
-        </w:rPr>
-      </w:pPr>
-      <w:r>
-        <w:rPr>
-          <w:rtl w:val="0"/>
-        </w:rPr>
-      </w:r>
-    </w:p>
-    <w:p>
-      <w:pPr>
-        <w:pBdr>
-          <w:top w:color="e3e3e3" w:space="0" w:sz="0" w:val="none"/>
-          <w:left w:color="e3e3e3" w:space="0" w:sz="0" w:val="none"/>
-          <w:bottom w:color="e3e3e3" w:space="0" w:sz="0" w:val="none"/>
-          <w:right w:color="e3e3e3" w:space="0" w:sz="0" w:val="none"/>
-          <w:between w:color="e3e3e3" w:space="0" w:sz="0" w:val="none"/>
-        </w:pBdr>
-        <w:shd w:fill="ffffff" w:val="clear"/>
-        <w:spacing w:after="300" w:lineRule="auto"/>
-        <w:rPr/>
-      </w:pPr>
-      <w:r>
-        <w:rPr>
-          <w:rtl w:val="0"/>
-        </w:rPr>
-      </w:r>
-    </w:p>
-    <w:p>
-      <w:pPr>
-        <w:pStyle w:val="Heading2"/>
-        <w:spacing w:after="240" w:before="240" w:lineRule="auto"/>
-        <w:rPr/>
-      </w:pPr>
-      <w:bookmarkStart w:colFirst="0" w:colLast="0" w:name="_j3t30glgjbbz" w:id="34"/>
-      <w:bookmarkEnd w:id="34"/>
-      <w:r>
-        <w:rPr>
-          <w:rtl w:val="0"/>
-        </w:rPr>
-        <w:t xml:space="preserve">3.3 Non-Functional Requirements</w:t>
-      </w:r>
-    </w:p>
-    <w:p>
-      <w:pPr>
-        <w:spacing w:after="240" w:before="240" w:lineRule="auto"/>
-        <w:rPr/>
-      </w:pPr>
-      <w:r>
-        <w:rPr>
-          <w:rtl w:val="0"/>
-        </w:rPr>
-        <w:t xml:space="preserve">None till now</w:t>
-      </w:r>
-    </w:p>
-    <w:p>
-      <w:pPr>
-        <w:spacing w:after="240" w:before="240" w:lineRule="auto"/>
-        <w:rPr/>
-      </w:pPr>
-      <w:r>
-        <w:rPr>
-          <w:rtl w:val="0"/>
-        </w:rPr>
-      </w:r>
-    </w:p>
-    <w:p>
-      <w:pPr>
-        <w:spacing w:after="240" w:before="240" w:lineRule="auto"/>
-        <w:rPr/>
-      </w:pPr>
-      <w:r>
-        <w:rPr>
-          <w:rtl w:val="0"/>
-        </w:rPr>
-      </w:r>
-    </w:p>
-    <w:p>
-      <w:pPr>
-        <w:spacing w:after="240" w:before="240" w:lineRule="auto"/>
-        <w:rPr/>
-      </w:pPr>
-      <w:r>
-        <w:rPr>
-          <w:rtl w:val="0"/>
-        </w:rPr>
-      </w:r>
-    </w:p>
-    <w:p>
-      <w:pPr>
-        <w:rPr/>
-      </w:pPr>
-      <w:r>
-        <w:rPr>
-          <w:rtl w:val="0"/>
-        </w:rPr>
-      </w:r>
-    </w:p>
-    <w:p>
-      <w:pPr>
         <w:pStyle w:val="Heading1"/>
         <w:spacing w:after="240" w:before="240" w:lineRule="auto"/>
         <w:rPr/>
       </w:pPr>
-      <w:bookmarkStart w:colFirst="0" w:colLast="0" w:name="_ngi4cyw5troy" w:id="35"/>
-      <w:bookmarkEnd w:id="35"/>
-      <w:r>
-        <w:rPr>
-          <w:rtl w:val="0"/>
-        </w:rPr>
-        <w:t xml:space="preserve">4. User Categories</w:t>
-      </w:r>
-      <w:r>
-        <w:rPr>
-          <w:rtl w:val="0"/>
-        </w:rPr>
-      </w:r>
-    </w:p>
-    <w:p>
-      <w:pPr>
-        <w:spacing w:after="240" w:before="240" w:lineRule="auto"/>
-        <w:rPr/>
-      </w:pPr>
-      <w:r>
-        <w:rPr>
-          <w:rtl w:val="0"/>
-        </w:rPr>
-        <w:t xml:space="preserve">- User</w:t>
-      </w:r>
-    </w:p>
-    <w:p>
-      <w:pPr>
-        <w:spacing w:after="240" w:before="240" w:lineRule="auto"/>
-        <w:rPr/>
-      </w:pPr>
-      <w:r>
-        <w:rPr>
-          <w:rtl w:val="0"/>
-        </w:rPr>
-        <w:t xml:space="preserve">- Admin</w:t>
-      </w:r>
-    </w:p>
-    <w:p>
-      <w:pPr>
-        <w:spacing w:after="240" w:before="240" w:lineRule="auto"/>
-        <w:rPr/>
-      </w:pPr>
-      <w:r>
-        <w:rPr>
-          <w:rtl w:val="0"/>
-        </w:rPr>
-      </w:r>
-    </w:p>
-    <w:p>
-      <w:pPr>
-        <w:pStyle w:val="Heading1"/>
-        <w:spacing w:after="240" w:before="240" w:lineRule="auto"/>
-        <w:rPr/>
-      </w:pPr>
-      <w:bookmarkStart w:colFirst="0" w:colLast="0" w:name="_z5ct9j6my4cp" w:id="36"/>
+      <w:bookmarkStart w:colFirst="0" w:colLast="0" w:name="_ukqh6okl7z4h" w:id="36"/>
       <w:bookmarkEnd w:id="36"/>
-      <w:r>
-        <w:rPr>
-          <w:rtl w:val="0"/>
-        </w:rPr>
-        <w:t xml:space="preserve">5. Constraints</w:t>
-      </w:r>
-    </w:p>
-    <w:p>
-      <w:pPr>
-        <w:spacing w:after="240" w:before="240" w:lineRule="auto"/>
-        <w:rPr/>
-      </w:pPr>
-      <w:r>
-        <w:rPr>
-          <w:rtl w:val="0"/>
-        </w:rPr>
-        <w:t xml:space="preserve"> - The system shall be web-based and accessible via PC.</w:t>
-      </w:r>
-    </w:p>
-    <w:p>
-      <w:pPr>
-        <w:spacing w:after="240" w:before="240" w:lineRule="auto"/>
-        <w:rPr/>
-      </w:pPr>
-      <w:r>
-        <w:rPr>
-          <w:rtl w:val="0"/>
-        </w:rPr>
-        <w:t xml:space="preserve">- User IDs shall be unique.</w:t>
-      </w:r>
-    </w:p>
-    <w:p>
-      <w:pPr>
-        <w:spacing w:after="240" w:before="240" w:lineRule="auto"/>
-        <w:rPr/>
-      </w:pPr>
-      <w:r>
-        <w:rPr>
-          <w:rtl w:val="0"/>
-        </w:rPr>
-        <w:t xml:space="preserve">- Admin features are required for user and listing management.</w:t>
-      </w:r>
-    </w:p>
-    <w:p>
-      <w:pPr>
-        <w:spacing w:after="240" w:before="240" w:lineRule="auto"/>
-        <w:rPr/>
-      </w:pPr>
-      <w:r>
-        <w:rPr>
-          <w:rtl w:val="0"/>
-        </w:rPr>
-        <w:t xml:space="preserve"> </w:t>
-      </w:r>
-    </w:p>
-    <w:p>
-      <w:pPr>
-        <w:pStyle w:val="Heading1"/>
-        <w:spacing w:after="240" w:before="240" w:lineRule="auto"/>
-        <w:rPr/>
-      </w:pPr>
-      <w:bookmarkStart w:colFirst="0" w:colLast="0" w:name="_ukqh6okl7z4h" w:id="37"/>
-      <w:bookmarkEnd w:id="37"/>
       <w:r>
         <w:rPr>
           <w:rtl w:val="0"/>
@@ -5166,12 +5107,28 @@
     </w:p>
     <w:sectPr>
       <w:headerReference r:id="rId6" w:type="default"/>
+      <w:footerReference r:id="rId7" w:type="default"/>
       <w:pgSz w:h="15840" w:w="12240" w:orient="portrait"/>
       <w:pgMar w:bottom="1440" w:top="1440" w:left="1440" w:right="1440" w:header="720" w:footer="720"/>
       <w:pgNumType w:start="1"/>
     </w:sectPr>
   </w:body>
 </w:document>
+</file>
+
+<file path=word/footer1.xml><?xml version="1.0" encoding="utf-8"?>
+<w:ftr xmlns:mc="http://schemas.openxmlformats.org/markup-compatibility/2006" xmlns:o="urn:schemas-microsoft-com:office:office" xmlns:r="http://schemas.openxmlformats.org/officeDocument/2006/relationships" xmlns:m="http://schemas.openxmlformats.org/officeDocument/2006/math" xmlns:v="urn:schemas-microsoft-com:vml" xmlns:wp="http://schemas.openxmlformats.org/drawingml/2006/wordprocessingDrawing" xmlns:w10="urn:schemas-microsoft-com:office:word" xmlns:w="http://schemas.openxmlformats.org/wordprocessingml/2006/main" xmlns:wne="http://schemas.microsoft.com/office/word/2006/wordml" xmlns:sl="http://schemas.openxmlformats.org/schemaLibrary/2006/main" xmlns:a="http://schemas.openxmlformats.org/drawingml/2006/main" xmlns:pic="http://schemas.openxmlformats.org/drawingml/2006/picture" xmlns:c="http://schemas.openxmlformats.org/drawingml/2006/chart" xmlns:lc="http://schemas.openxmlformats.org/drawingml/2006/lockedCanvas" xmlns:dgm="http://schemas.openxmlformats.org/drawingml/2006/diagram" xmlns:wps="http://schemas.microsoft.com/office/word/2010/wordprocessingShape" xmlns:wpg="http://schemas.microsoft.com/office/word/2010/wordprocessingGroup" xmlns:w14="http://schemas.microsoft.com/office/word/2010/wordml" xmlns:w15="http://schemas.microsoft.com/office/word/2012/wordml">
+  <w:p>
+    <w:pPr>
+      <w:rPr/>
+    </w:pPr>
+    <w:r>
+      <w:rPr>
+        <w:rtl w:val="0"/>
+      </w:rPr>
+    </w:r>
+  </w:p>
+</w:ftr>
 </file>
 
 <file path=word/header1.xml><?xml version="1.0" encoding="utf-8"?>

</xml_diff>